<commit_message>
Saudi Electric Parser:Parser 4.0:Added executables and docs.
</commit_message>
<xml_diff>
--- a/docs/sec_invoice_parser_v4.docx
+++ b/docs/sec_invoice_parser_v4.docx
@@ -2325,7 +2325,1393 @@
         <mc:AlternateContent>
           <mc:Choice Requires="wps">
             <w:drawing>
-              <wp:anchor distT="0" distB="0" distL="114300" distR="114300" simplePos="0" relativeHeight="251794432" behindDoc="0" locked="0" layoutInCell="1" allowOverlap="1" wp14:anchorId="63B3B0D6" wp14:editId="65822680">
+              <wp:anchor distT="0" distB="0" distL="114300" distR="114300" simplePos="0" relativeHeight="251693056" behindDoc="0" locked="0" layoutInCell="1" allowOverlap="1" wp14:anchorId="6B2B9582" wp14:editId="504EADCD">
+                <wp:simplePos x="0" y="0"/>
+                <wp:positionH relativeFrom="column">
+                  <wp:posOffset>693094</wp:posOffset>
+                </wp:positionH>
+                <wp:positionV relativeFrom="paragraph">
+                  <wp:posOffset>2871779</wp:posOffset>
+                </wp:positionV>
+                <wp:extent cx="356492" cy="205757"/>
+                <wp:effectExtent l="0" t="0" r="0" b="3810"/>
+                <wp:wrapNone/>
+                <wp:docPr id="464829747" name="Rectangle: Rounded Corners 4"/>
+                <wp:cNvGraphicFramePr/>
+                <a:graphic xmlns:a="http://schemas.openxmlformats.org/drawingml/2006/main">
+                  <a:graphicData uri="http://schemas.microsoft.com/office/word/2010/wordprocessingShape">
+                    <wps:wsp>
+                      <wps:cNvSpPr/>
+                      <wps:spPr>
+                        <a:xfrm>
+                          <a:off x="0" y="0"/>
+                          <a:ext cx="356492" cy="205757"/>
+                        </a:xfrm>
+                        <a:prstGeom prst="roundRect">
+                          <a:avLst>
+                            <a:gd name="adj" fmla="val 0"/>
+                          </a:avLst>
+                        </a:prstGeom>
+                        <a:noFill/>
+                        <a:ln>
+                          <a:noFill/>
+                        </a:ln>
+                      </wps:spPr>
+                      <wps:style>
+                        <a:lnRef idx="2">
+                          <a:schemeClr val="accent1">
+                            <a:shade val="15000"/>
+                          </a:schemeClr>
+                        </a:lnRef>
+                        <a:fillRef idx="1">
+                          <a:schemeClr val="accent1"/>
+                        </a:fillRef>
+                        <a:effectRef idx="0">
+                          <a:schemeClr val="accent1"/>
+                        </a:effectRef>
+                        <a:fontRef idx="minor">
+                          <a:schemeClr val="lt1"/>
+                        </a:fontRef>
+                      </wps:style>
+                      <wps:txbx>
+                        <w:txbxContent>
+                          <w:p>
+                            <w:pPr>
+                              <w:jc w:val="center"/>
+                              <w:rPr>
+                                <w:color w:val="FFFFFF" w:themeColor="background1"/>
+                                <w:sz w:val="16"/>
+                                <w:szCs w:val="16"/>
+                              </w:rPr>
+                            </w:pPr>
+                            <w:r>
+                              <w:rPr>
+                                <w:color w:val="FFFFFF" w:themeColor="background1"/>
+                                <w:sz w:val="16"/>
+                                <w:szCs w:val="16"/>
+                                <w:highlight w:val="red"/>
+                              </w:rPr>
+                              <w:t>A</w:t>
+                            </w:r>
+                            <w:r>
+                              <w:rPr>
+                                <w:color w:val="FFFFFF" w:themeColor="background1"/>
+                                <w:sz w:val="16"/>
+                                <w:szCs w:val="16"/>
+                                <w:highlight w:val="red"/>
+                              </w:rPr>
+                              <w:t>P</w:t>
+                            </w:r>
+                            <w:r>
+                              <w:t xml:space="preserve"> </w:t>
+                            </w:r>
+                            <w:r>
+                              <w:rPr>
+                                <w:color w:val="FFFFFF" w:themeColor="background1"/>
+                                <w:sz w:val="16"/>
+                                <w:szCs w:val="16"/>
+                              </w:rPr>
+                              <w:t>{"batch":"scarlette_chicago_20221022","country":"USA","city":"Chicago","lat":41.8755616,"lon":-87.6244212,"time offset":0.0}</w:t>
+                            </w:r>
+                            <w:r>
+                              <w:t xml:space="preserve"> </w:t>
+                            </w:r>
+                            <w:r>
+                              <w:rPr>
+                                <w:color w:val="FFFFFF" w:themeColor="background1"/>
+                                <w:sz w:val="16"/>
+                                <w:szCs w:val="16"/>
+                              </w:rPr>
+                              <w:t>{"batch":"scarlette_chicago_20221022","country":"USA","city":"Chicago","lat":41.8755616,"lon":-87.6244212,"time offset":0.0}</w:t>
+                            </w:r>
+                            <w:r>
+                              <w:t xml:space="preserve"> </w:t>
+                            </w:r>
+                            <w:r>
+                              <w:rPr>
+                                <w:color w:val="FFFFFF" w:themeColor="background1"/>
+                                <w:sz w:val="16"/>
+                                <w:szCs w:val="16"/>
+                              </w:rPr>
+                              <w:t>{"batch":"scarlette_chicago_20221022","country":"USA","city":"Chicago","lat":41.8755616,"lon":-87.6244212,"time offset":0.0}</w:t>
+                            </w:r>
+                            <w:r>
+                              <w:t xml:space="preserve"> </w:t>
+                            </w:r>
+                            <w:r>
+                              <w:rPr>
+                                <w:color w:val="FFFFFF" w:themeColor="background1"/>
+                                <w:sz w:val="16"/>
+                                <w:szCs w:val="16"/>
+                              </w:rPr>
+                              <w:t>{"batch":"scarlette_chicago_20221022","country":"USA","city":"Chicago","lat":41.8755616,"lon":-87.6244212,"time offset":0.0}</w:t>
+                            </w:r>
+                          </w:p>
+                        </w:txbxContent>
+                      </wps:txbx>
+                      <wps:bodyPr rot="0" spcFirstLastPara="0" vertOverflow="overflow" horzOverflow="overflow" vert="horz" wrap="square" lIns="91440" tIns="45720" rIns="91440" bIns="45720" numCol="1" spcCol="0" rtlCol="0" fromWordArt="0" anchor="ctr" anchorCtr="0" forceAA="0" compatLnSpc="1">
+                        <a:prstTxWarp prst="textNoShape">
+                          <a:avLst/>
+                        </a:prstTxWarp>
+                        <a:noAutofit/>
+                      </wps:bodyPr>
+                    </wps:wsp>
+                  </a:graphicData>
+                </a:graphic>
+                <wp14:sizeRelH relativeFrom="margin">
+                  <wp14:pctWidth>0</wp14:pctWidth>
+                </wp14:sizeRelH>
+                <wp14:sizeRelV relativeFrom="margin">
+                  <wp14:pctHeight>0</wp14:pctHeight>
+                </wp14:sizeRelV>
+              </wp:anchor>
+            </w:drawing>
+          </mc:Choice>
+          <mc:Fallback>
+            <w:pict>
+              <v:roundrect w14:anchorId="6B2B9582" id="Rectangle: Rounded Corners 4" o:spid="_x0000_s1026" style="position:absolute;left:0;text-align:left;margin-left:54.55pt;margin-top:226.1pt;width:28.05pt;height:16.2pt;z-index:251693056;visibility:visible;mso-wrap-style:square;mso-width-percent:0;mso-height-percent:0;mso-wrap-distance-left:9pt;mso-wrap-distance-top:0;mso-wrap-distance-right:9pt;mso-wrap-distance-bottom:0;mso-position-horizontal:absolute;mso-position-horizontal-relative:text;mso-position-vertical:absolute;mso-position-vertical-relative:text;mso-width-percent:0;mso-height-percent:0;mso-width-relative:margin;mso-height-relative:margin;v-text-anchor:middle" arcsize="0" o:gfxdata="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" filled="f" stroked="f" strokeweight="1pt">
+                <v:stroke joinstyle="miter"/>
+                <v:textbox>
+                  <w:txbxContent>
+                    <w:p>
+                      <w:pPr>
+                        <w:jc w:val="center"/>
+                        <w:rPr>
+                          <w:color w:val="FFFFFF" w:themeColor="background1"/>
+                          <w:sz w:val="16"/>
+                          <w:szCs w:val="16"/>
+                        </w:rPr>
+                      </w:pPr>
+                      <w:r>
+                        <w:rPr>
+                          <w:color w:val="FFFFFF" w:themeColor="background1"/>
+                          <w:sz w:val="16"/>
+                          <w:szCs w:val="16"/>
+                          <w:highlight w:val="red"/>
+                        </w:rPr>
+                        <w:t>A</w:t>
+                      </w:r>
+                      <w:r>
+                        <w:rPr>
+                          <w:color w:val="FFFFFF" w:themeColor="background1"/>
+                          <w:sz w:val="16"/>
+                          <w:szCs w:val="16"/>
+                          <w:highlight w:val="red"/>
+                        </w:rPr>
+                        <w:t>P</w:t>
+                      </w:r>
+                      <w:r>
+                        <w:t xml:space="preserve"> </w:t>
+                      </w:r>
+                      <w:r>
+                        <w:rPr>
+                          <w:color w:val="FFFFFF" w:themeColor="background1"/>
+                          <w:sz w:val="16"/>
+                          <w:szCs w:val="16"/>
+                        </w:rPr>
+                        <w:t>{"batch":"scarlette_chicago_20221022","country":"USA","city":"Chicago","lat":41.8755616,"lon":-87.6244212,"time offset":0.0}</w:t>
+                      </w:r>
+                      <w:r>
+                        <w:t xml:space="preserve"> </w:t>
+                      </w:r>
+                      <w:r>
+                        <w:rPr>
+                          <w:color w:val="FFFFFF" w:themeColor="background1"/>
+                          <w:sz w:val="16"/>
+                          <w:szCs w:val="16"/>
+                        </w:rPr>
+                        <w:t>{"batch":"scarlette_chicago_20221022","country":"USA","city":"Chicago","lat":41.8755616,"lon":-87.6244212,"time offset":0.0}</w:t>
+                      </w:r>
+                      <w:r>
+                        <w:t xml:space="preserve"> </w:t>
+                      </w:r>
+                      <w:r>
+                        <w:rPr>
+                          <w:color w:val="FFFFFF" w:themeColor="background1"/>
+                          <w:sz w:val="16"/>
+                          <w:szCs w:val="16"/>
+                        </w:rPr>
+                        <w:t>{"batch":"scarlette_chicago_20221022","country":"USA","city":"Chicago","lat":41.8755616,"lon":-87.6244212,"time offset":0.0}</w:t>
+                      </w:r>
+                      <w:r>
+                        <w:t xml:space="preserve"> </w:t>
+                      </w:r>
+                      <w:r>
+                        <w:rPr>
+                          <w:color w:val="FFFFFF" w:themeColor="background1"/>
+                          <w:sz w:val="16"/>
+                          <w:szCs w:val="16"/>
+                        </w:rPr>
+                        <w:t>{"batch":"scarlette_chicago_20221022","country":"USA","city":"Chicago","lat":41.8755616,"lon":-87.6244212,"time offset":0.0}</w:t>
+                      </w:r>
+                    </w:p>
+                  </w:txbxContent>
+                </v:textbox>
+              </v:roundrect>
+            </w:pict>
+          </mc:Fallback>
+        </mc:AlternateContent>
+      </w:r>
+      <w:r>
+        <w:rPr>
+          <w:noProof/>
+        </w:rPr>
+        <mc:AlternateContent>
+          <mc:Choice Requires="wps">
+            <w:drawing>
+              <wp:anchor distT="0" distB="0" distL="114300" distR="114300" simplePos="0" relativeHeight="251642880" behindDoc="0" locked="0" layoutInCell="1" allowOverlap="1" wp14:anchorId="62895795" wp14:editId="233BEDBC">
+                <wp:simplePos x="0" y="0"/>
+                <wp:positionH relativeFrom="column">
+                  <wp:posOffset>3989567</wp:posOffset>
+                </wp:positionH>
+                <wp:positionV relativeFrom="paragraph">
+                  <wp:posOffset>2197289</wp:posOffset>
+                </wp:positionV>
+                <wp:extent cx="370445" cy="213995"/>
+                <wp:effectExtent l="0" t="0" r="0" b="0"/>
+                <wp:wrapNone/>
+                <wp:docPr id="1212086422" name="Rectangle: Rounded Corners 4"/>
+                <wp:cNvGraphicFramePr/>
+                <a:graphic xmlns:a="http://schemas.openxmlformats.org/drawingml/2006/main">
+                  <a:graphicData uri="http://schemas.microsoft.com/office/word/2010/wordprocessingShape">
+                    <wps:wsp>
+                      <wps:cNvSpPr/>
+                      <wps:spPr>
+                        <a:xfrm>
+                          <a:off x="0" y="0"/>
+                          <a:ext cx="370445" cy="213995"/>
+                        </a:xfrm>
+                        <a:prstGeom prst="roundRect">
+                          <a:avLst>
+                            <a:gd name="adj" fmla="val 0"/>
+                          </a:avLst>
+                        </a:prstGeom>
+                        <a:noFill/>
+                        <a:ln>
+                          <a:noFill/>
+                        </a:ln>
+                      </wps:spPr>
+                      <wps:style>
+                        <a:lnRef idx="2">
+                          <a:schemeClr val="accent1">
+                            <a:shade val="15000"/>
+                          </a:schemeClr>
+                        </a:lnRef>
+                        <a:fillRef idx="1">
+                          <a:schemeClr val="accent1"/>
+                        </a:fillRef>
+                        <a:effectRef idx="0">
+                          <a:schemeClr val="accent1"/>
+                        </a:effectRef>
+                        <a:fontRef idx="minor">
+                          <a:schemeClr val="lt1"/>
+                        </a:fontRef>
+                      </wps:style>
+                      <wps:txbx>
+                        <w:txbxContent>
+                          <w:p>
+                            <w:pPr>
+                              <w:jc w:val="center"/>
+                              <w:rPr>
+                                <w:color w:val="FFFFFF" w:themeColor="background1"/>
+                                <w:sz w:val="16"/>
+                                <w:szCs w:val="16"/>
+                              </w:rPr>
+                            </w:pPr>
+                            <w:r>
+                              <w:rPr>
+                                <w:color w:val="FFFFFF" w:themeColor="background1"/>
+                                <w:sz w:val="16"/>
+                                <w:szCs w:val="16"/>
+                                <w:highlight w:val="red"/>
+                              </w:rPr>
+                              <w:t>A</w:t>
+                            </w:r>
+                            <w:r>
+                              <w:rPr>
+                                <w:color w:val="FFFFFF" w:themeColor="background1"/>
+                                <w:sz w:val="16"/>
+                                <w:szCs w:val="16"/>
+                                <w:highlight w:val="red"/>
+                              </w:rPr>
+                              <w:t>M</w:t>
+                            </w:r>
+                            <w:r>
+                              <w:t xml:space="preserve"> </w:t>
+                            </w:r>
+                            <w:r>
+                              <w:rPr>
+                                <w:color w:val="FFFFFF" w:themeColor="background1"/>
+                                <w:sz w:val="16"/>
+                                <w:szCs w:val="16"/>
+                              </w:rPr>
+                              <w:t>{"batch":"scarlette_chicago_20221022","country":"USA","city":"Chicago","lat":41.8755616,"lon":-87.6244212,"time offset":0.0}</w:t>
+                            </w:r>
+                            <w:r>
+                              <w:t xml:space="preserve"> </w:t>
+                            </w:r>
+                            <w:r>
+                              <w:rPr>
+                                <w:color w:val="FFFFFF" w:themeColor="background1"/>
+                                <w:sz w:val="16"/>
+                                <w:szCs w:val="16"/>
+                              </w:rPr>
+                              <w:t>{"batch":"scarlette_chicago_20221022","country":"USA","city":"Chicago","lat":41.8755616,"lon":-87.6244212,"time offset":0.0}</w:t>
+                            </w:r>
+                            <w:r>
+                              <w:t xml:space="preserve"> </w:t>
+                            </w:r>
+                            <w:r>
+                              <w:rPr>
+                                <w:color w:val="FFFFFF" w:themeColor="background1"/>
+                                <w:sz w:val="16"/>
+                                <w:szCs w:val="16"/>
+                              </w:rPr>
+                              <w:t>{"batch":"scarlette_chicago_20221022","country":"USA","city":"Chicago","lat":41.8755616,"lon":-87.6244212,"time offset":0.0}</w:t>
+                            </w:r>
+                            <w:r>
+                              <w:t xml:space="preserve"> </w:t>
+                            </w:r>
+                            <w:r>
+                              <w:rPr>
+                                <w:color w:val="FFFFFF" w:themeColor="background1"/>
+                                <w:sz w:val="16"/>
+                                <w:szCs w:val="16"/>
+                              </w:rPr>
+                              <w:t>{"batch":"scarlette_chicago_20221022","country":"USA","city":"Chicago","lat":41.8755616,"lon":-87.6244212,"time offset":0.0}</w:t>
+                            </w:r>
+                          </w:p>
+                        </w:txbxContent>
+                      </wps:txbx>
+                      <wps:bodyPr rot="0" spcFirstLastPara="0" vertOverflow="overflow" horzOverflow="overflow" vert="horz" wrap="square" lIns="91440" tIns="45720" rIns="91440" bIns="45720" numCol="1" spcCol="0" rtlCol="0" fromWordArt="0" anchor="ctr" anchorCtr="0" forceAA="0" compatLnSpc="1">
+                        <a:prstTxWarp prst="textNoShape">
+                          <a:avLst/>
+                        </a:prstTxWarp>
+                        <a:noAutofit/>
+                      </wps:bodyPr>
+                    </wps:wsp>
+                  </a:graphicData>
+                </a:graphic>
+                <wp14:sizeRelH relativeFrom="margin">
+                  <wp14:pctWidth>0</wp14:pctWidth>
+                </wp14:sizeRelH>
+                <wp14:sizeRelV relativeFrom="margin">
+                  <wp14:pctHeight>0</wp14:pctHeight>
+                </wp14:sizeRelV>
+              </wp:anchor>
+            </w:drawing>
+          </mc:Choice>
+          <mc:Fallback>
+            <w:pict>
+              <v:roundrect w14:anchorId="62895795" id="_x0000_s1027" style="position:absolute;left:0;text-align:left;margin-left:314.15pt;margin-top:173pt;width:29.15pt;height:16.85pt;z-index:251642880;visibility:visible;mso-wrap-style:square;mso-width-percent:0;mso-height-percent:0;mso-wrap-distance-left:9pt;mso-wrap-distance-top:0;mso-wrap-distance-right:9pt;mso-wrap-distance-bottom:0;mso-position-horizontal:absolute;mso-position-horizontal-relative:text;mso-position-vertical:absolute;mso-position-vertical-relative:text;mso-width-percent:0;mso-height-percent:0;mso-width-relative:margin;mso-height-relative:margin;v-text-anchor:middle" arcsize="0" o:gfxdata="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" filled="f" stroked="f" strokeweight="1pt">
+                <v:stroke joinstyle="miter"/>
+                <v:textbox>
+                  <w:txbxContent>
+                    <w:p>
+                      <w:pPr>
+                        <w:jc w:val="center"/>
+                        <w:rPr>
+                          <w:color w:val="FFFFFF" w:themeColor="background1"/>
+                          <w:sz w:val="16"/>
+                          <w:szCs w:val="16"/>
+                        </w:rPr>
+                      </w:pPr>
+                      <w:r>
+                        <w:rPr>
+                          <w:color w:val="FFFFFF" w:themeColor="background1"/>
+                          <w:sz w:val="16"/>
+                          <w:szCs w:val="16"/>
+                          <w:highlight w:val="red"/>
+                        </w:rPr>
+                        <w:t>A</w:t>
+                      </w:r>
+                      <w:r>
+                        <w:rPr>
+                          <w:color w:val="FFFFFF" w:themeColor="background1"/>
+                          <w:sz w:val="16"/>
+                          <w:szCs w:val="16"/>
+                          <w:highlight w:val="red"/>
+                        </w:rPr>
+                        <w:t>M</w:t>
+                      </w:r>
+                      <w:r>
+                        <w:t xml:space="preserve"> </w:t>
+                      </w:r>
+                      <w:r>
+                        <w:rPr>
+                          <w:color w:val="FFFFFF" w:themeColor="background1"/>
+                          <w:sz w:val="16"/>
+                          <w:szCs w:val="16"/>
+                        </w:rPr>
+                        <w:t>{"batch":"scarlette_chicago_20221022","country":"USA","city":"Chicago","lat":41.8755616,"lon":-87.6244212,"time offset":0.0}</w:t>
+                      </w:r>
+                      <w:r>
+                        <w:t xml:space="preserve"> </w:t>
+                      </w:r>
+                      <w:r>
+                        <w:rPr>
+                          <w:color w:val="FFFFFF" w:themeColor="background1"/>
+                          <w:sz w:val="16"/>
+                          <w:szCs w:val="16"/>
+                        </w:rPr>
+                        <w:t>{"batch":"scarlette_chicago_20221022","country":"USA","city":"Chicago","lat":41.8755616,"lon":-87.6244212,"time offset":0.0}</w:t>
+                      </w:r>
+                      <w:r>
+                        <w:t xml:space="preserve"> </w:t>
+                      </w:r>
+                      <w:r>
+                        <w:rPr>
+                          <w:color w:val="FFFFFF" w:themeColor="background1"/>
+                          <w:sz w:val="16"/>
+                          <w:szCs w:val="16"/>
+                        </w:rPr>
+                        <w:t>{"batch":"scarlette_chicago_20221022","country":"USA","city":"Chicago","lat":41.8755616,"lon":-87.6244212,"time offset":0.0}</w:t>
+                      </w:r>
+                      <w:r>
+                        <w:t xml:space="preserve"> </w:t>
+                      </w:r>
+                      <w:r>
+                        <w:rPr>
+                          <w:color w:val="FFFFFF" w:themeColor="background1"/>
+                          <w:sz w:val="16"/>
+                          <w:szCs w:val="16"/>
+                        </w:rPr>
+                        <w:t>{"batch":"scarlette_chicago_20221022","country":"USA","city":"Chicago","lat":41.8755616,"lon":-87.6244212,"time offset":0.0}</w:t>
+                      </w:r>
+                    </w:p>
+                  </w:txbxContent>
+                </v:textbox>
+              </v:roundrect>
+            </w:pict>
+          </mc:Fallback>
+        </mc:AlternateContent>
+      </w:r>
+      <w:r>
+        <w:rPr>
+          <w:noProof/>
+        </w:rPr>
+        <mc:AlternateContent>
+          <mc:Choice Requires="wps">
+            <w:drawing>
+              <wp:anchor distT="0" distB="0" distL="114300" distR="114300" simplePos="0" relativeHeight="251628544" behindDoc="0" locked="0" layoutInCell="1" allowOverlap="1" wp14:anchorId="3DC7D984" wp14:editId="18D4F672">
+                <wp:simplePos x="0" y="0"/>
+                <wp:positionH relativeFrom="column">
+                  <wp:posOffset>3371524</wp:posOffset>
+                </wp:positionH>
+                <wp:positionV relativeFrom="paragraph">
+                  <wp:posOffset>2192020</wp:posOffset>
+                </wp:positionV>
+                <wp:extent cx="387178" cy="213995"/>
+                <wp:effectExtent l="0" t="0" r="0" b="0"/>
+                <wp:wrapNone/>
+                <wp:docPr id="1053915849" name="Rectangle: Rounded Corners 4"/>
+                <wp:cNvGraphicFramePr/>
+                <a:graphic xmlns:a="http://schemas.openxmlformats.org/drawingml/2006/main">
+                  <a:graphicData uri="http://schemas.microsoft.com/office/word/2010/wordprocessingShape">
+                    <wps:wsp>
+                      <wps:cNvSpPr/>
+                      <wps:spPr>
+                        <a:xfrm>
+                          <a:off x="0" y="0"/>
+                          <a:ext cx="387178" cy="213995"/>
+                        </a:xfrm>
+                        <a:prstGeom prst="roundRect">
+                          <a:avLst>
+                            <a:gd name="adj" fmla="val 0"/>
+                          </a:avLst>
+                        </a:prstGeom>
+                        <a:noFill/>
+                        <a:ln>
+                          <a:noFill/>
+                        </a:ln>
+                      </wps:spPr>
+                      <wps:style>
+                        <a:lnRef idx="2">
+                          <a:schemeClr val="accent1">
+                            <a:shade val="15000"/>
+                          </a:schemeClr>
+                        </a:lnRef>
+                        <a:fillRef idx="1">
+                          <a:schemeClr val="accent1"/>
+                        </a:fillRef>
+                        <a:effectRef idx="0">
+                          <a:schemeClr val="accent1"/>
+                        </a:effectRef>
+                        <a:fontRef idx="minor">
+                          <a:schemeClr val="lt1"/>
+                        </a:fontRef>
+                      </wps:style>
+                      <wps:txbx>
+                        <w:txbxContent>
+                          <w:p>
+                            <w:pPr>
+                              <w:jc w:val="center"/>
+                              <w:rPr>
+                                <w:color w:val="FFFFFF" w:themeColor="background1"/>
+                                <w:sz w:val="16"/>
+                                <w:szCs w:val="16"/>
+                              </w:rPr>
+                            </w:pPr>
+                            <w:r>
+                              <w:rPr>
+                                <w:color w:val="FFFFFF" w:themeColor="background1"/>
+                                <w:sz w:val="16"/>
+                                <w:szCs w:val="16"/>
+                                <w:highlight w:val="red"/>
+                              </w:rPr>
+                              <w:t>A</w:t>
+                            </w:r>
+                            <w:r>
+                              <w:rPr>
+                                <w:color w:val="FFFFFF" w:themeColor="background1"/>
+                                <w:sz w:val="16"/>
+                                <w:szCs w:val="16"/>
+                                <w:highlight w:val="red"/>
+                              </w:rPr>
+                              <w:t>L</w:t>
+                            </w:r>
+                            <w:r>
+                              <w:t xml:space="preserve"> </w:t>
+                            </w:r>
+                            <w:r>
+                              <w:rPr>
+                                <w:color w:val="FFFFFF" w:themeColor="background1"/>
+                                <w:sz w:val="16"/>
+                                <w:szCs w:val="16"/>
+                              </w:rPr>
+                              <w:t>{"batch":"scarlette_chicago_20221022","country":"USA","city":"Chicago","lat":41.8755616,"lon":-87.6244212,"time offset":0.0}</w:t>
+                            </w:r>
+                            <w:r>
+                              <w:t xml:space="preserve"> </w:t>
+                            </w:r>
+                            <w:r>
+                              <w:rPr>
+                                <w:color w:val="FFFFFF" w:themeColor="background1"/>
+                                <w:sz w:val="16"/>
+                                <w:szCs w:val="16"/>
+                              </w:rPr>
+                              <w:t>{"batch":"scarlette_chicago_20221022","country":"USA","city":"Chicago","lat":41.8755616,"lon":-87.6244212,"time offset":0.0}</w:t>
+                            </w:r>
+                            <w:r>
+                              <w:t xml:space="preserve"> </w:t>
+                            </w:r>
+                            <w:r>
+                              <w:rPr>
+                                <w:color w:val="FFFFFF" w:themeColor="background1"/>
+                                <w:sz w:val="16"/>
+                                <w:szCs w:val="16"/>
+                              </w:rPr>
+                              <w:t>{"batch":"scarlette_chicago_20221022","country":"USA","city":"Chicago","lat":41.8755616,"lon":-87.6244212,"time offset":0.0}</w:t>
+                            </w:r>
+                            <w:r>
+                              <w:t xml:space="preserve"> </w:t>
+                            </w:r>
+                            <w:r>
+                              <w:rPr>
+                                <w:color w:val="FFFFFF" w:themeColor="background1"/>
+                                <w:sz w:val="16"/>
+                                <w:szCs w:val="16"/>
+                              </w:rPr>
+                              <w:t>{"batch":"scarlette_chicago_20221022","country":"USA","city":"Chicago","lat":41.8755616,"lon":-87.6244212,"time offset":0.0}</w:t>
+                            </w:r>
+                          </w:p>
+                        </w:txbxContent>
+                      </wps:txbx>
+                      <wps:bodyPr rot="0" spcFirstLastPara="0" vertOverflow="overflow" horzOverflow="overflow" vert="horz" wrap="square" lIns="91440" tIns="45720" rIns="91440" bIns="45720" numCol="1" spcCol="0" rtlCol="0" fromWordArt="0" anchor="ctr" anchorCtr="0" forceAA="0" compatLnSpc="1">
+                        <a:prstTxWarp prst="textNoShape">
+                          <a:avLst/>
+                        </a:prstTxWarp>
+                        <a:noAutofit/>
+                      </wps:bodyPr>
+                    </wps:wsp>
+                  </a:graphicData>
+                </a:graphic>
+                <wp14:sizeRelH relativeFrom="margin">
+                  <wp14:pctWidth>0</wp14:pctWidth>
+                </wp14:sizeRelH>
+                <wp14:sizeRelV relativeFrom="margin">
+                  <wp14:pctHeight>0</wp14:pctHeight>
+                </wp14:sizeRelV>
+              </wp:anchor>
+            </w:drawing>
+          </mc:Choice>
+          <mc:Fallback>
+            <w:pict>
+              <v:roundrect w14:anchorId="3DC7D984" id="_x0000_s1028" style="position:absolute;left:0;text-align:left;margin-left:265.45pt;margin-top:172.6pt;width:30.5pt;height:16.85pt;z-index:251628544;visibility:visible;mso-wrap-style:square;mso-width-percent:0;mso-height-percent:0;mso-wrap-distance-left:9pt;mso-wrap-distance-top:0;mso-wrap-distance-right:9pt;mso-wrap-distance-bottom:0;mso-position-horizontal:absolute;mso-position-horizontal-relative:text;mso-position-vertical:absolute;mso-position-vertical-relative:text;mso-width-percent:0;mso-height-percent:0;mso-width-relative:margin;mso-height-relative:margin;v-text-anchor:middle" arcsize="0" o:gfxdata="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" filled="f" stroked="f" strokeweight="1pt">
+                <v:stroke joinstyle="miter"/>
+                <v:textbox>
+                  <w:txbxContent>
+                    <w:p>
+                      <w:pPr>
+                        <w:jc w:val="center"/>
+                        <w:rPr>
+                          <w:color w:val="FFFFFF" w:themeColor="background1"/>
+                          <w:sz w:val="16"/>
+                          <w:szCs w:val="16"/>
+                        </w:rPr>
+                      </w:pPr>
+                      <w:r>
+                        <w:rPr>
+                          <w:color w:val="FFFFFF" w:themeColor="background1"/>
+                          <w:sz w:val="16"/>
+                          <w:szCs w:val="16"/>
+                          <w:highlight w:val="red"/>
+                        </w:rPr>
+                        <w:t>A</w:t>
+                      </w:r>
+                      <w:r>
+                        <w:rPr>
+                          <w:color w:val="FFFFFF" w:themeColor="background1"/>
+                          <w:sz w:val="16"/>
+                          <w:szCs w:val="16"/>
+                          <w:highlight w:val="red"/>
+                        </w:rPr>
+                        <w:t>L</w:t>
+                      </w:r>
+                      <w:r>
+                        <w:t xml:space="preserve"> </w:t>
+                      </w:r>
+                      <w:r>
+                        <w:rPr>
+                          <w:color w:val="FFFFFF" w:themeColor="background1"/>
+                          <w:sz w:val="16"/>
+                          <w:szCs w:val="16"/>
+                        </w:rPr>
+                        <w:t>{"batch":"scarlette_chicago_20221022","country":"USA","city":"Chicago","lat":41.8755616,"lon":-87.6244212,"time offset":0.0}</w:t>
+                      </w:r>
+                      <w:r>
+                        <w:t xml:space="preserve"> </w:t>
+                      </w:r>
+                      <w:r>
+                        <w:rPr>
+                          <w:color w:val="FFFFFF" w:themeColor="background1"/>
+                          <w:sz w:val="16"/>
+                          <w:szCs w:val="16"/>
+                        </w:rPr>
+                        <w:t>{"batch":"scarlette_chicago_20221022","country":"USA","city":"Chicago","lat":41.8755616,"lon":-87.6244212,"time offset":0.0}</w:t>
+                      </w:r>
+                      <w:r>
+                        <w:t xml:space="preserve"> </w:t>
+                      </w:r>
+                      <w:r>
+                        <w:rPr>
+                          <w:color w:val="FFFFFF" w:themeColor="background1"/>
+                          <w:sz w:val="16"/>
+                          <w:szCs w:val="16"/>
+                        </w:rPr>
+                        <w:t>{"batch":"scarlette_chicago_20221022","country":"USA","city":"Chicago","lat":41.8755616,"lon":-87.6244212,"time offset":0.0}</w:t>
+                      </w:r>
+                      <w:r>
+                        <w:t xml:space="preserve"> </w:t>
+                      </w:r>
+                      <w:r>
+                        <w:rPr>
+                          <w:color w:val="FFFFFF" w:themeColor="background1"/>
+                          <w:sz w:val="16"/>
+                          <w:szCs w:val="16"/>
+                        </w:rPr>
+                        <w:t>{"batch":"scarlette_chicago_20221022","country":"USA","city":"Chicago","lat":41.8755616,"lon":-87.6244212,"time offset":0.0}</w:t>
+                      </w:r>
+                    </w:p>
+                  </w:txbxContent>
+                </v:textbox>
+              </v:roundrect>
+            </w:pict>
+          </mc:Fallback>
+        </mc:AlternateContent>
+      </w:r>
+      <w:r>
+        <w:rPr>
+          <w:noProof/>
+        </w:rPr>
+        <mc:AlternateContent>
+          <mc:Choice Requires="wps">
+            <w:drawing>
+              <wp:anchor distT="0" distB="0" distL="114300" distR="114300" simplePos="0" relativeHeight="251692032" behindDoc="0" locked="0" layoutInCell="1" allowOverlap="1" wp14:anchorId="71BF8133" wp14:editId="587682EB">
+                <wp:simplePos x="0" y="0"/>
+                <wp:positionH relativeFrom="column">
+                  <wp:posOffset>698397</wp:posOffset>
+                </wp:positionH>
+                <wp:positionV relativeFrom="paragraph">
+                  <wp:posOffset>2193393</wp:posOffset>
+                </wp:positionV>
+                <wp:extent cx="351155" cy="213995"/>
+                <wp:effectExtent l="0" t="0" r="0" b="0"/>
+                <wp:wrapNone/>
+                <wp:docPr id="1589287878" name="Rectangle: Rounded Corners 4"/>
+                <wp:cNvGraphicFramePr/>
+                <a:graphic xmlns:a="http://schemas.openxmlformats.org/drawingml/2006/main">
+                  <a:graphicData uri="http://schemas.microsoft.com/office/word/2010/wordprocessingShape">
+                    <wps:wsp>
+                      <wps:cNvSpPr/>
+                      <wps:spPr>
+                        <a:xfrm>
+                          <a:off x="0" y="0"/>
+                          <a:ext cx="351155" cy="213995"/>
+                        </a:xfrm>
+                        <a:prstGeom prst="roundRect">
+                          <a:avLst>
+                            <a:gd name="adj" fmla="val 0"/>
+                          </a:avLst>
+                        </a:prstGeom>
+                        <a:noFill/>
+                        <a:ln>
+                          <a:noFill/>
+                        </a:ln>
+                      </wps:spPr>
+                      <wps:style>
+                        <a:lnRef idx="2">
+                          <a:schemeClr val="accent1">
+                            <a:shade val="15000"/>
+                          </a:schemeClr>
+                        </a:lnRef>
+                        <a:fillRef idx="1">
+                          <a:schemeClr val="accent1"/>
+                        </a:fillRef>
+                        <a:effectRef idx="0">
+                          <a:schemeClr val="accent1"/>
+                        </a:effectRef>
+                        <a:fontRef idx="minor">
+                          <a:schemeClr val="lt1"/>
+                        </a:fontRef>
+                      </wps:style>
+                      <wps:txbx>
+                        <w:txbxContent>
+                          <w:p>
+                            <w:pPr>
+                              <w:jc w:val="center"/>
+                              <w:rPr>
+                                <w:color w:val="FFFFFF" w:themeColor="background1"/>
+                                <w:sz w:val="16"/>
+                                <w:szCs w:val="16"/>
+                              </w:rPr>
+                            </w:pPr>
+                            <w:r>
+                              <w:rPr>
+                                <w:color w:val="FFFFFF" w:themeColor="background1"/>
+                                <w:sz w:val="16"/>
+                                <w:szCs w:val="16"/>
+                                <w:highlight w:val="red"/>
+                              </w:rPr>
+                              <w:t>AIH</w:t>
+                            </w:r>
+                            <w:r>
+                              <w:t xml:space="preserve"> </w:t>
+                            </w:r>
+                            <w:r>
+                              <w:rPr>
+                                <w:color w:val="FFFFFF" w:themeColor="background1"/>
+                                <w:sz w:val="16"/>
+                                <w:szCs w:val="16"/>
+                              </w:rPr>
+                              <w:t>{"batch":"scarlette_chicago_20221022","country":"USA","city":"Chicago","lat":41.8755616,"lon":-87.6244212,"time offset":0.0}</w:t>
+                            </w:r>
+                            <w:r>
+                              <w:t xml:space="preserve"> </w:t>
+                            </w:r>
+                            <w:r>
+                              <w:rPr>
+                                <w:color w:val="FFFFFF" w:themeColor="background1"/>
+                                <w:sz w:val="16"/>
+                                <w:szCs w:val="16"/>
+                              </w:rPr>
+                              <w:t>{"batch":"scarlette_chicago_20221022","country":"USA","city":"Chicago","lat":41.8755616,"lon":-87.6244212,"time offset":0.0}</w:t>
+                            </w:r>
+                            <w:r>
+                              <w:t xml:space="preserve"> </w:t>
+                            </w:r>
+                            <w:r>
+                              <w:rPr>
+                                <w:color w:val="FFFFFF" w:themeColor="background1"/>
+                                <w:sz w:val="16"/>
+                                <w:szCs w:val="16"/>
+                              </w:rPr>
+                              <w:t>{"batch":"scarlette_chicago_20221022","country":"USA","city":"Chicago","lat":41.8755616,"lon":-87.6244212,"time offset":0.0}</w:t>
+                            </w:r>
+                            <w:r>
+                              <w:t xml:space="preserve"> </w:t>
+                            </w:r>
+                            <w:r>
+                              <w:rPr>
+                                <w:color w:val="FFFFFF" w:themeColor="background1"/>
+                                <w:sz w:val="16"/>
+                                <w:szCs w:val="16"/>
+                              </w:rPr>
+                              <w:t>{"batch":"scarlette_chicago_20221022","country":"USA","city":"Chicago","lat":41.8755616,"lon":-87.6244212,"time offset":0.0}</w:t>
+                            </w:r>
+                          </w:p>
+                        </w:txbxContent>
+                      </wps:txbx>
+                      <wps:bodyPr rot="0" spcFirstLastPara="0" vertOverflow="overflow" horzOverflow="overflow" vert="horz" wrap="square" lIns="91440" tIns="45720" rIns="91440" bIns="45720" numCol="1" spcCol="0" rtlCol="0" fromWordArt="0" anchor="ctr" anchorCtr="0" forceAA="0" compatLnSpc="1">
+                        <a:prstTxWarp prst="textNoShape">
+                          <a:avLst/>
+                        </a:prstTxWarp>
+                        <a:noAutofit/>
+                      </wps:bodyPr>
+                    </wps:wsp>
+                  </a:graphicData>
+                </a:graphic>
+                <wp14:sizeRelH relativeFrom="margin">
+                  <wp14:pctWidth>0</wp14:pctWidth>
+                </wp14:sizeRelH>
+                <wp14:sizeRelV relativeFrom="margin">
+                  <wp14:pctHeight>0</wp14:pctHeight>
+                </wp14:sizeRelV>
+              </wp:anchor>
+            </w:drawing>
+          </mc:Choice>
+          <mc:Fallback>
+            <w:pict>
+              <v:roundrect w14:anchorId="71BF8133" id="_x0000_s1029" style="position:absolute;left:0;text-align:left;margin-left:55pt;margin-top:172.7pt;width:27.65pt;height:16.85pt;z-index:251692032;visibility:visible;mso-wrap-style:square;mso-width-percent:0;mso-height-percent:0;mso-wrap-distance-left:9pt;mso-wrap-distance-top:0;mso-wrap-distance-right:9pt;mso-wrap-distance-bottom:0;mso-position-horizontal:absolute;mso-position-horizontal-relative:text;mso-position-vertical:absolute;mso-position-vertical-relative:text;mso-width-percent:0;mso-height-percent:0;mso-width-relative:margin;mso-height-relative:margin;v-text-anchor:middle" arcsize="0" o:gfxdata="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" filled="f" stroked="f" strokeweight="1pt">
+                <v:stroke joinstyle="miter"/>
+                <v:textbox>
+                  <w:txbxContent>
+                    <w:p>
+                      <w:pPr>
+                        <w:jc w:val="center"/>
+                        <w:rPr>
+                          <w:color w:val="FFFFFF" w:themeColor="background1"/>
+                          <w:sz w:val="16"/>
+                          <w:szCs w:val="16"/>
+                        </w:rPr>
+                      </w:pPr>
+                      <w:r>
+                        <w:rPr>
+                          <w:color w:val="FFFFFF" w:themeColor="background1"/>
+                          <w:sz w:val="16"/>
+                          <w:szCs w:val="16"/>
+                          <w:highlight w:val="red"/>
+                        </w:rPr>
+                        <w:t>AIH</w:t>
+                      </w:r>
+                      <w:r>
+                        <w:t xml:space="preserve"> </w:t>
+                      </w:r>
+                      <w:r>
+                        <w:rPr>
+                          <w:color w:val="FFFFFF" w:themeColor="background1"/>
+                          <w:sz w:val="16"/>
+                          <w:szCs w:val="16"/>
+                        </w:rPr>
+                        <w:t>{"batch":"scarlette_chicago_20221022","country":"USA","city":"Chicago","lat":41.8755616,"lon":-87.6244212,"time offset":0.0}</w:t>
+                      </w:r>
+                      <w:r>
+                        <w:t xml:space="preserve"> </w:t>
+                      </w:r>
+                      <w:r>
+                        <w:rPr>
+                          <w:color w:val="FFFFFF" w:themeColor="background1"/>
+                          <w:sz w:val="16"/>
+                          <w:szCs w:val="16"/>
+                        </w:rPr>
+                        <w:t>{"batch":"scarlette_chicago_20221022","country":"USA","city":"Chicago","lat":41.8755616,"lon":-87.6244212,"time offset":0.0}</w:t>
+                      </w:r>
+                      <w:r>
+                        <w:t xml:space="preserve"> </w:t>
+                      </w:r>
+                      <w:r>
+                        <w:rPr>
+                          <w:color w:val="FFFFFF" w:themeColor="background1"/>
+                          <w:sz w:val="16"/>
+                          <w:szCs w:val="16"/>
+                        </w:rPr>
+                        <w:t>{"batch":"scarlette_chicago_20221022","country":"USA","city":"Chicago","lat":41.8755616,"lon":-87.6244212,"time offset":0.0}</w:t>
+                      </w:r>
+                      <w:r>
+                        <w:t xml:space="preserve"> </w:t>
+                      </w:r>
+                      <w:r>
+                        <w:rPr>
+                          <w:color w:val="FFFFFF" w:themeColor="background1"/>
+                          <w:sz w:val="16"/>
+                          <w:szCs w:val="16"/>
+                        </w:rPr>
+                        <w:t>{"batch":"scarlette_chicago_20221022","country":"USA","city":"Chicago","lat":41.8755616,"lon":-87.6244212,"time offset":0.0}</w:t>
+                      </w:r>
+                    </w:p>
+                  </w:txbxContent>
+                </v:textbox>
+              </v:roundrect>
+            </w:pict>
+          </mc:Fallback>
+        </mc:AlternateContent>
+      </w:r>
+      <w:r>
+        <w:rPr>
+          <w:noProof/>
+        </w:rPr>
+        <mc:AlternateContent>
+          <mc:Choice Requires="wps">
+            <w:drawing>
+              <wp:anchor distT="0" distB="0" distL="114300" distR="114300" simplePos="0" relativeHeight="251678720" behindDoc="0" locked="0" layoutInCell="1" allowOverlap="1" wp14:anchorId="63CD96C1" wp14:editId="1E03392B">
+                <wp:simplePos x="0" y="0"/>
+                <wp:positionH relativeFrom="column">
+                  <wp:posOffset>5069857</wp:posOffset>
+                </wp:positionH>
+                <wp:positionV relativeFrom="paragraph">
+                  <wp:posOffset>2871831</wp:posOffset>
+                </wp:positionV>
+                <wp:extent cx="384432" cy="205757"/>
+                <wp:effectExtent l="0" t="0" r="0" b="0"/>
+                <wp:wrapNone/>
+                <wp:docPr id="612429161" name="Rectangle: Rounded Corners 4"/>
+                <wp:cNvGraphicFramePr/>
+                <a:graphic xmlns:a="http://schemas.openxmlformats.org/drawingml/2006/main">
+                  <a:graphicData uri="http://schemas.microsoft.com/office/word/2010/wordprocessingShape">
+                    <wps:wsp>
+                      <wps:cNvSpPr/>
+                      <wps:spPr>
+                        <a:xfrm>
+                          <a:off x="0" y="0"/>
+                          <a:ext cx="384432" cy="205757"/>
+                        </a:xfrm>
+                        <a:prstGeom prst="roundRect">
+                          <a:avLst>
+                            <a:gd name="adj" fmla="val 0"/>
+                          </a:avLst>
+                        </a:prstGeom>
+                        <a:noFill/>
+                        <a:ln>
+                          <a:noFill/>
+                        </a:ln>
+                      </wps:spPr>
+                      <wps:style>
+                        <a:lnRef idx="2">
+                          <a:schemeClr val="accent1">
+                            <a:shade val="15000"/>
+                          </a:schemeClr>
+                        </a:lnRef>
+                        <a:fillRef idx="1">
+                          <a:schemeClr val="accent1"/>
+                        </a:fillRef>
+                        <a:effectRef idx="0">
+                          <a:schemeClr val="accent1"/>
+                        </a:effectRef>
+                        <a:fontRef idx="minor">
+                          <a:schemeClr val="lt1"/>
+                        </a:fontRef>
+                      </wps:style>
+                      <wps:txbx>
+                        <w:txbxContent>
+                          <w:p>
+                            <w:pPr>
+                              <w:jc w:val="center"/>
+                              <w:rPr>
+                                <w:color w:val="FFFFFF" w:themeColor="background1"/>
+                                <w:sz w:val="16"/>
+                                <w:szCs w:val="16"/>
+                              </w:rPr>
+                            </w:pPr>
+                            <w:r>
+                              <w:rPr>
+                                <w:color w:val="FFFFFF" w:themeColor="background1"/>
+                                <w:sz w:val="16"/>
+                                <w:szCs w:val="16"/>
+                                <w:highlight w:val="red"/>
+                              </w:rPr>
+                              <w:t>A</w:t>
+                            </w:r>
+                            <w:r>
+                              <w:rPr>
+                                <w:color w:val="FFFFFF" w:themeColor="background1"/>
+                                <w:sz w:val="16"/>
+                                <w:szCs w:val="16"/>
+                                <w:highlight w:val="red"/>
+                              </w:rPr>
+                              <w:t>U</w:t>
+                            </w:r>
+                            <w:r>
+                              <w:t xml:space="preserve"> </w:t>
+                            </w:r>
+                            <w:r>
+                              <w:rPr>
+                                <w:color w:val="FFFFFF" w:themeColor="background1"/>
+                                <w:sz w:val="16"/>
+                                <w:szCs w:val="16"/>
+                              </w:rPr>
+                              <w:t>{"batch":"scarlette_chicago_20221022","country":"USA","city":"Chicago","lat":41.8755616,"lon":-87.6244212,"time offset":0.0}</w:t>
+                            </w:r>
+                            <w:r>
+                              <w:t xml:space="preserve"> </w:t>
+                            </w:r>
+                            <w:r>
+                              <w:rPr>
+                                <w:color w:val="FFFFFF" w:themeColor="background1"/>
+                                <w:sz w:val="16"/>
+                                <w:szCs w:val="16"/>
+                              </w:rPr>
+                              <w:t>{"batch":"scarlette_chicago_20221022","country":"USA","city":"Chicago","lat":41.8755616,"lon":-87.6244212,"time offset":0.0}</w:t>
+                            </w:r>
+                            <w:r>
+                              <w:t xml:space="preserve"> </w:t>
+                            </w:r>
+                            <w:r>
+                              <w:rPr>
+                                <w:color w:val="FFFFFF" w:themeColor="background1"/>
+                                <w:sz w:val="16"/>
+                                <w:szCs w:val="16"/>
+                              </w:rPr>
+                              <w:t>{"batch":"scarlette_chicago_20221022","country":"USA","city":"Chicago","lat":41.8755616,"lon":-87.6244212,"time offset":0.0}</w:t>
+                            </w:r>
+                            <w:r>
+                              <w:t xml:space="preserve"> </w:t>
+                            </w:r>
+                            <w:r>
+                              <w:rPr>
+                                <w:color w:val="FFFFFF" w:themeColor="background1"/>
+                                <w:sz w:val="16"/>
+                                <w:szCs w:val="16"/>
+                              </w:rPr>
+                              <w:t>{"batch":"scarlette_chicago_20221022","country":"USA","city":"Chicago","lat":41.8755616,"lon":-87.6244212,"time offset":0.0}</w:t>
+                            </w:r>
+                          </w:p>
+                        </w:txbxContent>
+                      </wps:txbx>
+                      <wps:bodyPr rot="0" spcFirstLastPara="0" vertOverflow="overflow" horzOverflow="overflow" vert="horz" wrap="square" lIns="91440" tIns="45720" rIns="91440" bIns="45720" numCol="1" spcCol="0" rtlCol="0" fromWordArt="0" anchor="ctr" anchorCtr="0" forceAA="0" compatLnSpc="1">
+                        <a:prstTxWarp prst="textNoShape">
+                          <a:avLst/>
+                        </a:prstTxWarp>
+                        <a:noAutofit/>
+                      </wps:bodyPr>
+                    </wps:wsp>
+                  </a:graphicData>
+                </a:graphic>
+                <wp14:sizeRelH relativeFrom="margin">
+                  <wp14:pctWidth>0</wp14:pctWidth>
+                </wp14:sizeRelH>
+                <wp14:sizeRelV relativeFrom="margin">
+                  <wp14:pctHeight>0</wp14:pctHeight>
+                </wp14:sizeRelV>
+              </wp:anchor>
+            </w:drawing>
+          </mc:Choice>
+          <mc:Fallback>
+            <w:pict>
+              <v:roundrect w14:anchorId="63CD96C1" id="_x0000_s1030" style="position:absolute;left:0;text-align:left;margin-left:399.2pt;margin-top:226.15pt;width:30.25pt;height:16.2pt;z-index:251678720;visibility:visible;mso-wrap-style:square;mso-width-percent:0;mso-height-percent:0;mso-wrap-distance-left:9pt;mso-wrap-distance-top:0;mso-wrap-distance-right:9pt;mso-wrap-distance-bottom:0;mso-position-horizontal:absolute;mso-position-horizontal-relative:text;mso-position-vertical:absolute;mso-position-vertical-relative:text;mso-width-percent:0;mso-height-percent:0;mso-width-relative:margin;mso-height-relative:margin;v-text-anchor:middle" arcsize="0" o:gfxdata="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" filled="f" stroked="f" strokeweight="1pt">
+                <v:stroke joinstyle="miter"/>
+                <v:textbox>
+                  <w:txbxContent>
+                    <w:p>
+                      <w:pPr>
+                        <w:jc w:val="center"/>
+                        <w:rPr>
+                          <w:color w:val="FFFFFF" w:themeColor="background1"/>
+                          <w:sz w:val="16"/>
+                          <w:szCs w:val="16"/>
+                        </w:rPr>
+                      </w:pPr>
+                      <w:r>
+                        <w:rPr>
+                          <w:color w:val="FFFFFF" w:themeColor="background1"/>
+                          <w:sz w:val="16"/>
+                          <w:szCs w:val="16"/>
+                          <w:highlight w:val="red"/>
+                        </w:rPr>
+                        <w:t>A</w:t>
+                      </w:r>
+                      <w:r>
+                        <w:rPr>
+                          <w:color w:val="FFFFFF" w:themeColor="background1"/>
+                          <w:sz w:val="16"/>
+                          <w:szCs w:val="16"/>
+                          <w:highlight w:val="red"/>
+                        </w:rPr>
+                        <w:t>U</w:t>
+                      </w:r>
+                      <w:r>
+                        <w:t xml:space="preserve"> </w:t>
+                      </w:r>
+                      <w:r>
+                        <w:rPr>
+                          <w:color w:val="FFFFFF" w:themeColor="background1"/>
+                          <w:sz w:val="16"/>
+                          <w:szCs w:val="16"/>
+                        </w:rPr>
+                        <w:t>{"batch":"scarlette_chicago_20221022","country":"USA","city":"Chicago","lat":41.8755616,"lon":-87.6244212,"time offset":0.0}</w:t>
+                      </w:r>
+                      <w:r>
+                        <w:t xml:space="preserve"> </w:t>
+                      </w:r>
+                      <w:r>
+                        <w:rPr>
+                          <w:color w:val="FFFFFF" w:themeColor="background1"/>
+                          <w:sz w:val="16"/>
+                          <w:szCs w:val="16"/>
+                        </w:rPr>
+                        <w:t>{"batch":"scarlette_chicago_20221022","country":"USA","city":"Chicago","lat":41.8755616,"lon":-87.6244212,"time offset":0.0}</w:t>
+                      </w:r>
+                      <w:r>
+                        <w:t xml:space="preserve"> </w:t>
+                      </w:r>
+                      <w:r>
+                        <w:rPr>
+                          <w:color w:val="FFFFFF" w:themeColor="background1"/>
+                          <w:sz w:val="16"/>
+                          <w:szCs w:val="16"/>
+                        </w:rPr>
+                        <w:t>{"batch":"scarlette_chicago_20221022","country":"USA","city":"Chicago","lat":41.8755616,"lon":-87.6244212,"time offset":0.0}</w:t>
+                      </w:r>
+                      <w:r>
+                        <w:t xml:space="preserve"> </w:t>
+                      </w:r>
+                      <w:r>
+                        <w:rPr>
+                          <w:color w:val="FFFFFF" w:themeColor="background1"/>
+                          <w:sz w:val="16"/>
+                          <w:szCs w:val="16"/>
+                        </w:rPr>
+                        <w:t>{"batch":"scarlette_chicago_20221022","country":"USA","city":"Chicago","lat":41.8755616,"lon":-87.6244212,"time offset":0.0}</w:t>
+                      </w:r>
+                    </w:p>
+                  </w:txbxContent>
+                </v:textbox>
+              </v:roundrect>
+            </w:pict>
+          </mc:Fallback>
+        </mc:AlternateContent>
+      </w:r>
+      <w:r>
+        <w:rPr>
+          <w:noProof/>
+        </w:rPr>
+        <mc:AlternateContent>
+          <mc:Choice Requires="wps">
+            <w:drawing>
+              <wp:anchor distT="0" distB="0" distL="114300" distR="114300" simplePos="0" relativeHeight="251671552" behindDoc="0" locked="0" layoutInCell="1" allowOverlap="1" wp14:anchorId="648C84F9" wp14:editId="1EB4ED60">
+                <wp:simplePos x="0" y="0"/>
+                <wp:positionH relativeFrom="column">
+                  <wp:posOffset>5069016</wp:posOffset>
+                </wp:positionH>
+                <wp:positionV relativeFrom="paragraph">
+                  <wp:posOffset>2192226</wp:posOffset>
+                </wp:positionV>
+                <wp:extent cx="391298" cy="213995"/>
+                <wp:effectExtent l="0" t="0" r="0" b="0"/>
+                <wp:wrapNone/>
+                <wp:docPr id="86908699" name="Rectangle: Rounded Corners 4"/>
+                <wp:cNvGraphicFramePr/>
+                <a:graphic xmlns:a="http://schemas.openxmlformats.org/drawingml/2006/main">
+                  <a:graphicData uri="http://schemas.microsoft.com/office/word/2010/wordprocessingShape">
+                    <wps:wsp>
+                      <wps:cNvSpPr/>
+                      <wps:spPr>
+                        <a:xfrm>
+                          <a:off x="0" y="0"/>
+                          <a:ext cx="391298" cy="213995"/>
+                        </a:xfrm>
+                        <a:prstGeom prst="roundRect">
+                          <a:avLst>
+                            <a:gd name="adj" fmla="val 0"/>
+                          </a:avLst>
+                        </a:prstGeom>
+                        <a:noFill/>
+                        <a:ln>
+                          <a:noFill/>
+                        </a:ln>
+                      </wps:spPr>
+                      <wps:style>
+                        <a:lnRef idx="2">
+                          <a:schemeClr val="accent1">
+                            <a:shade val="15000"/>
+                          </a:schemeClr>
+                        </a:lnRef>
+                        <a:fillRef idx="1">
+                          <a:schemeClr val="accent1"/>
+                        </a:fillRef>
+                        <a:effectRef idx="0">
+                          <a:schemeClr val="accent1"/>
+                        </a:effectRef>
+                        <a:fontRef idx="minor">
+                          <a:schemeClr val="lt1"/>
+                        </a:fontRef>
+                      </wps:style>
+                      <wps:txbx>
+                        <w:txbxContent>
+                          <w:p>
+                            <w:pPr>
+                              <w:jc w:val="center"/>
+                              <w:rPr>
+                                <w:color w:val="FFFFFF" w:themeColor="background1"/>
+                                <w:sz w:val="16"/>
+                                <w:szCs w:val="16"/>
+                              </w:rPr>
+                            </w:pPr>
+                            <w:r>
+                              <w:rPr>
+                                <w:color w:val="FFFFFF" w:themeColor="background1"/>
+                                <w:sz w:val="16"/>
+                                <w:szCs w:val="16"/>
+                                <w:highlight w:val="red"/>
+                              </w:rPr>
+                              <w:t>A</w:t>
+                            </w:r>
+                            <w:r>
+                              <w:rPr>
+                                <w:color w:val="FFFFFF" w:themeColor="background1"/>
+                                <w:sz w:val="16"/>
+                                <w:szCs w:val="16"/>
+                                <w:highlight w:val="red"/>
+                              </w:rPr>
+                              <w:t>N</w:t>
+                            </w:r>
+                            <w:r>
+                              <w:t xml:space="preserve"> </w:t>
+                            </w:r>
+                            <w:r>
+                              <w:rPr>
+                                <w:color w:val="FFFFFF" w:themeColor="background1"/>
+                                <w:sz w:val="16"/>
+                                <w:szCs w:val="16"/>
+                              </w:rPr>
+                              <w:t>{"batch":"scarlette_chicago_20221022","country":"USA","city":"Chicago","lat":41.8755616,"lon":-87.6244212,"time offset":0.0}</w:t>
+                            </w:r>
+                            <w:r>
+                              <w:t xml:space="preserve"> </w:t>
+                            </w:r>
+                            <w:r>
+                              <w:rPr>
+                                <w:color w:val="FFFFFF" w:themeColor="background1"/>
+                                <w:sz w:val="16"/>
+                                <w:szCs w:val="16"/>
+                              </w:rPr>
+                              <w:t>{"batch":"scarlette_chicago_20221022","country":"USA","city":"Chicago","lat":41.8755616,"lon":-87.6244212,"time offset":0.0}</w:t>
+                            </w:r>
+                            <w:r>
+                              <w:t xml:space="preserve"> </w:t>
+                            </w:r>
+                            <w:r>
+                              <w:rPr>
+                                <w:color w:val="FFFFFF" w:themeColor="background1"/>
+                                <w:sz w:val="16"/>
+                                <w:szCs w:val="16"/>
+                              </w:rPr>
+                              <w:t>{"batch":"scarlette_chicago_20221022","country":"USA","city":"Chicago","lat":41.8755616,"lon":-87.6244212,"time offset":0.0}</w:t>
+                            </w:r>
+                            <w:r>
+                              <w:t xml:space="preserve"> </w:t>
+                            </w:r>
+                            <w:r>
+                              <w:rPr>
+                                <w:color w:val="FFFFFF" w:themeColor="background1"/>
+                                <w:sz w:val="16"/>
+                                <w:szCs w:val="16"/>
+                              </w:rPr>
+                              <w:t>{"batch":"scarlette_chicago_20221022","country":"USA","city":"Chicago","lat":41.8755616,"lon":-87.6244212,"time offset":0.0}</w:t>
+                            </w:r>
+                          </w:p>
+                        </w:txbxContent>
+                      </wps:txbx>
+                      <wps:bodyPr rot="0" spcFirstLastPara="0" vertOverflow="overflow" horzOverflow="overflow" vert="horz" wrap="square" lIns="91440" tIns="45720" rIns="91440" bIns="45720" numCol="1" spcCol="0" rtlCol="0" fromWordArt="0" anchor="ctr" anchorCtr="0" forceAA="0" compatLnSpc="1">
+                        <a:prstTxWarp prst="textNoShape">
+                          <a:avLst/>
+                        </a:prstTxWarp>
+                        <a:noAutofit/>
+                      </wps:bodyPr>
+                    </wps:wsp>
+                  </a:graphicData>
+                </a:graphic>
+                <wp14:sizeRelH relativeFrom="margin">
+                  <wp14:pctWidth>0</wp14:pctWidth>
+                </wp14:sizeRelH>
+                <wp14:sizeRelV relativeFrom="margin">
+                  <wp14:pctHeight>0</wp14:pctHeight>
+                </wp14:sizeRelV>
+              </wp:anchor>
+            </w:drawing>
+          </mc:Choice>
+          <mc:Fallback>
+            <w:pict>
+              <v:roundrect w14:anchorId="648C84F9" id="_x0000_s1031" style="position:absolute;left:0;text-align:left;margin-left:399.15pt;margin-top:172.6pt;width:30.8pt;height:16.85pt;z-index:251671552;visibility:visible;mso-wrap-style:square;mso-width-percent:0;mso-height-percent:0;mso-wrap-distance-left:9pt;mso-wrap-distance-top:0;mso-wrap-distance-right:9pt;mso-wrap-distance-bottom:0;mso-position-horizontal:absolute;mso-position-horizontal-relative:text;mso-position-vertical:absolute;mso-position-vertical-relative:text;mso-width-percent:0;mso-height-percent:0;mso-width-relative:margin;mso-height-relative:margin;v-text-anchor:middle" arcsize="0" o:gfxdata="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" filled="f" stroked="f" strokeweight="1pt">
+                <v:stroke joinstyle="miter"/>
+                <v:textbox>
+                  <w:txbxContent>
+                    <w:p>
+                      <w:pPr>
+                        <w:jc w:val="center"/>
+                        <w:rPr>
+                          <w:color w:val="FFFFFF" w:themeColor="background1"/>
+                          <w:sz w:val="16"/>
+                          <w:szCs w:val="16"/>
+                        </w:rPr>
+                      </w:pPr>
+                      <w:r>
+                        <w:rPr>
+                          <w:color w:val="FFFFFF" w:themeColor="background1"/>
+                          <w:sz w:val="16"/>
+                          <w:szCs w:val="16"/>
+                          <w:highlight w:val="red"/>
+                        </w:rPr>
+                        <w:t>A</w:t>
+                      </w:r>
+                      <w:r>
+                        <w:rPr>
+                          <w:color w:val="FFFFFF" w:themeColor="background1"/>
+                          <w:sz w:val="16"/>
+                          <w:szCs w:val="16"/>
+                          <w:highlight w:val="red"/>
+                        </w:rPr>
+                        <w:t>N</w:t>
+                      </w:r>
+                      <w:r>
+                        <w:t xml:space="preserve"> </w:t>
+                      </w:r>
+                      <w:r>
+                        <w:rPr>
+                          <w:color w:val="FFFFFF" w:themeColor="background1"/>
+                          <w:sz w:val="16"/>
+                          <w:szCs w:val="16"/>
+                        </w:rPr>
+                        <w:t>{"batch":"scarlette_chicago_20221022","country":"USA","city":"Chicago","lat":41.8755616,"lon":-87.6244212,"time offset":0.0}</w:t>
+                      </w:r>
+                      <w:r>
+                        <w:t xml:space="preserve"> </w:t>
+                      </w:r>
+                      <w:r>
+                        <w:rPr>
+                          <w:color w:val="FFFFFF" w:themeColor="background1"/>
+                          <w:sz w:val="16"/>
+                          <w:szCs w:val="16"/>
+                        </w:rPr>
+                        <w:t>{"batch":"scarlette_chicago_20221022","country":"USA","city":"Chicago","lat":41.8755616,"lon":-87.6244212,"time offset":0.0}</w:t>
+                      </w:r>
+                      <w:r>
+                        <w:t xml:space="preserve"> </w:t>
+                      </w:r>
+                      <w:r>
+                        <w:rPr>
+                          <w:color w:val="FFFFFF" w:themeColor="background1"/>
+                          <w:sz w:val="16"/>
+                          <w:szCs w:val="16"/>
+                        </w:rPr>
+                        <w:t>{"batch":"scarlette_chicago_20221022","country":"USA","city":"Chicago","lat":41.8755616,"lon":-87.6244212,"time offset":0.0}</w:t>
+                      </w:r>
+                      <w:r>
+                        <w:t xml:space="preserve"> </w:t>
+                      </w:r>
+                      <w:r>
+                        <w:rPr>
+                          <w:color w:val="FFFFFF" w:themeColor="background1"/>
+                          <w:sz w:val="16"/>
+                          <w:szCs w:val="16"/>
+                        </w:rPr>
+                        <w:t>{"batch":"scarlette_chicago_20221022","country":"USA","city":"Chicago","lat":41.8755616,"lon":-87.6244212,"time offset":0.0}</w:t>
+                      </w:r>
+                    </w:p>
+                  </w:txbxContent>
+                </v:textbox>
+              </v:roundrect>
+            </w:pict>
+          </mc:Fallback>
+        </mc:AlternateContent>
+      </w:r>
+      <w:r>
+        <w:rPr>
+          <w:noProof/>
+        </w:rPr>
+        <mc:AlternateContent>
+          <mc:Choice Requires="wps">
+            <w:drawing>
+              <wp:anchor distT="0" distB="0" distL="114300" distR="114300" simplePos="0" relativeHeight="251656192" behindDoc="0" locked="0" layoutInCell="1" allowOverlap="1" wp14:anchorId="63B3B0D6" wp14:editId="1E13C29E">
                 <wp:simplePos x="0" y="0"/>
                 <wp:positionH relativeFrom="column">
                   <wp:posOffset>4012582</wp:posOffset>
@@ -2391,7 +3777,16 @@
                                 <w:szCs w:val="16"/>
                                 <w:highlight w:val="red"/>
                               </w:rPr>
-                              <w:t>AQ</w:t>
+                              <w:t>A</w:t>
+                            </w:r>
+                            <w:r>
+                              <w:rPr>
+                                <w:color w:val="FFFFFF" w:themeColor="background1"/>
+                                <w:sz w:val="16"/>
+                                <w:szCs w:val="16"/>
+                                <w:highlight w:val="red"/>
+                              </w:rPr>
+                              <w:t>T</w:t>
                             </w:r>
                             <w:r>
                               <w:t xml:space="preserve"> </w:t>
@@ -2460,7 +3855,7 @@
           </mc:Choice>
           <mc:Fallback>
             <w:pict>
-              <v:roundrect w14:anchorId="63B3B0D6" id="Rectangle: Rounded Corners 4" o:spid="_x0000_s1026" style="position:absolute;left:0;text-align:left;margin-left:315.95pt;margin-top:227.15pt;width:30.25pt;height:16.2pt;z-index:251794432;visibility:visible;mso-wrap-style:square;mso-width-percent:0;mso-height-percent:0;mso-wrap-distance-left:9pt;mso-wrap-distance-top:0;mso-wrap-distance-right:9pt;mso-wrap-distance-bottom:0;mso-position-horizontal:absolute;mso-position-horizontal-relative:text;mso-position-vertical:absolute;mso-position-vertical-relative:text;mso-width-percent:0;mso-height-percent:0;mso-width-relative:margin;mso-height-relative:margin;v-text-anchor:middle" arcsize="0" o:gfxdata="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" filled="f" stroked="f" strokeweight="1pt">
+              <v:roundrect w14:anchorId="63B3B0D6" id="_x0000_s1032" style="position:absolute;left:0;text-align:left;margin-left:315.95pt;margin-top:227.15pt;width:30.25pt;height:16.2pt;z-index:251656192;visibility:visible;mso-wrap-style:square;mso-width-percent:0;mso-height-percent:0;mso-wrap-distance-left:9pt;mso-wrap-distance-top:0;mso-wrap-distance-right:9pt;mso-wrap-distance-bottom:0;mso-position-horizontal:absolute;mso-position-horizontal-relative:text;mso-position-vertical:absolute;mso-position-vertical-relative:text;mso-width-percent:0;mso-height-percent:0;mso-width-relative:margin;mso-height-relative:margin;v-text-anchor:middle" arcsize="0" o:gfxdata="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" filled="f" stroked="f" strokeweight="1pt">
                 <v:stroke joinstyle="miter"/>
                 <v:textbox>
                   <w:txbxContent>
@@ -2480,7 +3875,16 @@
                           <w:szCs w:val="16"/>
                           <w:highlight w:val="red"/>
                         </w:rPr>
-                        <w:t>AQ</w:t>
+                        <w:t>A</w:t>
+                      </w:r>
+                      <w:r>
+                        <w:rPr>
+                          <w:color w:val="FFFFFF" w:themeColor="background1"/>
+                          <w:sz w:val="16"/>
+                          <w:szCs w:val="16"/>
+                          <w:highlight w:val="red"/>
+                        </w:rPr>
+                        <w:t>T</w:t>
                       </w:r>
                       <w:r>
                         <w:t xml:space="preserve"> </w:t>
@@ -2541,7 +3945,7 @@
         <mc:AlternateContent>
           <mc:Choice Requires="wps">
             <w:drawing>
-              <wp:anchor distT="0" distB="0" distL="114300" distR="114300" simplePos="0" relativeHeight="251669504" behindDoc="0" locked="0" layoutInCell="1" allowOverlap="1" wp14:anchorId="1FA30E38" wp14:editId="78D555DC">
+              <wp:anchor distT="0" distB="0" distL="114300" distR="114300" simplePos="0" relativeHeight="251635712" behindDoc="0" locked="0" layoutInCell="1" allowOverlap="1" wp14:anchorId="1FA30E38" wp14:editId="3CFF2504">
                 <wp:simplePos x="0" y="0"/>
                 <wp:positionH relativeFrom="column">
                   <wp:posOffset>47419</wp:posOffset>
@@ -2616,7 +4020,7 @@
                                 <w:szCs w:val="16"/>
                                 <w:highlight w:val="red"/>
                               </w:rPr>
-                              <w:t>M</w:t>
+                              <w:t>O</w:t>
                             </w:r>
                             <w:r>
                               <w:t xml:space="preserve"> </w:t>
@@ -2685,7 +4089,7 @@
           </mc:Choice>
           <mc:Fallback>
             <w:pict>
-              <v:roundrect w14:anchorId="1FA30E38" id="_x0000_s1027" style="position:absolute;left:0;text-align:left;margin-left:3.75pt;margin-top:225.15pt;width:30.9pt;height:16.85pt;z-index:251669504;visibility:visible;mso-wrap-style:square;mso-width-percent:0;mso-height-percent:0;mso-wrap-distance-left:9pt;mso-wrap-distance-top:0;mso-wrap-distance-right:9pt;mso-wrap-distance-bottom:0;mso-position-horizontal:absolute;mso-position-horizontal-relative:text;mso-position-vertical:absolute;mso-position-vertical-relative:text;mso-width-percent:0;mso-height-percent:0;mso-width-relative:margin;mso-height-relative:margin;v-text-anchor:middle" arcsize="0" o:gfxdata="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" filled="f" stroked="f" strokeweight="1pt">
+              <v:roundrect w14:anchorId="1FA30E38" id="_x0000_s1033" style="position:absolute;left:0;text-align:left;margin-left:3.75pt;margin-top:225.15pt;width:30.9pt;height:16.85pt;z-index:251635712;visibility:visible;mso-wrap-style:square;mso-width-percent:0;mso-height-percent:0;mso-wrap-distance-left:9pt;mso-wrap-distance-top:0;mso-wrap-distance-right:9pt;mso-wrap-distance-bottom:0;mso-position-horizontal:absolute;mso-position-horizontal-relative:text;mso-position-vertical:absolute;mso-position-vertical-relative:text;mso-width-percent:0;mso-height-percent:0;mso-width-relative:margin;mso-height-relative:margin;v-text-anchor:middle" arcsize="0" o:gfxdata="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" filled="f" stroked="f" strokeweight="1pt">
                 <v:stroke joinstyle="miter"/>
                 <v:textbox>
                   <w:txbxContent>
@@ -2714,7 +4118,7 @@
                           <w:szCs w:val="16"/>
                           <w:highlight w:val="red"/>
                         </w:rPr>
-                        <w:t>M</w:t>
+                        <w:t>O</w:t>
                       </w:r>
                       <w:r>
                         <w:t xml:space="preserve"> </w:t>
@@ -2775,223 +4179,7 @@
         <mc:AlternateContent>
           <mc:Choice Requires="wps">
             <w:drawing>
-              <wp:anchor distT="0" distB="0" distL="114300" distR="114300" simplePos="0" relativeHeight="251790336" behindDoc="0" locked="0" layoutInCell="1" allowOverlap="1" wp14:anchorId="62895795" wp14:editId="7611B691">
-                <wp:simplePos x="0" y="0"/>
-                <wp:positionH relativeFrom="column">
-                  <wp:posOffset>4026432</wp:posOffset>
-                </wp:positionH>
-                <wp:positionV relativeFrom="paragraph">
-                  <wp:posOffset>2187901</wp:posOffset>
-                </wp:positionV>
-                <wp:extent cx="351155" cy="213995"/>
-                <wp:effectExtent l="0" t="0" r="0" b="0"/>
-                <wp:wrapNone/>
-                <wp:docPr id="1212086422" name="Rectangle: Rounded Corners 4"/>
-                <wp:cNvGraphicFramePr/>
-                <a:graphic xmlns:a="http://schemas.openxmlformats.org/drawingml/2006/main">
-                  <a:graphicData uri="http://schemas.microsoft.com/office/word/2010/wordprocessingShape">
-                    <wps:wsp>
-                      <wps:cNvSpPr/>
-                      <wps:spPr>
-                        <a:xfrm>
-                          <a:off x="0" y="0"/>
-                          <a:ext cx="351155" cy="213995"/>
-                        </a:xfrm>
-                        <a:prstGeom prst="roundRect">
-                          <a:avLst>
-                            <a:gd name="adj" fmla="val 0"/>
-                          </a:avLst>
-                        </a:prstGeom>
-                        <a:noFill/>
-                        <a:ln>
-                          <a:noFill/>
-                        </a:ln>
-                      </wps:spPr>
-                      <wps:style>
-                        <a:lnRef idx="2">
-                          <a:schemeClr val="accent1">
-                            <a:shade val="15000"/>
-                          </a:schemeClr>
-                        </a:lnRef>
-                        <a:fillRef idx="1">
-                          <a:schemeClr val="accent1"/>
-                        </a:fillRef>
-                        <a:effectRef idx="0">
-                          <a:schemeClr val="accent1"/>
-                        </a:effectRef>
-                        <a:fontRef idx="minor">
-                          <a:schemeClr val="lt1"/>
-                        </a:fontRef>
-                      </wps:style>
-                      <wps:txbx>
-                        <w:txbxContent>
-                          <w:p>
-                            <w:pPr>
-                              <w:jc w:val="center"/>
-                              <w:rPr>
-                                <w:color w:val="FFFFFF" w:themeColor="background1"/>
-                                <w:sz w:val="16"/>
-                                <w:szCs w:val="16"/>
-                              </w:rPr>
-                            </w:pPr>
-                            <w:r>
-                              <w:rPr>
-                                <w:color w:val="FFFFFF" w:themeColor="background1"/>
-                                <w:sz w:val="16"/>
-                                <w:szCs w:val="16"/>
-                                <w:highlight w:val="red"/>
-                              </w:rPr>
-                              <w:t>AL</w:t>
-                            </w:r>
-                            <w:r>
-                              <w:t xml:space="preserve"> </w:t>
-                            </w:r>
-                            <w:r>
-                              <w:rPr>
-                                <w:color w:val="FFFFFF" w:themeColor="background1"/>
-                                <w:sz w:val="16"/>
-                                <w:szCs w:val="16"/>
-                              </w:rPr>
-                              <w:t>{"batch":"scarlette_chicago_20221022","country":"USA","city":"Chicago","lat":41.8755616,"lon":-87.6244212,"time offset":0.0}</w:t>
-                            </w:r>
-                            <w:r>
-                              <w:t xml:space="preserve"> </w:t>
-                            </w:r>
-                            <w:r>
-                              <w:rPr>
-                                <w:color w:val="FFFFFF" w:themeColor="background1"/>
-                                <w:sz w:val="16"/>
-                                <w:szCs w:val="16"/>
-                              </w:rPr>
-                              <w:t>{"batch":"scarlette_chicago_20221022","country":"USA","city":"Chicago","lat":41.8755616,"lon":-87.6244212,"time offset":0.0}</w:t>
-                            </w:r>
-                            <w:r>
-                              <w:t xml:space="preserve"> </w:t>
-                            </w:r>
-                            <w:r>
-                              <w:rPr>
-                                <w:color w:val="FFFFFF" w:themeColor="background1"/>
-                                <w:sz w:val="16"/>
-                                <w:szCs w:val="16"/>
-                              </w:rPr>
-                              <w:t>{"batch":"scarlette_chicago_20221022","country":"USA","city":"Chicago","lat":41.8755616,"lon":-87.6244212,"time offset":0.0}</w:t>
-                            </w:r>
-                            <w:r>
-                              <w:t xml:space="preserve"> </w:t>
-                            </w:r>
-                            <w:r>
-                              <w:rPr>
-                                <w:color w:val="FFFFFF" w:themeColor="background1"/>
-                                <w:sz w:val="16"/>
-                                <w:szCs w:val="16"/>
-                              </w:rPr>
-                              <w:t>{"batch":"scarlette_chicago_20221022","country":"USA","city":"Chicago","lat":41.8755616,"lon":-87.6244212,"time offset":0.0}</w:t>
-                            </w:r>
-                          </w:p>
-                        </w:txbxContent>
-                      </wps:txbx>
-                      <wps:bodyPr rot="0" spcFirstLastPara="0" vertOverflow="overflow" horzOverflow="overflow" vert="horz" wrap="square" lIns="91440" tIns="45720" rIns="91440" bIns="45720" numCol="1" spcCol="0" rtlCol="0" fromWordArt="0" anchor="ctr" anchorCtr="0" forceAA="0" compatLnSpc="1">
-                        <a:prstTxWarp prst="textNoShape">
-                          <a:avLst/>
-                        </a:prstTxWarp>
-                        <a:noAutofit/>
-                      </wps:bodyPr>
-                    </wps:wsp>
-                  </a:graphicData>
-                </a:graphic>
-                <wp14:sizeRelH relativeFrom="margin">
-                  <wp14:pctWidth>0</wp14:pctWidth>
-                </wp14:sizeRelH>
-                <wp14:sizeRelV relativeFrom="margin">
-                  <wp14:pctHeight>0</wp14:pctHeight>
-                </wp14:sizeRelV>
-              </wp:anchor>
-            </w:drawing>
-          </mc:Choice>
-          <mc:Fallback>
-            <w:pict>
-              <v:roundrect w14:anchorId="62895795" id="_x0000_s1028" style="position:absolute;left:0;text-align:left;margin-left:317.05pt;margin-top:172.3pt;width:27.65pt;height:16.85pt;z-index:251790336;visibility:visible;mso-wrap-style:square;mso-width-percent:0;mso-height-percent:0;mso-wrap-distance-left:9pt;mso-wrap-distance-top:0;mso-wrap-distance-right:9pt;mso-wrap-distance-bottom:0;mso-position-horizontal:absolute;mso-position-horizontal-relative:text;mso-position-vertical:absolute;mso-position-vertical-relative:text;mso-width-percent:0;mso-height-percent:0;mso-width-relative:margin;mso-height-relative:margin;v-text-anchor:middle" arcsize="0" o:gfxdata="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" filled="f" stroked="f" strokeweight="1pt">
-                <v:stroke joinstyle="miter"/>
-                <v:textbox>
-                  <w:txbxContent>
-                    <w:p>
-                      <w:pPr>
-                        <w:jc w:val="center"/>
-                        <w:rPr>
-                          <w:color w:val="FFFFFF" w:themeColor="background1"/>
-                          <w:sz w:val="16"/>
-                          <w:szCs w:val="16"/>
-                        </w:rPr>
-                      </w:pPr>
-                      <w:r>
-                        <w:rPr>
-                          <w:color w:val="FFFFFF" w:themeColor="background1"/>
-                          <w:sz w:val="16"/>
-                          <w:szCs w:val="16"/>
-                          <w:highlight w:val="red"/>
-                        </w:rPr>
-                        <w:t>AL</w:t>
-                      </w:r>
-                      <w:r>
-                        <w:t xml:space="preserve"> </w:t>
-                      </w:r>
-                      <w:r>
-                        <w:rPr>
-                          <w:color w:val="FFFFFF" w:themeColor="background1"/>
-                          <w:sz w:val="16"/>
-                          <w:szCs w:val="16"/>
-                        </w:rPr>
-                        <w:t>{"batch":"scarlette_chicago_20221022","country":"USA","city":"Chicago","lat":41.8755616,"lon":-87.6244212,"time offset":0.0}</w:t>
-                      </w:r>
-                      <w:r>
-                        <w:t xml:space="preserve"> </w:t>
-                      </w:r>
-                      <w:r>
-                        <w:rPr>
-                          <w:color w:val="FFFFFF" w:themeColor="background1"/>
-                          <w:sz w:val="16"/>
-                          <w:szCs w:val="16"/>
-                        </w:rPr>
-                        <w:t>{"batch":"scarlette_chicago_20221022","country":"USA","city":"Chicago","lat":41.8755616,"lon":-87.6244212,"time offset":0.0}</w:t>
-                      </w:r>
-                      <w:r>
-                        <w:t xml:space="preserve"> </w:t>
-                      </w:r>
-                      <w:r>
-                        <w:rPr>
-                          <w:color w:val="FFFFFF" w:themeColor="background1"/>
-                          <w:sz w:val="16"/>
-                          <w:szCs w:val="16"/>
-                        </w:rPr>
-                        <w:t>{"batch":"scarlette_chicago_20221022","country":"USA","city":"Chicago","lat":41.8755616,"lon":-87.6244212,"time offset":0.0}</w:t>
-                      </w:r>
-                      <w:r>
-                        <w:t xml:space="preserve"> </w:t>
-                      </w:r>
-                      <w:r>
-                        <w:rPr>
-                          <w:color w:val="FFFFFF" w:themeColor="background1"/>
-                          <w:sz w:val="16"/>
-                          <w:szCs w:val="16"/>
-                        </w:rPr>
-                        <w:t>{"batch":"scarlette_chicago_20221022","country":"USA","city":"Chicago","lat":41.8755616,"lon":-87.6244212,"time offset":0.0}</w:t>
-                      </w:r>
-                    </w:p>
-                  </w:txbxContent>
-                </v:textbox>
-              </v:roundrect>
-            </w:pict>
-          </mc:Fallback>
-        </mc:AlternateContent>
-      </w:r>
-      <w:r>
-        <w:rPr>
-          <w:noProof/>
-        </w:rPr>
-        <mc:AlternateContent>
-          <mc:Choice Requires="wps">
-            <w:drawing>
-              <wp:anchor distT="0" distB="0" distL="114300" distR="114300" simplePos="0" relativeHeight="251783168" behindDoc="0" locked="0" layoutInCell="1" allowOverlap="1" wp14:anchorId="7A5CB495" wp14:editId="3D026AFC">
+              <wp:anchor distT="0" distB="0" distL="114300" distR="114300" simplePos="0" relativeHeight="251685888" behindDoc="0" locked="0" layoutInCell="1" allowOverlap="1" wp14:anchorId="7A5CB495" wp14:editId="44785C37">
                 <wp:simplePos x="0" y="0"/>
                 <wp:positionH relativeFrom="column">
                   <wp:posOffset>966847</wp:posOffset>
@@ -3057,7 +4245,25 @@
                                 <w:szCs w:val="16"/>
                                 <w:highlight w:val="red"/>
                               </w:rPr>
-                              <w:t>AIH</w:t>
+                              <w:t>A</w:t>
+                            </w:r>
+                            <w:r>
+                              <w:rPr>
+                                <w:color w:val="FFFFFF" w:themeColor="background1"/>
+                                <w:sz w:val="16"/>
+                                <w:szCs w:val="16"/>
+                                <w:highlight w:val="red"/>
+                              </w:rPr>
+                              <w:t>J</w:t>
+                            </w:r>
+                            <w:r>
+                              <w:rPr>
+                                <w:color w:val="FFFFFF" w:themeColor="background1"/>
+                                <w:sz w:val="16"/>
+                                <w:szCs w:val="16"/>
+                                <w:highlight w:val="red"/>
+                              </w:rPr>
+                              <w:t>H</w:t>
                             </w:r>
                             <w:r>
                               <w:t xml:space="preserve"> </w:t>
@@ -3126,7 +4332,7 @@
           </mc:Choice>
           <mc:Fallback>
             <w:pict>
-              <v:roundrect w14:anchorId="7A5CB495" id="_x0000_s1029" style="position:absolute;left:0;text-align:left;margin-left:76.15pt;margin-top:172.65pt;width:27.65pt;height:16.85pt;z-index:251783168;visibility:visible;mso-wrap-style:square;mso-width-percent:0;mso-height-percent:0;mso-wrap-distance-left:9pt;mso-wrap-distance-top:0;mso-wrap-distance-right:9pt;mso-wrap-distance-bottom:0;mso-position-horizontal:absolute;mso-position-horizontal-relative:text;mso-position-vertical:absolute;mso-position-vertical-relative:text;mso-width-percent:0;mso-height-percent:0;mso-width-relative:margin;mso-height-relative:margin;v-text-anchor:middle" arcsize="0" o:gfxdata="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" filled="f" stroked="f" strokeweight="1pt">
+              <v:roundrect w14:anchorId="7A5CB495" id="_x0000_s1034" style="position:absolute;left:0;text-align:left;margin-left:76.15pt;margin-top:172.65pt;width:27.65pt;height:16.85pt;z-index:251685888;visibility:visible;mso-wrap-style:square;mso-width-percent:0;mso-height-percent:0;mso-wrap-distance-left:9pt;mso-wrap-distance-top:0;mso-wrap-distance-right:9pt;mso-wrap-distance-bottom:0;mso-position-horizontal:absolute;mso-position-horizontal-relative:text;mso-position-vertical:absolute;mso-position-vertical-relative:text;mso-width-percent:0;mso-height-percent:0;mso-width-relative:margin;mso-height-relative:margin;v-text-anchor:middle" arcsize="0" o:gfxdata="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" filled="f" stroked="f" strokeweight="1pt">
                 <v:stroke joinstyle="miter"/>
                 <v:textbox>
                   <w:txbxContent>
@@ -3146,7 +4352,25 @@
                           <w:szCs w:val="16"/>
                           <w:highlight w:val="red"/>
                         </w:rPr>
-                        <w:t>AIH</w:t>
+                        <w:t>A</w:t>
+                      </w:r>
+                      <w:r>
+                        <w:rPr>
+                          <w:color w:val="FFFFFF" w:themeColor="background1"/>
+                          <w:sz w:val="16"/>
+                          <w:szCs w:val="16"/>
+                          <w:highlight w:val="red"/>
+                        </w:rPr>
+                        <w:t>J</w:t>
+                      </w:r>
+                      <w:r>
+                        <w:rPr>
+                          <w:color w:val="FFFFFF" w:themeColor="background1"/>
+                          <w:sz w:val="16"/>
+                          <w:szCs w:val="16"/>
+                          <w:highlight w:val="red"/>
+                        </w:rPr>
+                        <w:t>H</w:t>
                       </w:r>
                       <w:r>
                         <w:t xml:space="preserve"> </w:t>
@@ -3207,7 +4431,7 @@
         <mc:AlternateContent>
           <mc:Choice Requires="wps">
             <w:drawing>
-              <wp:anchor distT="0" distB="0" distL="114300" distR="114300" simplePos="0" relativeHeight="251772928" behindDoc="0" locked="0" layoutInCell="1" allowOverlap="1" wp14:anchorId="1A682D7E" wp14:editId="6A6EFEC2">
+              <wp:anchor distT="0" distB="0" distL="114300" distR="114300" simplePos="0" relativeHeight="251681792" behindDoc="0" locked="0" layoutInCell="1" allowOverlap="1" wp14:anchorId="1A682D7E" wp14:editId="7CB4F06C">
                 <wp:simplePos x="0" y="0"/>
                 <wp:positionH relativeFrom="column">
                   <wp:posOffset>15051</wp:posOffset>
@@ -3342,7 +4566,7 @@
           </mc:Choice>
           <mc:Fallback>
             <w:pict>
-              <v:roundrect w14:anchorId="1A682D7E" id="_x0000_s1030" style="position:absolute;left:0;text-align:left;margin-left:1.2pt;margin-top:172.7pt;width:27.65pt;height:16.85pt;z-index:251772928;visibility:visible;mso-wrap-style:square;mso-width-percent:0;mso-height-percent:0;mso-wrap-distance-left:9pt;mso-wrap-distance-top:0;mso-wrap-distance-right:9pt;mso-wrap-distance-bottom:0;mso-position-horizontal:absolute;mso-position-horizontal-relative:text;mso-position-vertical:absolute;mso-position-vertical-relative:text;mso-width-percent:0;mso-height-percent:0;mso-width-relative:margin;mso-height-relative:margin;v-text-anchor:middle" arcsize="0" o:gfxdata="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" filled="f" stroked="f" strokeweight="1pt">
+              <v:roundrect w14:anchorId="1A682D7E" id="_x0000_s1035" style="position:absolute;left:0;text-align:left;margin-left:1.2pt;margin-top:172.7pt;width:27.65pt;height:16.85pt;z-index:251681792;visibility:visible;mso-wrap-style:square;mso-width-percent:0;mso-height-percent:0;mso-wrap-distance-left:9pt;mso-wrap-distance-top:0;mso-wrap-distance-right:9pt;mso-wrap-distance-bottom:0;mso-position-horizontal:absolute;mso-position-horizontal-relative:text;mso-position-vertical:absolute;mso-position-vertical-relative:text;mso-width-percent:0;mso-height-percent:0;mso-width-relative:margin;mso-height-relative:margin;v-text-anchor:middle" arcsize="0" o:gfxdata="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" filled="f" stroked="f" strokeweight="1pt">
                 <v:stroke joinstyle="miter"/>
                 <v:textbox>
                   <w:txbxContent>
@@ -3423,7 +4647,7 @@
         <mc:AlternateContent>
           <mc:Choice Requires="wps">
             <w:drawing>
-              <wp:anchor distT="0" distB="0" distL="114300" distR="114300" simplePos="0" relativeHeight="251682816" behindDoc="0" locked="0" layoutInCell="1" allowOverlap="1" wp14:anchorId="28731C99" wp14:editId="24BE3198">
+              <wp:anchor distT="0" distB="0" distL="114300" distR="114300" simplePos="0" relativeHeight="251645952" behindDoc="0" locked="0" layoutInCell="1" allowOverlap="1" wp14:anchorId="28731C99" wp14:editId="4D1C129F">
                 <wp:simplePos x="0" y="0"/>
                 <wp:positionH relativeFrom="column">
                   <wp:posOffset>960961</wp:posOffset>
@@ -3498,7 +4722,7 @@
                                 <w:szCs w:val="16"/>
                                 <w:highlight w:val="red"/>
                               </w:rPr>
-                              <w:t>N</w:t>
+                              <w:t>Q</w:t>
                             </w:r>
                             <w:r>
                               <w:t xml:space="preserve"> </w:t>
@@ -3567,7 +4791,7 @@
           </mc:Choice>
           <mc:Fallback>
             <w:pict>
-              <v:roundrect w14:anchorId="28731C99" id="_x0000_s1031" style="position:absolute;left:0;text-align:left;margin-left:75.65pt;margin-top:225.8pt;width:28.05pt;height:16.2pt;z-index:251682816;visibility:visible;mso-wrap-style:square;mso-width-percent:0;mso-height-percent:0;mso-wrap-distance-left:9pt;mso-wrap-distance-top:0;mso-wrap-distance-right:9pt;mso-wrap-distance-bottom:0;mso-position-horizontal:absolute;mso-position-horizontal-relative:text;mso-position-vertical:absolute;mso-position-vertical-relative:text;mso-width-percent:0;mso-height-percent:0;mso-width-relative:margin;mso-height-relative:margin;v-text-anchor:middle" arcsize="0" o:gfxdata="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" filled="f" stroked="f" strokeweight="1pt">
+              <v:roundrect w14:anchorId="28731C99" id="_x0000_s1036" style="position:absolute;left:0;text-align:left;margin-left:75.65pt;margin-top:225.8pt;width:28.05pt;height:16.2pt;z-index:251645952;visibility:visible;mso-wrap-style:square;mso-width-percent:0;mso-height-percent:0;mso-wrap-distance-left:9pt;mso-wrap-distance-top:0;mso-wrap-distance-right:9pt;mso-wrap-distance-bottom:0;mso-position-horizontal:absolute;mso-position-horizontal-relative:text;mso-position-vertical:absolute;mso-position-vertical-relative:text;mso-width-percent:0;mso-height-percent:0;mso-width-relative:margin;mso-height-relative:margin;v-text-anchor:middle" arcsize="0" o:gfxdata="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" filled="f" stroked="f" strokeweight="1pt">
                 <v:stroke joinstyle="miter"/>
                 <v:textbox>
                   <w:txbxContent>
@@ -3596,7 +4820,7 @@
                           <w:szCs w:val="16"/>
                           <w:highlight w:val="red"/>
                         </w:rPr>
-                        <w:t>N</w:t>
+                        <w:t>Q</w:t>
                       </w:r>
                       <w:r>
                         <w:t xml:space="preserve"> </w:t>
@@ -3657,7 +4881,7 @@
         <mc:AlternateContent>
           <mc:Choice Requires="wps">
             <w:drawing>
-              <wp:anchor distT="0" distB="0" distL="114300" distR="114300" simplePos="0" relativeHeight="251471872" behindDoc="0" locked="0" layoutInCell="1" allowOverlap="1" wp14:anchorId="753DE5E9" wp14:editId="61C560EA">
+              <wp:anchor distT="0" distB="0" distL="114300" distR="114300" simplePos="0" relativeHeight="251623424" behindDoc="0" locked="0" layoutInCell="1" allowOverlap="1" wp14:anchorId="753DE5E9" wp14:editId="3C515FCC">
                 <wp:simplePos x="0" y="0"/>
                 <wp:positionH relativeFrom="column">
                   <wp:posOffset>5327135</wp:posOffset>
@@ -3754,7 +4978,7 @@
           </mc:Choice>
           <mc:Fallback>
             <w:pict>
-              <v:roundrect w14:anchorId="753DE5E9" id="_x0000_s1032" style="position:absolute;left:0;text-align:left;margin-left:419.45pt;margin-top:.15pt;width:16.4pt;height:19.25pt;z-index:251471872;visibility:visible;mso-wrap-style:square;mso-width-percent:0;mso-height-percent:0;mso-wrap-distance-left:9pt;mso-wrap-distance-top:0;mso-wrap-distance-right:9pt;mso-wrap-distance-bottom:0;mso-position-horizontal:absolute;mso-position-horizontal-relative:text;mso-position-vertical:absolute;mso-position-vertical-relative:text;mso-width-percent:0;mso-height-percent:0;mso-width-relative:margin;mso-height-relative:margin;v-text-anchor:middle" arcsize="10923f" o:gfxdata="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" filled="f" stroked="f" strokeweight="1pt">
+              <v:roundrect w14:anchorId="753DE5E9" id="_x0000_s1037" style="position:absolute;left:0;text-align:left;margin-left:419.45pt;margin-top:.15pt;width:16.4pt;height:19.25pt;z-index:251623424;visibility:visible;mso-wrap-style:square;mso-width-percent:0;mso-height-percent:0;mso-wrap-distance-left:9pt;mso-wrap-distance-top:0;mso-wrap-distance-right:9pt;mso-wrap-distance-bottom:0;mso-position-horizontal:absolute;mso-position-horizontal-relative:text;mso-position-vertical:absolute;mso-position-vertical-relative:text;mso-width-percent:0;mso-height-percent:0;mso-width-relative:margin;mso-height-relative:margin;v-text-anchor:middle" arcsize="10923f" o:gfxdata="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" filled="f" stroked="f" strokeweight="1pt">
                 <v:stroke joinstyle="miter"/>
                 <v:textbox>
                   <w:txbxContent>
@@ -3799,7 +5023,7 @@
         <mc:AlternateContent>
           <mc:Choice Requires="wps">
             <w:drawing>
-              <wp:anchor distT="0" distB="0" distL="114300" distR="114300" simplePos="0" relativeHeight="251708416" behindDoc="0" locked="0" layoutInCell="1" allowOverlap="1" wp14:anchorId="1BA0F68A" wp14:editId="4F2A6E60">
+              <wp:anchor distT="0" distB="0" distL="114300" distR="114300" simplePos="0" relativeHeight="251658240" behindDoc="0" locked="0" layoutInCell="1" allowOverlap="1" wp14:anchorId="1BA0F68A" wp14:editId="771DDD6B">
                 <wp:simplePos x="0" y="0"/>
                 <wp:positionH relativeFrom="column">
                   <wp:posOffset>3464131</wp:posOffset>
@@ -3874,7 +5098,7 @@
                                 <w:szCs w:val="16"/>
                                 <w:highlight w:val="red"/>
                               </w:rPr>
-                              <w:t>P</w:t>
+                              <w:t>S</w:t>
                             </w:r>
                             <w:r>
                               <w:t xml:space="preserve"> </w:t>
@@ -3943,7 +5167,7 @@
           </mc:Choice>
           <mc:Fallback>
             <w:pict>
-              <v:roundrect w14:anchorId="1BA0F68A" id="_x0000_s1033" style="position:absolute;left:0;text-align:left;margin-left:272.75pt;margin-top:225.65pt;width:30.25pt;height:16.2pt;z-index:251708416;visibility:visible;mso-wrap-style:square;mso-width-percent:0;mso-height-percent:0;mso-wrap-distance-left:9pt;mso-wrap-distance-top:0;mso-wrap-distance-right:9pt;mso-wrap-distance-bottom:0;mso-position-horizontal:absolute;mso-position-horizontal-relative:text;mso-position-vertical:absolute;mso-position-vertical-relative:text;mso-width-percent:0;mso-height-percent:0;mso-width-relative:margin;mso-height-relative:margin;v-text-anchor:middle" arcsize="0" o:gfxdata="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" filled="f" stroked="f" strokeweight="1pt">
+              <v:roundrect w14:anchorId="1BA0F68A" id="_x0000_s1038" style="position:absolute;left:0;text-align:left;margin-left:272.75pt;margin-top:225.65pt;width:30.25pt;height:16.2pt;z-index:251658240;visibility:visible;mso-wrap-style:square;mso-width-percent:0;mso-height-percent:0;mso-wrap-distance-left:9pt;mso-wrap-distance-top:0;mso-wrap-distance-right:9pt;mso-wrap-distance-bottom:0;mso-position-horizontal:absolute;mso-position-horizontal-relative:text;mso-position-vertical:absolute;mso-position-vertical-relative:text;mso-width-percent:0;mso-height-percent:0;mso-width-relative:margin;mso-height-relative:margin;v-text-anchor:middle" arcsize="0" o:gfxdata="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" filled="f" stroked="f" strokeweight="1pt">
                 <v:stroke joinstyle="miter"/>
                 <v:textbox>
                   <w:txbxContent>
@@ -3972,7 +5196,7 @@
                           <w:szCs w:val="16"/>
                           <w:highlight w:val="red"/>
                         </w:rPr>
-                        <w:t>P</w:t>
+                        <w:t>S</w:t>
                       </w:r>
                       <w:r>
                         <w:t xml:space="preserve"> </w:t>
@@ -4033,7 +5257,7 @@
         <mc:AlternateContent>
           <mc:Choice Requires="wps">
             <w:drawing>
-              <wp:anchor distT="0" distB="0" distL="114300" distR="114300" simplePos="0" relativeHeight="251695104" behindDoc="0" locked="0" layoutInCell="1" allowOverlap="1" wp14:anchorId="4E5678A1" wp14:editId="5B7653A2">
+              <wp:anchor distT="0" distB="0" distL="114300" distR="114300" simplePos="0" relativeHeight="251648000" behindDoc="0" locked="0" layoutInCell="1" allowOverlap="1" wp14:anchorId="4E5678A1" wp14:editId="490348FC">
                 <wp:simplePos x="0" y="0"/>
                 <wp:positionH relativeFrom="column">
                   <wp:posOffset>2258266</wp:posOffset>
@@ -4108,7 +5332,7 @@
                                 <w:szCs w:val="16"/>
                                 <w:highlight w:val="red"/>
                               </w:rPr>
-                              <w:t>O</w:t>
+                              <w:t>R</w:t>
                             </w:r>
                             <w:r>
                               <w:t xml:space="preserve"> </w:t>
@@ -4177,7 +5401,7 @@
           </mc:Choice>
           <mc:Fallback>
             <w:pict>
-              <v:roundrect w14:anchorId="4E5678A1" id="_x0000_s1034" style="position:absolute;left:0;text-align:left;margin-left:177.8pt;margin-top:225.65pt;width:27.65pt;height:16.2pt;z-index:251695104;visibility:visible;mso-wrap-style:square;mso-width-percent:0;mso-height-percent:0;mso-wrap-distance-left:9pt;mso-wrap-distance-top:0;mso-wrap-distance-right:9pt;mso-wrap-distance-bottom:0;mso-position-horizontal:absolute;mso-position-horizontal-relative:text;mso-position-vertical:absolute;mso-position-vertical-relative:text;mso-width-percent:0;mso-height-percent:0;mso-width-relative:margin;mso-height-relative:margin;v-text-anchor:middle" arcsize="0" o:gfxdata="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" filled="f" stroked="f" strokeweight="1pt">
+              <v:roundrect w14:anchorId="4E5678A1" id="_x0000_s1039" style="position:absolute;left:0;text-align:left;margin-left:177.8pt;margin-top:225.65pt;width:27.65pt;height:16.2pt;z-index:251648000;visibility:visible;mso-wrap-style:square;mso-width-percent:0;mso-height-percent:0;mso-wrap-distance-left:9pt;mso-wrap-distance-top:0;mso-wrap-distance-right:9pt;mso-wrap-distance-bottom:0;mso-position-horizontal:absolute;mso-position-horizontal-relative:text;mso-position-vertical:absolute;mso-position-vertical-relative:text;mso-width-percent:0;mso-height-percent:0;mso-width-relative:margin;mso-height-relative:margin;v-text-anchor:middle" arcsize="0" o:gfxdata="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" filled="f" stroked="f" strokeweight="1pt">
                 <v:stroke joinstyle="miter"/>
                 <v:textbox>
                   <w:txbxContent>
@@ -4206,7 +5430,7 @@
                           <w:szCs w:val="16"/>
                           <w:highlight w:val="red"/>
                         </w:rPr>
-                        <w:t>O</w:t>
+                        <w:t>R</w:t>
                       </w:r>
                       <w:r>
                         <w:t xml:space="preserve"> </w:t>
@@ -4267,241 +5491,7 @@
         <mc:AlternateContent>
           <mc:Choice Requires="wps">
             <w:drawing>
-              <wp:anchor distT="0" distB="0" distL="114300" distR="114300" simplePos="0" relativeHeight="251658240" behindDoc="0" locked="0" layoutInCell="1" allowOverlap="1" wp14:anchorId="3DC7D984" wp14:editId="00714C90">
-                <wp:simplePos x="0" y="0"/>
-                <wp:positionH relativeFrom="column">
-                  <wp:posOffset>3419904</wp:posOffset>
-                </wp:positionH>
-                <wp:positionV relativeFrom="paragraph">
-                  <wp:posOffset>2192655</wp:posOffset>
-                </wp:positionV>
-                <wp:extent cx="351155" cy="213995"/>
-                <wp:effectExtent l="0" t="0" r="0" b="0"/>
-                <wp:wrapNone/>
-                <wp:docPr id="1053915849" name="Rectangle: Rounded Corners 4"/>
-                <wp:cNvGraphicFramePr/>
-                <a:graphic xmlns:a="http://schemas.openxmlformats.org/drawingml/2006/main">
-                  <a:graphicData uri="http://schemas.microsoft.com/office/word/2010/wordprocessingShape">
-                    <wps:wsp>
-                      <wps:cNvSpPr/>
-                      <wps:spPr>
-                        <a:xfrm>
-                          <a:off x="0" y="0"/>
-                          <a:ext cx="351155" cy="213995"/>
-                        </a:xfrm>
-                        <a:prstGeom prst="roundRect">
-                          <a:avLst>
-                            <a:gd name="adj" fmla="val 0"/>
-                          </a:avLst>
-                        </a:prstGeom>
-                        <a:noFill/>
-                        <a:ln>
-                          <a:noFill/>
-                        </a:ln>
-                      </wps:spPr>
-                      <wps:style>
-                        <a:lnRef idx="2">
-                          <a:schemeClr val="accent1">
-                            <a:shade val="15000"/>
-                          </a:schemeClr>
-                        </a:lnRef>
-                        <a:fillRef idx="1">
-                          <a:schemeClr val="accent1"/>
-                        </a:fillRef>
-                        <a:effectRef idx="0">
-                          <a:schemeClr val="accent1"/>
-                        </a:effectRef>
-                        <a:fontRef idx="minor">
-                          <a:schemeClr val="lt1"/>
-                        </a:fontRef>
-                      </wps:style>
-                      <wps:txbx>
-                        <w:txbxContent>
-                          <w:p>
-                            <w:pPr>
-                              <w:jc w:val="center"/>
-                              <w:rPr>
-                                <w:color w:val="FFFFFF" w:themeColor="background1"/>
-                                <w:sz w:val="16"/>
-                                <w:szCs w:val="16"/>
-                              </w:rPr>
-                            </w:pPr>
-                            <w:r>
-                              <w:rPr>
-                                <w:color w:val="FFFFFF" w:themeColor="background1"/>
-                                <w:sz w:val="16"/>
-                                <w:szCs w:val="16"/>
-                                <w:highlight w:val="red"/>
-                              </w:rPr>
-                              <w:t>A</w:t>
-                            </w:r>
-                            <w:r>
-                              <w:rPr>
-                                <w:color w:val="FFFFFF" w:themeColor="background1"/>
-                                <w:sz w:val="16"/>
-                                <w:szCs w:val="16"/>
-                                <w:highlight w:val="red"/>
-                              </w:rPr>
-                              <w:t>K</w:t>
-                            </w:r>
-                            <w:r>
-                              <w:t xml:space="preserve"> </w:t>
-                            </w:r>
-                            <w:r>
-                              <w:rPr>
-                                <w:color w:val="FFFFFF" w:themeColor="background1"/>
-                                <w:sz w:val="16"/>
-                                <w:szCs w:val="16"/>
-                              </w:rPr>
-                              <w:t>{"batch":"scarlette_chicago_20221022","country":"USA","city":"Chicago","lat":41.8755616,"lon":-87.6244212,"time offset":0.0}</w:t>
-                            </w:r>
-                            <w:r>
-                              <w:t xml:space="preserve"> </w:t>
-                            </w:r>
-                            <w:r>
-                              <w:rPr>
-                                <w:color w:val="FFFFFF" w:themeColor="background1"/>
-                                <w:sz w:val="16"/>
-                                <w:szCs w:val="16"/>
-                              </w:rPr>
-                              <w:t>{"batch":"scarlette_chicago_20221022","country":"USA","city":"Chicago","lat":41.8755616,"lon":-87.6244212,"time offset":0.0}</w:t>
-                            </w:r>
-                            <w:r>
-                              <w:t xml:space="preserve"> </w:t>
-                            </w:r>
-                            <w:r>
-                              <w:rPr>
-                                <w:color w:val="FFFFFF" w:themeColor="background1"/>
-                                <w:sz w:val="16"/>
-                                <w:szCs w:val="16"/>
-                              </w:rPr>
-                              <w:t>{"batch":"scarlette_chicago_20221022","country":"USA","city":"Chicago","lat":41.8755616,"lon":-87.6244212,"time offset":0.0}</w:t>
-                            </w:r>
-                            <w:r>
-                              <w:t xml:space="preserve"> </w:t>
-                            </w:r>
-                            <w:r>
-                              <w:rPr>
-                                <w:color w:val="FFFFFF" w:themeColor="background1"/>
-                                <w:sz w:val="16"/>
-                                <w:szCs w:val="16"/>
-                              </w:rPr>
-                              <w:t>{"batch":"scarlette_chicago_20221022","country":"USA","city":"Chicago","lat":41.8755616,"lon":-87.6244212,"time offset":0.0}</w:t>
-                            </w:r>
-                          </w:p>
-                        </w:txbxContent>
-                      </wps:txbx>
-                      <wps:bodyPr rot="0" spcFirstLastPara="0" vertOverflow="overflow" horzOverflow="overflow" vert="horz" wrap="square" lIns="91440" tIns="45720" rIns="91440" bIns="45720" numCol="1" spcCol="0" rtlCol="0" fromWordArt="0" anchor="ctr" anchorCtr="0" forceAA="0" compatLnSpc="1">
-                        <a:prstTxWarp prst="textNoShape">
-                          <a:avLst/>
-                        </a:prstTxWarp>
-                        <a:noAutofit/>
-                      </wps:bodyPr>
-                    </wps:wsp>
-                  </a:graphicData>
-                </a:graphic>
-                <wp14:sizeRelH relativeFrom="margin">
-                  <wp14:pctWidth>0</wp14:pctWidth>
-                </wp14:sizeRelH>
-                <wp14:sizeRelV relativeFrom="margin">
-                  <wp14:pctHeight>0</wp14:pctHeight>
-                </wp14:sizeRelV>
-              </wp:anchor>
-            </w:drawing>
-          </mc:Choice>
-          <mc:Fallback>
-            <w:pict>
-              <v:roundrect w14:anchorId="3DC7D984" id="_x0000_s1035" style="position:absolute;left:0;text-align:left;margin-left:269.3pt;margin-top:172.65pt;width:27.65pt;height:16.85pt;z-index:251658240;visibility:visible;mso-wrap-style:square;mso-width-percent:0;mso-height-percent:0;mso-wrap-distance-left:9pt;mso-wrap-distance-top:0;mso-wrap-distance-right:9pt;mso-wrap-distance-bottom:0;mso-position-horizontal:absolute;mso-position-horizontal-relative:text;mso-position-vertical:absolute;mso-position-vertical-relative:text;mso-width-percent:0;mso-height-percent:0;mso-width-relative:margin;mso-height-relative:margin;v-text-anchor:middle" arcsize="0" o:gfxdata="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" filled="f" stroked="f" strokeweight="1pt">
-                <v:stroke joinstyle="miter"/>
-                <v:textbox>
-                  <w:txbxContent>
-                    <w:p>
-                      <w:pPr>
-                        <w:jc w:val="center"/>
-                        <w:rPr>
-                          <w:color w:val="FFFFFF" w:themeColor="background1"/>
-                          <w:sz w:val="16"/>
-                          <w:szCs w:val="16"/>
-                        </w:rPr>
-                      </w:pPr>
-                      <w:r>
-                        <w:rPr>
-                          <w:color w:val="FFFFFF" w:themeColor="background1"/>
-                          <w:sz w:val="16"/>
-                          <w:szCs w:val="16"/>
-                          <w:highlight w:val="red"/>
-                        </w:rPr>
-                        <w:t>A</w:t>
-                      </w:r>
-                      <w:r>
-                        <w:rPr>
-                          <w:color w:val="FFFFFF" w:themeColor="background1"/>
-                          <w:sz w:val="16"/>
-                          <w:szCs w:val="16"/>
-                          <w:highlight w:val="red"/>
-                        </w:rPr>
-                        <w:t>K</w:t>
-                      </w:r>
-                      <w:r>
-                        <w:t xml:space="preserve"> </w:t>
-                      </w:r>
-                      <w:r>
-                        <w:rPr>
-                          <w:color w:val="FFFFFF" w:themeColor="background1"/>
-                          <w:sz w:val="16"/>
-                          <w:szCs w:val="16"/>
-                        </w:rPr>
-                        <w:t>{"batch":"scarlette_chicago_20221022","country":"USA","city":"Chicago","lat":41.8755616,"lon":-87.6244212,"time offset":0.0}</w:t>
-                      </w:r>
-                      <w:r>
-                        <w:t xml:space="preserve"> </w:t>
-                      </w:r>
-                      <w:r>
-                        <w:rPr>
-                          <w:color w:val="FFFFFF" w:themeColor="background1"/>
-                          <w:sz w:val="16"/>
-                          <w:szCs w:val="16"/>
-                        </w:rPr>
-                        <w:t>{"batch":"scarlette_chicago_20221022","country":"USA","city":"Chicago","lat":41.8755616,"lon":-87.6244212,"time offset":0.0}</w:t>
-                      </w:r>
-                      <w:r>
-                        <w:t xml:space="preserve"> </w:t>
-                      </w:r>
-                      <w:r>
-                        <w:rPr>
-                          <w:color w:val="FFFFFF" w:themeColor="background1"/>
-                          <w:sz w:val="16"/>
-                          <w:szCs w:val="16"/>
-                        </w:rPr>
-                        <w:t>{"batch":"scarlette_chicago_20221022","country":"USA","city":"Chicago","lat":41.8755616,"lon":-87.6244212,"time offset":0.0}</w:t>
-                      </w:r>
-                      <w:r>
-                        <w:t xml:space="preserve"> </w:t>
-                      </w:r>
-                      <w:r>
-                        <w:rPr>
-                          <w:color w:val="FFFFFF" w:themeColor="background1"/>
-                          <w:sz w:val="16"/>
-                          <w:szCs w:val="16"/>
-                        </w:rPr>
-                        <w:t>{"batch":"scarlette_chicago_20221022","country":"USA","city":"Chicago","lat":41.8755616,"lon":-87.6244212,"time offset":0.0}</w:t>
-                      </w:r>
-                    </w:p>
-                  </w:txbxContent>
-                </v:textbox>
-              </v:roundrect>
-            </w:pict>
-          </mc:Fallback>
-        </mc:AlternateContent>
-      </w:r>
-      <w:r>
-        <w:rPr>
-          <w:noProof/>
-        </w:rPr>
-        <mc:AlternateContent>
-          <mc:Choice Requires="wps">
-            <w:drawing>
-              <wp:anchor distT="0" distB="0" distL="114300" distR="114300" simplePos="0" relativeHeight="251650048" behindDoc="0" locked="0" layoutInCell="1" allowOverlap="1" wp14:anchorId="63E51655" wp14:editId="5B027D1B">
+              <wp:anchor distT="0" distB="0" distL="114300" distR="114300" simplePos="0" relativeHeight="251642880" behindDoc="0" locked="0" layoutInCell="1" allowOverlap="1" wp14:anchorId="63E51655" wp14:editId="0F829308">
                 <wp:simplePos x="0" y="0"/>
                 <wp:positionH relativeFrom="column">
                   <wp:posOffset>2212134</wp:posOffset>
@@ -4576,7 +5566,7 @@
                                 <w:szCs w:val="16"/>
                                 <w:highlight w:val="red"/>
                               </w:rPr>
-                              <w:t>J</w:t>
+                              <w:t>K</w:t>
                             </w:r>
                             <w:r>
                               <w:t xml:space="preserve"> </w:t>
@@ -4645,7 +5635,7 @@
           </mc:Choice>
           <mc:Fallback>
             <w:pict>
-              <v:roundrect w14:anchorId="63E51655" id="_x0000_s1036" style="position:absolute;left:0;text-align:left;margin-left:174.2pt;margin-top:172.6pt;width:27.65pt;height:16.85pt;z-index:251650048;visibility:visible;mso-wrap-style:square;mso-width-percent:0;mso-height-percent:0;mso-wrap-distance-left:9pt;mso-wrap-distance-top:0;mso-wrap-distance-right:9pt;mso-wrap-distance-bottom:0;mso-position-horizontal:absolute;mso-position-horizontal-relative:text;mso-position-vertical:absolute;mso-position-vertical-relative:text;mso-width-percent:0;mso-height-percent:0;mso-width-relative:margin;mso-height-relative:margin;v-text-anchor:middle" arcsize="0" o:gfxdata="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" filled="f" stroked="f" strokeweight="1pt">
+              <v:roundrect w14:anchorId="63E51655" id="_x0000_s1040" style="position:absolute;left:0;text-align:left;margin-left:174.2pt;margin-top:172.6pt;width:27.65pt;height:16.85pt;z-index:251642880;visibility:visible;mso-wrap-style:square;mso-width-percent:0;mso-height-percent:0;mso-wrap-distance-left:9pt;mso-wrap-distance-top:0;mso-wrap-distance-right:9pt;mso-wrap-distance-bottom:0;mso-position-horizontal:absolute;mso-position-horizontal-relative:text;mso-position-vertical:absolute;mso-position-vertical-relative:text;mso-width-percent:0;mso-height-percent:0;mso-width-relative:margin;mso-height-relative:margin;v-text-anchor:middle" arcsize="0" o:gfxdata="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" filled="f" stroked="f" strokeweight="1pt">
                 <v:stroke joinstyle="miter"/>
                 <v:textbox>
                   <w:txbxContent>
@@ -4674,7 +5664,7 @@
                           <w:szCs w:val="16"/>
                           <w:highlight w:val="red"/>
                         </w:rPr>
-                        <w:t>J</w:t>
+                        <w:t>K</w:t>
                       </w:r>
                       <w:r>
                         <w:t xml:space="preserve"> </w:t>
@@ -4735,7 +5725,7 @@
         <mc:AlternateContent>
           <mc:Choice Requires="wps">
             <w:drawing>
-              <wp:anchor distT="0" distB="0" distL="114300" distR="114300" simplePos="0" relativeHeight="251642880" behindDoc="0" locked="0" layoutInCell="1" allowOverlap="1" wp14:anchorId="221768E9" wp14:editId="255FF084">
+              <wp:anchor distT="0" distB="0" distL="114300" distR="114300" simplePos="0" relativeHeight="251640832" behindDoc="0" locked="0" layoutInCell="1" allowOverlap="1" wp14:anchorId="221768E9" wp14:editId="2B6BBE26">
                 <wp:simplePos x="0" y="0"/>
                 <wp:positionH relativeFrom="column">
                   <wp:posOffset>4826841</wp:posOffset>
@@ -4870,7 +5860,7 @@
           </mc:Choice>
           <mc:Fallback>
             <w:pict>
-              <v:roundrect w14:anchorId="221768E9" id="_x0000_s1037" style="position:absolute;left:0;text-align:left;margin-left:380.05pt;margin-top:136.35pt;width:27.65pt;height:16.85pt;z-index:251642880;visibility:visible;mso-wrap-style:square;mso-width-percent:0;mso-height-percent:0;mso-wrap-distance-left:9pt;mso-wrap-distance-top:0;mso-wrap-distance-right:9pt;mso-wrap-distance-bottom:0;mso-position-horizontal:absolute;mso-position-horizontal-relative:text;mso-position-vertical:absolute;mso-position-vertical-relative:text;mso-width-percent:0;mso-height-percent:0;mso-width-relative:margin;mso-height-relative:margin;v-text-anchor:middle" arcsize="0" o:gfxdata="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" filled="f" stroked="f" strokeweight="1pt">
+              <v:roundrect w14:anchorId="221768E9" id="_x0000_s1041" style="position:absolute;left:0;text-align:left;margin-left:380.05pt;margin-top:136.35pt;width:27.65pt;height:16.85pt;z-index:251640832;visibility:visible;mso-wrap-style:square;mso-width-percent:0;mso-height-percent:0;mso-wrap-distance-left:9pt;mso-wrap-distance-top:0;mso-wrap-distance-right:9pt;mso-wrap-distance-bottom:0;mso-position-horizontal:absolute;mso-position-horizontal-relative:text;mso-position-vertical:absolute;mso-position-vertical-relative:text;mso-width-percent:0;mso-height-percent:0;mso-width-relative:margin;mso-height-relative:margin;v-text-anchor:middle" arcsize="0" o:gfxdata="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" filled="f" stroked="f" strokeweight="1pt">
                 <v:stroke joinstyle="miter"/>
                 <v:textbox>
                   <w:txbxContent>
@@ -4951,7 +5941,7 @@
         <mc:AlternateContent>
           <mc:Choice Requires="wps">
             <w:drawing>
-              <wp:anchor distT="0" distB="0" distL="114300" distR="114300" simplePos="0" relativeHeight="251636736" behindDoc="0" locked="0" layoutInCell="1" allowOverlap="1" wp14:anchorId="55AA816D" wp14:editId="7FEF5429">
+              <wp:anchor distT="0" distB="0" distL="114300" distR="114300" simplePos="0" relativeHeight="251639808" behindDoc="0" locked="0" layoutInCell="1" allowOverlap="1" wp14:anchorId="55AA816D" wp14:editId="03C15879">
                 <wp:simplePos x="0" y="0"/>
                 <wp:positionH relativeFrom="column">
                   <wp:posOffset>2728801</wp:posOffset>
@@ -5086,7 +6076,7 @@
           </mc:Choice>
           <mc:Fallback>
             <w:pict>
-              <v:roundrect w14:anchorId="55AA816D" id="_x0000_s1038" style="position:absolute;left:0;text-align:left;margin-left:214.85pt;margin-top:136.35pt;width:27.65pt;height:16.85pt;z-index:251636736;visibility:visible;mso-wrap-style:square;mso-width-percent:0;mso-height-percent:0;mso-wrap-distance-left:9pt;mso-wrap-distance-top:0;mso-wrap-distance-right:9pt;mso-wrap-distance-bottom:0;mso-position-horizontal:absolute;mso-position-horizontal-relative:text;mso-position-vertical:absolute;mso-position-vertical-relative:text;mso-width-percent:0;mso-height-percent:0;mso-width-relative:margin;mso-height-relative:margin;v-text-anchor:middle" arcsize="0" o:gfxdata="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" filled="f" stroked="f" strokeweight="1pt">
+              <v:roundrect w14:anchorId="55AA816D" id="_x0000_s1042" style="position:absolute;left:0;text-align:left;margin-left:214.85pt;margin-top:136.35pt;width:27.65pt;height:16.85pt;z-index:251639808;visibility:visible;mso-wrap-style:square;mso-width-percent:0;mso-height-percent:0;mso-wrap-distance-left:9pt;mso-wrap-distance-top:0;mso-wrap-distance-right:9pt;mso-wrap-distance-bottom:0;mso-position-horizontal:absolute;mso-position-horizontal-relative:text;mso-position-vertical:absolute;mso-position-vertical-relative:text;mso-width-percent:0;mso-height-percent:0;mso-width-relative:margin;mso-height-relative:margin;v-text-anchor:middle" arcsize="0" o:gfxdata="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" filled="f" stroked="f" strokeweight="1pt">
                 <v:stroke joinstyle="miter"/>
                 <v:textbox>
                   <w:txbxContent>
@@ -5167,7 +6157,7 @@
         <mc:AlternateContent>
           <mc:Choice Requires="wps">
             <w:drawing>
-              <wp:anchor distT="0" distB="0" distL="114300" distR="114300" simplePos="0" relativeHeight="251630592" behindDoc="0" locked="0" layoutInCell="1" allowOverlap="1" wp14:anchorId="16C4E5D5" wp14:editId="50E223FB">
+              <wp:anchor distT="0" distB="0" distL="114300" distR="114300" simplePos="0" relativeHeight="251638784" behindDoc="0" locked="0" layoutInCell="1" allowOverlap="1" wp14:anchorId="16C4E5D5" wp14:editId="77FEC465">
                 <wp:simplePos x="0" y="0"/>
                 <wp:positionH relativeFrom="column">
                   <wp:posOffset>427149</wp:posOffset>
@@ -5302,7 +6292,7 @@
           </mc:Choice>
           <mc:Fallback>
             <w:pict>
-              <v:roundrect w14:anchorId="16C4E5D5" id="_x0000_s1039" style="position:absolute;left:0;text-align:left;margin-left:33.65pt;margin-top:136.05pt;width:27.65pt;height:16.85pt;z-index:251630592;visibility:visible;mso-wrap-style:square;mso-width-percent:0;mso-height-percent:0;mso-wrap-distance-left:9pt;mso-wrap-distance-top:0;mso-wrap-distance-right:9pt;mso-wrap-distance-bottom:0;mso-position-horizontal:absolute;mso-position-horizontal-relative:text;mso-position-vertical:absolute;mso-position-vertical-relative:text;mso-width-percent:0;mso-height-percent:0;mso-width-relative:margin;mso-height-relative:margin;v-text-anchor:middle" arcsize="0" o:gfxdata="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" filled="f" stroked="f" strokeweight="1pt">
+              <v:roundrect w14:anchorId="16C4E5D5" id="_x0000_s1043" style="position:absolute;left:0;text-align:left;margin-left:33.65pt;margin-top:136.05pt;width:27.65pt;height:16.85pt;z-index:251638784;visibility:visible;mso-wrap-style:square;mso-width-percent:0;mso-height-percent:0;mso-wrap-distance-left:9pt;mso-wrap-distance-top:0;mso-wrap-distance-right:9pt;mso-wrap-distance-bottom:0;mso-position-horizontal:absolute;mso-position-horizontal-relative:text;mso-position-vertical:absolute;mso-position-vertical-relative:text;mso-width-percent:0;mso-height-percent:0;mso-width-relative:margin;mso-height-relative:margin;v-text-anchor:middle" arcsize="0" o:gfxdata="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" filled="f" stroked="f" strokeweight="1pt">
                 <v:stroke joinstyle="miter"/>
                 <v:textbox>
                   <w:txbxContent>
@@ -5383,7 +6373,7 @@
         <mc:AlternateContent>
           <mc:Choice Requires="wps">
             <w:drawing>
-              <wp:anchor distT="0" distB="0" distL="114300" distR="114300" simplePos="0" relativeHeight="251624448" behindDoc="0" locked="0" layoutInCell="1" allowOverlap="1" wp14:anchorId="4A07EB47" wp14:editId="5766C51F">
+              <wp:anchor distT="0" distB="0" distL="114300" distR="114300" simplePos="0" relativeHeight="251637760" behindDoc="0" locked="0" layoutInCell="1" allowOverlap="1" wp14:anchorId="4A07EB47" wp14:editId="2AFE4737">
                 <wp:simplePos x="0" y="0"/>
                 <wp:positionH relativeFrom="column">
                   <wp:posOffset>2161540</wp:posOffset>
@@ -5518,7 +6508,7 @@
           </mc:Choice>
           <mc:Fallback>
             <w:pict>
-              <v:roundrect w14:anchorId="4A07EB47" id="_x0000_s1040" style="position:absolute;left:0;text-align:left;margin-left:170.2pt;margin-top:114.75pt;width:27.65pt;height:16.85pt;z-index:251624448;visibility:visible;mso-wrap-style:square;mso-width-percent:0;mso-height-percent:0;mso-wrap-distance-left:9pt;mso-wrap-distance-top:0;mso-wrap-distance-right:9pt;mso-wrap-distance-bottom:0;mso-position-horizontal:absolute;mso-position-horizontal-relative:text;mso-position-vertical:absolute;mso-position-vertical-relative:text;mso-width-percent:0;mso-height-percent:0;mso-width-relative:margin;mso-height-relative:margin;v-text-anchor:middle" arcsize="0" o:gfxdata="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" filled="f" stroked="f" strokeweight="1pt">
+              <v:roundrect w14:anchorId="4A07EB47" id="_x0000_s1044" style="position:absolute;left:0;text-align:left;margin-left:170.2pt;margin-top:114.75pt;width:27.65pt;height:16.85pt;z-index:251637760;visibility:visible;mso-wrap-style:square;mso-width-percent:0;mso-height-percent:0;mso-wrap-distance-left:9pt;mso-wrap-distance-top:0;mso-wrap-distance-right:9pt;mso-wrap-distance-bottom:0;mso-position-horizontal:absolute;mso-position-horizontal-relative:text;mso-position-vertical:absolute;mso-position-vertical-relative:text;mso-width-percent:0;mso-height-percent:0;mso-width-relative:margin;mso-height-relative:margin;v-text-anchor:middle" arcsize="0" o:gfxdata="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" filled="f" stroked="f" strokeweight="1pt">
                 <v:stroke joinstyle="miter"/>
                 <v:textbox>
                   <w:txbxContent>
@@ -5599,7 +6589,7 @@
         <mc:AlternateContent>
           <mc:Choice Requires="wps">
             <w:drawing>
-              <wp:anchor distT="0" distB="0" distL="114300" distR="114300" simplePos="0" relativeHeight="251618304" behindDoc="0" locked="0" layoutInCell="1" allowOverlap="1" wp14:anchorId="2BFC40AF" wp14:editId="1072A42E">
+              <wp:anchor distT="0" distB="0" distL="114300" distR="114300" simplePos="0" relativeHeight="251636736" behindDoc="0" locked="0" layoutInCell="1" allowOverlap="1" wp14:anchorId="2BFC40AF" wp14:editId="4433BA65">
                 <wp:simplePos x="0" y="0"/>
                 <wp:positionH relativeFrom="column">
                   <wp:posOffset>4449016</wp:posOffset>
@@ -5734,7 +6724,7 @@
           </mc:Choice>
           <mc:Fallback>
             <w:pict>
-              <v:roundrect w14:anchorId="2BFC40AF" id="_x0000_s1041" style="position:absolute;left:0;text-align:left;margin-left:350.3pt;margin-top:113.55pt;width:30.05pt;height:16.6pt;z-index:251618304;visibility:visible;mso-wrap-style:square;mso-width-percent:0;mso-height-percent:0;mso-wrap-distance-left:9pt;mso-wrap-distance-top:0;mso-wrap-distance-right:9pt;mso-wrap-distance-bottom:0;mso-position-horizontal:absolute;mso-position-horizontal-relative:text;mso-position-vertical:absolute;mso-position-vertical-relative:text;mso-width-percent:0;mso-height-percent:0;mso-width-relative:margin;mso-height-relative:margin;v-text-anchor:middle" arcsize="0" o:gfxdata="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" filled="f" stroked="f" strokeweight="1pt">
+              <v:roundrect w14:anchorId="2BFC40AF" id="_x0000_s1045" style="position:absolute;left:0;text-align:left;margin-left:350.3pt;margin-top:113.55pt;width:30.05pt;height:16.6pt;z-index:251636736;visibility:visible;mso-wrap-style:square;mso-width-percent:0;mso-height-percent:0;mso-wrap-distance-left:9pt;mso-wrap-distance-top:0;mso-wrap-distance-right:9pt;mso-wrap-distance-bottom:0;mso-position-horizontal:absolute;mso-position-horizontal-relative:text;mso-position-vertical:absolute;mso-position-vertical-relative:text;mso-width-percent:0;mso-height-percent:0;mso-width-relative:margin;mso-height-relative:margin;v-text-anchor:middle" arcsize="0" o:gfxdata="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" filled="f" stroked="f" strokeweight="1pt">
                 <v:stroke joinstyle="miter"/>
                 <v:textbox>
                   <w:txbxContent>
@@ -5815,7 +6805,7 @@
         <mc:AlternateContent>
           <mc:Choice Requires="wps">
             <w:drawing>
-              <wp:anchor distT="0" distB="0" distL="114300" distR="114300" simplePos="0" relativeHeight="251612160" behindDoc="0" locked="0" layoutInCell="1" allowOverlap="1" wp14:anchorId="0385CF3B" wp14:editId="755C60FF">
+              <wp:anchor distT="0" distB="0" distL="114300" distR="114300" simplePos="0" relativeHeight="251635712" behindDoc="0" locked="0" layoutInCell="1" allowOverlap="1" wp14:anchorId="0385CF3B" wp14:editId="62EBCC4C">
                 <wp:simplePos x="0" y="0"/>
                 <wp:positionH relativeFrom="column">
                   <wp:posOffset>4453255</wp:posOffset>
@@ -5950,7 +6940,7 @@
           </mc:Choice>
           <mc:Fallback>
             <w:pict>
-              <v:roundrect w14:anchorId="0385CF3B" id="_x0000_s1042" style="position:absolute;left:0;text-align:left;margin-left:350.65pt;margin-top:104.95pt;width:30.05pt;height:16.6pt;z-index:251612160;visibility:visible;mso-wrap-style:square;mso-width-percent:0;mso-height-percent:0;mso-wrap-distance-left:9pt;mso-wrap-distance-top:0;mso-wrap-distance-right:9pt;mso-wrap-distance-bottom:0;mso-position-horizontal:absolute;mso-position-horizontal-relative:text;mso-position-vertical:absolute;mso-position-vertical-relative:text;mso-width-percent:0;mso-height-percent:0;mso-width-relative:margin;mso-height-relative:margin;v-text-anchor:middle" arcsize="0" o:gfxdata="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" filled="f" stroked="f" strokeweight="1pt">
+              <v:roundrect w14:anchorId="0385CF3B" id="_x0000_s1046" style="position:absolute;left:0;text-align:left;margin-left:350.65pt;margin-top:104.95pt;width:30.05pt;height:16.6pt;z-index:251635712;visibility:visible;mso-wrap-style:square;mso-width-percent:0;mso-height-percent:0;mso-wrap-distance-left:9pt;mso-wrap-distance-top:0;mso-wrap-distance-right:9pt;mso-wrap-distance-bottom:0;mso-position-horizontal:absolute;mso-position-horizontal-relative:text;mso-position-vertical:absolute;mso-position-vertical-relative:text;mso-width-percent:0;mso-height-percent:0;mso-width-relative:margin;mso-height-relative:margin;v-text-anchor:middle" arcsize="0" o:gfxdata="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" filled="f" stroked="f" strokeweight="1pt">
                 <v:stroke joinstyle="miter"/>
                 <v:textbox>
                   <w:txbxContent>
@@ -6031,7 +7021,7 @@
         <mc:AlternateContent>
           <mc:Choice Requires="wps">
             <w:drawing>
-              <wp:anchor distT="0" distB="0" distL="114300" distR="114300" simplePos="0" relativeHeight="251606016" behindDoc="0" locked="0" layoutInCell="1" allowOverlap="1" wp14:anchorId="438FDE56" wp14:editId="3FA3DFE3">
+              <wp:anchor distT="0" distB="0" distL="114300" distR="114300" simplePos="0" relativeHeight="251633664" behindDoc="0" locked="0" layoutInCell="1" allowOverlap="1" wp14:anchorId="438FDE56" wp14:editId="14C666B9">
                 <wp:simplePos x="0" y="0"/>
                 <wp:positionH relativeFrom="column">
                   <wp:posOffset>2487930</wp:posOffset>
@@ -6166,7 +7156,7 @@
           </mc:Choice>
           <mc:Fallback>
             <w:pict>
-              <v:roundrect w14:anchorId="438FDE56" id="_x0000_s1043" style="position:absolute;left:0;text-align:left;margin-left:195.9pt;margin-top:106.6pt;width:27.65pt;height:16.85pt;z-index:251606016;visibility:visible;mso-wrap-style:square;mso-width-percent:0;mso-height-percent:0;mso-wrap-distance-left:9pt;mso-wrap-distance-top:0;mso-wrap-distance-right:9pt;mso-wrap-distance-bottom:0;mso-position-horizontal:absolute;mso-position-horizontal-relative:text;mso-position-vertical:absolute;mso-position-vertical-relative:text;mso-width-percent:0;mso-height-percent:0;mso-width-relative:margin;mso-height-relative:margin;v-text-anchor:middle" arcsize="0" o:gfxdata="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" filled="f" stroked="f" strokeweight="1pt">
+              <v:roundrect w14:anchorId="438FDE56" id="_x0000_s1047" style="position:absolute;left:0;text-align:left;margin-left:195.9pt;margin-top:106.6pt;width:27.65pt;height:16.85pt;z-index:251633664;visibility:visible;mso-wrap-style:square;mso-width-percent:0;mso-height-percent:0;mso-wrap-distance-left:9pt;mso-wrap-distance-top:0;mso-wrap-distance-right:9pt;mso-wrap-distance-bottom:0;mso-position-horizontal:absolute;mso-position-horizontal-relative:text;mso-position-vertical:absolute;mso-position-vertical-relative:text;mso-width-percent:0;mso-height-percent:0;mso-width-relative:margin;mso-height-relative:margin;v-text-anchor:middle" arcsize="0" o:gfxdata="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" filled="f" stroked="f" strokeweight="1pt">
                 <v:stroke joinstyle="miter"/>
                 <v:textbox>
                   <w:txbxContent>
@@ -6247,7 +7237,7 @@
         <mc:AlternateContent>
           <mc:Choice Requires="wps">
             <w:drawing>
-              <wp:anchor distT="0" distB="0" distL="114300" distR="114300" simplePos="0" relativeHeight="251579392" behindDoc="0" locked="0" layoutInCell="1" allowOverlap="1" wp14:anchorId="56E1F619" wp14:editId="425F9896">
+              <wp:anchor distT="0" distB="0" distL="114300" distR="114300" simplePos="0" relativeHeight="251628544" behindDoc="0" locked="0" layoutInCell="1" allowOverlap="1" wp14:anchorId="56E1F619" wp14:editId="0F8D8BAA">
                 <wp:simplePos x="0" y="0"/>
                 <wp:positionH relativeFrom="column">
                   <wp:posOffset>4493054</wp:posOffset>
@@ -6338,7 +7328,7 @@
           </mc:Choice>
           <mc:Fallback>
             <w:pict>
-              <v:roundrect w14:anchorId="56E1F619" id="_x0000_s1044" style="position:absolute;left:0;text-align:left;margin-left:353.8pt;margin-top:95pt;width:14.8pt;height:17.9pt;z-index:251579392;visibility:visible;mso-wrap-style:square;mso-width-percent:0;mso-height-percent:0;mso-wrap-distance-left:9pt;mso-wrap-distance-top:0;mso-wrap-distance-right:9pt;mso-wrap-distance-bottom:0;mso-position-horizontal:absolute;mso-position-horizontal-relative:text;mso-position-vertical:absolute;mso-position-vertical-relative:text;mso-width-percent:0;mso-height-percent:0;mso-width-relative:margin;mso-height-relative:margin;v-text-anchor:middle" arcsize="0" o:gfxdata="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" filled="f" stroked="f" strokeweight="1pt">
+              <v:roundrect w14:anchorId="56E1F619" id="_x0000_s1048" style="position:absolute;left:0;text-align:left;margin-left:353.8pt;margin-top:95pt;width:14.8pt;height:17.9pt;z-index:251628544;visibility:visible;mso-wrap-style:square;mso-width-percent:0;mso-height-percent:0;mso-wrap-distance-left:9pt;mso-wrap-distance-top:0;mso-wrap-distance-right:9pt;mso-wrap-distance-bottom:0;mso-position-horizontal:absolute;mso-position-horizontal-relative:text;mso-position-vertical:absolute;mso-position-vertical-relative:text;mso-width-percent:0;mso-height-percent:0;mso-width-relative:margin;mso-height-relative:margin;v-text-anchor:middle" arcsize="0" o:gfxdata="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" filled="f" stroked="f" strokeweight="1pt">
                 <v:stroke joinstyle="miter"/>
                 <v:textbox>
                   <w:txbxContent>
@@ -6375,7 +7365,7 @@
         <mc:AlternateContent>
           <mc:Choice Requires="wps">
             <w:drawing>
-              <wp:anchor distT="0" distB="0" distL="114300" distR="114300" simplePos="0" relativeHeight="251599872" behindDoc="0" locked="0" layoutInCell="1" allowOverlap="1" wp14:anchorId="2C8E3F8E" wp14:editId="03E62006">
+              <wp:anchor distT="0" distB="0" distL="114300" distR="114300" simplePos="0" relativeHeight="251632640" behindDoc="0" locked="0" layoutInCell="1" allowOverlap="1" wp14:anchorId="2C8E3F8E" wp14:editId="0846876F">
                 <wp:simplePos x="0" y="0"/>
                 <wp:positionH relativeFrom="column">
                   <wp:posOffset>2200743</wp:posOffset>
@@ -6466,7 +7456,7 @@
           </mc:Choice>
           <mc:Fallback>
             <w:pict>
-              <v:roundrect w14:anchorId="2C8E3F8E" id="_x0000_s1045" style="position:absolute;left:0;text-align:left;margin-left:173.3pt;margin-top:93.85pt;width:14.8pt;height:17.9pt;z-index:251599872;visibility:visible;mso-wrap-style:square;mso-width-percent:0;mso-height-percent:0;mso-wrap-distance-left:9pt;mso-wrap-distance-top:0;mso-wrap-distance-right:9pt;mso-wrap-distance-bottom:0;mso-position-horizontal:absolute;mso-position-horizontal-relative:text;mso-position-vertical:absolute;mso-position-vertical-relative:text;mso-width-percent:0;mso-height-percent:0;mso-width-relative:margin;mso-height-relative:margin;v-text-anchor:middle" arcsize="0" o:gfxdata="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" filled="f" stroked="f" strokeweight="1pt">
+              <v:roundrect w14:anchorId="2C8E3F8E" id="_x0000_s1049" style="position:absolute;left:0;text-align:left;margin-left:173.3pt;margin-top:93.85pt;width:14.8pt;height:17.9pt;z-index:251632640;visibility:visible;mso-wrap-style:square;mso-width-percent:0;mso-height-percent:0;mso-wrap-distance-left:9pt;mso-wrap-distance-top:0;mso-wrap-distance-right:9pt;mso-wrap-distance-bottom:0;mso-position-horizontal:absolute;mso-position-horizontal-relative:text;mso-position-vertical:absolute;mso-position-vertical-relative:text;mso-width-percent:0;mso-height-percent:0;mso-width-relative:margin;mso-height-relative:margin;v-text-anchor:middle" arcsize="0" o:gfxdata="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" filled="f" stroked="f" strokeweight="1pt">
                 <v:stroke joinstyle="miter"/>
                 <v:textbox>
                   <w:txbxContent>
@@ -6503,7 +7493,7 @@
         <mc:AlternateContent>
           <mc:Choice Requires="wps">
             <w:drawing>
-              <wp:anchor distT="0" distB="0" distL="114300" distR="114300" simplePos="0" relativeHeight="251594752" behindDoc="0" locked="0" layoutInCell="1" allowOverlap="1" wp14:anchorId="53D299FB" wp14:editId="4899A63E">
+              <wp:anchor distT="0" distB="0" distL="114300" distR="114300" simplePos="0" relativeHeight="251631616" behindDoc="0" locked="0" layoutInCell="1" allowOverlap="1" wp14:anchorId="53D299FB" wp14:editId="2C926C03">
                 <wp:simplePos x="0" y="0"/>
                 <wp:positionH relativeFrom="column">
                   <wp:posOffset>4458803</wp:posOffset>
@@ -6594,7 +7584,7 @@
           </mc:Choice>
           <mc:Fallback>
             <w:pict>
-              <v:roundrect w14:anchorId="53D299FB" id="_x0000_s1046" style="position:absolute;left:0;text-align:left;margin-left:351.1pt;margin-top:86.5pt;width:14.8pt;height:17.9pt;z-index:251594752;visibility:visible;mso-wrap-style:square;mso-width-percent:0;mso-height-percent:0;mso-wrap-distance-left:9pt;mso-wrap-distance-top:0;mso-wrap-distance-right:9pt;mso-wrap-distance-bottom:0;mso-position-horizontal:absolute;mso-position-horizontal-relative:text;mso-position-vertical:absolute;mso-position-vertical-relative:text;mso-width-percent:0;mso-height-percent:0;mso-width-relative:margin;mso-height-relative:margin;v-text-anchor:middle" arcsize="0" o:gfxdata="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" filled="f" stroked="f" strokeweight="1pt">
+              <v:roundrect w14:anchorId="53D299FB" id="_x0000_s1050" style="position:absolute;left:0;text-align:left;margin-left:351.1pt;margin-top:86.5pt;width:14.8pt;height:17.9pt;z-index:251631616;visibility:visible;mso-wrap-style:square;mso-width-percent:0;mso-height-percent:0;mso-wrap-distance-left:9pt;mso-wrap-distance-top:0;mso-wrap-distance-right:9pt;mso-wrap-distance-bottom:0;mso-position-horizontal:absolute;mso-position-horizontal-relative:text;mso-position-vertical:absolute;mso-position-vertical-relative:text;mso-width-percent:0;mso-height-percent:0;mso-width-relative:margin;mso-height-relative:margin;v-text-anchor:middle" arcsize="0" o:gfxdata="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" filled="f" stroked="f" strokeweight="1pt">
                 <v:stroke joinstyle="miter"/>
                 <v:textbox>
                   <w:txbxContent>
@@ -6631,7 +7621,7 @@
         <mc:AlternateContent>
           <mc:Choice Requires="wps">
             <w:drawing>
-              <wp:anchor distT="0" distB="0" distL="114300" distR="114300" simplePos="0" relativeHeight="251589632" behindDoc="0" locked="0" layoutInCell="1" allowOverlap="1" wp14:anchorId="4EB7D5B8" wp14:editId="518A7AE6">
+              <wp:anchor distT="0" distB="0" distL="114300" distR="114300" simplePos="0" relativeHeight="251630592" behindDoc="0" locked="0" layoutInCell="1" allowOverlap="1" wp14:anchorId="4EB7D5B8" wp14:editId="0A45A332">
                 <wp:simplePos x="0" y="0"/>
                 <wp:positionH relativeFrom="column">
                   <wp:posOffset>2336800</wp:posOffset>
@@ -6722,7 +7712,7 @@
           </mc:Choice>
           <mc:Fallback>
             <w:pict>
-              <v:roundrect w14:anchorId="4EB7D5B8" id="_x0000_s1047" style="position:absolute;left:0;text-align:left;margin-left:184pt;margin-top:87.5pt;width:14.8pt;height:17.9pt;z-index:251589632;visibility:visible;mso-wrap-style:square;mso-width-percent:0;mso-height-percent:0;mso-wrap-distance-left:9pt;mso-wrap-distance-top:0;mso-wrap-distance-right:9pt;mso-wrap-distance-bottom:0;mso-position-horizontal:absolute;mso-position-horizontal-relative:text;mso-position-vertical:absolute;mso-position-vertical-relative:text;mso-width-percent:0;mso-height-percent:0;mso-width-relative:margin;mso-height-relative:margin;v-text-anchor:middle" arcsize="0" o:gfxdata="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" filled="f" stroked="f" strokeweight="1pt">
+              <v:roundrect w14:anchorId="4EB7D5B8" id="_x0000_s1051" style="position:absolute;left:0;text-align:left;margin-left:184pt;margin-top:87.5pt;width:14.8pt;height:17.9pt;z-index:251630592;visibility:visible;mso-wrap-style:square;mso-width-percent:0;mso-height-percent:0;mso-wrap-distance-left:9pt;mso-wrap-distance-top:0;mso-wrap-distance-right:9pt;mso-wrap-distance-bottom:0;mso-position-horizontal:absolute;mso-position-horizontal-relative:text;mso-position-vertical:absolute;mso-position-vertical-relative:text;mso-width-percent:0;mso-height-percent:0;mso-width-relative:margin;mso-height-relative:margin;v-text-anchor:middle" arcsize="0" o:gfxdata="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" filled="f" stroked="f" strokeweight="1pt">
                 <v:stroke joinstyle="miter"/>
                 <v:textbox>
                   <w:txbxContent>
@@ -6759,7 +7749,7 @@
         <mc:AlternateContent>
           <mc:Choice Requires="wps">
             <w:drawing>
-              <wp:anchor distT="0" distB="0" distL="114300" distR="114300" simplePos="0" relativeHeight="251574272" behindDoc="0" locked="0" layoutInCell="1" allowOverlap="1" wp14:anchorId="1E517A91" wp14:editId="0BF49E0A">
+              <wp:anchor distT="0" distB="0" distL="114300" distR="114300" simplePos="0" relativeHeight="251626496" behindDoc="0" locked="0" layoutInCell="1" allowOverlap="1" wp14:anchorId="1E517A91" wp14:editId="0D899602">
                 <wp:simplePos x="0" y="0"/>
                 <wp:positionH relativeFrom="column">
                   <wp:posOffset>4244173</wp:posOffset>
@@ -6850,7 +7840,7 @@
           </mc:Choice>
           <mc:Fallback>
             <w:pict>
-              <v:roundrect w14:anchorId="1E517A91" id="_x0000_s1048" style="position:absolute;left:0;text-align:left;margin-left:334.2pt;margin-top:78.9pt;width:14.8pt;height:17.9pt;z-index:251574272;visibility:visible;mso-wrap-style:square;mso-width-percent:0;mso-height-percent:0;mso-wrap-distance-left:9pt;mso-wrap-distance-top:0;mso-wrap-distance-right:9pt;mso-wrap-distance-bottom:0;mso-position-horizontal:absolute;mso-position-horizontal-relative:text;mso-position-vertical:absolute;mso-position-vertical-relative:text;mso-width-percent:0;mso-height-percent:0;mso-width-relative:margin;mso-height-relative:margin;v-text-anchor:middle" arcsize="0" o:gfxdata="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" filled="f" stroked="f" strokeweight="1pt">
+              <v:roundrect w14:anchorId="1E517A91" id="_x0000_s1052" style="position:absolute;left:0;text-align:left;margin-left:334.2pt;margin-top:78.9pt;width:14.8pt;height:17.9pt;z-index:251626496;visibility:visible;mso-wrap-style:square;mso-width-percent:0;mso-height-percent:0;mso-wrap-distance-left:9pt;mso-wrap-distance-top:0;mso-wrap-distance-right:9pt;mso-wrap-distance-bottom:0;mso-position-horizontal:absolute;mso-position-horizontal-relative:text;mso-position-vertical:absolute;mso-position-vertical-relative:text;mso-width-percent:0;mso-height-percent:0;mso-width-relative:margin;mso-height-relative:margin;v-text-anchor:middle" arcsize="0" o:gfxdata="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" filled="f" stroked="f" strokeweight="1pt">
                 <v:stroke joinstyle="miter"/>
                 <v:textbox>
                   <w:txbxContent>
@@ -6887,7 +7877,7 @@
         <mc:AlternateContent>
           <mc:Choice Requires="wps">
             <w:drawing>
-              <wp:anchor distT="0" distB="0" distL="114300" distR="114300" simplePos="0" relativeHeight="251584512" behindDoc="0" locked="0" layoutInCell="1" allowOverlap="1" wp14:anchorId="012F22DF" wp14:editId="6A14AEF9">
+              <wp:anchor distT="0" distB="0" distL="114300" distR="114300" simplePos="0" relativeHeight="251629568" behindDoc="0" locked="0" layoutInCell="1" allowOverlap="1" wp14:anchorId="012F22DF" wp14:editId="448054E5">
                 <wp:simplePos x="0" y="0"/>
                 <wp:positionH relativeFrom="column">
                   <wp:posOffset>2303780</wp:posOffset>
@@ -6978,7 +7968,7 @@
           </mc:Choice>
           <mc:Fallback>
             <w:pict>
-              <v:roundrect w14:anchorId="012F22DF" id="_x0000_s1049" style="position:absolute;left:0;text-align:left;margin-left:181.4pt;margin-top:78.4pt;width:14.8pt;height:17.9pt;z-index:251584512;visibility:visible;mso-wrap-style:square;mso-width-percent:0;mso-height-percent:0;mso-wrap-distance-left:9pt;mso-wrap-distance-top:0;mso-wrap-distance-right:9pt;mso-wrap-distance-bottom:0;mso-position-horizontal:absolute;mso-position-horizontal-relative:text;mso-position-vertical:absolute;mso-position-vertical-relative:text;mso-width-percent:0;mso-height-percent:0;mso-width-relative:margin;mso-height-relative:margin;v-text-anchor:middle" arcsize="0" o:gfxdata="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" filled="f" stroked="f" strokeweight="1pt">
+              <v:roundrect w14:anchorId="012F22DF" id="_x0000_s1053" style="position:absolute;left:0;text-align:left;margin-left:181.4pt;margin-top:78.4pt;width:14.8pt;height:17.9pt;z-index:251629568;visibility:visible;mso-wrap-style:square;mso-width-percent:0;mso-height-percent:0;mso-wrap-distance-left:9pt;mso-wrap-distance-top:0;mso-wrap-distance-right:9pt;mso-wrap-distance-bottom:0;mso-position-horizontal:absolute;mso-position-horizontal-relative:text;mso-position-vertical:absolute;mso-position-vertical-relative:text;mso-width-percent:0;mso-height-percent:0;mso-width-relative:margin;mso-height-relative:margin;v-text-anchor:middle" arcsize="0" o:gfxdata="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" filled="f" stroked="f" strokeweight="1pt">
                 <v:stroke joinstyle="miter"/>
                 <v:textbox>
                   <w:txbxContent>
@@ -7015,7 +8005,7 @@
         <mc:AlternateContent>
           <mc:Choice Requires="wps">
             <w:drawing>
-              <wp:anchor distT="0" distB="0" distL="114300" distR="114300" simplePos="0" relativeHeight="251569152" behindDoc="0" locked="0" layoutInCell="1" allowOverlap="1" wp14:anchorId="784DED67" wp14:editId="4AD5ED12">
+              <wp:anchor distT="0" distB="0" distL="114300" distR="114300" simplePos="0" relativeHeight="251625472" behindDoc="0" locked="0" layoutInCell="1" allowOverlap="1" wp14:anchorId="784DED67" wp14:editId="229D7476">
                 <wp:simplePos x="0" y="0"/>
                 <wp:positionH relativeFrom="column">
                   <wp:posOffset>2090888</wp:posOffset>
@@ -7104,7 +8094,7 @@
           </mc:Choice>
           <mc:Fallback>
             <w:pict>
-              <v:roundrect w14:anchorId="784DED67" id="_x0000_s1050" style="position:absolute;left:0;text-align:left;margin-left:164.65pt;margin-top:68.25pt;width:14.8pt;height:17.9pt;z-index:251569152;visibility:visible;mso-wrap-style:square;mso-width-percent:0;mso-height-percent:0;mso-wrap-distance-left:9pt;mso-wrap-distance-top:0;mso-wrap-distance-right:9pt;mso-wrap-distance-bottom:0;mso-position-horizontal:absolute;mso-position-horizontal-relative:text;mso-position-vertical:absolute;mso-position-vertical-relative:text;mso-width-percent:0;mso-height-percent:0;mso-width-relative:margin;mso-height-relative:margin;v-text-anchor:middle" arcsize="10923f" o:gfxdata="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" filled="f" stroked="f" strokeweight="1pt">
+              <v:roundrect w14:anchorId="784DED67" id="_x0000_s1054" style="position:absolute;left:0;text-align:left;margin-left:164.65pt;margin-top:68.25pt;width:14.8pt;height:17.9pt;z-index:251625472;visibility:visible;mso-wrap-style:square;mso-width-percent:0;mso-height-percent:0;mso-wrap-distance-left:9pt;mso-wrap-distance-top:0;mso-wrap-distance-right:9pt;mso-wrap-distance-bottom:0;mso-position-horizontal:absolute;mso-position-horizontal-relative:text;mso-position-vertical:absolute;mso-position-vertical-relative:text;mso-width-percent:0;mso-height-percent:0;mso-width-relative:margin;mso-height-relative:margin;v-text-anchor:middle" arcsize="10923f" o:gfxdata="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" filled="f" stroked="f" strokeweight="1pt">
                 <v:stroke joinstyle="miter"/>
                 <v:textbox>
                   <w:txbxContent>
@@ -7141,7 +8131,7 @@
         <mc:AlternateContent>
           <mc:Choice Requires="wps">
             <w:drawing>
-              <wp:anchor distT="0" distB="0" distL="114300" distR="114300" simplePos="0" relativeHeight="251564032" behindDoc="0" locked="0" layoutInCell="1" allowOverlap="1" wp14:anchorId="1D614271" wp14:editId="5BB1B0BB">
+              <wp:anchor distT="0" distB="0" distL="114300" distR="114300" simplePos="0" relativeHeight="251624448" behindDoc="0" locked="0" layoutInCell="1" allowOverlap="1" wp14:anchorId="1D614271" wp14:editId="5FD5A811">
                 <wp:simplePos x="0" y="0"/>
                 <wp:positionH relativeFrom="column">
                   <wp:posOffset>1559928</wp:posOffset>
@@ -7230,7 +8220,7 @@
           </mc:Choice>
           <mc:Fallback>
             <w:pict>
-              <v:roundrect w14:anchorId="1D614271" id="_x0000_s1051" style="position:absolute;left:0;text-align:left;margin-left:122.85pt;margin-top:68.55pt;width:14.8pt;height:17.9pt;z-index:251564032;visibility:visible;mso-wrap-style:square;mso-width-percent:0;mso-height-percent:0;mso-wrap-distance-left:9pt;mso-wrap-distance-top:0;mso-wrap-distance-right:9pt;mso-wrap-distance-bottom:0;mso-position-horizontal:absolute;mso-position-horizontal-relative:text;mso-position-vertical:absolute;mso-position-vertical-relative:text;mso-width-percent:0;mso-height-percent:0;mso-width-relative:margin;mso-height-relative:margin;v-text-anchor:middle" arcsize="10923f" o:gfxdata="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" filled="f" stroked="f" strokeweight="1pt">
+              <v:roundrect w14:anchorId="1D614271" id="_x0000_s1055" style="position:absolute;left:0;text-align:left;margin-left:122.85pt;margin-top:68.55pt;width:14.8pt;height:17.9pt;z-index:251624448;visibility:visible;mso-wrap-style:square;mso-width-percent:0;mso-height-percent:0;mso-wrap-distance-left:9pt;mso-wrap-distance-top:0;mso-wrap-distance-right:9pt;mso-wrap-distance-bottom:0;mso-position-horizontal:absolute;mso-position-horizontal-relative:text;mso-position-vertical:absolute;mso-position-vertical-relative:text;mso-width-percent:0;mso-height-percent:0;mso-width-relative:margin;mso-height-relative:margin;v-text-anchor:middle" arcsize="10923f" o:gfxdata="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" filled="f" stroked="f" strokeweight="1pt">
                 <v:stroke joinstyle="miter"/>
                 <v:textbox>
                   <w:txbxContent>
@@ -7267,7 +8257,7 @@
         <mc:AlternateContent>
           <mc:Choice Requires="wps">
             <w:drawing>
-              <wp:anchor distT="0" distB="0" distL="114300" distR="114300" simplePos="0" relativeHeight="251558912" behindDoc="0" locked="0" layoutInCell="1" allowOverlap="1" wp14:anchorId="270A6419" wp14:editId="23930EF6">
+              <wp:anchor distT="0" distB="0" distL="114300" distR="114300" simplePos="0" relativeHeight="251623424" behindDoc="0" locked="0" layoutInCell="1" allowOverlap="1" wp14:anchorId="270A6419" wp14:editId="0621F58C">
                 <wp:simplePos x="0" y="0"/>
                 <wp:positionH relativeFrom="column">
                   <wp:posOffset>861060</wp:posOffset>
@@ -7356,7 +8346,7 @@
           </mc:Choice>
           <mc:Fallback>
             <w:pict>
-              <v:roundrect w14:anchorId="270A6419" id="_x0000_s1052" style="position:absolute;left:0;text-align:left;margin-left:67.8pt;margin-top:68.15pt;width:14.65pt;height:17.95pt;z-index:251558912;visibility:visible;mso-wrap-style:square;mso-width-percent:0;mso-height-percent:0;mso-wrap-distance-left:9pt;mso-wrap-distance-top:0;mso-wrap-distance-right:9pt;mso-wrap-distance-bottom:0;mso-position-horizontal:absolute;mso-position-horizontal-relative:text;mso-position-vertical:absolute;mso-position-vertical-relative:text;mso-width-percent:0;mso-height-percent:0;mso-width-relative:margin;mso-height-relative:margin;v-text-anchor:middle" arcsize="10923f" o:gfxdata="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" filled="f" stroked="f" strokeweight="1pt">
+              <v:roundrect w14:anchorId="270A6419" id="_x0000_s1056" style="position:absolute;left:0;text-align:left;margin-left:67.8pt;margin-top:68.15pt;width:14.65pt;height:17.95pt;z-index:251623424;visibility:visible;mso-wrap-style:square;mso-width-percent:0;mso-height-percent:0;mso-wrap-distance-left:9pt;mso-wrap-distance-top:0;mso-wrap-distance-right:9pt;mso-wrap-distance-bottom:0;mso-position-horizontal:absolute;mso-position-horizontal-relative:text;mso-position-vertical:absolute;mso-position-vertical-relative:text;mso-width-percent:0;mso-height-percent:0;mso-width-relative:margin;mso-height-relative:margin;v-text-anchor:middle" arcsize="10923f" o:gfxdata="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" filled="f" stroked="f" strokeweight="1pt">
                 <v:stroke joinstyle="miter"/>
                 <v:textbox>
                   <w:txbxContent>
@@ -7393,7 +8383,7 @@
         <mc:AlternateContent>
           <mc:Choice Requires="wps">
             <w:drawing>
-              <wp:anchor distT="0" distB="0" distL="114300" distR="114300" simplePos="0" relativeHeight="251553792" behindDoc="0" locked="0" layoutInCell="1" allowOverlap="1" wp14:anchorId="527C97F7" wp14:editId="08258CB1">
+              <wp:anchor distT="0" distB="0" distL="114300" distR="114300" simplePos="0" relativeHeight="251621376" behindDoc="0" locked="0" layoutInCell="1" allowOverlap="1" wp14:anchorId="527C97F7" wp14:editId="15ED7DFB">
                 <wp:simplePos x="0" y="0"/>
                 <wp:positionH relativeFrom="column">
                   <wp:posOffset>2085173</wp:posOffset>
@@ -7482,7 +8472,7 @@
           </mc:Choice>
           <mc:Fallback>
             <w:pict>
-              <v:roundrect w14:anchorId="527C97F7" id="_x0000_s1053" style="position:absolute;left:0;text-align:left;margin-left:164.2pt;margin-top:59pt;width:13.2pt;height:20.55pt;z-index:251553792;visibility:visible;mso-wrap-style:square;mso-width-percent:0;mso-height-percent:0;mso-wrap-distance-left:9pt;mso-wrap-distance-top:0;mso-wrap-distance-right:9pt;mso-wrap-distance-bottom:0;mso-position-horizontal:absolute;mso-position-horizontal-relative:text;mso-position-vertical:absolute;mso-position-vertical-relative:text;mso-width-percent:0;mso-height-percent:0;mso-width-relative:margin;mso-height-relative:margin;v-text-anchor:middle" arcsize="10923f" o:gfxdata="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" filled="f" stroked="f" strokeweight="1pt">
+              <v:roundrect w14:anchorId="527C97F7" id="_x0000_s1057" style="position:absolute;left:0;text-align:left;margin-left:164.2pt;margin-top:59pt;width:13.2pt;height:20.55pt;z-index:251621376;visibility:visible;mso-wrap-style:square;mso-width-percent:0;mso-height-percent:0;mso-wrap-distance-left:9pt;mso-wrap-distance-top:0;mso-wrap-distance-right:9pt;mso-wrap-distance-bottom:0;mso-position-horizontal:absolute;mso-position-horizontal-relative:text;mso-position-vertical:absolute;mso-position-vertical-relative:text;mso-width-percent:0;mso-height-percent:0;mso-width-relative:margin;mso-height-relative:margin;v-text-anchor:middle" arcsize="10923f" o:gfxdata="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" filled="f" stroked="f" strokeweight="1pt">
                 <v:stroke joinstyle="miter"/>
                 <v:textbox>
                   <w:txbxContent>
@@ -7519,7 +8509,7 @@
         <mc:AlternateContent>
           <mc:Choice Requires="wps">
             <w:drawing>
-              <wp:anchor distT="0" distB="0" distL="114300" distR="114300" simplePos="0" relativeHeight="251548672" behindDoc="0" locked="0" layoutInCell="1" allowOverlap="1" wp14:anchorId="283BEEBE" wp14:editId="3FB46F7B">
+              <wp:anchor distT="0" distB="0" distL="114300" distR="114300" simplePos="0" relativeHeight="251620352" behindDoc="0" locked="0" layoutInCell="1" allowOverlap="1" wp14:anchorId="283BEEBE" wp14:editId="76B196A7">
                 <wp:simplePos x="0" y="0"/>
                 <wp:positionH relativeFrom="column">
                   <wp:posOffset>1560663</wp:posOffset>
@@ -7608,7 +8598,7 @@
           </mc:Choice>
           <mc:Fallback>
             <w:pict>
-              <v:roundrect w14:anchorId="283BEEBE" id="_x0000_s1054" style="position:absolute;left:0;text-align:left;margin-left:122.9pt;margin-top:59.05pt;width:16.05pt;height:18.7pt;z-index:251548672;visibility:visible;mso-wrap-style:square;mso-width-percent:0;mso-height-percent:0;mso-wrap-distance-left:9pt;mso-wrap-distance-top:0;mso-wrap-distance-right:9pt;mso-wrap-distance-bottom:0;mso-position-horizontal:absolute;mso-position-horizontal-relative:text;mso-position-vertical:absolute;mso-position-vertical-relative:text;mso-width-percent:0;mso-height-percent:0;mso-width-relative:margin;mso-height-relative:margin;v-text-anchor:middle" arcsize="10923f" o:gfxdata="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" filled="f" stroked="f" strokeweight="1pt">
+              <v:roundrect w14:anchorId="283BEEBE" id="_x0000_s1058" style="position:absolute;left:0;text-align:left;margin-left:122.9pt;margin-top:59.05pt;width:16.05pt;height:18.7pt;z-index:251620352;visibility:visible;mso-wrap-style:square;mso-width-percent:0;mso-height-percent:0;mso-wrap-distance-left:9pt;mso-wrap-distance-top:0;mso-wrap-distance-right:9pt;mso-wrap-distance-bottom:0;mso-position-horizontal:absolute;mso-position-horizontal-relative:text;mso-position-vertical:absolute;mso-position-vertical-relative:text;mso-width-percent:0;mso-height-percent:0;mso-width-relative:margin;mso-height-relative:margin;v-text-anchor:middle" arcsize="10923f" o:gfxdata="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" filled="f" stroked="f" strokeweight="1pt">
                 <v:stroke joinstyle="miter"/>
                 <v:textbox>
                   <w:txbxContent>
@@ -7645,7 +8635,7 @@
         <mc:AlternateContent>
           <mc:Choice Requires="wps">
             <w:drawing>
-              <wp:anchor distT="0" distB="0" distL="114300" distR="114300" simplePos="0" relativeHeight="251538432" behindDoc="0" locked="0" layoutInCell="1" allowOverlap="1" wp14:anchorId="3C3233AA" wp14:editId="57BE3C66">
+              <wp:anchor distT="0" distB="0" distL="114300" distR="114300" simplePos="0" relativeHeight="251618304" behindDoc="0" locked="0" layoutInCell="1" allowOverlap="1" wp14:anchorId="3C3233AA" wp14:editId="444DCFA1">
                 <wp:simplePos x="0" y="0"/>
                 <wp:positionH relativeFrom="column">
                   <wp:posOffset>559435</wp:posOffset>
@@ -7734,7 +8724,7 @@
           </mc:Choice>
           <mc:Fallback>
             <w:pict>
-              <v:roundrect w14:anchorId="3C3233AA" id="_x0000_s1055" style="position:absolute;left:0;text-align:left;margin-left:44.05pt;margin-top:58.5pt;width:14.65pt;height:19.65pt;z-index:251538432;visibility:visible;mso-wrap-style:square;mso-width-percent:0;mso-height-percent:0;mso-wrap-distance-left:9pt;mso-wrap-distance-top:0;mso-wrap-distance-right:9pt;mso-wrap-distance-bottom:0;mso-position-horizontal:absolute;mso-position-horizontal-relative:text;mso-position-vertical:absolute;mso-position-vertical-relative:text;mso-width-percent:0;mso-height-percent:0;mso-width-relative:margin;mso-height-relative:margin;v-text-anchor:middle" arcsize="10923f" o:gfxdata="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" filled="f" stroked="f" strokeweight="1pt">
+              <v:roundrect w14:anchorId="3C3233AA" id="_x0000_s1059" style="position:absolute;left:0;text-align:left;margin-left:44.05pt;margin-top:58.5pt;width:14.65pt;height:19.65pt;z-index:251618304;visibility:visible;mso-wrap-style:square;mso-width-percent:0;mso-height-percent:0;mso-wrap-distance-left:9pt;mso-wrap-distance-top:0;mso-wrap-distance-right:9pt;mso-wrap-distance-bottom:0;mso-position-horizontal:absolute;mso-position-horizontal-relative:text;mso-position-vertical:absolute;mso-position-vertical-relative:text;mso-width-percent:0;mso-height-percent:0;mso-width-relative:margin;mso-height-relative:margin;v-text-anchor:middle" arcsize="10923f" o:gfxdata="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" filled="f" stroked="f" strokeweight="1pt">
                 <v:stroke joinstyle="miter"/>
                 <v:textbox>
                   <w:txbxContent>
@@ -7771,7 +8761,7 @@
         <mc:AlternateContent>
           <mc:Choice Requires="wps">
             <w:drawing>
-              <wp:anchor distT="0" distB="0" distL="114300" distR="114300" simplePos="0" relativeHeight="251543552" behindDoc="0" locked="0" layoutInCell="1" allowOverlap="1" wp14:anchorId="4538DB4D" wp14:editId="382006DF">
+              <wp:anchor distT="0" distB="0" distL="114300" distR="114300" simplePos="0" relativeHeight="251619328" behindDoc="0" locked="0" layoutInCell="1" allowOverlap="1" wp14:anchorId="4538DB4D" wp14:editId="782320E3">
                 <wp:simplePos x="0" y="0"/>
                 <wp:positionH relativeFrom="column">
                   <wp:posOffset>3991443</wp:posOffset>
@@ -7860,7 +8850,7 @@
           </mc:Choice>
           <mc:Fallback>
             <w:pict>
-              <v:roundrect w14:anchorId="4538DB4D" id="_x0000_s1056" style="position:absolute;left:0;text-align:left;margin-left:314.3pt;margin-top:52.8pt;width:15.5pt;height:18.9pt;z-index:251543552;visibility:visible;mso-wrap-style:square;mso-width-percent:0;mso-height-percent:0;mso-wrap-distance-left:9pt;mso-wrap-distance-top:0;mso-wrap-distance-right:9pt;mso-wrap-distance-bottom:0;mso-position-horizontal:absolute;mso-position-horizontal-relative:text;mso-position-vertical:absolute;mso-position-vertical-relative:text;mso-width-percent:0;mso-height-percent:0;mso-width-relative:margin;mso-height-relative:margin;v-text-anchor:middle" arcsize="10923f" o:gfxdata="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" filled="f" stroked="f" strokeweight="1pt">
+              <v:roundrect w14:anchorId="4538DB4D" id="_x0000_s1060" style="position:absolute;left:0;text-align:left;margin-left:314.3pt;margin-top:52.8pt;width:15.5pt;height:18.9pt;z-index:251619328;visibility:visible;mso-wrap-style:square;mso-width-percent:0;mso-height-percent:0;mso-wrap-distance-left:9pt;mso-wrap-distance-top:0;mso-wrap-distance-right:9pt;mso-wrap-distance-bottom:0;mso-position-horizontal:absolute;mso-position-horizontal-relative:text;mso-position-vertical:absolute;mso-position-vertical-relative:text;mso-width-percent:0;mso-height-percent:0;mso-width-relative:margin;mso-height-relative:margin;v-text-anchor:middle" arcsize="10923f" o:gfxdata="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" filled="f" stroked="f" strokeweight="1pt">
                 <v:stroke joinstyle="miter"/>
                 <v:textbox>
                   <w:txbxContent>
@@ -7897,7 +8887,7 @@
         <mc:AlternateContent>
           <mc:Choice Requires="wps">
             <w:drawing>
-              <wp:anchor distT="0" distB="0" distL="114300" distR="114300" simplePos="0" relativeHeight="251533312" behindDoc="0" locked="0" layoutInCell="1" allowOverlap="1" wp14:anchorId="077B1EAD" wp14:editId="21D08655">
+              <wp:anchor distT="0" distB="0" distL="114300" distR="114300" simplePos="0" relativeHeight="251617280" behindDoc="0" locked="0" layoutInCell="1" allowOverlap="1" wp14:anchorId="077B1EAD" wp14:editId="3F8DF71C">
                 <wp:simplePos x="0" y="0"/>
                 <wp:positionH relativeFrom="column">
                   <wp:posOffset>3714282</wp:posOffset>
@@ -7986,7 +8976,7 @@
           </mc:Choice>
           <mc:Fallback>
             <w:pict>
-              <v:roundrect w14:anchorId="077B1EAD" id="_x0000_s1057" style="position:absolute;left:0;text-align:left;margin-left:292.45pt;margin-top:52.5pt;width:19.9pt;height:18pt;z-index:251533312;visibility:visible;mso-wrap-style:square;mso-width-percent:0;mso-height-percent:0;mso-wrap-distance-left:9pt;mso-wrap-distance-top:0;mso-wrap-distance-right:9pt;mso-wrap-distance-bottom:0;mso-position-horizontal:absolute;mso-position-horizontal-relative:text;mso-position-vertical:absolute;mso-position-vertical-relative:text;mso-width-percent:0;mso-height-percent:0;mso-width-relative:margin;mso-height-relative:margin;v-text-anchor:middle" arcsize="10923f" o:gfxdata="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" filled="f" stroked="f" strokeweight="1pt">
+              <v:roundrect w14:anchorId="077B1EAD" id="_x0000_s1061" style="position:absolute;left:0;text-align:left;margin-left:292.45pt;margin-top:52.5pt;width:19.9pt;height:18pt;z-index:251617280;visibility:visible;mso-wrap-style:square;mso-width-percent:0;mso-height-percent:0;mso-wrap-distance-left:9pt;mso-wrap-distance-top:0;mso-wrap-distance-right:9pt;mso-wrap-distance-bottom:0;mso-position-horizontal:absolute;mso-position-horizontal-relative:text;mso-position-vertical:absolute;mso-position-vertical-relative:text;mso-width-percent:0;mso-height-percent:0;mso-width-relative:margin;mso-height-relative:margin;v-text-anchor:middle" arcsize="10923f" o:gfxdata="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" filled="f" stroked="f" strokeweight="1pt">
                 <v:stroke joinstyle="miter"/>
                 <v:textbox>
                   <w:txbxContent>
@@ -8023,7 +9013,7 @@
         <mc:AlternateContent>
           <mc:Choice Requires="wps">
             <w:drawing>
-              <wp:anchor distT="0" distB="0" distL="114300" distR="114300" simplePos="0" relativeHeight="251528192" behindDoc="0" locked="0" layoutInCell="1" allowOverlap="1" wp14:anchorId="1A6B74EC" wp14:editId="1396F8B9">
+              <wp:anchor distT="0" distB="0" distL="114300" distR="114300" simplePos="0" relativeHeight="251616256" behindDoc="0" locked="0" layoutInCell="1" allowOverlap="1" wp14:anchorId="1A6B74EC" wp14:editId="432D6524">
                 <wp:simplePos x="0" y="0"/>
                 <wp:positionH relativeFrom="column">
                   <wp:posOffset>3401862</wp:posOffset>
@@ -8112,7 +9102,7 @@
           </mc:Choice>
           <mc:Fallback>
             <w:pict>
-              <v:roundrect w14:anchorId="1A6B74EC" id="_x0000_s1058" style="position:absolute;left:0;text-align:left;margin-left:267.85pt;margin-top:52.1pt;width:15.6pt;height:19.15pt;z-index:251528192;visibility:visible;mso-wrap-style:square;mso-width-percent:0;mso-height-percent:0;mso-wrap-distance-left:9pt;mso-wrap-distance-top:0;mso-wrap-distance-right:9pt;mso-wrap-distance-bottom:0;mso-position-horizontal:absolute;mso-position-horizontal-relative:text;mso-position-vertical:absolute;mso-position-vertical-relative:text;mso-width-percent:0;mso-height-percent:0;mso-width-relative:margin;mso-height-relative:margin;v-text-anchor:middle" arcsize="10923f" o:gfxdata="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" filled="f" stroked="f" strokeweight="1pt">
+              <v:roundrect w14:anchorId="1A6B74EC" id="_x0000_s1062" style="position:absolute;left:0;text-align:left;margin-left:267.85pt;margin-top:52.1pt;width:15.6pt;height:19.15pt;z-index:251616256;visibility:visible;mso-wrap-style:square;mso-width-percent:0;mso-height-percent:0;mso-wrap-distance-left:9pt;mso-wrap-distance-top:0;mso-wrap-distance-right:9pt;mso-wrap-distance-bottom:0;mso-position-horizontal:absolute;mso-position-horizontal-relative:text;mso-position-vertical:absolute;mso-position-vertical-relative:text;mso-width-percent:0;mso-height-percent:0;mso-width-relative:margin;mso-height-relative:margin;v-text-anchor:middle" arcsize="10923f" o:gfxdata="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" filled="f" stroked="f" strokeweight="1pt">
                 <v:stroke joinstyle="miter"/>
                 <v:textbox>
                   <w:txbxContent>
@@ -8149,7 +9139,7 @@
         <mc:AlternateContent>
           <mc:Choice Requires="wps">
             <w:drawing>
-              <wp:anchor distT="0" distB="0" distL="114300" distR="114300" simplePos="0" relativeHeight="251523072" behindDoc="0" locked="0" layoutInCell="1" allowOverlap="1" wp14:anchorId="2E466EAF" wp14:editId="2E0F14A0">
+              <wp:anchor distT="0" distB="0" distL="114300" distR="114300" simplePos="0" relativeHeight="251615232" behindDoc="0" locked="0" layoutInCell="1" allowOverlap="1" wp14:anchorId="2E466EAF" wp14:editId="0DA9B910">
                 <wp:simplePos x="0" y="0"/>
                 <wp:positionH relativeFrom="column">
                   <wp:posOffset>2493010</wp:posOffset>
@@ -8238,7 +9228,7 @@
           </mc:Choice>
           <mc:Fallback>
             <w:pict>
-              <v:roundrect w14:anchorId="2E466EAF" id="_x0000_s1059" style="position:absolute;left:0;text-align:left;margin-left:196.3pt;margin-top:52.55pt;width:18.4pt;height:18.45pt;z-index:251523072;visibility:visible;mso-wrap-style:square;mso-width-percent:0;mso-height-percent:0;mso-wrap-distance-left:9pt;mso-wrap-distance-top:0;mso-wrap-distance-right:9pt;mso-wrap-distance-bottom:0;mso-position-horizontal:absolute;mso-position-horizontal-relative:text;mso-position-vertical:absolute;mso-position-vertical-relative:text;mso-width-percent:0;mso-height-percent:0;mso-width-relative:margin;mso-height-relative:margin;v-text-anchor:middle" arcsize="10923f" o:gfxdata="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" filled="f" stroked="f" strokeweight="1pt">
+              <v:roundrect w14:anchorId="2E466EAF" id="_x0000_s1063" style="position:absolute;left:0;text-align:left;margin-left:196.3pt;margin-top:52.55pt;width:18.4pt;height:18.45pt;z-index:251615232;visibility:visible;mso-wrap-style:square;mso-width-percent:0;mso-height-percent:0;mso-wrap-distance-left:9pt;mso-wrap-distance-top:0;mso-wrap-distance-right:9pt;mso-wrap-distance-bottom:0;mso-position-horizontal:absolute;mso-position-horizontal-relative:text;mso-position-vertical:absolute;mso-position-vertical-relative:text;mso-width-percent:0;mso-height-percent:0;mso-width-relative:margin;mso-height-relative:margin;v-text-anchor:middle" arcsize="10923f" o:gfxdata="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" filled="f" stroked="f" strokeweight="1pt">
                 <v:stroke joinstyle="miter"/>
                 <v:textbox>
                   <w:txbxContent>
@@ -8275,7 +9265,7 @@
         <mc:AlternateContent>
           <mc:Choice Requires="wps">
             <w:drawing>
-              <wp:anchor distT="0" distB="0" distL="114300" distR="114300" simplePos="0" relativeHeight="251517952" behindDoc="0" locked="0" layoutInCell="1" allowOverlap="1" wp14:anchorId="5FA82503" wp14:editId="2514E7D8">
+              <wp:anchor distT="0" distB="0" distL="114300" distR="114300" simplePos="0" relativeHeight="251614208" behindDoc="0" locked="0" layoutInCell="1" allowOverlap="1" wp14:anchorId="5FA82503" wp14:editId="52E09B11">
                 <wp:simplePos x="0" y="0"/>
                 <wp:positionH relativeFrom="column">
                   <wp:posOffset>2001052</wp:posOffset>
@@ -8362,7 +9352,7 @@
           </mc:Choice>
           <mc:Fallback>
             <w:pict>
-              <v:roundrect w14:anchorId="5FA82503" id="_x0000_s1060" style="position:absolute;left:0;text-align:left;margin-left:157.55pt;margin-top:52.3pt;width:16.95pt;height:18pt;z-index:251517952;visibility:visible;mso-wrap-style:square;mso-width-percent:0;mso-height-percent:0;mso-wrap-distance-left:9pt;mso-wrap-distance-top:0;mso-wrap-distance-right:9pt;mso-wrap-distance-bottom:0;mso-position-horizontal:absolute;mso-position-horizontal-relative:text;mso-position-vertical:absolute;mso-position-vertical-relative:text;mso-width-percent:0;mso-height-percent:0;mso-width-relative:margin;mso-height-relative:margin;v-text-anchor:middle" arcsize="10923f" o:gfxdata="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" filled="f" stroked="f" strokeweight="1pt">
+              <v:roundrect w14:anchorId="5FA82503" id="_x0000_s1064" style="position:absolute;left:0;text-align:left;margin-left:157.55pt;margin-top:52.3pt;width:16.95pt;height:18pt;z-index:251614208;visibility:visible;mso-wrap-style:square;mso-width-percent:0;mso-height-percent:0;mso-wrap-distance-left:9pt;mso-wrap-distance-top:0;mso-wrap-distance-right:9pt;mso-wrap-distance-bottom:0;mso-position-horizontal:absolute;mso-position-horizontal-relative:text;mso-position-vertical:absolute;mso-position-vertical-relative:text;mso-width-percent:0;mso-height-percent:0;mso-width-relative:margin;mso-height-relative:margin;v-text-anchor:middle" arcsize="10923f" o:gfxdata="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" filled="f" stroked="f" strokeweight="1pt">
                 <v:stroke joinstyle="miter"/>
                 <v:textbox>
                   <w:txbxContent>
@@ -8397,7 +9387,7 @@
         <mc:AlternateContent>
           <mc:Choice Requires="wps">
             <w:drawing>
-              <wp:anchor distT="0" distB="0" distL="114300" distR="114300" simplePos="0" relativeHeight="251512832" behindDoc="0" locked="0" layoutInCell="1" allowOverlap="1" wp14:anchorId="04913E57" wp14:editId="761880DF">
+              <wp:anchor distT="0" distB="0" distL="114300" distR="114300" simplePos="0" relativeHeight="251613184" behindDoc="0" locked="0" layoutInCell="1" allowOverlap="1" wp14:anchorId="04913E57" wp14:editId="412566AC">
                 <wp:simplePos x="0" y="0"/>
                 <wp:positionH relativeFrom="column">
                   <wp:posOffset>1502410</wp:posOffset>
@@ -8488,7 +9478,7 @@
           </mc:Choice>
           <mc:Fallback>
             <w:pict>
-              <v:roundrect w14:anchorId="04913E57" id="_x0000_s1061" style="position:absolute;left:0;text-align:left;margin-left:118.3pt;margin-top:51.95pt;width:13.95pt;height:18.7pt;z-index:251512832;visibility:visible;mso-wrap-style:square;mso-width-percent:0;mso-height-percent:0;mso-wrap-distance-left:9pt;mso-wrap-distance-top:0;mso-wrap-distance-right:9pt;mso-wrap-distance-bottom:0;mso-position-horizontal:absolute;mso-position-horizontal-relative:text;mso-position-vertical:absolute;mso-position-vertical-relative:text;mso-width-percent:0;mso-height-percent:0;mso-width-relative:margin;mso-height-relative:margin;v-text-anchor:middle" arcsize="0" o:gfxdata="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" filled="f" stroked="f" strokeweight="1pt">
+              <v:roundrect w14:anchorId="04913E57" id="_x0000_s1065" style="position:absolute;left:0;text-align:left;margin-left:118.3pt;margin-top:51.95pt;width:13.95pt;height:18.7pt;z-index:251613184;visibility:visible;mso-wrap-style:square;mso-width-percent:0;mso-height-percent:0;mso-wrap-distance-left:9pt;mso-wrap-distance-top:0;mso-wrap-distance-right:9pt;mso-wrap-distance-bottom:0;mso-position-horizontal:absolute;mso-position-horizontal-relative:text;mso-position-vertical:absolute;mso-position-vertical-relative:text;mso-width-percent:0;mso-height-percent:0;mso-width-relative:margin;mso-height-relative:margin;v-text-anchor:middle" arcsize="0" o:gfxdata="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" filled="f" stroked="f" strokeweight="1pt">
                 <v:stroke joinstyle="miter"/>
                 <v:textbox>
                   <w:txbxContent>
@@ -8525,7 +9515,7 @@
         <mc:AlternateContent>
           <mc:Choice Requires="wps">
             <w:drawing>
-              <wp:anchor distT="0" distB="0" distL="114300" distR="114300" simplePos="0" relativeHeight="251507712" behindDoc="0" locked="0" layoutInCell="1" allowOverlap="1" wp14:anchorId="4DA23B6D" wp14:editId="35BEDC5C">
+              <wp:anchor distT="0" distB="0" distL="114300" distR="114300" simplePos="0" relativeHeight="251612160" behindDoc="0" locked="0" layoutInCell="1" allowOverlap="1" wp14:anchorId="4DA23B6D" wp14:editId="29085EB1">
                 <wp:simplePos x="0" y="0"/>
                 <wp:positionH relativeFrom="column">
                   <wp:posOffset>5307798</wp:posOffset>
@@ -8622,7 +9612,7 @@
           </mc:Choice>
           <mc:Fallback>
             <w:pict>
-              <v:roundrect w14:anchorId="4DA23B6D" id="_x0000_s1062" style="position:absolute;left:0;text-align:left;margin-left:417.95pt;margin-top:26.3pt;width:12pt;height:18.45pt;z-index:251507712;visibility:visible;mso-wrap-style:square;mso-width-percent:0;mso-height-percent:0;mso-wrap-distance-left:9pt;mso-wrap-distance-top:0;mso-wrap-distance-right:9pt;mso-wrap-distance-bottom:0;mso-position-horizontal:absolute;mso-position-horizontal-relative:text;mso-position-vertical:absolute;mso-position-vertical-relative:text;mso-width-percent:0;mso-height-percent:0;mso-width-relative:margin;mso-height-relative:margin;v-text-anchor:middle" arcsize="10923f" o:gfxdata="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" filled="f" stroked="f" strokeweight="1pt">
+              <v:roundrect w14:anchorId="4DA23B6D" id="_x0000_s1066" style="position:absolute;left:0;text-align:left;margin-left:417.95pt;margin-top:26.3pt;width:12pt;height:18.45pt;z-index:251612160;visibility:visible;mso-wrap-style:square;mso-width-percent:0;mso-height-percent:0;mso-wrap-distance-left:9pt;mso-wrap-distance-top:0;mso-wrap-distance-right:9pt;mso-wrap-distance-bottom:0;mso-position-horizontal:absolute;mso-position-horizontal-relative:text;mso-position-vertical:absolute;mso-position-vertical-relative:text;mso-width-percent:0;mso-height-percent:0;mso-width-relative:margin;mso-height-relative:margin;v-text-anchor:middle" arcsize="10923f" o:gfxdata="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" filled="f" stroked="f" strokeweight="1pt">
                 <v:stroke joinstyle="miter"/>
                 <v:textbox>
                   <w:txbxContent>
@@ -8667,7 +9657,7 @@
         <mc:AlternateContent>
           <mc:Choice Requires="wps">
             <w:drawing>
-              <wp:anchor distT="0" distB="0" distL="114300" distR="114300" simplePos="0" relativeHeight="251502592" behindDoc="0" locked="0" layoutInCell="1" allowOverlap="1" wp14:anchorId="1FE13B9E" wp14:editId="27D51CCE">
+              <wp:anchor distT="0" distB="0" distL="114300" distR="114300" simplePos="0" relativeHeight="251611136" behindDoc="0" locked="0" layoutInCell="1" allowOverlap="1" wp14:anchorId="1FE13B9E" wp14:editId="3D0CA450">
                 <wp:simplePos x="0" y="0"/>
                 <wp:positionH relativeFrom="column">
                   <wp:posOffset>3196590</wp:posOffset>
@@ -8765,7 +9755,7 @@
           </mc:Choice>
           <mc:Fallback>
             <w:pict>
-              <v:roundrect w14:anchorId="1FE13B9E" id="_x0000_s1063" style="position:absolute;left:0;text-align:left;margin-left:251.7pt;margin-top:27.25pt;width:15.55pt;height:17.75pt;z-index:251502592;visibility:visible;mso-wrap-style:square;mso-width-percent:0;mso-height-percent:0;mso-wrap-distance-left:9pt;mso-wrap-distance-top:0;mso-wrap-distance-right:9pt;mso-wrap-distance-bottom:0;mso-position-horizontal:absolute;mso-position-horizontal-relative:text;mso-position-vertical:absolute;mso-position-vertical-relative:text;mso-width-percent:0;mso-height-percent:0;mso-width-relative:margin;mso-height-relative:margin;v-text-anchor:middle" arcsize="10923f" o:gfxdata="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" filled="f" stroked="f" strokeweight="1pt">
+              <v:roundrect w14:anchorId="1FE13B9E" id="_x0000_s1067" style="position:absolute;left:0;text-align:left;margin-left:251.7pt;margin-top:27.25pt;width:15.55pt;height:17.75pt;z-index:251611136;visibility:visible;mso-wrap-style:square;mso-width-percent:0;mso-height-percent:0;mso-wrap-distance-left:9pt;mso-wrap-distance-top:0;mso-wrap-distance-right:9pt;mso-wrap-distance-bottom:0;mso-position-horizontal:absolute;mso-position-horizontal-relative:text;mso-position-vertical:absolute;mso-position-vertical-relative:text;mso-width-percent:0;mso-height-percent:0;mso-width-relative:margin;mso-height-relative:margin;v-text-anchor:middle" arcsize="10923f" o:gfxdata="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" filled="f" stroked="f" strokeweight="1pt">
                 <v:stroke joinstyle="miter"/>
                 <v:textbox>
                   <w:txbxContent>
@@ -8811,7 +9801,7 @@
         <mc:AlternateContent>
           <mc:Choice Requires="wps">
             <w:drawing>
-              <wp:anchor distT="0" distB="0" distL="114300" distR="114300" simplePos="0" relativeHeight="251497472" behindDoc="0" locked="0" layoutInCell="1" allowOverlap="1" wp14:anchorId="2EAD5A9E" wp14:editId="473A6F85">
+              <wp:anchor distT="0" distB="0" distL="114300" distR="114300" simplePos="0" relativeHeight="251610112" behindDoc="0" locked="0" layoutInCell="1" allowOverlap="1" wp14:anchorId="2EAD5A9E" wp14:editId="20176865">
                 <wp:simplePos x="0" y="0"/>
                 <wp:positionH relativeFrom="column">
                   <wp:posOffset>2734477</wp:posOffset>
@@ -8900,7 +9890,7 @@
           </mc:Choice>
           <mc:Fallback>
             <w:pict>
-              <v:roundrect w14:anchorId="2EAD5A9E" id="_x0000_s1064" style="position:absolute;left:0;text-align:left;margin-left:215.3pt;margin-top:26.8pt;width:17.2pt;height:18.15pt;z-index:251497472;visibility:visible;mso-wrap-style:square;mso-width-percent:0;mso-height-percent:0;mso-wrap-distance-left:9pt;mso-wrap-distance-top:0;mso-wrap-distance-right:9pt;mso-wrap-distance-bottom:0;mso-position-horizontal:absolute;mso-position-horizontal-relative:text;mso-position-vertical:absolute;mso-position-vertical-relative:text;mso-width-percent:0;mso-height-percent:0;mso-width-relative:margin;mso-height-relative:margin;v-text-anchor:middle" arcsize="10923f" o:gfxdata="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" filled="f" stroked="f" strokeweight="1pt">
+              <v:roundrect w14:anchorId="2EAD5A9E" id="_x0000_s1068" style="position:absolute;left:0;text-align:left;margin-left:215.3pt;margin-top:26.8pt;width:17.2pt;height:18.15pt;z-index:251610112;visibility:visible;mso-wrap-style:square;mso-width-percent:0;mso-height-percent:0;mso-wrap-distance-left:9pt;mso-wrap-distance-top:0;mso-wrap-distance-right:9pt;mso-wrap-distance-bottom:0;mso-position-horizontal:absolute;mso-position-horizontal-relative:text;mso-position-vertical:absolute;mso-position-vertical-relative:text;mso-width-percent:0;mso-height-percent:0;mso-width-relative:margin;mso-height-relative:margin;v-text-anchor:middle" arcsize="10923f" o:gfxdata="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" filled="f" stroked="f" strokeweight="1pt">
                 <v:stroke joinstyle="miter"/>
                 <v:textbox>
                   <w:txbxContent>
@@ -8937,7 +9927,7 @@
         <mc:AlternateContent>
           <mc:Choice Requires="wps">
             <w:drawing>
-              <wp:anchor distT="0" distB="0" distL="114300" distR="114300" simplePos="0" relativeHeight="251492352" behindDoc="0" locked="0" layoutInCell="1" allowOverlap="1" wp14:anchorId="40B26023" wp14:editId="7511CEE0">
+              <wp:anchor distT="0" distB="0" distL="114300" distR="114300" simplePos="0" relativeHeight="251609088" behindDoc="0" locked="0" layoutInCell="1" allowOverlap="1" wp14:anchorId="40B26023" wp14:editId="2D61E83E">
                 <wp:simplePos x="0" y="0"/>
                 <wp:positionH relativeFrom="column">
                   <wp:posOffset>339725</wp:posOffset>
@@ -9026,7 +10016,7 @@
           </mc:Choice>
           <mc:Fallback>
             <w:pict>
-              <v:roundrect w14:anchorId="40B26023" id="_x0000_s1065" style="position:absolute;left:0;text-align:left;margin-left:26.75pt;margin-top:25.85pt;width:14.15pt;height:18.2pt;z-index:251492352;visibility:visible;mso-wrap-style:square;mso-width-percent:0;mso-height-percent:0;mso-wrap-distance-left:9pt;mso-wrap-distance-top:0;mso-wrap-distance-right:9pt;mso-wrap-distance-bottom:0;mso-position-horizontal:absolute;mso-position-horizontal-relative:text;mso-position-vertical:absolute;mso-position-vertical-relative:text;mso-width-percent:0;mso-height-percent:0;mso-width-relative:margin;mso-height-relative:margin;v-text-anchor:middle" arcsize="10923f" o:gfxdata="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" filled="f" stroked="f" strokeweight="1pt">
+              <v:roundrect w14:anchorId="40B26023" id="_x0000_s1069" style="position:absolute;left:0;text-align:left;margin-left:26.75pt;margin-top:25.85pt;width:14.15pt;height:18.2pt;z-index:251609088;visibility:visible;mso-wrap-style:square;mso-width-percent:0;mso-height-percent:0;mso-wrap-distance-left:9pt;mso-wrap-distance-top:0;mso-wrap-distance-right:9pt;mso-wrap-distance-bottom:0;mso-position-horizontal:absolute;mso-position-horizontal-relative:text;mso-position-vertical:absolute;mso-position-vertical-relative:text;mso-width-percent:0;mso-height-percent:0;mso-width-relative:margin;mso-height-relative:margin;v-text-anchor:middle" arcsize="10923f" o:gfxdata="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" filled="f" stroked="f" strokeweight="1pt">
                 <v:stroke joinstyle="miter"/>
                 <v:textbox>
                   <w:txbxContent>
@@ -9063,7 +10053,7 @@
         <mc:AlternateContent>
           <mc:Choice Requires="wps">
             <w:drawing>
-              <wp:anchor distT="0" distB="0" distL="114300" distR="114300" simplePos="0" relativeHeight="251487232" behindDoc="0" locked="0" layoutInCell="1" allowOverlap="1" wp14:anchorId="7339926E" wp14:editId="124B7D47">
+              <wp:anchor distT="0" distB="0" distL="114300" distR="114300" simplePos="0" relativeHeight="251608064" behindDoc="0" locked="0" layoutInCell="1" allowOverlap="1" wp14:anchorId="7339926E" wp14:editId="378967DA">
                 <wp:simplePos x="0" y="0"/>
                 <wp:positionH relativeFrom="column">
                   <wp:posOffset>1687663</wp:posOffset>
@@ -9150,7 +10140,7 @@
           </mc:Choice>
           <mc:Fallback>
             <w:pict>
-              <v:roundrect w14:anchorId="7339926E" id="_x0000_s1066" style="position:absolute;left:0;text-align:left;margin-left:132.9pt;margin-top:17.3pt;width:13.4pt;height:19.4pt;z-index:251487232;visibility:visible;mso-wrap-style:square;mso-width-percent:0;mso-height-percent:0;mso-wrap-distance-left:9pt;mso-wrap-distance-top:0;mso-wrap-distance-right:9pt;mso-wrap-distance-bottom:0;mso-position-horizontal:absolute;mso-position-horizontal-relative:text;mso-position-vertical:absolute;mso-position-vertical-relative:text;mso-width-percent:0;mso-height-percent:0;mso-width-relative:margin;mso-height-relative:margin;v-text-anchor:middle" arcsize="10923f" o:gfxdata="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" filled="f" stroked="f" strokeweight="1pt">
+              <v:roundrect w14:anchorId="7339926E" id="_x0000_s1070" style="position:absolute;left:0;text-align:left;margin-left:132.9pt;margin-top:17.3pt;width:13.4pt;height:19.4pt;z-index:251608064;visibility:visible;mso-wrap-style:square;mso-width-percent:0;mso-height-percent:0;mso-wrap-distance-left:9pt;mso-wrap-distance-top:0;mso-wrap-distance-right:9pt;mso-wrap-distance-bottom:0;mso-position-horizontal:absolute;mso-position-horizontal-relative:text;mso-position-vertical:absolute;mso-position-vertical-relative:text;mso-width-percent:0;mso-height-percent:0;mso-width-relative:margin;mso-height-relative:margin;v-text-anchor:middle" arcsize="10923f" o:gfxdata="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" filled="f" stroked="f" strokeweight="1pt">
                 <v:stroke joinstyle="miter"/>
                 <v:textbox>
                   <w:txbxContent>
@@ -9185,7 +10175,7 @@
         <mc:AlternateContent>
           <mc:Choice Requires="wps">
             <w:drawing>
-              <wp:anchor distT="0" distB="0" distL="114300" distR="114300" simplePos="0" relativeHeight="251482112" behindDoc="0" locked="0" layoutInCell="1" allowOverlap="1" wp14:anchorId="00470391" wp14:editId="56F07B3D">
+              <wp:anchor distT="0" distB="0" distL="114300" distR="114300" simplePos="0" relativeHeight="251607040" behindDoc="0" locked="0" layoutInCell="1" allowOverlap="1" wp14:anchorId="00470391" wp14:editId="7CED52AB">
                 <wp:simplePos x="0" y="0"/>
                 <wp:positionH relativeFrom="column">
                   <wp:posOffset>5304957</wp:posOffset>
@@ -9274,7 +10264,7 @@
           </mc:Choice>
           <mc:Fallback>
             <w:pict>
-              <v:roundrect w14:anchorId="00470391" id="_x0000_s1067" style="position:absolute;left:0;text-align:left;margin-left:417.7pt;margin-top:16.8pt;width:19.65pt;height:22.5pt;z-index:251482112;visibility:visible;mso-wrap-style:square;mso-width-percent:0;mso-height-percent:0;mso-wrap-distance-left:9pt;mso-wrap-distance-top:0;mso-wrap-distance-right:9pt;mso-wrap-distance-bottom:0;mso-position-horizontal:absolute;mso-position-horizontal-relative:text;mso-position-vertical:absolute;mso-position-vertical-relative:text;mso-width-percent:0;mso-height-percent:0;mso-width-relative:margin;mso-height-relative:margin;v-text-anchor:middle" arcsize="10923f" o:gfxdata="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" filled="f" stroked="f" strokeweight="1pt">
+              <v:roundrect w14:anchorId="00470391" id="_x0000_s1071" style="position:absolute;left:0;text-align:left;margin-left:417.7pt;margin-top:16.8pt;width:19.65pt;height:22.5pt;z-index:251607040;visibility:visible;mso-wrap-style:square;mso-width-percent:0;mso-height-percent:0;mso-wrap-distance-left:9pt;mso-wrap-distance-top:0;mso-wrap-distance-right:9pt;mso-wrap-distance-bottom:0;mso-position-horizontal:absolute;mso-position-horizontal-relative:text;mso-position-vertical:absolute;mso-position-vertical-relative:text;mso-width-percent:0;mso-height-percent:0;mso-width-relative:margin;mso-height-relative:margin;v-text-anchor:middle" arcsize="10923f" o:gfxdata="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" filled="f" stroked="f" strokeweight="1pt">
                 <v:stroke joinstyle="miter"/>
                 <v:textbox>
                   <w:txbxContent>
@@ -9311,7 +10301,7 @@
         <mc:AlternateContent>
           <mc:Choice Requires="wps">
             <w:drawing>
-              <wp:anchor distT="0" distB="0" distL="114300" distR="114300" simplePos="0" relativeHeight="251476992" behindDoc="0" locked="0" layoutInCell="1" allowOverlap="1" wp14:anchorId="1A85A455" wp14:editId="464D0FDC">
+              <wp:anchor distT="0" distB="0" distL="114300" distR="114300" simplePos="0" relativeHeight="251606016" behindDoc="0" locked="0" layoutInCell="1" allowOverlap="1" wp14:anchorId="1A85A455" wp14:editId="26CC0BCC">
                 <wp:simplePos x="0" y="0"/>
                 <wp:positionH relativeFrom="column">
                   <wp:posOffset>5309235</wp:posOffset>
@@ -9400,7 +10390,7 @@
           </mc:Choice>
           <mc:Fallback>
             <w:pict>
-              <v:roundrect w14:anchorId="1A85A455" id="_x0000_s1068" style="position:absolute;left:0;text-align:left;margin-left:418.05pt;margin-top:9.75pt;width:17.9pt;height:20.8pt;z-index:251476992;visibility:visible;mso-wrap-style:square;mso-width-percent:0;mso-height-percent:0;mso-wrap-distance-left:9pt;mso-wrap-distance-top:0;mso-wrap-distance-right:9pt;mso-wrap-distance-bottom:0;mso-position-horizontal:absolute;mso-position-horizontal-relative:text;mso-position-vertical:absolute;mso-position-vertical-relative:text;mso-width-percent:0;mso-height-percent:0;mso-width-relative:margin;mso-height-relative:margin;v-text-anchor:middle" arcsize="10923f" o:gfxdata="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" filled="f" stroked="f" strokeweight="1pt">
+              <v:roundrect w14:anchorId="1A85A455" id="_x0000_s1072" style="position:absolute;left:0;text-align:left;margin-left:418.05pt;margin-top:9.75pt;width:17.9pt;height:20.8pt;z-index:251606016;visibility:visible;mso-wrap-style:square;mso-width-percent:0;mso-height-percent:0;mso-wrap-distance-left:9pt;mso-wrap-distance-top:0;mso-wrap-distance-right:9pt;mso-wrap-distance-bottom:0;mso-position-horizontal:absolute;mso-position-horizontal-relative:text;mso-position-vertical:absolute;mso-position-vertical-relative:text;mso-width-percent:0;mso-height-percent:0;mso-width-relative:margin;mso-height-relative:margin;v-text-anchor:middle" arcsize="10923f" o:gfxdata="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" filled="f" stroked="f" strokeweight="1pt">
                 <v:stroke joinstyle="miter"/>
                 <v:textbox>
                   <w:txbxContent>
@@ -10786,85 +11776,25 @@
         <w:rPr>
           <w:color w:val="000000" w:themeColor="text1"/>
         </w:rPr>
-        <w:t>A</w:t>
-      </w:r>
-      <w:r>
-        <w:rPr>
-          <w:color w:val="000000" w:themeColor="text1"/>
-        </w:rPr>
-        <w:t>I</w:t>
-      </w:r>
-      <w:r>
-        <w:rPr>
-          <w:color w:val="000000" w:themeColor="text1"/>
-        </w:rPr>
-        <w:t xml:space="preserve"> – Active Power </w:t>
-      </w:r>
-      <w:r>
-        <w:rPr>
-          <w:color w:val="000000" w:themeColor="text1"/>
-        </w:rPr>
-        <w:t>Mult</w:t>
-      </w:r>
-      <w:r>
-        <w:rPr>
-          <w:color w:val="000000" w:themeColor="text1"/>
-        </w:rPr>
-        <w:t>i</w:t>
-      </w:r>
-      <w:r>
-        <w:rPr>
-          <w:color w:val="000000" w:themeColor="text1"/>
-        </w:rPr>
-        <w:t>pl</w:t>
-      </w:r>
-      <w:r>
-        <w:rPr>
-          <w:color w:val="000000" w:themeColor="text1"/>
-        </w:rPr>
-        <w:t>i</w:t>
-      </w:r>
-      <w:r>
-        <w:rPr>
-          <w:color w:val="000000" w:themeColor="text1"/>
-        </w:rPr>
-        <w:t>cation Factor</w:t>
-      </w:r>
-      <w:r>
-        <w:rPr>
-          <w:color w:val="000000" w:themeColor="text1"/>
-        </w:rPr>
-        <w:t xml:space="preserve"> – </w:t>
-      </w:r>
-      <w:r>
-        <w:rPr>
-          <w:color w:val="000000" w:themeColor="text1"/>
-        </w:rPr>
-        <w:t>8</w:t>
-      </w:r>
-      <w:r>
-        <w:rPr>
-          <w:color w:val="000000" w:themeColor="text1"/>
-        </w:rPr>
-        <w:t>28</w:t>
+        <w:t xml:space="preserve">AI – Active Power Consumption Factor – </w:t>
+      </w:r>
+      <w:r>
+        <w:rPr>
+          <w:color w:val="000000" w:themeColor="text1"/>
+        </w:rPr>
+        <w:t>1</w:t>
+      </w:r>
+      <w:r>
+        <w:rPr>
+          <w:color w:val="000000" w:themeColor="text1"/>
+        </w:rPr>
+        <w:t>.0</w:t>
       </w:r>
       <w:r>
         <w:rPr>
           <w:color w:val="000000" w:themeColor="text1"/>
         </w:rPr>
         <w:t>0</w:t>
-      </w:r>
-      <w:r>
-        <w:rPr>
-          <w:color w:val="000000" w:themeColor="text1"/>
-        </w:rPr>
-        <w:t>0</w:t>
-      </w:r>
-      <w:r>
-        <w:rPr>
-          <w:color w:val="000000" w:themeColor="text1"/>
-        </w:rPr>
-        <w:t>.0</w:t>
       </w:r>
     </w:p>
     <w:p>
@@ -10889,37 +11819,37 @@
         <w:rPr>
           <w:color w:val="000000" w:themeColor="text1"/>
         </w:rPr>
-        <w:t xml:space="preserve"> – Active Power </w:t>
-      </w:r>
-      <w:r>
-        <w:rPr>
-          <w:color w:val="000000" w:themeColor="text1"/>
-        </w:rPr>
-        <w:t>Previous Reading</w:t>
-      </w:r>
-      <w:r>
-        <w:rPr>
-          <w:color w:val="000000" w:themeColor="text1"/>
-        </w:rPr>
-        <w:t xml:space="preserve"> – </w:t>
-      </w:r>
-      <w:r>
-        <w:rPr>
-          <w:color w:val="000000" w:themeColor="text1"/>
-        </w:rPr>
-        <w:t>9</w:t>
-      </w:r>
-      <w:r>
-        <w:rPr>
-          <w:color w:val="000000" w:themeColor="text1"/>
-        </w:rPr>
-        <w:t>9</w:t>
-      </w:r>
-      <w:r>
-        <w:rPr>
-          <w:color w:val="000000" w:themeColor="text1"/>
-        </w:rPr>
-        <w:t>.0000</w:t>
+        <w:t xml:space="preserve"> – Active Power Multiplication Factor – </w:t>
+      </w:r>
+      <w:r>
+        <w:rPr>
+          <w:color w:val="000000" w:themeColor="text1"/>
+        </w:rPr>
+        <w:t>8</w:t>
+      </w:r>
+      <w:r>
+        <w:rPr>
+          <w:color w:val="000000" w:themeColor="text1"/>
+        </w:rPr>
+        <w:t>28</w:t>
+      </w:r>
+      <w:r>
+        <w:rPr>
+          <w:color w:val="000000" w:themeColor="text1"/>
+        </w:rPr>
+        <w:t>0</w:t>
+      </w:r>
+      <w:r>
+        <w:rPr>
+          <w:color w:val="000000" w:themeColor="text1"/>
+        </w:rPr>
+        <w:t>0</w:t>
+      </w:r>
+      <w:r>
+        <w:rPr>
+          <w:color w:val="000000" w:themeColor="text1"/>
+        </w:rPr>
+        <w:t>.0</w:t>
       </w:r>
     </w:p>
     <w:p>
@@ -10944,37 +11874,31 @@
         <w:rPr>
           <w:color w:val="000000" w:themeColor="text1"/>
         </w:rPr>
+        <w:t xml:space="preserve"> – Active Power </w:t>
+      </w:r>
+      <w:r>
+        <w:rPr>
+          <w:color w:val="000000" w:themeColor="text1"/>
+        </w:rPr>
+        <w:t>Previous Reading</w:t>
+      </w:r>
+      <w:r>
+        <w:rPr>
+          <w:color w:val="000000" w:themeColor="text1"/>
+        </w:rPr>
         <w:t xml:space="preserve"> – </w:t>
       </w:r>
       <w:r>
         <w:rPr>
           <w:color w:val="000000" w:themeColor="text1"/>
         </w:rPr>
-        <w:t xml:space="preserve">Active Power </w:t>
-      </w:r>
-      <w:r>
-        <w:rPr>
-          <w:color w:val="000000" w:themeColor="text1"/>
-        </w:rPr>
-        <w:t>Current</w:t>
-      </w:r>
-      <w:r>
-        <w:rPr>
-          <w:color w:val="000000" w:themeColor="text1"/>
-        </w:rPr>
-        <w:t xml:space="preserve"> Reading</w:t>
-      </w:r>
-      <w:r>
-        <w:rPr>
-          <w:color w:val="000000" w:themeColor="text1"/>
-        </w:rPr>
-        <w:t xml:space="preserve"> – </w:t>
-      </w:r>
-      <w:r>
-        <w:rPr>
-          <w:color w:val="000000" w:themeColor="text1"/>
-        </w:rPr>
-        <w:t>121</w:t>
+        <w:t>9</w:t>
+      </w:r>
+      <w:r>
+        <w:rPr>
+          <w:color w:val="000000" w:themeColor="text1"/>
+        </w:rPr>
+        <w:t>9</w:t>
       </w:r>
       <w:r>
         <w:rPr>
@@ -10999,7 +11923,13 @@
         <w:rPr>
           <w:color w:val="000000" w:themeColor="text1"/>
         </w:rPr>
-        <w:t xml:space="preserve">L – </w:t>
+        <w:t>L</w:t>
+      </w:r>
+      <w:r>
+        <w:rPr>
+          <w:color w:val="000000" w:themeColor="text1"/>
+        </w:rPr>
+        <w:t xml:space="preserve"> – </w:t>
       </w:r>
       <w:r>
         <w:rPr>
@@ -11011,7 +11941,31 @@
         <w:rPr>
           <w:color w:val="000000" w:themeColor="text1"/>
         </w:rPr>
-        <w:t>Circuit Breaker Capacity – 1250</w:t>
+        <w:t>Current</w:t>
+      </w:r>
+      <w:r>
+        <w:rPr>
+          <w:color w:val="000000" w:themeColor="text1"/>
+        </w:rPr>
+        <w:t xml:space="preserve"> Reading</w:t>
+      </w:r>
+      <w:r>
+        <w:rPr>
+          <w:color w:val="000000" w:themeColor="text1"/>
+        </w:rPr>
+        <w:t xml:space="preserve"> – </w:t>
+      </w:r>
+      <w:r>
+        <w:rPr>
+          <w:color w:val="000000" w:themeColor="text1"/>
+        </w:rPr>
+        <w:t>121</w:t>
+      </w:r>
+      <w:r>
+        <w:rPr>
+          <w:color w:val="000000" w:themeColor="text1"/>
+        </w:rPr>
+        <w:t>.0000</w:t>
       </w:r>
     </w:p>
     <w:p>
@@ -11042,19 +11996,13 @@
         <w:rPr>
           <w:color w:val="000000" w:themeColor="text1"/>
         </w:rPr>
-        <w:t>Total Reactive Power Consumption (Down)</w:t>
-      </w:r>
-      <w:r>
-        <w:rPr>
-          <w:color w:val="000000" w:themeColor="text1"/>
-        </w:rPr>
-        <w:t xml:space="preserve"> – </w:t>
-      </w:r>
-      <w:r>
-        <w:rPr>
-          <w:color w:val="000000" w:themeColor="text1"/>
-        </w:rPr>
-        <w:t>248400.0000</w:t>
+        <w:t xml:space="preserve">Active Power </w:t>
+      </w:r>
+      <w:r>
+        <w:rPr>
+          <w:color w:val="000000" w:themeColor="text1"/>
+        </w:rPr>
+        <w:t>Circuit Breaker Capacity – 1250</w:t>
       </w:r>
     </w:p>
     <w:p>
@@ -11079,55 +12027,25 @@
         <w:rPr>
           <w:color w:val="000000" w:themeColor="text1"/>
         </w:rPr>
-        <w:t xml:space="preserve"> – </w:t>
-      </w:r>
-      <w:r>
-        <w:rPr>
-          <w:color w:val="000000" w:themeColor="text1"/>
-        </w:rPr>
-        <w:t>Reactive Power Multiplication Factor</w:t>
-      </w:r>
-      <w:r>
-        <w:rPr>
-          <w:color w:val="000000" w:themeColor="text1"/>
-        </w:rPr>
-        <w:t xml:space="preserve"> </w:t>
-      </w:r>
-      <w:r>
-        <w:rPr>
-          <w:color w:val="000000" w:themeColor="text1"/>
-        </w:rPr>
-        <w:t xml:space="preserve">– </w:t>
-      </w:r>
-      <w:r>
-        <w:rPr>
-          <w:color w:val="000000" w:themeColor="text1"/>
-        </w:rPr>
-        <w:t>8</w:t>
-      </w:r>
-      <w:r>
-        <w:rPr>
-          <w:color w:val="000000" w:themeColor="text1"/>
-        </w:rPr>
-        <w:t>28</w:t>
-      </w:r>
-      <w:r>
-        <w:rPr>
-          <w:color w:val="000000" w:themeColor="text1"/>
-        </w:rPr>
-        <w:t>0</w:t>
-      </w:r>
-      <w:r>
-        <w:rPr>
-          <w:color w:val="000000" w:themeColor="text1"/>
-        </w:rPr>
-        <w:t>0</w:t>
-      </w:r>
-      <w:r>
-        <w:rPr>
-          <w:color w:val="000000" w:themeColor="text1"/>
-        </w:rPr>
-        <w:t>.0</w:t>
+        <w:t xml:space="preserve"> – Active </w:t>
+      </w:r>
+      <w:r>
+        <w:rPr>
+          <w:color w:val="000000" w:themeColor="text1"/>
+        </w:rPr>
+        <w:t xml:space="preserve">Power </w:t>
+      </w:r>
+      <w:r>
+        <w:rPr>
+          <w:color w:val="000000" w:themeColor="text1"/>
+        </w:rPr>
+        <w:t xml:space="preserve">Meter Number - </w:t>
+      </w:r>
+      <w:r>
+        <w:rPr>
+          <w:color w:val="000000" w:themeColor="text1"/>
+        </w:rPr>
+        <w:t>KFM21205600053</w:t>
       </w:r>
     </w:p>
     <w:p>
@@ -11158,7 +12076,7 @@
         <w:rPr>
           <w:color w:val="000000" w:themeColor="text1"/>
         </w:rPr>
-        <w:t>Reactive Power Previous Reading</w:t>
+        <w:t>Total Reactive Power Consumption (Down)</w:t>
       </w:r>
       <w:r>
         <w:rPr>
@@ -11170,19 +12088,7 @@
         <w:rPr>
           <w:color w:val="000000" w:themeColor="text1"/>
         </w:rPr>
-        <w:t>5</w:t>
-      </w:r>
-      <w:r>
-        <w:rPr>
-          <w:color w:val="000000" w:themeColor="text1"/>
-        </w:rPr>
-        <w:t>.0</w:t>
-      </w:r>
-      <w:r>
-        <w:rPr>
-          <w:color w:val="000000" w:themeColor="text1"/>
-        </w:rPr>
-        <w:t>000</w:t>
+        <w:t>248400.0000</w:t>
       </w:r>
     </w:p>
     <w:p>
@@ -11219,13 +12125,13 @@
         <w:rPr>
           <w:color w:val="000000" w:themeColor="text1"/>
         </w:rPr>
-        <w:t>Current</w:t>
-      </w:r>
-      <w:r>
-        <w:rPr>
-          <w:color w:val="000000" w:themeColor="text1"/>
-        </w:rPr>
-        <w:t xml:space="preserve"> Reading</w:t>
+        <w:t>Consumption</w:t>
+      </w:r>
+      <w:r>
+        <w:rPr>
+          <w:color w:val="000000" w:themeColor="text1"/>
+        </w:rPr>
+        <w:t xml:space="preserve"> Factor</w:t>
       </w:r>
       <w:r>
         <w:rPr>
@@ -11237,13 +12143,19 @@
         <w:rPr>
           <w:color w:val="000000" w:themeColor="text1"/>
         </w:rPr>
-        <w:t>8.0</w:t>
-      </w:r>
-      <w:r>
-        <w:rPr>
-          <w:color w:val="000000" w:themeColor="text1"/>
-        </w:rPr>
-        <w:t>000</w:t>
+        <w:t>1</w:t>
+      </w:r>
+      <w:r>
+        <w:rPr>
+          <w:color w:val="000000" w:themeColor="text1"/>
+        </w:rPr>
+        <w:t>.0</w:t>
+      </w:r>
+      <w:r>
+        <w:rPr>
+          <w:color w:val="000000" w:themeColor="text1"/>
+        </w:rPr>
+        <w:t>0</w:t>
       </w:r>
     </w:p>
     <w:p>
@@ -11274,6 +12186,195 @@
         <w:rPr>
           <w:color w:val="000000" w:themeColor="text1"/>
         </w:rPr>
+        <w:t>Reactive Power Multiplication Factor</w:t>
+      </w:r>
+      <w:r>
+        <w:rPr>
+          <w:color w:val="000000" w:themeColor="text1"/>
+        </w:rPr>
+        <w:t xml:space="preserve"> </w:t>
+      </w:r>
+      <w:r>
+        <w:rPr>
+          <w:color w:val="000000" w:themeColor="text1"/>
+        </w:rPr>
+        <w:t xml:space="preserve">– </w:t>
+      </w:r>
+      <w:r>
+        <w:rPr>
+          <w:color w:val="000000" w:themeColor="text1"/>
+        </w:rPr>
+        <w:t>8</w:t>
+      </w:r>
+      <w:r>
+        <w:rPr>
+          <w:color w:val="000000" w:themeColor="text1"/>
+        </w:rPr>
+        <w:t>28</w:t>
+      </w:r>
+      <w:r>
+        <w:rPr>
+          <w:color w:val="000000" w:themeColor="text1"/>
+        </w:rPr>
+        <w:t>0</w:t>
+      </w:r>
+      <w:r>
+        <w:rPr>
+          <w:color w:val="000000" w:themeColor="text1"/>
+        </w:rPr>
+        <w:t>0</w:t>
+      </w:r>
+      <w:r>
+        <w:rPr>
+          <w:color w:val="000000" w:themeColor="text1"/>
+        </w:rPr>
+        <w:t>.0</w:t>
+      </w:r>
+    </w:p>
+    <w:p>
+      <w:pPr>
+        <w:rPr>
+          <w:color w:val="000000" w:themeColor="text1"/>
+        </w:rPr>
+      </w:pPr>
+      <w:r>
+        <w:rPr>
+          <w:color w:val="000000" w:themeColor="text1"/>
+        </w:rPr>
+        <w:t>A</w:t>
+      </w:r>
+      <w:r>
+        <w:rPr>
+          <w:color w:val="000000" w:themeColor="text1"/>
+        </w:rPr>
+        <w:t>R</w:t>
+      </w:r>
+      <w:r>
+        <w:rPr>
+          <w:color w:val="000000" w:themeColor="text1"/>
+        </w:rPr>
+        <w:t xml:space="preserve"> – </w:t>
+      </w:r>
+      <w:r>
+        <w:rPr>
+          <w:color w:val="000000" w:themeColor="text1"/>
+        </w:rPr>
+        <w:t>Reactive Power Previous Reading</w:t>
+      </w:r>
+      <w:r>
+        <w:rPr>
+          <w:color w:val="000000" w:themeColor="text1"/>
+        </w:rPr>
+        <w:t xml:space="preserve"> – </w:t>
+      </w:r>
+      <w:r>
+        <w:rPr>
+          <w:color w:val="000000" w:themeColor="text1"/>
+        </w:rPr>
+        <w:t>5</w:t>
+      </w:r>
+      <w:r>
+        <w:rPr>
+          <w:color w:val="000000" w:themeColor="text1"/>
+        </w:rPr>
+        <w:t>.0</w:t>
+      </w:r>
+      <w:r>
+        <w:rPr>
+          <w:color w:val="000000" w:themeColor="text1"/>
+        </w:rPr>
+        <w:t>000</w:t>
+      </w:r>
+    </w:p>
+    <w:p>
+      <w:pPr>
+        <w:rPr>
+          <w:color w:val="000000" w:themeColor="text1"/>
+        </w:rPr>
+      </w:pPr>
+      <w:r>
+        <w:rPr>
+          <w:color w:val="000000" w:themeColor="text1"/>
+        </w:rPr>
+        <w:t>A</w:t>
+      </w:r>
+      <w:r>
+        <w:rPr>
+          <w:color w:val="000000" w:themeColor="text1"/>
+        </w:rPr>
+        <w:t>S</w:t>
+      </w:r>
+      <w:r>
+        <w:rPr>
+          <w:color w:val="000000" w:themeColor="text1"/>
+        </w:rPr>
+        <w:t xml:space="preserve"> – </w:t>
+      </w:r>
+      <w:r>
+        <w:rPr>
+          <w:color w:val="000000" w:themeColor="text1"/>
+        </w:rPr>
+        <w:t xml:space="preserve">Reactive Power </w:t>
+      </w:r>
+      <w:r>
+        <w:rPr>
+          <w:color w:val="000000" w:themeColor="text1"/>
+        </w:rPr>
+        <w:t>Current</w:t>
+      </w:r>
+      <w:r>
+        <w:rPr>
+          <w:color w:val="000000" w:themeColor="text1"/>
+        </w:rPr>
+        <w:t xml:space="preserve"> Reading</w:t>
+      </w:r>
+      <w:r>
+        <w:rPr>
+          <w:color w:val="000000" w:themeColor="text1"/>
+        </w:rPr>
+        <w:t xml:space="preserve"> – </w:t>
+      </w:r>
+      <w:r>
+        <w:rPr>
+          <w:color w:val="000000" w:themeColor="text1"/>
+        </w:rPr>
+        <w:t>8.0</w:t>
+      </w:r>
+      <w:r>
+        <w:rPr>
+          <w:color w:val="000000" w:themeColor="text1"/>
+        </w:rPr>
+        <w:t>000</w:t>
+      </w:r>
+    </w:p>
+    <w:p>
+      <w:pPr>
+        <w:rPr>
+          <w:color w:val="000000" w:themeColor="text1"/>
+        </w:rPr>
+      </w:pPr>
+      <w:r>
+        <w:rPr>
+          <w:color w:val="000000" w:themeColor="text1"/>
+        </w:rPr>
+        <w:t>A</w:t>
+      </w:r>
+      <w:r>
+        <w:rPr>
+          <w:color w:val="000000" w:themeColor="text1"/>
+        </w:rPr>
+        <w:t>T</w:t>
+      </w:r>
+      <w:r>
+        <w:rPr>
+          <w:color w:val="000000" w:themeColor="text1"/>
+        </w:rPr>
+        <w:t xml:space="preserve"> – </w:t>
+      </w:r>
+      <w:r>
+        <w:rPr>
+          <w:color w:val="000000" w:themeColor="text1"/>
+        </w:rPr>
         <w:t>Rea</w:t>
       </w:r>
       <w:r>
@@ -11281,6 +12382,61 @@
           <w:color w:val="000000" w:themeColor="text1"/>
         </w:rPr>
         <w:t>ctive Power Circuit Breaker Capacity – 1250</w:t>
+      </w:r>
+    </w:p>
+    <w:p>
+      <w:pPr>
+        <w:rPr>
+          <w:color w:val="000000" w:themeColor="text1"/>
+        </w:rPr>
+      </w:pPr>
+      <w:r>
+        <w:rPr>
+          <w:color w:val="000000" w:themeColor="text1"/>
+        </w:rPr>
+        <w:t>A</w:t>
+      </w:r>
+      <w:r>
+        <w:rPr>
+          <w:color w:val="000000" w:themeColor="text1"/>
+        </w:rPr>
+        <w:t>U</w:t>
+      </w:r>
+      <w:r>
+        <w:rPr>
+          <w:color w:val="000000" w:themeColor="text1"/>
+        </w:rPr>
+        <w:t xml:space="preserve"> – </w:t>
+      </w:r>
+      <w:r>
+        <w:rPr>
+          <w:color w:val="000000" w:themeColor="text1"/>
+        </w:rPr>
+        <w:t>Rea</w:t>
+      </w:r>
+      <w:r>
+        <w:rPr>
+          <w:color w:val="000000" w:themeColor="text1"/>
+        </w:rPr>
+        <w:t xml:space="preserve">ctive </w:t>
+      </w:r>
+      <w:r>
+        <w:rPr>
+          <w:color w:val="000000" w:themeColor="text1"/>
+        </w:rPr>
+        <w:t xml:space="preserve">Power </w:t>
+      </w:r>
+      <w:r>
+        <w:rPr>
+          <w:color w:val="000000" w:themeColor="text1"/>
+        </w:rPr>
+        <w:t xml:space="preserve">Meter Number - </w:t>
+      </w:r>
+      <w:r>
+        <w:rPr>
+          <w:color w:val="000000" w:themeColor="text1"/>
+        </w:rPr>
+        <w:t>KFM21205600053</w:t>
       </w:r>
     </w:p>
     <w:p>
@@ -11461,7 +12617,223 @@
         <mc:AlternateContent>
           <mc:Choice Requires="wps">
             <w:drawing>
-              <wp:anchor distT="0" distB="0" distL="114300" distR="114300" simplePos="0" relativeHeight="251855872" behindDoc="0" locked="0" layoutInCell="1" allowOverlap="1" wp14:anchorId="6D2246A8" wp14:editId="26C01972">
+              <wp:anchor distT="0" distB="0" distL="114300" distR="114300" simplePos="0" relativeHeight="251663360" behindDoc="0" locked="0" layoutInCell="1" allowOverlap="1" wp14:anchorId="18ECFC84" wp14:editId="5290F933">
+                <wp:simplePos x="0" y="0"/>
+                <wp:positionH relativeFrom="column">
+                  <wp:posOffset>5042398</wp:posOffset>
+                </wp:positionH>
+                <wp:positionV relativeFrom="paragraph">
+                  <wp:posOffset>1837484</wp:posOffset>
+                </wp:positionV>
+                <wp:extent cx="395417" cy="216930"/>
+                <wp:effectExtent l="0" t="0" r="0" b="0"/>
+                <wp:wrapNone/>
+                <wp:docPr id="331715283" name="Rectangle: Rounded Corners 4"/>
+                <wp:cNvGraphicFramePr/>
+                <a:graphic xmlns:a="http://schemas.openxmlformats.org/drawingml/2006/main">
+                  <a:graphicData uri="http://schemas.microsoft.com/office/word/2010/wordprocessingShape">
+                    <wps:wsp>
+                      <wps:cNvSpPr/>
+                      <wps:spPr>
+                        <a:xfrm>
+                          <a:off x="0" y="0"/>
+                          <a:ext cx="395417" cy="216930"/>
+                        </a:xfrm>
+                        <a:prstGeom prst="roundRect">
+                          <a:avLst>
+                            <a:gd name="adj" fmla="val 0"/>
+                          </a:avLst>
+                        </a:prstGeom>
+                        <a:noFill/>
+                        <a:ln>
+                          <a:noFill/>
+                        </a:ln>
+                      </wps:spPr>
+                      <wps:style>
+                        <a:lnRef idx="2">
+                          <a:schemeClr val="accent1">
+                            <a:shade val="15000"/>
+                          </a:schemeClr>
+                        </a:lnRef>
+                        <a:fillRef idx="1">
+                          <a:schemeClr val="accent1"/>
+                        </a:fillRef>
+                        <a:effectRef idx="0">
+                          <a:schemeClr val="accent1"/>
+                        </a:effectRef>
+                        <a:fontRef idx="minor">
+                          <a:schemeClr val="lt1"/>
+                        </a:fontRef>
+                      </wps:style>
+                      <wps:txbx>
+                        <w:txbxContent>
+                          <w:p>
+                            <w:pPr>
+                              <w:jc w:val="center"/>
+                              <w:rPr>
+                                <w:color w:val="FFFFFF" w:themeColor="background1"/>
+                                <w:sz w:val="16"/>
+                                <w:szCs w:val="16"/>
+                              </w:rPr>
+                            </w:pPr>
+                            <w:r>
+                              <w:rPr>
+                                <w:color w:val="FFFFFF" w:themeColor="background1"/>
+                                <w:sz w:val="16"/>
+                                <w:szCs w:val="16"/>
+                                <w:highlight w:val="red"/>
+                              </w:rPr>
+                              <w:t>AG</w:t>
+                            </w:r>
+                            <w:r>
+                              <w:t xml:space="preserve"> </w:t>
+                            </w:r>
+                            <w:r>
+                              <w:rPr>
+                                <w:color w:val="FFFFFF" w:themeColor="background1"/>
+                                <w:sz w:val="16"/>
+                                <w:szCs w:val="16"/>
+                              </w:rPr>
+                              <w:t>{"batch":"scarlette_chicago_20221022","country":"USA","city":"Chicago","lat":41.8755616,"lon":-87.6244212,"time offset":0.0}</w:t>
+                            </w:r>
+                            <w:r>
+                              <w:t xml:space="preserve"> </w:t>
+                            </w:r>
+                            <w:r>
+                              <w:rPr>
+                                <w:color w:val="FFFFFF" w:themeColor="background1"/>
+                                <w:sz w:val="16"/>
+                                <w:szCs w:val="16"/>
+                              </w:rPr>
+                              <w:t>{"batch":"scarlette_chicago_20221022","country":"USA","city":"Chicago","lat":41.8755616,"lon":-87.6244212,"time offset":0.0}</w:t>
+                            </w:r>
+                            <w:r>
+                              <w:t xml:space="preserve"> </w:t>
+                            </w:r>
+                            <w:r>
+                              <w:rPr>
+                                <w:color w:val="FFFFFF" w:themeColor="background1"/>
+                                <w:sz w:val="16"/>
+                                <w:szCs w:val="16"/>
+                              </w:rPr>
+                              <w:t>{"batch":"scarlette_chicago_20221022","country":"USA","city":"Chicago","lat":41.8755616,"lon":-87.6244212,"time offset":0.0}</w:t>
+                            </w:r>
+                            <w:r>
+                              <w:t xml:space="preserve"> </w:t>
+                            </w:r>
+                            <w:r>
+                              <w:rPr>
+                                <w:color w:val="FFFFFF" w:themeColor="background1"/>
+                                <w:sz w:val="16"/>
+                                <w:szCs w:val="16"/>
+                              </w:rPr>
+                              <w:t>{"batch":"scarlette_chicago_20221022","country":"USA","city":"Chicago","lat":41.8755616,"lon":-87.6244212,"time offset":0.0}</w:t>
+                            </w:r>
+                          </w:p>
+                        </w:txbxContent>
+                      </wps:txbx>
+                      <wps:bodyPr rot="0" spcFirstLastPara="0" vertOverflow="overflow" horzOverflow="overflow" vert="horz" wrap="square" lIns="91440" tIns="45720" rIns="91440" bIns="45720" numCol="1" spcCol="0" rtlCol="0" fromWordArt="0" anchor="ctr" anchorCtr="0" forceAA="0" compatLnSpc="1">
+                        <a:prstTxWarp prst="textNoShape">
+                          <a:avLst/>
+                        </a:prstTxWarp>
+                        <a:noAutofit/>
+                      </wps:bodyPr>
+                    </wps:wsp>
+                  </a:graphicData>
+                </a:graphic>
+                <wp14:sizeRelH relativeFrom="margin">
+                  <wp14:pctWidth>0</wp14:pctWidth>
+                </wp14:sizeRelH>
+                <wp14:sizeRelV relativeFrom="margin">
+                  <wp14:pctHeight>0</wp14:pctHeight>
+                </wp14:sizeRelV>
+              </wp:anchor>
+            </w:drawing>
+          </mc:Choice>
+          <mc:Fallback>
+            <w:pict>
+              <v:roundrect w14:anchorId="18ECFC84" id="_x0000_s1073" style="position:absolute;margin-left:397.05pt;margin-top:144.7pt;width:31.15pt;height:17.1pt;z-index:251663360;visibility:visible;mso-wrap-style:square;mso-width-percent:0;mso-height-percent:0;mso-wrap-distance-left:9pt;mso-wrap-distance-top:0;mso-wrap-distance-right:9pt;mso-wrap-distance-bottom:0;mso-position-horizontal:absolute;mso-position-horizontal-relative:text;mso-position-vertical:absolute;mso-position-vertical-relative:text;mso-width-percent:0;mso-height-percent:0;mso-width-relative:margin;mso-height-relative:margin;v-text-anchor:middle" arcsize="0" o:gfxdata="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" filled="f" stroked="f" strokeweight="1pt">
+                <v:stroke joinstyle="miter"/>
+                <v:textbox>
+                  <w:txbxContent>
+                    <w:p>
+                      <w:pPr>
+                        <w:jc w:val="center"/>
+                        <w:rPr>
+                          <w:color w:val="FFFFFF" w:themeColor="background1"/>
+                          <w:sz w:val="16"/>
+                          <w:szCs w:val="16"/>
+                        </w:rPr>
+                      </w:pPr>
+                      <w:r>
+                        <w:rPr>
+                          <w:color w:val="FFFFFF" w:themeColor="background1"/>
+                          <w:sz w:val="16"/>
+                          <w:szCs w:val="16"/>
+                          <w:highlight w:val="red"/>
+                        </w:rPr>
+                        <w:t>AG</w:t>
+                      </w:r>
+                      <w:r>
+                        <w:t xml:space="preserve"> </w:t>
+                      </w:r>
+                      <w:r>
+                        <w:rPr>
+                          <w:color w:val="FFFFFF" w:themeColor="background1"/>
+                          <w:sz w:val="16"/>
+                          <w:szCs w:val="16"/>
+                        </w:rPr>
+                        <w:t>{"batch":"scarlette_chicago_20221022","country":"USA","city":"Chicago","lat":41.8755616,"lon":-87.6244212,"time offset":0.0}</w:t>
+                      </w:r>
+                      <w:r>
+                        <w:t xml:space="preserve"> </w:t>
+                      </w:r>
+                      <w:r>
+                        <w:rPr>
+                          <w:color w:val="FFFFFF" w:themeColor="background1"/>
+                          <w:sz w:val="16"/>
+                          <w:szCs w:val="16"/>
+                        </w:rPr>
+                        <w:t>{"batch":"scarlette_chicago_20221022","country":"USA","city":"Chicago","lat":41.8755616,"lon":-87.6244212,"time offset":0.0}</w:t>
+                      </w:r>
+                      <w:r>
+                        <w:t xml:space="preserve"> </w:t>
+                      </w:r>
+                      <w:r>
+                        <w:rPr>
+                          <w:color w:val="FFFFFF" w:themeColor="background1"/>
+                          <w:sz w:val="16"/>
+                          <w:szCs w:val="16"/>
+                        </w:rPr>
+                        <w:t>{"batch":"scarlette_chicago_20221022","country":"USA","city":"Chicago","lat":41.8755616,"lon":-87.6244212,"time offset":0.0}</w:t>
+                      </w:r>
+                      <w:r>
+                        <w:t xml:space="preserve"> </w:t>
+                      </w:r>
+                      <w:r>
+                        <w:rPr>
+                          <w:color w:val="FFFFFF" w:themeColor="background1"/>
+                          <w:sz w:val="16"/>
+                          <w:szCs w:val="16"/>
+                        </w:rPr>
+                        <w:t>{"batch":"scarlette_chicago_20221022","country":"USA","city":"Chicago","lat":41.8755616,"lon":-87.6244212,"time offset":0.0}</w:t>
+                      </w:r>
+                    </w:p>
+                  </w:txbxContent>
+                </v:textbox>
+              </v:roundrect>
+            </w:pict>
+          </mc:Fallback>
+        </mc:AlternateContent>
+      </w:r>
+      <w:r>
+        <w:rPr>
+          <w:noProof/>
+        </w:rPr>
+        <mc:AlternateContent>
+          <mc:Choice Requires="wps">
+            <w:drawing>
+              <wp:anchor distT="0" distB="0" distL="114300" distR="114300" simplePos="0" relativeHeight="251662336" behindDoc="0" locked="0" layoutInCell="1" allowOverlap="1" wp14:anchorId="6D2246A8" wp14:editId="1020BA1F">
                 <wp:simplePos x="0" y="0"/>
                 <wp:positionH relativeFrom="column">
                   <wp:posOffset>684616</wp:posOffset>
@@ -11596,7 +12968,7 @@
           </mc:Choice>
           <mc:Fallback>
             <w:pict>
-              <v:roundrect w14:anchorId="6D2246A8" id="_x0000_s1069" style="position:absolute;margin-left:53.9pt;margin-top:144.2pt;width:27.45pt;height:16.4pt;z-index:251855872;visibility:visible;mso-wrap-style:square;mso-width-percent:0;mso-height-percent:0;mso-wrap-distance-left:9pt;mso-wrap-distance-top:0;mso-wrap-distance-right:9pt;mso-wrap-distance-bottom:0;mso-position-horizontal:absolute;mso-position-horizontal-relative:text;mso-position-vertical:absolute;mso-position-vertical-relative:text;mso-width-percent:0;mso-height-percent:0;mso-width-relative:margin;mso-height-relative:margin;v-text-anchor:middle" arcsize="0" o:gfxdata="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" filled="f" stroked="f" strokeweight="1pt">
+              <v:roundrect w14:anchorId="6D2246A8" id="_x0000_s1074" style="position:absolute;margin-left:53.9pt;margin-top:144.2pt;width:27.45pt;height:16.4pt;z-index:251662336;visibility:visible;mso-wrap-style:square;mso-width-percent:0;mso-height-percent:0;mso-wrap-distance-left:9pt;mso-wrap-distance-top:0;mso-wrap-distance-right:9pt;mso-wrap-distance-bottom:0;mso-position-horizontal:absolute;mso-position-horizontal-relative:text;mso-position-vertical:absolute;mso-position-vertical-relative:text;mso-width-percent:0;mso-height-percent:0;mso-width-relative:margin;mso-height-relative:margin;v-text-anchor:middle" arcsize="0" o:gfxdata="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" filled="f" stroked="f" strokeweight="1pt">
                 <v:stroke joinstyle="miter"/>
                 <v:textbox>
                   <w:txbxContent>
@@ -11677,7 +13049,7 @@
         <mc:AlternateContent>
           <mc:Choice Requires="wps">
             <w:drawing>
-              <wp:anchor distT="0" distB="0" distL="114300" distR="114300" simplePos="0" relativeHeight="251812864" behindDoc="0" locked="0" layoutInCell="1" allowOverlap="1" wp14:anchorId="007F2D26" wp14:editId="7BD579E1">
+              <wp:anchor distT="0" distB="0" distL="114300" distR="114300" simplePos="0" relativeHeight="251659264" behindDoc="0" locked="0" layoutInCell="1" allowOverlap="1" wp14:anchorId="007F2D26" wp14:editId="4FC450A6">
                 <wp:simplePos x="0" y="0"/>
                 <wp:positionH relativeFrom="column">
                   <wp:posOffset>980303</wp:posOffset>
@@ -11821,7 +13193,7 @@
           </mc:Choice>
           <mc:Fallback>
             <w:pict>
-              <v:roundrect w14:anchorId="007F2D26" id="_x0000_s1070" style="position:absolute;margin-left:77.2pt;margin-top:144.75pt;width:27.45pt;height:16.4pt;z-index:251812864;visibility:visible;mso-wrap-style:square;mso-width-percent:0;mso-height-percent:0;mso-wrap-distance-left:9pt;mso-wrap-distance-top:0;mso-wrap-distance-right:9pt;mso-wrap-distance-bottom:0;mso-position-horizontal:absolute;mso-position-horizontal-relative:text;mso-position-vertical:absolute;mso-position-vertical-relative:text;mso-width-percent:0;mso-height-percent:0;mso-width-relative:margin;mso-height-relative:margin;v-text-anchor:middle" arcsize="0" o:gfxdata="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" filled="f" stroked="f" strokeweight="1pt">
+              <v:roundrect w14:anchorId="007F2D26" id="_x0000_s1075" style="position:absolute;margin-left:77.2pt;margin-top:144.75pt;width:27.45pt;height:16.4pt;z-index:251659264;visibility:visible;mso-wrap-style:square;mso-width-percent:0;mso-height-percent:0;mso-wrap-distance-left:9pt;mso-wrap-distance-top:0;mso-wrap-distance-right:9pt;mso-wrap-distance-bottom:0;mso-position-horizontal:absolute;mso-position-horizontal-relative:text;mso-position-vertical:absolute;mso-position-vertical-relative:text;mso-width-percent:0;mso-height-percent:0;mso-width-relative:margin;mso-height-relative:margin;v-text-anchor:middle" arcsize="0" o:gfxdata="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" filled="f" stroked="f" strokeweight="1pt">
                 <v:stroke joinstyle="miter"/>
                 <v:textbox>
                   <w:txbxContent>
@@ -11911,7 +13283,7 @@
         <mc:AlternateContent>
           <mc:Choice Requires="wps">
             <w:drawing>
-              <wp:anchor distT="0" distB="0" distL="114300" distR="114300" simplePos="0" relativeHeight="251834368" behindDoc="0" locked="0" layoutInCell="1" allowOverlap="1" wp14:anchorId="49CD6D08" wp14:editId="705D8A74">
+              <wp:anchor distT="0" distB="0" distL="114300" distR="114300" simplePos="0" relativeHeight="251661312" behindDoc="0" locked="0" layoutInCell="1" allowOverlap="1" wp14:anchorId="49CD6D08" wp14:editId="538428DE">
                 <wp:simplePos x="0" y="0"/>
                 <wp:positionH relativeFrom="column">
                   <wp:posOffset>1079998</wp:posOffset>
@@ -11986,7 +13358,7 @@
                                 <w:szCs w:val="16"/>
                                 <w:highlight w:val="red"/>
                               </w:rPr>
-                              <w:t>H</w:t>
+                              <w:t>I</w:t>
                             </w:r>
                             <w:r>
                               <w:t xml:space="preserve"> </w:t>
@@ -12055,7 +13427,7 @@
           </mc:Choice>
           <mc:Fallback>
             <w:pict>
-              <v:roundrect w14:anchorId="49CD6D08" id="_x0000_s1071" style="position:absolute;margin-left:85.05pt;margin-top:159pt;width:31.15pt;height:17.1pt;z-index:251834368;visibility:visible;mso-wrap-style:square;mso-width-percent:0;mso-height-percent:0;mso-wrap-distance-left:9pt;mso-wrap-distance-top:0;mso-wrap-distance-right:9pt;mso-wrap-distance-bottom:0;mso-position-horizontal:absolute;mso-position-horizontal-relative:text;mso-position-vertical:absolute;mso-position-vertical-relative:text;mso-width-percent:0;mso-height-percent:0;mso-width-relative:margin;mso-height-relative:margin;v-text-anchor:middle" arcsize="0" o:gfxdata="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" filled="f" stroked="f" strokeweight="1pt">
+              <v:roundrect w14:anchorId="49CD6D08" id="_x0000_s1076" style="position:absolute;margin-left:85.05pt;margin-top:159pt;width:31.15pt;height:17.1pt;z-index:251661312;visibility:visible;mso-wrap-style:square;mso-width-percent:0;mso-height-percent:0;mso-wrap-distance-left:9pt;mso-wrap-distance-top:0;mso-wrap-distance-right:9pt;mso-wrap-distance-bottom:0;mso-position-horizontal:absolute;mso-position-horizontal-relative:text;mso-position-vertical:absolute;mso-position-vertical-relative:text;mso-width-percent:0;mso-height-percent:0;mso-width-relative:margin;mso-height-relative:margin;v-text-anchor:middle" arcsize="0" o:gfxdata="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" filled="f" stroked="f" strokeweight="1pt">
                 <v:stroke joinstyle="miter"/>
                 <v:textbox>
                   <w:txbxContent>
@@ -12084,7 +13456,7 @@
                           <w:szCs w:val="16"/>
                           <w:highlight w:val="red"/>
                         </w:rPr>
-                        <w:t>H</w:t>
+                        <w:t>I</w:t>
                       </w:r>
                       <w:r>
                         <w:t xml:space="preserve"> </w:t>
@@ -12145,7 +13517,7 @@
         <mc:AlternateContent>
           <mc:Choice Requires="wps">
             <w:drawing>
-              <wp:anchor distT="0" distB="0" distL="114300" distR="114300" simplePos="0" relativeHeight="251831296" behindDoc="0" locked="0" layoutInCell="1" allowOverlap="1" wp14:anchorId="6230355D" wp14:editId="0B7B3C29">
+              <wp:anchor distT="0" distB="0" distL="114300" distR="114300" simplePos="0" relativeHeight="251660288" behindDoc="0" locked="0" layoutInCell="1" allowOverlap="1" wp14:anchorId="6230355D" wp14:editId="3956D708">
                 <wp:simplePos x="0" y="0"/>
                 <wp:positionH relativeFrom="column">
                   <wp:posOffset>152263</wp:posOffset>
@@ -12220,7 +13592,7 @@
                                 <w:szCs w:val="16"/>
                                 <w:highlight w:val="red"/>
                               </w:rPr>
-                              <w:t>G</w:t>
+                              <w:t>H</w:t>
                             </w:r>
                             <w:r>
                               <w:t xml:space="preserve"> </w:t>
@@ -12289,7 +13661,7 @@
           </mc:Choice>
           <mc:Fallback>
             <w:pict>
-              <v:roundrect w14:anchorId="6230355D" id="_x0000_s1072" style="position:absolute;margin-left:12pt;margin-top:159.05pt;width:31.15pt;height:17.1pt;z-index:251831296;visibility:visible;mso-wrap-style:square;mso-width-percent:0;mso-height-percent:0;mso-wrap-distance-left:9pt;mso-wrap-distance-top:0;mso-wrap-distance-right:9pt;mso-wrap-distance-bottom:0;mso-position-horizontal:absolute;mso-position-horizontal-relative:text;mso-position-vertical:absolute;mso-position-vertical-relative:text;mso-width-percent:0;mso-height-percent:0;mso-width-relative:margin;mso-height-relative:margin;v-text-anchor:middle" arcsize="0" o:gfxdata="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" filled="f" stroked="f" strokeweight="1pt">
+              <v:roundrect w14:anchorId="6230355D" id="_x0000_s1077" style="position:absolute;margin-left:12pt;margin-top:159.05pt;width:31.15pt;height:17.1pt;z-index:251660288;visibility:visible;mso-wrap-style:square;mso-width-percent:0;mso-height-percent:0;mso-wrap-distance-left:9pt;mso-wrap-distance-top:0;mso-wrap-distance-right:9pt;mso-wrap-distance-bottom:0;mso-position-horizontal:absolute;mso-position-horizontal-relative:text;mso-position-vertical:absolute;mso-position-vertical-relative:text;mso-width-percent:0;mso-height-percent:0;mso-width-relative:margin;mso-height-relative:margin;v-text-anchor:middle" arcsize="0" o:gfxdata="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" filled="f" stroked="f" strokeweight="1pt">
                 <v:stroke joinstyle="miter"/>
                 <v:textbox>
                   <w:txbxContent>
@@ -12318,7 +13690,7 @@
                           <w:szCs w:val="16"/>
                           <w:highlight w:val="red"/>
                         </w:rPr>
-                        <w:t>G</w:t>
+                        <w:t>H</w:t>
                       </w:r>
                       <w:r>
                         <w:t xml:space="preserve"> </w:t>
@@ -12379,7 +13751,7 @@
         <mc:AlternateContent>
           <mc:Choice Requires="wps">
             <w:drawing>
-              <wp:anchor distT="0" distB="0" distL="114300" distR="114300" simplePos="0" relativeHeight="251827200" behindDoc="0" locked="0" layoutInCell="1" allowOverlap="1" wp14:anchorId="72A5CC11" wp14:editId="37346EC8">
+              <wp:anchor distT="0" distB="0" distL="114300" distR="114300" simplePos="0" relativeHeight="251686912" behindDoc="0" locked="0" layoutInCell="1" allowOverlap="1" wp14:anchorId="72A5CC11" wp14:editId="58839D9B">
                 <wp:simplePos x="0" y="0"/>
                 <wp:positionH relativeFrom="column">
                   <wp:posOffset>4029316</wp:posOffset>
@@ -12520,7 +13892,7 @@
           </mc:Choice>
           <mc:Fallback>
             <w:pict>
-              <v:roundrect w14:anchorId="72A5CC11" id="_x0000_s1073" style="position:absolute;margin-left:317.25pt;margin-top:144.75pt;width:31.15pt;height:17.1pt;z-index:251827200;visibility:visible;mso-wrap-style:square;mso-width-percent:0;mso-height-percent:0;mso-wrap-distance-left:9pt;mso-wrap-distance-top:0;mso-wrap-distance-right:9pt;mso-wrap-distance-bottom:0;mso-position-horizontal:absolute;mso-position-horizontal-relative:text;mso-position-vertical:absolute;mso-position-vertical-relative:text;mso-width-percent:0;mso-height-percent:0;mso-width-relative:margin;mso-height-relative:margin;v-text-anchor:middle" arcsize="0" o:gfxdata="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" filled="f" stroked="f" strokeweight="1pt">
+              <v:roundrect w14:anchorId="72A5CC11" id="_x0000_s1078" style="position:absolute;margin-left:317.25pt;margin-top:144.75pt;width:31.15pt;height:17.1pt;z-index:251686912;visibility:visible;mso-wrap-style:square;mso-width-percent:0;mso-height-percent:0;mso-wrap-distance-left:9pt;mso-wrap-distance-top:0;mso-wrap-distance-right:9pt;mso-wrap-distance-bottom:0;mso-position-horizontal:absolute;mso-position-horizontal-relative:text;mso-position-vertical:absolute;mso-position-vertical-relative:text;mso-width-percent:0;mso-height-percent:0;mso-width-relative:margin;mso-height-relative:margin;v-text-anchor:middle" arcsize="0" o:gfxdata="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" filled="f" stroked="f" strokeweight="1pt">
                 <v:stroke joinstyle="miter"/>
                 <v:textbox>
                   <w:txbxContent>
@@ -12607,7 +13979,7 @@
         <mc:AlternateContent>
           <mc:Choice Requires="wps">
             <w:drawing>
-              <wp:anchor distT="0" distB="0" distL="114300" distR="114300" simplePos="0" relativeHeight="251822080" behindDoc="0" locked="0" layoutInCell="1" allowOverlap="1" wp14:anchorId="2B568B96" wp14:editId="44797B3A">
+              <wp:anchor distT="0" distB="0" distL="114300" distR="114300" simplePos="0" relativeHeight="251685888" behindDoc="0" locked="0" layoutInCell="1" allowOverlap="1" wp14:anchorId="2B568B96" wp14:editId="40675DBB">
                 <wp:simplePos x="0" y="0"/>
                 <wp:positionH relativeFrom="column">
                   <wp:posOffset>3383263</wp:posOffset>
@@ -12751,7 +14123,7 @@
           </mc:Choice>
           <mc:Fallback>
             <w:pict>
-              <v:roundrect w14:anchorId="2B568B96" id="_x0000_s1074" style="position:absolute;margin-left:266.4pt;margin-top:144.75pt;width:31.15pt;height:17.1pt;z-index:251822080;visibility:visible;mso-wrap-style:square;mso-width-percent:0;mso-height-percent:0;mso-wrap-distance-left:9pt;mso-wrap-distance-top:0;mso-wrap-distance-right:9pt;mso-wrap-distance-bottom:0;mso-position-horizontal:absolute;mso-position-horizontal-relative:text;mso-position-vertical:absolute;mso-position-vertical-relative:text;mso-width-percent:0;mso-height-percent:0;mso-width-relative:margin;mso-height-relative:margin;v-text-anchor:middle" arcsize="0" o:gfxdata="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" filled="f" stroked="f" strokeweight="1pt">
+              <v:roundrect w14:anchorId="2B568B96" id="_x0000_s1079" style="position:absolute;margin-left:266.4pt;margin-top:144.75pt;width:31.15pt;height:17.1pt;z-index:251685888;visibility:visible;mso-wrap-style:square;mso-width-percent:0;mso-height-percent:0;mso-wrap-distance-left:9pt;mso-wrap-distance-top:0;mso-wrap-distance-right:9pt;mso-wrap-distance-bottom:0;mso-position-horizontal:absolute;mso-position-horizontal-relative:text;mso-position-vertical:absolute;mso-position-vertical-relative:text;mso-width-percent:0;mso-height-percent:0;mso-width-relative:margin;mso-height-relative:margin;v-text-anchor:middle" arcsize="0" o:gfxdata="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" filled="f" stroked="f" strokeweight="1pt">
                 <v:stroke joinstyle="miter"/>
                 <v:textbox>
                   <w:txbxContent>
@@ -12841,7 +14213,7 @@
         <mc:AlternateContent>
           <mc:Choice Requires="wps">
             <w:drawing>
-              <wp:anchor distT="0" distB="0" distL="114300" distR="114300" simplePos="0" relativeHeight="251817984" behindDoc="0" locked="0" layoutInCell="1" allowOverlap="1" wp14:anchorId="09DB543D" wp14:editId="4CBF8BC5">
+              <wp:anchor distT="0" distB="0" distL="114300" distR="114300" simplePos="0" relativeHeight="251683840" behindDoc="0" locked="0" layoutInCell="1" allowOverlap="1" wp14:anchorId="09DB543D" wp14:editId="4FE09272">
                 <wp:simplePos x="0" y="0"/>
                 <wp:positionH relativeFrom="column">
                   <wp:posOffset>2123834</wp:posOffset>
@@ -12985,7 +14357,7 @@
           </mc:Choice>
           <mc:Fallback>
             <w:pict>
-              <v:roundrect w14:anchorId="09DB543D" id="_x0000_s1075" style="position:absolute;margin-left:167.25pt;margin-top:144.1pt;width:31.15pt;height:17.1pt;z-index:251817984;visibility:visible;mso-wrap-style:square;mso-width-percent:0;mso-height-percent:0;mso-wrap-distance-left:9pt;mso-wrap-distance-top:0;mso-wrap-distance-right:9pt;mso-wrap-distance-bottom:0;mso-position-horizontal:absolute;mso-position-horizontal-relative:text;mso-position-vertical:absolute;mso-position-vertical-relative:text;mso-width-percent:0;mso-height-percent:0;mso-width-relative:margin;mso-height-relative:margin;v-text-anchor:middle" arcsize="0" o:gfxdata="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" filled="f" stroked="f" strokeweight="1pt">
+              <v:roundrect w14:anchorId="09DB543D" id="_x0000_s1080" style="position:absolute;margin-left:167.25pt;margin-top:144.1pt;width:31.15pt;height:17.1pt;z-index:251683840;visibility:visible;mso-wrap-style:square;mso-width-percent:0;mso-height-percent:0;mso-wrap-distance-left:9pt;mso-wrap-distance-top:0;mso-wrap-distance-right:9pt;mso-wrap-distance-bottom:0;mso-position-horizontal:absolute;mso-position-horizontal-relative:text;mso-position-vertical:absolute;mso-position-vertical-relative:text;mso-width-percent:0;mso-height-percent:0;mso-width-relative:margin;mso-height-relative:margin;v-text-anchor:middle" arcsize="0" o:gfxdata="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" filled="f" stroked="f" strokeweight="1pt">
                 <v:stroke joinstyle="miter"/>
                 <v:textbox>
                   <w:txbxContent>
@@ -13075,7 +14447,7 @@
         <mc:AlternateContent>
           <mc:Choice Requires="wps">
             <w:drawing>
-              <wp:anchor distT="0" distB="0" distL="114300" distR="114300" simplePos="0" relativeHeight="251806720" behindDoc="0" locked="0" layoutInCell="1" allowOverlap="1" wp14:anchorId="16AE65A2" wp14:editId="1421100D">
+              <wp:anchor distT="0" distB="0" distL="114300" distR="114300" simplePos="0" relativeHeight="251682816" behindDoc="0" locked="0" layoutInCell="1" allowOverlap="1" wp14:anchorId="16AE65A2" wp14:editId="077C8AAC">
                 <wp:simplePos x="0" y="0"/>
                 <wp:positionH relativeFrom="column">
                   <wp:posOffset>35697</wp:posOffset>
@@ -13210,7 +14582,7 @@
           </mc:Choice>
           <mc:Fallback>
             <w:pict>
-              <v:roundrect w14:anchorId="16AE65A2" id="_x0000_s1076" style="position:absolute;margin-left:2.8pt;margin-top:2in;width:31.15pt;height:17.1pt;z-index:251806720;visibility:visible;mso-wrap-style:square;mso-width-percent:0;mso-height-percent:0;mso-wrap-distance-left:9pt;mso-wrap-distance-top:0;mso-wrap-distance-right:9pt;mso-wrap-distance-bottom:0;mso-position-horizontal:absolute;mso-position-horizontal-relative:text;mso-position-vertical:absolute;mso-position-vertical-relative:text;mso-width-percent:0;mso-height-percent:0;mso-width-relative:margin;mso-height-relative:margin;v-text-anchor:middle" arcsize="0" o:gfxdata="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" filled="f" stroked="f" strokeweight="1pt">
+              <v:roundrect w14:anchorId="16AE65A2" id="_x0000_s1081" style="position:absolute;margin-left:2.8pt;margin-top:2in;width:31.15pt;height:17.1pt;z-index:251682816;visibility:visible;mso-wrap-style:square;mso-width-percent:0;mso-height-percent:0;mso-wrap-distance-left:9pt;mso-wrap-distance-top:0;mso-wrap-distance-right:9pt;mso-wrap-distance-bottom:0;mso-position-horizontal:absolute;mso-position-horizontal-relative:text;mso-position-vertical:absolute;mso-position-vertical-relative:text;mso-width-percent:0;mso-height-percent:0;mso-width-relative:margin;mso-height-relative:margin;v-text-anchor:middle" arcsize="0" o:gfxdata="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" filled="f" stroked="f" strokeweight="1pt">
                 <v:stroke joinstyle="miter"/>
                 <v:textbox>
                   <w:txbxContent>
@@ -13291,7 +14663,7 @@
         <mc:AlternateContent>
           <mc:Choice Requires="wps">
             <w:drawing>
-              <wp:anchor distT="0" distB="0" distL="114300" distR="114300" simplePos="0" relativeHeight="251761664" behindDoc="0" locked="0" layoutInCell="1" allowOverlap="1" wp14:anchorId="651B3C7A" wp14:editId="0F134DC7">
+              <wp:anchor distT="0" distB="0" distL="114300" distR="114300" simplePos="0" relativeHeight="251681792" behindDoc="0" locked="0" layoutInCell="1" allowOverlap="1" wp14:anchorId="651B3C7A" wp14:editId="5BDB4F42">
                 <wp:simplePos x="0" y="0"/>
                 <wp:positionH relativeFrom="column">
                   <wp:posOffset>2317750</wp:posOffset>
@@ -13447,7 +14819,7 @@
           </mc:Choice>
           <mc:Fallback>
             <w:pict>
-              <v:roundrect w14:anchorId="651B3C7A" id="_x0000_s1077" style="position:absolute;margin-left:182.5pt;margin-top:105pt;width:14.65pt;height:17.05pt;z-index:251761664;visibility:visible;mso-wrap-style:square;mso-width-percent:0;mso-height-percent:0;mso-wrap-distance-left:9pt;mso-wrap-distance-top:0;mso-wrap-distance-right:9pt;mso-wrap-distance-bottom:0;mso-position-horizontal:absolute;mso-position-horizontal-relative:text;mso-position-vertical:absolute;mso-position-vertical-relative:text;mso-width-percent:0;mso-height-percent:0;mso-width-relative:margin;mso-height-relative:margin;v-text-anchor:middle" arcsize="0" o:gfxdata="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" filled="f" stroked="f" strokeweight="1pt">
+              <v:roundrect w14:anchorId="651B3C7A" id="_x0000_s1082" style="position:absolute;margin-left:182.5pt;margin-top:105pt;width:14.65pt;height:17.05pt;z-index:251681792;visibility:visible;mso-wrap-style:square;mso-width-percent:0;mso-height-percent:0;mso-wrap-distance-left:9pt;mso-wrap-distance-top:0;mso-wrap-distance-right:9pt;mso-wrap-distance-bottom:0;mso-position-horizontal:absolute;mso-position-horizontal-relative:text;mso-position-vertical:absolute;mso-position-vertical-relative:text;mso-width-percent:0;mso-height-percent:0;mso-width-relative:margin;mso-height-relative:margin;v-text-anchor:middle" arcsize="0" o:gfxdata="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" filled="f" stroked="f" strokeweight="1pt">
                 <v:stroke joinstyle="miter"/>
                 <v:textbox>
                   <w:txbxContent>
@@ -13549,7 +14921,7 @@
         <mc:AlternateContent>
           <mc:Choice Requires="wps">
             <w:drawing>
-              <wp:anchor distT="0" distB="0" distL="114300" distR="114300" simplePos="0" relativeHeight="251759616" behindDoc="0" locked="0" layoutInCell="1" allowOverlap="1" wp14:anchorId="435D5E91" wp14:editId="6DB0CF98">
+              <wp:anchor distT="0" distB="0" distL="114300" distR="114300" simplePos="0" relativeHeight="251679744" behindDoc="0" locked="0" layoutInCell="1" allowOverlap="1" wp14:anchorId="435D5E91" wp14:editId="5BE92F81">
                 <wp:simplePos x="0" y="0"/>
                 <wp:positionH relativeFrom="column">
                   <wp:posOffset>2542969</wp:posOffset>
@@ -13705,7 +15077,7 @@
           </mc:Choice>
           <mc:Fallback>
             <w:pict>
-              <v:roundrect w14:anchorId="435D5E91" id="_x0000_s1078" style="position:absolute;margin-left:200.25pt;margin-top:97.15pt;width:14.65pt;height:17.1pt;z-index:251759616;visibility:visible;mso-wrap-style:square;mso-width-percent:0;mso-height-percent:0;mso-wrap-distance-left:9pt;mso-wrap-distance-top:0;mso-wrap-distance-right:9pt;mso-wrap-distance-bottom:0;mso-position-horizontal:absolute;mso-position-horizontal-relative:text;mso-position-vertical:absolute;mso-position-vertical-relative:text;mso-width-percent:0;mso-height-percent:0;mso-width-relative:margin;mso-height-relative:margin;v-text-anchor:middle" arcsize="0" o:gfxdata="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" filled="f" stroked="f" strokeweight="1pt">
+              <v:roundrect w14:anchorId="435D5E91" id="_x0000_s1083" style="position:absolute;margin-left:200.25pt;margin-top:97.15pt;width:14.65pt;height:17.1pt;z-index:251679744;visibility:visible;mso-wrap-style:square;mso-width-percent:0;mso-height-percent:0;mso-wrap-distance-left:9pt;mso-wrap-distance-top:0;mso-wrap-distance-right:9pt;mso-wrap-distance-bottom:0;mso-position-horizontal:absolute;mso-position-horizontal-relative:text;mso-position-vertical:absolute;mso-position-vertical-relative:text;mso-width-percent:0;mso-height-percent:0;mso-width-relative:margin;mso-height-relative:margin;v-text-anchor:middle" arcsize="0" o:gfxdata="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" filled="f" stroked="f" strokeweight="1pt">
                 <v:stroke joinstyle="miter"/>
                 <v:textbox>
                   <w:txbxContent>
@@ -13807,7 +15179,7 @@
         <mc:AlternateContent>
           <mc:Choice Requires="wps">
             <w:drawing>
-              <wp:anchor distT="0" distB="0" distL="114300" distR="114300" simplePos="0" relativeHeight="251757568" behindDoc="0" locked="0" layoutInCell="1" allowOverlap="1" wp14:anchorId="74B20653" wp14:editId="479B4301">
+              <wp:anchor distT="0" distB="0" distL="114300" distR="114300" simplePos="0" relativeHeight="251678720" behindDoc="0" locked="0" layoutInCell="1" allowOverlap="1" wp14:anchorId="74B20653" wp14:editId="36790608">
                 <wp:simplePos x="0" y="0"/>
                 <wp:positionH relativeFrom="column">
                   <wp:posOffset>4506886</wp:posOffset>
@@ -13963,7 +15335,7 @@
           </mc:Choice>
           <mc:Fallback>
             <w:pict>
-              <v:roundrect w14:anchorId="74B20653" id="_x0000_s1079" style="position:absolute;margin-left:354.85pt;margin-top:94.6pt;width:14.65pt;height:17.1pt;z-index:251757568;visibility:visible;mso-wrap-style:square;mso-width-percent:0;mso-height-percent:0;mso-wrap-distance-left:9pt;mso-wrap-distance-top:0;mso-wrap-distance-right:9pt;mso-wrap-distance-bottom:0;mso-position-horizontal:absolute;mso-position-horizontal-relative:text;mso-position-vertical:absolute;mso-position-vertical-relative:text;mso-width-percent:0;mso-height-percent:0;mso-width-relative:margin;mso-height-relative:margin;v-text-anchor:middle" arcsize="0" o:gfxdata="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" filled="f" stroked="f" strokeweight="1pt">
+              <v:roundrect w14:anchorId="74B20653" id="_x0000_s1084" style="position:absolute;margin-left:354.85pt;margin-top:94.6pt;width:14.65pt;height:17.1pt;z-index:251678720;visibility:visible;mso-wrap-style:square;mso-width-percent:0;mso-height-percent:0;mso-wrap-distance-left:9pt;mso-wrap-distance-top:0;mso-wrap-distance-right:9pt;mso-wrap-distance-bottom:0;mso-position-horizontal:absolute;mso-position-horizontal-relative:text;mso-position-vertical:absolute;mso-position-vertical-relative:text;mso-width-percent:0;mso-height-percent:0;mso-width-relative:margin;mso-height-relative:margin;v-text-anchor:middle" arcsize="0" o:gfxdata="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" filled="f" stroked="f" strokeweight="1pt">
                 <v:stroke joinstyle="miter"/>
                 <v:textbox>
                   <w:txbxContent>
@@ -14065,7 +15437,7 @@
         <mc:AlternateContent>
           <mc:Choice Requires="wps">
             <w:drawing>
-              <wp:anchor distT="0" distB="0" distL="114300" distR="114300" simplePos="0" relativeHeight="251753472" behindDoc="0" locked="0" layoutInCell="1" allowOverlap="1" wp14:anchorId="3FD1D29C" wp14:editId="547B73D7">
+              <wp:anchor distT="0" distB="0" distL="114300" distR="114300" simplePos="0" relativeHeight="251675648" behindDoc="0" locked="0" layoutInCell="1" allowOverlap="1" wp14:anchorId="3FD1D29C" wp14:editId="61E4D4E7">
                 <wp:simplePos x="0" y="0"/>
                 <wp:positionH relativeFrom="column">
                   <wp:posOffset>4506183</wp:posOffset>
@@ -14227,7 +15599,7 @@
           </mc:Choice>
           <mc:Fallback>
             <w:pict>
-              <v:roundrect w14:anchorId="3FD1D29C" id="_x0000_s1080" style="position:absolute;margin-left:354.8pt;margin-top:85.85pt;width:16.65pt;height:17.1pt;z-index:251753472;visibility:visible;mso-wrap-style:square;mso-width-percent:0;mso-height-percent:0;mso-wrap-distance-left:9pt;mso-wrap-distance-top:0;mso-wrap-distance-right:9pt;mso-wrap-distance-bottom:0;mso-position-horizontal:absolute;mso-position-horizontal-relative:text;mso-position-vertical:absolute;mso-position-vertical-relative:text;mso-width-percent:0;mso-height-percent:0;mso-width-relative:margin;mso-height-relative:margin;v-text-anchor:middle" arcsize="0" o:gfxdata="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" filled="f" stroked="f" strokeweight="1pt">
+              <v:roundrect w14:anchorId="3FD1D29C" id="_x0000_s1085" style="position:absolute;margin-left:354.8pt;margin-top:85.85pt;width:16.65pt;height:17.1pt;z-index:251675648;visibility:visible;mso-wrap-style:square;mso-width-percent:0;mso-height-percent:0;mso-wrap-distance-left:9pt;mso-wrap-distance-top:0;mso-wrap-distance-right:9pt;mso-wrap-distance-bottom:0;mso-position-horizontal:absolute;mso-position-horizontal-relative:text;mso-position-vertical:absolute;mso-position-vertical-relative:text;mso-width-percent:0;mso-height-percent:0;mso-width-relative:margin;mso-height-relative:margin;v-text-anchor:middle" arcsize="0" o:gfxdata="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" filled="f" stroked="f" strokeweight="1pt">
                 <v:stroke joinstyle="miter"/>
                 <v:textbox>
                   <w:txbxContent>
@@ -14335,7 +15707,7 @@
         <mc:AlternateContent>
           <mc:Choice Requires="wps">
             <w:drawing>
-              <wp:anchor distT="0" distB="0" distL="114300" distR="114300" simplePos="0" relativeHeight="251755520" behindDoc="0" locked="0" layoutInCell="1" allowOverlap="1" wp14:anchorId="725B4738" wp14:editId="4F89FB13">
+              <wp:anchor distT="0" distB="0" distL="114300" distR="114300" simplePos="0" relativeHeight="251676672" behindDoc="0" locked="0" layoutInCell="1" allowOverlap="1" wp14:anchorId="725B4738" wp14:editId="22C88340">
                 <wp:simplePos x="0" y="0"/>
                 <wp:positionH relativeFrom="column">
                   <wp:posOffset>2287064</wp:posOffset>
@@ -14497,7 +15869,7 @@
           </mc:Choice>
           <mc:Fallback>
             <w:pict>
-              <v:roundrect w14:anchorId="725B4738" id="_x0000_s1081" style="position:absolute;margin-left:180.1pt;margin-top:85.8pt;width:14.65pt;height:17.1pt;z-index:251755520;visibility:visible;mso-wrap-style:square;mso-width-percent:0;mso-height-percent:0;mso-wrap-distance-left:9pt;mso-wrap-distance-top:0;mso-wrap-distance-right:9pt;mso-wrap-distance-bottom:0;mso-position-horizontal:absolute;mso-position-horizontal-relative:text;mso-position-vertical:absolute;mso-position-vertical-relative:text;mso-width-percent:0;mso-height-percent:0;mso-width-relative:margin;mso-height-relative:margin;v-text-anchor:middle" arcsize="0" o:gfxdata="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" filled="f" stroked="f" strokeweight="1pt">
+              <v:roundrect w14:anchorId="725B4738" id="_x0000_s1086" style="position:absolute;margin-left:180.1pt;margin-top:85.8pt;width:14.65pt;height:17.1pt;z-index:251676672;visibility:visible;mso-wrap-style:square;mso-width-percent:0;mso-height-percent:0;mso-wrap-distance-left:9pt;mso-wrap-distance-top:0;mso-wrap-distance-right:9pt;mso-wrap-distance-bottom:0;mso-position-horizontal:absolute;mso-position-horizontal-relative:text;mso-position-vertical:absolute;mso-position-vertical-relative:text;mso-width-percent:0;mso-height-percent:0;mso-width-relative:margin;mso-height-relative:margin;v-text-anchor:middle" arcsize="0" o:gfxdata="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" filled="f" stroked="f" strokeweight="1pt">
                 <v:stroke joinstyle="miter"/>
                 <v:textbox>
                   <w:txbxContent>
@@ -14605,7 +15977,7 @@
         <mc:AlternateContent>
           <mc:Choice Requires="wps">
             <w:drawing>
-              <wp:anchor distT="0" distB="0" distL="114300" distR="114300" simplePos="0" relativeHeight="251751424" behindDoc="0" locked="0" layoutInCell="1" allowOverlap="1" wp14:anchorId="3107A33F" wp14:editId="627B9DE3">
+              <wp:anchor distT="0" distB="0" distL="114300" distR="114300" simplePos="0" relativeHeight="251674624" behindDoc="0" locked="0" layoutInCell="1" allowOverlap="1" wp14:anchorId="3107A33F" wp14:editId="4EBDC96A">
                 <wp:simplePos x="0" y="0"/>
                 <wp:positionH relativeFrom="column">
                   <wp:posOffset>4455795</wp:posOffset>
@@ -14761,7 +16133,7 @@
           </mc:Choice>
           <mc:Fallback>
             <w:pict>
-              <v:roundrect w14:anchorId="3107A33F" id="_x0000_s1082" style="position:absolute;margin-left:350.85pt;margin-top:77.55pt;width:14.65pt;height:17.05pt;z-index:251751424;visibility:visible;mso-wrap-style:square;mso-width-percent:0;mso-height-percent:0;mso-wrap-distance-left:9pt;mso-wrap-distance-top:0;mso-wrap-distance-right:9pt;mso-wrap-distance-bottom:0;mso-position-horizontal:absolute;mso-position-horizontal-relative:text;mso-position-vertical:absolute;mso-position-vertical-relative:text;mso-width-percent:0;mso-height-percent:0;mso-width-relative:margin;mso-height-relative:margin;v-text-anchor:middle" arcsize="0" o:gfxdata="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" filled="f" stroked="f" strokeweight="1pt">
+              <v:roundrect w14:anchorId="3107A33F" id="_x0000_s1087" style="position:absolute;margin-left:350.85pt;margin-top:77.55pt;width:14.65pt;height:17.05pt;z-index:251674624;visibility:visible;mso-wrap-style:square;mso-width-percent:0;mso-height-percent:0;mso-wrap-distance-left:9pt;mso-wrap-distance-top:0;mso-wrap-distance-right:9pt;mso-wrap-distance-bottom:0;mso-position-horizontal:absolute;mso-position-horizontal-relative:text;mso-position-vertical:absolute;mso-position-vertical-relative:text;mso-width-percent:0;mso-height-percent:0;mso-width-relative:margin;mso-height-relative:margin;v-text-anchor:middle" arcsize="0" o:gfxdata="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" filled="f" stroked="f" strokeweight="1pt">
                 <v:stroke joinstyle="miter"/>
                 <v:textbox>
                   <w:txbxContent>
@@ -14863,7 +16235,7 @@
         <mc:AlternateContent>
           <mc:Choice Requires="wps">
             <w:drawing>
-              <wp:anchor distT="0" distB="0" distL="114300" distR="114300" simplePos="0" relativeHeight="251749376" behindDoc="0" locked="0" layoutInCell="1" allowOverlap="1" wp14:anchorId="7F4817B5" wp14:editId="352DEF0C">
+              <wp:anchor distT="0" distB="0" distL="114300" distR="114300" simplePos="0" relativeHeight="251673600" behindDoc="0" locked="0" layoutInCell="1" allowOverlap="1" wp14:anchorId="7F4817B5" wp14:editId="42F86815">
                 <wp:simplePos x="0" y="0"/>
                 <wp:positionH relativeFrom="column">
                   <wp:posOffset>2404745</wp:posOffset>
@@ -15019,7 +16391,7 @@
           </mc:Choice>
           <mc:Fallback>
             <w:pict>
-              <v:roundrect w14:anchorId="7F4817B5" id="_x0000_s1083" style="position:absolute;margin-left:189.35pt;margin-top:78.35pt;width:14.65pt;height:17.05pt;z-index:251749376;visibility:visible;mso-wrap-style:square;mso-width-percent:0;mso-height-percent:0;mso-wrap-distance-left:9pt;mso-wrap-distance-top:0;mso-wrap-distance-right:9pt;mso-wrap-distance-bottom:0;mso-position-horizontal:absolute;mso-position-horizontal-relative:text;mso-position-vertical:absolute;mso-position-vertical-relative:text;mso-width-percent:0;mso-height-percent:0;mso-width-relative:margin;mso-height-relative:margin;v-text-anchor:middle" arcsize="0" o:gfxdata="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" filled="f" stroked="f" strokeweight="1pt">
+              <v:roundrect w14:anchorId="7F4817B5" id="_x0000_s1088" style="position:absolute;margin-left:189.35pt;margin-top:78.35pt;width:14.65pt;height:17.05pt;z-index:251673600;visibility:visible;mso-wrap-style:square;mso-width-percent:0;mso-height-percent:0;mso-wrap-distance-left:9pt;mso-wrap-distance-top:0;mso-wrap-distance-right:9pt;mso-wrap-distance-bottom:0;mso-position-horizontal:absolute;mso-position-horizontal-relative:text;mso-position-vertical:absolute;mso-position-vertical-relative:text;mso-width-percent:0;mso-height-percent:0;mso-width-relative:margin;mso-height-relative:margin;v-text-anchor:middle" arcsize="0" o:gfxdata="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" filled="f" stroked="f" strokeweight="1pt">
                 <v:stroke joinstyle="miter"/>
                 <v:textbox>
                   <w:txbxContent>
@@ -15121,7 +16493,7 @@
         <mc:AlternateContent>
           <mc:Choice Requires="wps">
             <w:drawing>
-              <wp:anchor distT="0" distB="0" distL="114300" distR="114300" simplePos="0" relativeHeight="251747328" behindDoc="0" locked="0" layoutInCell="1" allowOverlap="1" wp14:anchorId="423573A3" wp14:editId="4A359C35">
+              <wp:anchor distT="0" distB="0" distL="114300" distR="114300" simplePos="0" relativeHeight="251672576" behindDoc="0" locked="0" layoutInCell="1" allowOverlap="1" wp14:anchorId="423573A3" wp14:editId="37D6B55C">
                 <wp:simplePos x="0" y="0"/>
                 <wp:positionH relativeFrom="column">
                   <wp:posOffset>4347845</wp:posOffset>
@@ -15277,7 +16649,7 @@
           </mc:Choice>
           <mc:Fallback>
             <w:pict>
-              <v:roundrect w14:anchorId="423573A3" id="_x0000_s1084" style="position:absolute;margin-left:342.35pt;margin-top:70.85pt;width:14.65pt;height:17.1pt;z-index:251747328;visibility:visible;mso-wrap-style:square;mso-width-percent:0;mso-height-percent:0;mso-wrap-distance-left:9pt;mso-wrap-distance-top:0;mso-wrap-distance-right:9pt;mso-wrap-distance-bottom:0;mso-position-horizontal:absolute;mso-position-horizontal-relative:text;mso-position-vertical:absolute;mso-position-vertical-relative:text;mso-width-percent:0;mso-height-percent:0;mso-width-relative:margin;mso-height-relative:margin;v-text-anchor:middle" arcsize="0" o:gfxdata="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" filled="f" stroked="f" strokeweight="1pt">
+              <v:roundrect w14:anchorId="423573A3" id="_x0000_s1089" style="position:absolute;margin-left:342.35pt;margin-top:70.85pt;width:14.65pt;height:17.1pt;z-index:251672576;visibility:visible;mso-wrap-style:square;mso-width-percent:0;mso-height-percent:0;mso-wrap-distance-left:9pt;mso-wrap-distance-top:0;mso-wrap-distance-right:9pt;mso-wrap-distance-bottom:0;mso-position-horizontal:absolute;mso-position-horizontal-relative:text;mso-position-vertical:absolute;mso-position-vertical-relative:text;mso-width-percent:0;mso-height-percent:0;mso-width-relative:margin;mso-height-relative:margin;v-text-anchor:middle" arcsize="0" o:gfxdata="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" filled="f" stroked="f" strokeweight="1pt">
                 <v:stroke joinstyle="miter"/>
                 <v:textbox>
                   <w:txbxContent>
@@ -15379,7 +16751,7 @@
         <mc:AlternateContent>
           <mc:Choice Requires="wps">
             <w:drawing>
-              <wp:anchor distT="0" distB="0" distL="114300" distR="114300" simplePos="0" relativeHeight="251745280" behindDoc="0" locked="0" layoutInCell="1" allowOverlap="1" wp14:anchorId="72FB1523" wp14:editId="0B1846C3">
+              <wp:anchor distT="0" distB="0" distL="114300" distR="114300" simplePos="0" relativeHeight="251671552" behindDoc="0" locked="0" layoutInCell="1" allowOverlap="1" wp14:anchorId="72FB1523" wp14:editId="58CC7CA5">
                 <wp:simplePos x="0" y="0"/>
                 <wp:positionH relativeFrom="column">
                   <wp:posOffset>2357309</wp:posOffset>
@@ -15535,7 +16907,7 @@
           </mc:Choice>
           <mc:Fallback>
             <w:pict>
-              <v:roundrect w14:anchorId="72FB1523" id="_x0000_s1085" style="position:absolute;margin-left:185.6pt;margin-top:69.5pt;width:14.65pt;height:20.25pt;z-index:251745280;visibility:visible;mso-wrap-style:square;mso-width-percent:0;mso-height-percent:0;mso-wrap-distance-left:9pt;mso-wrap-distance-top:0;mso-wrap-distance-right:9pt;mso-wrap-distance-bottom:0;mso-position-horizontal:absolute;mso-position-horizontal-relative:text;mso-position-vertical:absolute;mso-position-vertical-relative:text;mso-width-percent:0;mso-height-percent:0;mso-width-relative:margin;mso-height-relative:margin;v-text-anchor:middle" arcsize="0" o:gfxdata="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" filled="f" stroked="f" strokeweight="1pt">
+              <v:roundrect w14:anchorId="72FB1523" id="_x0000_s1090" style="position:absolute;margin-left:185.6pt;margin-top:69.5pt;width:14.65pt;height:20.25pt;z-index:251671552;visibility:visible;mso-wrap-style:square;mso-width-percent:0;mso-height-percent:0;mso-wrap-distance-left:9pt;mso-wrap-distance-top:0;mso-wrap-distance-right:9pt;mso-wrap-distance-bottom:0;mso-position-horizontal:absolute;mso-position-horizontal-relative:text;mso-position-vertical:absolute;mso-position-vertical-relative:text;mso-width-percent:0;mso-height-percent:0;mso-width-relative:margin;mso-height-relative:margin;v-text-anchor:middle" arcsize="0" o:gfxdata="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" filled="f" stroked="f" strokeweight="1pt">
                 <v:stroke joinstyle="miter"/>
                 <v:textbox>
                   <w:txbxContent>
@@ -15637,7 +17009,7 @@
         <mc:AlternateContent>
           <mc:Choice Requires="wps">
             <w:drawing>
-              <wp:anchor distT="0" distB="0" distL="114300" distR="114300" simplePos="0" relativeHeight="251743232" behindDoc="0" locked="0" layoutInCell="1" allowOverlap="1" wp14:anchorId="5E11F5B2" wp14:editId="2FE5E3FF">
+              <wp:anchor distT="0" distB="0" distL="114300" distR="114300" simplePos="0" relativeHeight="251669504" behindDoc="0" locked="0" layoutInCell="1" allowOverlap="1" wp14:anchorId="5E11F5B2" wp14:editId="0CB99AB3">
                 <wp:simplePos x="0" y="0"/>
                 <wp:positionH relativeFrom="column">
                   <wp:posOffset>2090420</wp:posOffset>
@@ -15791,7 +17163,7 @@
           </mc:Choice>
           <mc:Fallback>
             <w:pict>
-              <v:roundrect w14:anchorId="5E11F5B2" id="_x0000_s1086" style="position:absolute;margin-left:164.6pt;margin-top:58.7pt;width:14.65pt;height:20.25pt;z-index:251743232;visibility:visible;mso-wrap-style:square;mso-width-percent:0;mso-height-percent:0;mso-wrap-distance-left:9pt;mso-wrap-distance-top:0;mso-wrap-distance-right:9pt;mso-wrap-distance-bottom:0;mso-position-horizontal:absolute;mso-position-horizontal-relative:text;mso-position-vertical:absolute;mso-position-vertical-relative:text;mso-width-percent:0;mso-height-percent:0;mso-width-relative:margin;mso-height-relative:margin;v-text-anchor:middle" arcsize="10923f" o:gfxdata="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" filled="f" stroked="f" strokeweight="1pt">
+              <v:roundrect w14:anchorId="5E11F5B2" id="_x0000_s1091" style="position:absolute;margin-left:164.6pt;margin-top:58.7pt;width:14.65pt;height:20.25pt;z-index:251669504;visibility:visible;mso-wrap-style:square;mso-width-percent:0;mso-height-percent:0;mso-wrap-distance-left:9pt;mso-wrap-distance-top:0;mso-wrap-distance-right:9pt;mso-wrap-distance-bottom:0;mso-position-horizontal:absolute;mso-position-horizontal-relative:text;mso-position-vertical:absolute;mso-position-vertical-relative:text;mso-width-percent:0;mso-height-percent:0;mso-width-relative:margin;mso-height-relative:margin;v-text-anchor:middle" arcsize="10923f" o:gfxdata="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" filled="f" stroked="f" strokeweight="1pt">
                 <v:stroke joinstyle="miter"/>
                 <v:textbox>
                   <w:txbxContent>
@@ -15893,7 +17265,7 @@
         <mc:AlternateContent>
           <mc:Choice Requires="wps">
             <w:drawing>
-              <wp:anchor distT="0" distB="0" distL="114300" distR="114300" simplePos="0" relativeHeight="251741184" behindDoc="0" locked="0" layoutInCell="1" allowOverlap="1" wp14:anchorId="0F86D345" wp14:editId="4B062B35">
+              <wp:anchor distT="0" distB="0" distL="114300" distR="114300" simplePos="0" relativeHeight="251668480" behindDoc="0" locked="0" layoutInCell="1" allowOverlap="1" wp14:anchorId="0F86D345" wp14:editId="25E3A6C6">
                 <wp:simplePos x="0" y="0"/>
                 <wp:positionH relativeFrom="column">
                   <wp:posOffset>1606121</wp:posOffset>
@@ -16047,7 +17419,7 @@
           </mc:Choice>
           <mc:Fallback>
             <w:pict>
-              <v:roundrect w14:anchorId="0F86D345" id="_x0000_s1087" style="position:absolute;margin-left:126.45pt;margin-top:58.85pt;width:14.65pt;height:20.25pt;z-index:251741184;visibility:visible;mso-wrap-style:square;mso-width-percent:0;mso-height-percent:0;mso-wrap-distance-left:9pt;mso-wrap-distance-top:0;mso-wrap-distance-right:9pt;mso-wrap-distance-bottom:0;mso-position-horizontal:absolute;mso-position-horizontal-relative:text;mso-position-vertical:absolute;mso-position-vertical-relative:text;mso-width-percent:0;mso-height-percent:0;mso-width-relative:margin;mso-height-relative:margin;v-text-anchor:middle" arcsize="10923f" o:gfxdata="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" filled="f" stroked="f" strokeweight="1pt">
+              <v:roundrect w14:anchorId="0F86D345" id="_x0000_s1092" style="position:absolute;margin-left:126.45pt;margin-top:58.85pt;width:14.65pt;height:20.25pt;z-index:251668480;visibility:visible;mso-wrap-style:square;mso-width-percent:0;mso-height-percent:0;mso-wrap-distance-left:9pt;mso-wrap-distance-top:0;mso-wrap-distance-right:9pt;mso-wrap-distance-bottom:0;mso-position-horizontal:absolute;mso-position-horizontal-relative:text;mso-position-vertical:absolute;mso-position-vertical-relative:text;mso-width-percent:0;mso-height-percent:0;mso-width-relative:margin;mso-height-relative:margin;v-text-anchor:middle" arcsize="10923f" o:gfxdata="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" filled="f" stroked="f" strokeweight="1pt">
                 <v:stroke joinstyle="miter"/>
                 <v:textbox>
                   <w:txbxContent>
@@ -16149,7 +17521,7 @@
         <mc:AlternateContent>
           <mc:Choice Requires="wps">
             <w:drawing>
-              <wp:anchor distT="0" distB="0" distL="114300" distR="114300" simplePos="0" relativeHeight="251739136" behindDoc="0" locked="0" layoutInCell="1" allowOverlap="1" wp14:anchorId="1E978370" wp14:editId="57D9223D">
+              <wp:anchor distT="0" distB="0" distL="114300" distR="114300" simplePos="0" relativeHeight="251667456" behindDoc="0" locked="0" layoutInCell="1" allowOverlap="1" wp14:anchorId="1E978370" wp14:editId="4ACFEDD3">
                 <wp:simplePos x="0" y="0"/>
                 <wp:positionH relativeFrom="column">
                   <wp:posOffset>632889</wp:posOffset>
@@ -16303,7 +17675,7 @@
           </mc:Choice>
           <mc:Fallback>
             <w:pict>
-              <v:roundrect w14:anchorId="1E978370" id="_x0000_s1088" style="position:absolute;margin-left:49.85pt;margin-top:59.15pt;width:14.65pt;height:20.25pt;z-index:251739136;visibility:visible;mso-wrap-style:square;mso-width-percent:0;mso-height-percent:0;mso-wrap-distance-left:9pt;mso-wrap-distance-top:0;mso-wrap-distance-right:9pt;mso-wrap-distance-bottom:0;mso-position-horizontal:absolute;mso-position-horizontal-relative:text;mso-position-vertical:absolute;mso-position-vertical-relative:text;mso-width-percent:0;mso-height-percent:0;mso-width-relative:margin;mso-height-relative:margin;v-text-anchor:middle" arcsize="10923f" o:gfxdata="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" filled="f" stroked="f" strokeweight="1pt">
+              <v:roundrect w14:anchorId="1E978370" id="_x0000_s1093" style="position:absolute;margin-left:49.85pt;margin-top:59.15pt;width:14.65pt;height:20.25pt;z-index:251667456;visibility:visible;mso-wrap-style:square;mso-width-percent:0;mso-height-percent:0;mso-wrap-distance-left:9pt;mso-wrap-distance-top:0;mso-wrap-distance-right:9pt;mso-wrap-distance-bottom:0;mso-position-horizontal:absolute;mso-position-horizontal-relative:text;mso-position-vertical:absolute;mso-position-vertical-relative:text;mso-width-percent:0;mso-height-percent:0;mso-width-relative:margin;mso-height-relative:margin;v-text-anchor:middle" arcsize="10923f" o:gfxdata="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" filled="f" stroked="f" strokeweight="1pt">
                 <v:stroke joinstyle="miter"/>
                 <v:textbox>
                   <w:txbxContent>
@@ -16405,7 +17777,7 @@
         <mc:AlternateContent>
           <mc:Choice Requires="wps">
             <w:drawing>
-              <wp:anchor distT="0" distB="0" distL="114300" distR="114300" simplePos="0" relativeHeight="251737088" behindDoc="0" locked="0" layoutInCell="1" allowOverlap="1" wp14:anchorId="32473CD8" wp14:editId="67F52C4A">
+              <wp:anchor distT="0" distB="0" distL="114300" distR="114300" simplePos="0" relativeHeight="251666432" behindDoc="0" locked="0" layoutInCell="1" allowOverlap="1" wp14:anchorId="32473CD8" wp14:editId="5DD18B0A">
                 <wp:simplePos x="0" y="0"/>
                 <wp:positionH relativeFrom="column">
                   <wp:posOffset>3998166</wp:posOffset>
@@ -16559,7 +17931,7 @@
           </mc:Choice>
           <mc:Fallback>
             <w:pict>
-              <v:roundrect w14:anchorId="32473CD8" id="_x0000_s1089" style="position:absolute;margin-left:314.8pt;margin-top:51.45pt;width:14.65pt;height:20.25pt;z-index:251737088;visibility:visible;mso-wrap-style:square;mso-width-percent:0;mso-height-percent:0;mso-wrap-distance-left:9pt;mso-wrap-distance-top:0;mso-wrap-distance-right:9pt;mso-wrap-distance-bottom:0;mso-position-horizontal:absolute;mso-position-horizontal-relative:text;mso-position-vertical:absolute;mso-position-vertical-relative:text;mso-width-percent:0;mso-height-percent:0;mso-width-relative:margin;mso-height-relative:margin;v-text-anchor:middle" arcsize="10923f" o:gfxdata="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" filled="f" stroked="f" strokeweight="1pt">
+              <v:roundrect w14:anchorId="32473CD8" id="_x0000_s1094" style="position:absolute;margin-left:314.8pt;margin-top:51.45pt;width:14.65pt;height:20.25pt;z-index:251666432;visibility:visible;mso-wrap-style:square;mso-width-percent:0;mso-height-percent:0;mso-wrap-distance-left:9pt;mso-wrap-distance-top:0;mso-wrap-distance-right:9pt;mso-wrap-distance-bottom:0;mso-position-horizontal:absolute;mso-position-horizontal-relative:text;mso-position-vertical:absolute;mso-position-vertical-relative:text;mso-width-percent:0;mso-height-percent:0;mso-width-relative:margin;mso-height-relative:margin;v-text-anchor:middle" arcsize="10923f" o:gfxdata="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" filled="f" stroked="f" strokeweight="1pt">
                 <v:stroke joinstyle="miter"/>
                 <v:textbox>
                   <w:txbxContent>
@@ -16661,7 +18033,7 @@
         <mc:AlternateContent>
           <mc:Choice Requires="wps">
             <w:drawing>
-              <wp:anchor distT="0" distB="0" distL="114300" distR="114300" simplePos="0" relativeHeight="251735040" behindDoc="0" locked="0" layoutInCell="1" allowOverlap="1" wp14:anchorId="1DB3025F" wp14:editId="3B5F5607">
+              <wp:anchor distT="0" distB="0" distL="114300" distR="114300" simplePos="0" relativeHeight="251665408" behindDoc="0" locked="0" layoutInCell="1" allowOverlap="1" wp14:anchorId="1DB3025F" wp14:editId="18966C9D">
                 <wp:simplePos x="0" y="0"/>
                 <wp:positionH relativeFrom="column">
                   <wp:posOffset>3709241</wp:posOffset>
@@ -16815,7 +18187,7 @@
           </mc:Choice>
           <mc:Fallback>
             <w:pict>
-              <v:roundrect w14:anchorId="1DB3025F" id="_x0000_s1090" style="position:absolute;margin-left:292.05pt;margin-top:52.1pt;width:14.65pt;height:20.25pt;z-index:251735040;visibility:visible;mso-wrap-style:square;mso-width-percent:0;mso-height-percent:0;mso-wrap-distance-left:9pt;mso-wrap-distance-top:0;mso-wrap-distance-right:9pt;mso-wrap-distance-bottom:0;mso-position-horizontal:absolute;mso-position-horizontal-relative:text;mso-position-vertical:absolute;mso-position-vertical-relative:text;mso-width-percent:0;mso-height-percent:0;mso-width-relative:margin;mso-height-relative:margin;v-text-anchor:middle" arcsize="10923f" o:gfxdata="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" filled="f" stroked="f" strokeweight="1pt">
+              <v:roundrect w14:anchorId="1DB3025F" id="_x0000_s1095" style="position:absolute;margin-left:292.05pt;margin-top:52.1pt;width:14.65pt;height:20.25pt;z-index:251665408;visibility:visible;mso-wrap-style:square;mso-width-percent:0;mso-height-percent:0;mso-wrap-distance-left:9pt;mso-wrap-distance-top:0;mso-wrap-distance-right:9pt;mso-wrap-distance-bottom:0;mso-position-horizontal:absolute;mso-position-horizontal-relative:text;mso-position-vertical:absolute;mso-position-vertical-relative:text;mso-width-percent:0;mso-height-percent:0;mso-width-relative:margin;mso-height-relative:margin;v-text-anchor:middle" arcsize="10923f" o:gfxdata="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" filled="f" stroked="f" strokeweight="1pt">
                 <v:stroke joinstyle="miter"/>
                 <v:textbox>
                   <w:txbxContent>
@@ -16917,7 +18289,7 @@
         <mc:AlternateContent>
           <mc:Choice Requires="wps">
             <w:drawing>
-              <wp:anchor distT="0" distB="0" distL="114300" distR="114300" simplePos="0" relativeHeight="251732992" behindDoc="0" locked="0" layoutInCell="1" allowOverlap="1" wp14:anchorId="2B6060E9" wp14:editId="0C3A1F28">
+              <wp:anchor distT="0" distB="0" distL="114300" distR="114300" simplePos="0" relativeHeight="251664384" behindDoc="0" locked="0" layoutInCell="1" allowOverlap="1" wp14:anchorId="2B6060E9" wp14:editId="6241FD11">
                 <wp:simplePos x="0" y="0"/>
                 <wp:positionH relativeFrom="column">
                   <wp:posOffset>3441700</wp:posOffset>
@@ -17071,7 +18443,7 @@
           </mc:Choice>
           <mc:Fallback>
             <w:pict>
-              <v:roundrect w14:anchorId="2B6060E9" id="_x0000_s1091" style="position:absolute;margin-left:271pt;margin-top:50.95pt;width:14.65pt;height:19.85pt;z-index:251732992;visibility:visible;mso-wrap-style:square;mso-width-percent:0;mso-height-percent:0;mso-wrap-distance-left:9pt;mso-wrap-distance-top:0;mso-wrap-distance-right:9pt;mso-wrap-distance-bottom:0;mso-position-horizontal:absolute;mso-position-horizontal-relative:text;mso-position-vertical:absolute;mso-position-vertical-relative:text;mso-width-percent:0;mso-height-percent:0;mso-width-relative:margin;mso-height-relative:margin;v-text-anchor:middle" arcsize="10923f" o:gfxdata="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" filled="f" stroked="f" strokeweight="1pt">
+              <v:roundrect w14:anchorId="2B6060E9" id="_x0000_s1096" style="position:absolute;margin-left:271pt;margin-top:50.95pt;width:14.65pt;height:19.85pt;z-index:251664384;visibility:visible;mso-wrap-style:square;mso-width-percent:0;mso-height-percent:0;mso-wrap-distance-left:9pt;mso-wrap-distance-top:0;mso-wrap-distance-right:9pt;mso-wrap-distance-bottom:0;mso-position-horizontal:absolute;mso-position-horizontal-relative:text;mso-position-vertical:absolute;mso-position-vertical-relative:text;mso-width-percent:0;mso-height-percent:0;mso-width-relative:margin;mso-height-relative:margin;v-text-anchor:middle" arcsize="10923f" o:gfxdata="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" filled="f" stroked="f" strokeweight="1pt">
                 <v:stroke joinstyle="miter"/>
                 <v:textbox>
                   <w:txbxContent>
@@ -17173,7 +18545,7 @@
         <mc:AlternateContent>
           <mc:Choice Requires="wps">
             <w:drawing>
-              <wp:anchor distT="0" distB="0" distL="114300" distR="114300" simplePos="0" relativeHeight="251730944" behindDoc="0" locked="0" layoutInCell="1" allowOverlap="1" wp14:anchorId="41176120" wp14:editId="388B85AF">
+              <wp:anchor distT="0" distB="0" distL="114300" distR="114300" simplePos="0" relativeHeight="251663360" behindDoc="0" locked="0" layoutInCell="1" allowOverlap="1" wp14:anchorId="41176120" wp14:editId="03D01F00">
                 <wp:simplePos x="0" y="0"/>
                 <wp:positionH relativeFrom="column">
                   <wp:posOffset>2517346</wp:posOffset>
@@ -17327,7 +18699,7 @@
           </mc:Choice>
           <mc:Fallback>
             <w:pict>
-              <v:roundrect w14:anchorId="41176120" id="_x0000_s1092" style="position:absolute;margin-left:198.2pt;margin-top:50.6pt;width:14.65pt;height:19.85pt;z-index:251730944;visibility:visible;mso-wrap-style:square;mso-width-percent:0;mso-height-percent:0;mso-wrap-distance-left:9pt;mso-wrap-distance-top:0;mso-wrap-distance-right:9pt;mso-wrap-distance-bottom:0;mso-position-horizontal:absolute;mso-position-horizontal-relative:text;mso-position-vertical:absolute;mso-position-vertical-relative:text;mso-width-percent:0;mso-height-percent:0;mso-width-relative:margin;mso-height-relative:margin;v-text-anchor:middle" arcsize="10923f" o:gfxdata="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" filled="f" stroked="f" strokeweight="1pt">
+              <v:roundrect w14:anchorId="41176120" id="_x0000_s1097" style="position:absolute;margin-left:198.2pt;margin-top:50.6pt;width:14.65pt;height:19.85pt;z-index:251663360;visibility:visible;mso-wrap-style:square;mso-width-percent:0;mso-height-percent:0;mso-wrap-distance-left:9pt;mso-wrap-distance-top:0;mso-wrap-distance-right:9pt;mso-wrap-distance-bottom:0;mso-position-horizontal:absolute;mso-position-horizontal-relative:text;mso-position-vertical:absolute;mso-position-vertical-relative:text;mso-width-percent:0;mso-height-percent:0;mso-width-relative:margin;mso-height-relative:margin;v-text-anchor:middle" arcsize="10923f" o:gfxdata="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" filled="f" stroked="f" strokeweight="1pt">
                 <v:stroke joinstyle="miter"/>
                 <v:textbox>
                   <w:txbxContent>
@@ -17429,7 +18801,7 @@
         <mc:AlternateContent>
           <mc:Choice Requires="wps">
             <w:drawing>
-              <wp:anchor distT="0" distB="0" distL="114300" distR="114300" simplePos="0" relativeHeight="251728896" behindDoc="0" locked="0" layoutInCell="1" allowOverlap="1" wp14:anchorId="08FDF57D" wp14:editId="3E903A96">
+              <wp:anchor distT="0" distB="0" distL="114300" distR="114300" simplePos="0" relativeHeight="251656192" behindDoc="0" locked="0" layoutInCell="1" allowOverlap="1" wp14:anchorId="08FDF57D" wp14:editId="7436D167">
                 <wp:simplePos x="0" y="0"/>
                 <wp:positionH relativeFrom="column">
                   <wp:posOffset>1995170</wp:posOffset>
@@ -17583,7 +18955,7 @@
           </mc:Choice>
           <mc:Fallback>
             <w:pict>
-              <v:roundrect w14:anchorId="08FDF57D" id="_x0000_s1093" style="position:absolute;margin-left:157.1pt;margin-top:50.9pt;width:14.65pt;height:18.1pt;z-index:251728896;visibility:visible;mso-wrap-style:square;mso-width-percent:0;mso-height-percent:0;mso-wrap-distance-left:9pt;mso-wrap-distance-top:0;mso-wrap-distance-right:9pt;mso-wrap-distance-bottom:0;mso-position-horizontal:absolute;mso-position-horizontal-relative:text;mso-position-vertical:absolute;mso-position-vertical-relative:text;mso-width-percent:0;mso-height-percent:0;mso-width-relative:margin;mso-height-relative:margin;v-text-anchor:middle" arcsize="10923f" o:gfxdata="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" filled="f" stroked="f" strokeweight="1pt">
+              <v:roundrect w14:anchorId="08FDF57D" id="_x0000_s1098" style="position:absolute;margin-left:157.1pt;margin-top:50.9pt;width:14.65pt;height:18.1pt;z-index:251656192;visibility:visible;mso-wrap-style:square;mso-width-percent:0;mso-height-percent:0;mso-wrap-distance-left:9pt;mso-wrap-distance-top:0;mso-wrap-distance-right:9pt;mso-wrap-distance-bottom:0;mso-position-horizontal:absolute;mso-position-horizontal-relative:text;mso-position-vertical:absolute;mso-position-vertical-relative:text;mso-width-percent:0;mso-height-percent:0;mso-width-relative:margin;mso-height-relative:margin;v-text-anchor:middle" arcsize="10923f" o:gfxdata="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" filled="f" stroked="f" strokeweight="1pt">
                 <v:stroke joinstyle="miter"/>
                 <v:textbox>
                   <w:txbxContent>
@@ -17685,7 +19057,7 @@
         <mc:AlternateContent>
           <mc:Choice Requires="wps">
             <w:drawing>
-              <wp:anchor distT="0" distB="0" distL="114300" distR="114300" simplePos="0" relativeHeight="251726848" behindDoc="0" locked="0" layoutInCell="1" allowOverlap="1" wp14:anchorId="7DE3AE27" wp14:editId="176A643F">
+              <wp:anchor distT="0" distB="0" distL="114300" distR="114300" simplePos="0" relativeHeight="251654144" behindDoc="0" locked="0" layoutInCell="1" allowOverlap="1" wp14:anchorId="7DE3AE27" wp14:editId="4994F366">
                 <wp:simplePos x="0" y="0"/>
                 <wp:positionH relativeFrom="column">
                   <wp:posOffset>1499870</wp:posOffset>
@@ -17839,7 +19211,7 @@
           </mc:Choice>
           <mc:Fallback>
             <w:pict>
-              <v:roundrect w14:anchorId="7DE3AE27" id="_x0000_s1094" style="position:absolute;margin-left:118.1pt;margin-top:51.35pt;width:14.65pt;height:19.85pt;z-index:251726848;visibility:visible;mso-wrap-style:square;mso-width-percent:0;mso-height-percent:0;mso-wrap-distance-left:9pt;mso-wrap-distance-top:0;mso-wrap-distance-right:9pt;mso-wrap-distance-bottom:0;mso-position-horizontal:absolute;mso-position-horizontal-relative:text;mso-position-vertical:absolute;mso-position-vertical-relative:text;mso-width-percent:0;mso-height-percent:0;mso-width-relative:margin;mso-height-relative:margin;v-text-anchor:middle" arcsize="10923f" o:gfxdata="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" filled="f" stroked="f" strokeweight="1pt">
+              <v:roundrect w14:anchorId="7DE3AE27" id="_x0000_s1099" style="position:absolute;margin-left:118.1pt;margin-top:51.35pt;width:14.65pt;height:19.85pt;z-index:251654144;visibility:visible;mso-wrap-style:square;mso-width-percent:0;mso-height-percent:0;mso-wrap-distance-left:9pt;mso-wrap-distance-top:0;mso-wrap-distance-right:9pt;mso-wrap-distance-bottom:0;mso-position-horizontal:absolute;mso-position-horizontal-relative:text;mso-position-vertical:absolute;mso-position-vertical-relative:text;mso-width-percent:0;mso-height-percent:0;mso-width-relative:margin;mso-height-relative:margin;v-text-anchor:middle" arcsize="10923f" o:gfxdata="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" filled="f" stroked="f" strokeweight="1pt">
                 <v:stroke joinstyle="miter"/>
                 <v:textbox>
                   <w:txbxContent>
@@ -17941,7 +19313,7 @@
         <mc:AlternateContent>
           <mc:Choice Requires="wps">
             <w:drawing>
-              <wp:anchor distT="0" distB="0" distL="114300" distR="114300" simplePos="0" relativeHeight="251724800" behindDoc="0" locked="0" layoutInCell="1" allowOverlap="1" wp14:anchorId="5A801834" wp14:editId="441A0A4F">
+              <wp:anchor distT="0" distB="0" distL="114300" distR="114300" simplePos="0" relativeHeight="251653120" behindDoc="0" locked="0" layoutInCell="1" allowOverlap="1" wp14:anchorId="5A801834" wp14:editId="2AF384BD">
                 <wp:simplePos x="0" y="0"/>
                 <wp:positionH relativeFrom="column">
                   <wp:posOffset>4530931</wp:posOffset>
@@ -18095,7 +19467,7 @@
           </mc:Choice>
           <mc:Fallback>
             <w:pict>
-              <v:roundrect w14:anchorId="5A801834" id="_x0000_s1095" style="position:absolute;margin-left:356.75pt;margin-top:25.65pt;width:14.65pt;height:19.85pt;z-index:251724800;visibility:visible;mso-wrap-style:square;mso-width-percent:0;mso-height-percent:0;mso-wrap-distance-left:9pt;mso-wrap-distance-top:0;mso-wrap-distance-right:9pt;mso-wrap-distance-bottom:0;mso-position-horizontal:absolute;mso-position-horizontal-relative:text;mso-position-vertical:absolute;mso-position-vertical-relative:text;mso-width-percent:0;mso-height-percent:0;mso-width-relative:margin;mso-height-relative:margin;v-text-anchor:middle" arcsize="10923f" o:gfxdata="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" filled="f" stroked="f" strokeweight="1pt">
+              <v:roundrect w14:anchorId="5A801834" id="_x0000_s1100" style="position:absolute;margin-left:356.75pt;margin-top:25.65pt;width:14.65pt;height:19.85pt;z-index:251653120;visibility:visible;mso-wrap-style:square;mso-width-percent:0;mso-height-percent:0;mso-wrap-distance-left:9pt;mso-wrap-distance-top:0;mso-wrap-distance-right:9pt;mso-wrap-distance-bottom:0;mso-position-horizontal:absolute;mso-position-horizontal-relative:text;mso-position-vertical:absolute;mso-position-vertical-relative:text;mso-width-percent:0;mso-height-percent:0;mso-width-relative:margin;mso-height-relative:margin;v-text-anchor:middle" arcsize="10923f" o:gfxdata="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" filled="f" stroked="f" strokeweight="1pt">
                 <v:stroke joinstyle="miter"/>
                 <v:textbox>
                   <w:txbxContent>
@@ -18197,7 +19569,7 @@
         <mc:AlternateContent>
           <mc:Choice Requires="wps">
             <w:drawing>
-              <wp:anchor distT="0" distB="0" distL="114300" distR="114300" simplePos="0" relativeHeight="251722752" behindDoc="0" locked="0" layoutInCell="1" allowOverlap="1" wp14:anchorId="41993062" wp14:editId="4667361F">
+              <wp:anchor distT="0" distB="0" distL="114300" distR="114300" simplePos="0" relativeHeight="251652096" behindDoc="0" locked="0" layoutInCell="1" allowOverlap="1" wp14:anchorId="41993062" wp14:editId="445D7331">
                 <wp:simplePos x="0" y="0"/>
                 <wp:positionH relativeFrom="column">
                   <wp:posOffset>3184954</wp:posOffset>
@@ -18351,7 +19723,7 @@
           </mc:Choice>
           <mc:Fallback>
             <w:pict>
-              <v:roundrect w14:anchorId="41993062" id="_x0000_s1096" style="position:absolute;margin-left:250.8pt;margin-top:25.65pt;width:14.65pt;height:19.85pt;z-index:251722752;visibility:visible;mso-wrap-style:square;mso-width-percent:0;mso-height-percent:0;mso-wrap-distance-left:9pt;mso-wrap-distance-top:0;mso-wrap-distance-right:9pt;mso-wrap-distance-bottom:0;mso-position-horizontal:absolute;mso-position-horizontal-relative:text;mso-position-vertical:absolute;mso-position-vertical-relative:text;mso-width-percent:0;mso-height-percent:0;mso-width-relative:margin;mso-height-relative:margin;v-text-anchor:middle" arcsize="10923f" o:gfxdata="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" filled="f" stroked="f" strokeweight="1pt">
+              <v:roundrect w14:anchorId="41993062" id="_x0000_s1101" style="position:absolute;margin-left:250.8pt;margin-top:25.65pt;width:14.65pt;height:19.85pt;z-index:251652096;visibility:visible;mso-wrap-style:square;mso-width-percent:0;mso-height-percent:0;mso-wrap-distance-left:9pt;mso-wrap-distance-top:0;mso-wrap-distance-right:9pt;mso-wrap-distance-bottom:0;mso-position-horizontal:absolute;mso-position-horizontal-relative:text;mso-position-vertical:absolute;mso-position-vertical-relative:text;mso-width-percent:0;mso-height-percent:0;mso-width-relative:margin;mso-height-relative:margin;v-text-anchor:middle" arcsize="10923f" o:gfxdata="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" filled="f" stroked="f" strokeweight="1pt">
                 <v:stroke joinstyle="miter"/>
                 <v:textbox>
                   <w:txbxContent>
@@ -18453,7 +19825,7 @@
         <mc:AlternateContent>
           <mc:Choice Requires="wps">
             <w:drawing>
-              <wp:anchor distT="0" distB="0" distL="114300" distR="114300" simplePos="0" relativeHeight="251720704" behindDoc="0" locked="0" layoutInCell="1" allowOverlap="1" wp14:anchorId="24142E1A" wp14:editId="43D76DDC">
+              <wp:anchor distT="0" distB="0" distL="114300" distR="114300" simplePos="0" relativeHeight="251651072" behindDoc="0" locked="0" layoutInCell="1" allowOverlap="1" wp14:anchorId="24142E1A" wp14:editId="08E67CCC">
                 <wp:simplePos x="0" y="0"/>
                 <wp:positionH relativeFrom="column">
                   <wp:posOffset>2734739</wp:posOffset>
@@ -18607,7 +19979,7 @@
           </mc:Choice>
           <mc:Fallback>
             <w:pict>
-              <v:roundrect w14:anchorId="24142E1A" id="_x0000_s1097" style="position:absolute;margin-left:215.35pt;margin-top:25.55pt;width:14.65pt;height:19.85pt;z-index:251720704;visibility:visible;mso-wrap-style:square;mso-width-percent:0;mso-height-percent:0;mso-wrap-distance-left:9pt;mso-wrap-distance-top:0;mso-wrap-distance-right:9pt;mso-wrap-distance-bottom:0;mso-position-horizontal:absolute;mso-position-horizontal-relative:text;mso-position-vertical:absolute;mso-position-vertical-relative:text;mso-width-percent:0;mso-height-percent:0;mso-width-relative:margin;mso-height-relative:margin;v-text-anchor:middle" arcsize="10923f" o:gfxdata="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" filled="f" stroked="f" strokeweight="1pt">
+              <v:roundrect w14:anchorId="24142E1A" id="_x0000_s1102" style="position:absolute;margin-left:215.35pt;margin-top:25.55pt;width:14.65pt;height:19.85pt;z-index:251651072;visibility:visible;mso-wrap-style:square;mso-width-percent:0;mso-height-percent:0;mso-wrap-distance-left:9pt;mso-wrap-distance-top:0;mso-wrap-distance-right:9pt;mso-wrap-distance-bottom:0;mso-position-horizontal:absolute;mso-position-horizontal-relative:text;mso-position-vertical:absolute;mso-position-vertical-relative:text;mso-width-percent:0;mso-height-percent:0;mso-width-relative:margin;mso-height-relative:margin;v-text-anchor:middle" arcsize="10923f" o:gfxdata="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" filled="f" stroked="f" strokeweight="1pt">
                 <v:stroke joinstyle="miter"/>
                 <v:textbox>
                   <w:txbxContent>
@@ -18709,7 +20081,7 @@
         <mc:AlternateContent>
           <mc:Choice Requires="wps">
             <w:drawing>
-              <wp:anchor distT="0" distB="0" distL="114300" distR="114300" simplePos="0" relativeHeight="251718656" behindDoc="0" locked="0" layoutInCell="1" allowOverlap="1" wp14:anchorId="2AB4E5CE" wp14:editId="4752D58B">
+              <wp:anchor distT="0" distB="0" distL="114300" distR="114300" simplePos="0" relativeHeight="251650048" behindDoc="0" locked="0" layoutInCell="1" allowOverlap="1" wp14:anchorId="2AB4E5CE" wp14:editId="7A4D774B">
                 <wp:simplePos x="0" y="0"/>
                 <wp:positionH relativeFrom="column">
                   <wp:posOffset>321516</wp:posOffset>
@@ -18806,7 +20178,7 @@
           </mc:Choice>
           <mc:Fallback>
             <w:pict>
-              <v:roundrect w14:anchorId="2AB4E5CE" id="_x0000_s1098" style="position:absolute;margin-left:25.3pt;margin-top:24.6pt;width:14.65pt;height:19.85pt;z-index:251718656;visibility:visible;mso-wrap-style:square;mso-width-percent:0;mso-height-percent:0;mso-wrap-distance-left:9pt;mso-wrap-distance-top:0;mso-wrap-distance-right:9pt;mso-wrap-distance-bottom:0;mso-position-horizontal:absolute;mso-position-horizontal-relative:text;mso-position-vertical:absolute;mso-position-vertical-relative:text;mso-width-percent:0;mso-height-percent:0;mso-width-relative:margin;mso-height-relative:margin;v-text-anchor:middle" arcsize="10923f" o:gfxdata="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" filled="f" stroked="f" strokeweight="1pt">
+              <v:roundrect w14:anchorId="2AB4E5CE" id="_x0000_s1103" style="position:absolute;margin-left:25.3pt;margin-top:24.6pt;width:14.65pt;height:19.85pt;z-index:251650048;visibility:visible;mso-wrap-style:square;mso-width-percent:0;mso-height-percent:0;mso-wrap-distance-left:9pt;mso-wrap-distance-top:0;mso-wrap-distance-right:9pt;mso-wrap-distance-bottom:0;mso-position-horizontal:absolute;mso-position-horizontal-relative:text;mso-position-vertical:absolute;mso-position-vertical-relative:text;mso-width-percent:0;mso-height-percent:0;mso-width-relative:margin;mso-height-relative:margin;v-text-anchor:middle" arcsize="10923f" o:gfxdata="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" filled="f" stroked="f" strokeweight="1pt">
                 <v:stroke joinstyle="miter"/>
                 <v:textbox>
                   <w:txbxContent>
@@ -18851,7 +20223,7 @@
         <mc:AlternateContent>
           <mc:Choice Requires="wps">
             <w:drawing>
-              <wp:anchor distT="0" distB="0" distL="114300" distR="114300" simplePos="0" relativeHeight="251716608" behindDoc="0" locked="0" layoutInCell="1" allowOverlap="1" wp14:anchorId="38BE6BDE" wp14:editId="75275627">
+              <wp:anchor distT="0" distB="0" distL="114300" distR="114300" simplePos="0" relativeHeight="251649024" behindDoc="0" locked="0" layoutInCell="1" allowOverlap="1" wp14:anchorId="38BE6BDE" wp14:editId="01495443">
                 <wp:simplePos x="0" y="0"/>
                 <wp:positionH relativeFrom="column">
                   <wp:posOffset>1683385</wp:posOffset>
@@ -18948,7 +20320,7 @@
           </mc:Choice>
           <mc:Fallback>
             <w:pict>
-              <v:roundrect w14:anchorId="38BE6BDE" id="_x0000_s1099" style="position:absolute;margin-left:132.55pt;margin-top:16.5pt;width:14.65pt;height:19.85pt;z-index:251716608;visibility:visible;mso-wrap-style:square;mso-width-percent:0;mso-height-percent:0;mso-wrap-distance-left:9pt;mso-wrap-distance-top:0;mso-wrap-distance-right:9pt;mso-wrap-distance-bottom:0;mso-position-horizontal:absolute;mso-position-horizontal-relative:text;mso-position-vertical:absolute;mso-position-vertical-relative:text;mso-width-percent:0;mso-height-percent:0;mso-width-relative:margin;mso-height-relative:margin;v-text-anchor:middle" arcsize="10923f" o:gfxdata="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" filled="f" stroked="f" strokeweight="1pt">
+              <v:roundrect w14:anchorId="38BE6BDE" id="_x0000_s1104" style="position:absolute;margin-left:132.55pt;margin-top:16.5pt;width:14.65pt;height:19.85pt;z-index:251649024;visibility:visible;mso-wrap-style:square;mso-width-percent:0;mso-height-percent:0;mso-wrap-distance-left:9pt;mso-wrap-distance-top:0;mso-wrap-distance-right:9pt;mso-wrap-distance-bottom:0;mso-position-horizontal:absolute;mso-position-horizontal-relative:text;mso-position-vertical:absolute;mso-position-vertical-relative:text;mso-width-percent:0;mso-height-percent:0;mso-width-relative:margin;mso-height-relative:margin;v-text-anchor:middle" arcsize="10923f" o:gfxdata="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" filled="f" stroked="f" strokeweight="1pt">
                 <v:stroke joinstyle="miter"/>
                 <v:textbox>
                   <w:txbxContent>
@@ -18993,7 +20365,7 @@
         <mc:AlternateContent>
           <mc:Choice Requires="wps">
             <w:drawing>
-              <wp:anchor distT="0" distB="0" distL="114300" distR="114300" simplePos="0" relativeHeight="251710464" behindDoc="0" locked="0" layoutInCell="1" allowOverlap="1" wp14:anchorId="0E32CE82" wp14:editId="03C67170">
+              <wp:anchor distT="0" distB="0" distL="114300" distR="114300" simplePos="0" relativeHeight="251643904" behindDoc="0" locked="0" layoutInCell="1" allowOverlap="1" wp14:anchorId="0E32CE82" wp14:editId="0445B996">
                 <wp:simplePos x="0" y="0"/>
                 <wp:positionH relativeFrom="column">
                   <wp:posOffset>4576840</wp:posOffset>
@@ -19090,7 +20462,7 @@
           </mc:Choice>
           <mc:Fallback>
             <w:pict>
-              <v:roundrect w14:anchorId="0E32CE82" id="_x0000_s1100" style="position:absolute;margin-left:360.4pt;margin-top:2.55pt;width:17.05pt;height:18.8pt;z-index:251710464;visibility:visible;mso-wrap-style:square;mso-width-percent:0;mso-height-percent:0;mso-wrap-distance-left:9pt;mso-wrap-distance-top:0;mso-wrap-distance-right:9pt;mso-wrap-distance-bottom:0;mso-position-horizontal:absolute;mso-position-horizontal-relative:text;mso-position-vertical:absolute;mso-position-vertical-relative:text;mso-width-percent:0;mso-height-percent:0;mso-width-relative:margin;mso-height-relative:margin;v-text-anchor:middle" arcsize="10923f" o:gfxdata="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" filled="f" stroked="f" strokeweight="1pt">
+              <v:roundrect w14:anchorId="0E32CE82" id="_x0000_s1105" style="position:absolute;margin-left:360.4pt;margin-top:2.55pt;width:17.05pt;height:18.8pt;z-index:251643904;visibility:visible;mso-wrap-style:square;mso-width-percent:0;mso-height-percent:0;mso-wrap-distance-left:9pt;mso-wrap-distance-top:0;mso-wrap-distance-right:9pt;mso-wrap-distance-bottom:0;mso-position-horizontal:absolute;mso-position-horizontal-relative:text;mso-position-vertical:absolute;mso-position-vertical-relative:text;mso-width-percent:0;mso-height-percent:0;mso-width-relative:margin;mso-height-relative:margin;v-text-anchor:middle" arcsize="10923f" o:gfxdata="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" filled="f" stroked="f" strokeweight="1pt">
                 <v:stroke joinstyle="miter"/>
                 <v:textbox>
                   <w:txbxContent>
@@ -19135,7 +20507,7 @@
         <mc:AlternateContent>
           <mc:Choice Requires="wps">
             <w:drawing>
-              <wp:anchor distT="0" distB="0" distL="114300" distR="114300" simplePos="0" relativeHeight="251714560" behindDoc="0" locked="0" layoutInCell="1" allowOverlap="1" wp14:anchorId="6A9B0296" wp14:editId="327CD99B">
+              <wp:anchor distT="0" distB="0" distL="114300" distR="114300" simplePos="0" relativeHeight="251648000" behindDoc="0" locked="0" layoutInCell="1" allowOverlap="1" wp14:anchorId="6A9B0296" wp14:editId="5C353BF0">
                 <wp:simplePos x="0" y="0"/>
                 <wp:positionH relativeFrom="column">
                   <wp:posOffset>4592526</wp:posOffset>
@@ -19232,7 +20604,7 @@
           </mc:Choice>
           <mc:Fallback>
             <w:pict>
-              <v:roundrect w14:anchorId="6A9B0296" id="_x0000_s1101" style="position:absolute;margin-left:361.6pt;margin-top:18.55pt;width:14.65pt;height:17.5pt;z-index:251714560;visibility:visible;mso-wrap-style:square;mso-width-percent:0;mso-height-percent:0;mso-wrap-distance-left:9pt;mso-wrap-distance-top:0;mso-wrap-distance-right:9pt;mso-wrap-distance-bottom:0;mso-position-horizontal:absolute;mso-position-horizontal-relative:text;mso-position-vertical:absolute;mso-position-vertical-relative:text;mso-width-percent:0;mso-height-percent:0;mso-width-relative:margin;mso-height-relative:margin;v-text-anchor:middle" arcsize="10923f" o:gfxdata="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" filled="f" stroked="f" strokeweight="1pt">
+              <v:roundrect w14:anchorId="6A9B0296" id="_x0000_s1106" style="position:absolute;margin-left:361.6pt;margin-top:18.55pt;width:14.65pt;height:17.5pt;z-index:251648000;visibility:visible;mso-wrap-style:square;mso-width-percent:0;mso-height-percent:0;mso-wrap-distance-left:9pt;mso-wrap-distance-top:0;mso-wrap-distance-right:9pt;mso-wrap-distance-bottom:0;mso-position-horizontal:absolute;mso-position-horizontal-relative:text;mso-position-vertical:absolute;mso-position-vertical-relative:text;mso-width-percent:0;mso-height-percent:0;mso-width-relative:margin;mso-height-relative:margin;v-text-anchor:middle" arcsize="10923f" o:gfxdata="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" filled="f" stroked="f" strokeweight="1pt">
                 <v:stroke joinstyle="miter"/>
                 <v:textbox>
                   <w:txbxContent>
@@ -19277,7 +20649,7 @@
         <mc:AlternateContent>
           <mc:Choice Requires="wps">
             <w:drawing>
-              <wp:anchor distT="0" distB="0" distL="114300" distR="114300" simplePos="0" relativeHeight="251712512" behindDoc="0" locked="0" layoutInCell="1" allowOverlap="1" wp14:anchorId="49B0DCE8" wp14:editId="05D7B828">
+              <wp:anchor distT="0" distB="0" distL="114300" distR="114300" simplePos="0" relativeHeight="251645952" behindDoc="0" locked="0" layoutInCell="1" allowOverlap="1" wp14:anchorId="49B0DCE8" wp14:editId="430F106C">
                 <wp:simplePos x="0" y="0"/>
                 <wp:positionH relativeFrom="column">
                   <wp:posOffset>4471876</wp:posOffset>
@@ -19374,7 +20746,7 @@
           </mc:Choice>
           <mc:Fallback>
             <w:pict>
-              <v:roundrect w14:anchorId="49B0DCE8" id="_x0000_s1102" style="position:absolute;margin-left:352.1pt;margin-top:9.4pt;width:14.65pt;height:19.85pt;z-index:251712512;visibility:visible;mso-wrap-style:square;mso-width-percent:0;mso-height-percent:0;mso-wrap-distance-left:9pt;mso-wrap-distance-top:0;mso-wrap-distance-right:9pt;mso-wrap-distance-bottom:0;mso-position-horizontal:absolute;mso-position-horizontal-relative:text;mso-position-vertical:absolute;mso-position-vertical-relative:text;mso-width-percent:0;mso-height-percent:0;mso-width-relative:margin;mso-height-relative:margin;v-text-anchor:middle" arcsize="10923f" o:gfxdata="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" filled="f" stroked="f" strokeweight="1pt">
+              <v:roundrect w14:anchorId="49B0DCE8" id="_x0000_s1107" style="position:absolute;margin-left:352.1pt;margin-top:9.4pt;width:14.65pt;height:19.85pt;z-index:251645952;visibility:visible;mso-wrap-style:square;mso-width-percent:0;mso-height-percent:0;mso-wrap-distance-left:9pt;mso-wrap-distance-top:0;mso-wrap-distance-right:9pt;mso-wrap-distance-bottom:0;mso-position-horizontal:absolute;mso-position-horizontal-relative:text;mso-position-vertical:absolute;mso-position-vertical-relative:text;mso-width-percent:0;mso-height-percent:0;mso-width-relative:margin;mso-height-relative:margin;v-text-anchor:middle" arcsize="10923f" o:gfxdata="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" filled="f" stroked="f" strokeweight="1pt">
                 <v:stroke joinstyle="miter"/>
                 <v:textbox>
                   <w:txbxContent>
@@ -20405,6 +21777,12 @@
         <w:rPr>
           <w:color w:val="000000" w:themeColor="text1"/>
         </w:rPr>
+        <w:t xml:space="preserve">Active Power </w:t>
+      </w:r>
+      <w:r>
+        <w:rPr>
+          <w:color w:val="000000" w:themeColor="text1"/>
+        </w:rPr>
         <w:t>Consumption Factor</w:t>
       </w:r>
       <w:r>
@@ -20615,37 +21993,19 @@
         <w:rPr>
           <w:color w:val="000000" w:themeColor="text1"/>
         </w:rPr>
-        <w:t>A</w:t>
-      </w:r>
-      <w:r>
-        <w:rPr>
-          <w:color w:val="000000" w:themeColor="text1"/>
-        </w:rPr>
-        <w:t>G</w:t>
-      </w:r>
-      <w:r>
-        <w:rPr>
-          <w:color w:val="000000" w:themeColor="text1"/>
-        </w:rPr>
-        <w:t xml:space="preserve"> – </w:t>
-      </w:r>
-      <w:r>
-        <w:rPr>
-          <w:color w:val="000000" w:themeColor="text1"/>
-        </w:rPr>
-        <w:t>Total Meters Consumption</w:t>
-      </w:r>
-      <w:r>
-        <w:rPr>
-          <w:color w:val="000000" w:themeColor="text1"/>
-        </w:rPr>
-        <w:t xml:space="preserve"> – </w:t>
-      </w:r>
-      <w:r>
-        <w:rPr>
-          <w:color w:val="000000" w:themeColor="text1"/>
-        </w:rPr>
-        <w:t>0.0000</w:t>
+        <w:t xml:space="preserve">AG – </w:t>
+      </w:r>
+      <w:r>
+        <w:rPr>
+          <w:color w:val="000000" w:themeColor="text1"/>
+        </w:rPr>
+        <w:t>Active Meter Number</w:t>
+      </w:r>
+      <w:r>
+        <w:rPr>
+          <w:color w:val="000000" w:themeColor="text1"/>
+        </w:rPr>
+        <w:t xml:space="preserve"> – 0.0000</w:t>
       </w:r>
     </w:p>
     <w:p>
@@ -20665,6 +22025,49 @@
           <w:color w:val="000000" w:themeColor="text1"/>
         </w:rPr>
         <w:t>H</w:t>
+      </w:r>
+      <w:r>
+        <w:rPr>
+          <w:color w:val="000000" w:themeColor="text1"/>
+        </w:rPr>
+        <w:t xml:space="preserve"> – </w:t>
+      </w:r>
+      <w:r>
+        <w:rPr>
+          <w:color w:val="000000" w:themeColor="text1"/>
+        </w:rPr>
+        <w:t>Total Meters Consumption</w:t>
+      </w:r>
+      <w:r>
+        <w:rPr>
+          <w:color w:val="000000" w:themeColor="text1"/>
+        </w:rPr>
+        <w:t xml:space="preserve"> – </w:t>
+      </w:r>
+      <w:r>
+        <w:rPr>
+          <w:color w:val="000000" w:themeColor="text1"/>
+        </w:rPr>
+        <w:t>0.0000</w:t>
+      </w:r>
+    </w:p>
+    <w:p>
+      <w:pPr>
+        <w:rPr>
+          <w:color w:val="000000" w:themeColor="text1"/>
+        </w:rPr>
+      </w:pPr>
+      <w:r>
+        <w:rPr>
+          <w:color w:val="000000" w:themeColor="text1"/>
+        </w:rPr>
+        <w:t>A</w:t>
+      </w:r>
+      <w:r>
+        <w:rPr>
+          <w:color w:val="000000" w:themeColor="text1"/>
+        </w:rPr>
+        <w:t>I</w:t>
       </w:r>
       <w:r>
         <w:rPr>
@@ -20998,7 +22401,7 @@
         <mc:AlternateContent>
           <mc:Choice Requires="wps">
             <w:drawing>
-              <wp:anchor distT="0" distB="0" distL="114300" distR="114300" simplePos="0" relativeHeight="251854848" behindDoc="0" locked="0" layoutInCell="1" allowOverlap="1" wp14:anchorId="5404DA88" wp14:editId="6C753030">
+              <wp:anchor distT="0" distB="0" distL="114300" distR="114300" simplePos="0" relativeHeight="251709440" behindDoc="0" locked="0" layoutInCell="1" allowOverlap="1" wp14:anchorId="5404DA88" wp14:editId="59796CBB">
                 <wp:simplePos x="0" y="0"/>
                 <wp:positionH relativeFrom="column">
                   <wp:posOffset>3208071</wp:posOffset>
@@ -21103,7 +22506,7 @@
           </mc:Choice>
           <mc:Fallback>
             <w:pict>
-              <v:roundrect w14:anchorId="5404DA88" id="_x0000_s1103" style="position:absolute;margin-left:252.6pt;margin-top:262.25pt;width:17.05pt;height:18.8pt;z-index:251854848;visibility:visible;mso-wrap-style:square;mso-width-percent:0;mso-height-percent:0;mso-wrap-distance-left:9pt;mso-wrap-distance-top:0;mso-wrap-distance-right:9pt;mso-wrap-distance-bottom:0;mso-position-horizontal:absolute;mso-position-horizontal-relative:text;mso-position-vertical:absolute;mso-position-vertical-relative:text;mso-width-percent:0;mso-height-percent:0;mso-width-relative:margin;mso-height-relative:margin;v-text-anchor:middle" arcsize="0" o:gfxdata="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" filled="f" stroked="f" strokeweight="1pt">
+              <v:roundrect w14:anchorId="5404DA88" id="_x0000_s1108" style="position:absolute;margin-left:252.6pt;margin-top:262.25pt;width:17.05pt;height:18.8pt;z-index:251709440;visibility:visible;mso-wrap-style:square;mso-width-percent:0;mso-height-percent:0;mso-wrap-distance-left:9pt;mso-wrap-distance-top:0;mso-wrap-distance-right:9pt;mso-wrap-distance-bottom:0;mso-position-horizontal:absolute;mso-position-horizontal-relative:text;mso-position-vertical:absolute;mso-position-vertical-relative:text;mso-width-percent:0;mso-height-percent:0;mso-width-relative:margin;mso-height-relative:margin;v-text-anchor:middle" arcsize="0" o:gfxdata="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" filled="f" stroked="f" strokeweight="1pt">
                 <v:stroke joinstyle="miter"/>
                 <v:textbox>
                   <w:txbxContent>
@@ -21154,7 +22557,7 @@
         <mc:AlternateContent>
           <mc:Choice Requires="wps">
             <w:drawing>
-              <wp:anchor distT="0" distB="0" distL="114300" distR="114300" simplePos="0" relativeHeight="251853824" behindDoc="0" locked="0" layoutInCell="1" allowOverlap="1" wp14:anchorId="0B061519" wp14:editId="120D0C10">
+              <wp:anchor distT="0" distB="0" distL="114300" distR="114300" simplePos="0" relativeHeight="251708416" behindDoc="0" locked="0" layoutInCell="1" allowOverlap="1" wp14:anchorId="0B061519" wp14:editId="6557197B">
                 <wp:simplePos x="0" y="0"/>
                 <wp:positionH relativeFrom="column">
                   <wp:posOffset>874550</wp:posOffset>
@@ -21259,7 +22662,7 @@
           </mc:Choice>
           <mc:Fallback>
             <w:pict>
-              <v:roundrect w14:anchorId="0B061519" id="_x0000_s1104" style="position:absolute;margin-left:68.85pt;margin-top:259.65pt;width:17.05pt;height:18.8pt;z-index:251853824;visibility:visible;mso-wrap-style:square;mso-width-percent:0;mso-height-percent:0;mso-wrap-distance-left:9pt;mso-wrap-distance-top:0;mso-wrap-distance-right:9pt;mso-wrap-distance-bottom:0;mso-position-horizontal:absolute;mso-position-horizontal-relative:text;mso-position-vertical:absolute;mso-position-vertical-relative:text;mso-width-percent:0;mso-height-percent:0;mso-width-relative:margin;mso-height-relative:margin;v-text-anchor:middle" arcsize="0" o:gfxdata="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" filled="f" stroked="f" strokeweight="1pt">
+              <v:roundrect w14:anchorId="0B061519" id="_x0000_s1109" style="position:absolute;margin-left:68.85pt;margin-top:259.65pt;width:17.05pt;height:18.8pt;z-index:251708416;visibility:visible;mso-wrap-style:square;mso-width-percent:0;mso-height-percent:0;mso-wrap-distance-left:9pt;mso-wrap-distance-top:0;mso-wrap-distance-right:9pt;mso-wrap-distance-bottom:0;mso-position-horizontal:absolute;mso-position-horizontal-relative:text;mso-position-vertical:absolute;mso-position-vertical-relative:text;mso-width-percent:0;mso-height-percent:0;mso-width-relative:margin;mso-height-relative:margin;v-text-anchor:middle" arcsize="0" o:gfxdata="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" filled="f" stroked="f" strokeweight="1pt">
                 <v:stroke joinstyle="miter"/>
                 <v:textbox>
                   <w:txbxContent>
@@ -21310,7 +22713,7 @@
         <mc:AlternateContent>
           <mc:Choice Requires="wps">
             <w:drawing>
-              <wp:anchor distT="0" distB="0" distL="114300" distR="114300" simplePos="0" relativeHeight="251852800" behindDoc="0" locked="0" layoutInCell="1" allowOverlap="1" wp14:anchorId="1E32DF02" wp14:editId="033D73B7">
+              <wp:anchor distT="0" distB="0" distL="114300" distR="114300" simplePos="0" relativeHeight="251707392" behindDoc="0" locked="0" layoutInCell="1" allowOverlap="1" wp14:anchorId="1E32DF02" wp14:editId="28411F36">
                 <wp:simplePos x="0" y="0"/>
                 <wp:positionH relativeFrom="column">
                   <wp:posOffset>3222230</wp:posOffset>
@@ -21405,7 +22808,7 @@
           </mc:Choice>
           <mc:Fallback>
             <w:pict>
-              <v:roundrect w14:anchorId="1E32DF02" id="_x0000_s1105" style="position:absolute;margin-left:253.7pt;margin-top:244.75pt;width:17.05pt;height:18.8pt;z-index:251852800;visibility:visible;mso-wrap-style:square;mso-width-percent:0;mso-height-percent:0;mso-wrap-distance-left:9pt;mso-wrap-distance-top:0;mso-wrap-distance-right:9pt;mso-wrap-distance-bottom:0;mso-position-horizontal:absolute;mso-position-horizontal-relative:text;mso-position-vertical:absolute;mso-position-vertical-relative:text;mso-width-percent:0;mso-height-percent:0;mso-width-relative:margin;mso-height-relative:margin;v-text-anchor:middle" arcsize="0" o:gfxdata="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" filled="f" stroked="f" strokeweight="1pt">
+              <v:roundrect w14:anchorId="1E32DF02" id="_x0000_s1110" style="position:absolute;margin-left:253.7pt;margin-top:244.75pt;width:17.05pt;height:18.8pt;z-index:251707392;visibility:visible;mso-wrap-style:square;mso-width-percent:0;mso-height-percent:0;mso-wrap-distance-left:9pt;mso-wrap-distance-top:0;mso-wrap-distance-right:9pt;mso-wrap-distance-bottom:0;mso-position-horizontal:absolute;mso-position-horizontal-relative:text;mso-position-vertical:absolute;mso-position-vertical-relative:text;mso-width-percent:0;mso-height-percent:0;mso-width-relative:margin;mso-height-relative:margin;v-text-anchor:middle" arcsize="0" o:gfxdata="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" filled="f" stroked="f" strokeweight="1pt">
                 <v:stroke joinstyle="miter"/>
                 <v:textbox>
                   <w:txbxContent>
@@ -21446,7 +22849,7 @@
         <mc:AlternateContent>
           <mc:Choice Requires="wps">
             <w:drawing>
-              <wp:anchor distT="0" distB="0" distL="114300" distR="114300" simplePos="0" relativeHeight="251851776" behindDoc="0" locked="0" layoutInCell="1" allowOverlap="1" wp14:anchorId="24B7D64B" wp14:editId="307A4F57">
+              <wp:anchor distT="0" distB="0" distL="114300" distR="114300" simplePos="0" relativeHeight="251706368" behindDoc="0" locked="0" layoutInCell="1" allowOverlap="1" wp14:anchorId="24B7D64B" wp14:editId="6B1F3BAC">
                 <wp:simplePos x="0" y="0"/>
                 <wp:positionH relativeFrom="column">
                   <wp:posOffset>1291728</wp:posOffset>
@@ -21551,7 +22954,7 @@
           </mc:Choice>
           <mc:Fallback>
             <w:pict>
-              <v:roundrect w14:anchorId="24B7D64B" id="_x0000_s1106" style="position:absolute;margin-left:101.7pt;margin-top:243.45pt;width:17.05pt;height:18.8pt;z-index:251851776;visibility:visible;mso-wrap-style:square;mso-width-percent:0;mso-height-percent:0;mso-wrap-distance-left:9pt;mso-wrap-distance-top:0;mso-wrap-distance-right:9pt;mso-wrap-distance-bottom:0;mso-position-horizontal:absolute;mso-position-horizontal-relative:text;mso-position-vertical:absolute;mso-position-vertical-relative:text;mso-width-percent:0;mso-height-percent:0;mso-width-relative:margin;mso-height-relative:margin;v-text-anchor:middle" arcsize="0" o:gfxdata="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" filled="f" stroked="f" strokeweight="1pt">
+              <v:roundrect w14:anchorId="24B7D64B" id="_x0000_s1111" style="position:absolute;margin-left:101.7pt;margin-top:243.45pt;width:17.05pt;height:18.8pt;z-index:251706368;visibility:visible;mso-wrap-style:square;mso-width-percent:0;mso-height-percent:0;mso-wrap-distance-left:9pt;mso-wrap-distance-top:0;mso-wrap-distance-right:9pt;mso-wrap-distance-bottom:0;mso-position-horizontal:absolute;mso-position-horizontal-relative:text;mso-position-vertical:absolute;mso-position-vertical-relative:text;mso-width-percent:0;mso-height-percent:0;mso-width-relative:margin;mso-height-relative:margin;v-text-anchor:middle" arcsize="0" o:gfxdata="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" filled="f" stroked="f" strokeweight="1pt">
                 <v:stroke joinstyle="miter"/>
                 <v:textbox>
                   <w:txbxContent>
@@ -21602,7 +23005,7 @@
         <mc:AlternateContent>
           <mc:Choice Requires="wps">
             <w:drawing>
-              <wp:anchor distT="0" distB="0" distL="114300" distR="114300" simplePos="0" relativeHeight="251850752" behindDoc="0" locked="0" layoutInCell="1" allowOverlap="1" wp14:anchorId="0CFF3643" wp14:editId="3548EB9B">
+              <wp:anchor distT="0" distB="0" distL="114300" distR="114300" simplePos="0" relativeHeight="251705344" behindDoc="0" locked="0" layoutInCell="1" allowOverlap="1" wp14:anchorId="0CFF3643" wp14:editId="22D89D82">
                 <wp:simplePos x="0" y="0"/>
                 <wp:positionH relativeFrom="column">
                   <wp:posOffset>2974889</wp:posOffset>
@@ -21707,7 +23110,7 @@
           </mc:Choice>
           <mc:Fallback>
             <w:pict>
-              <v:roundrect w14:anchorId="0CFF3643" id="_x0000_s1107" style="position:absolute;margin-left:234.25pt;margin-top:228.75pt;width:17.05pt;height:18.8pt;z-index:251850752;visibility:visible;mso-wrap-style:square;mso-width-percent:0;mso-height-percent:0;mso-wrap-distance-left:9pt;mso-wrap-distance-top:0;mso-wrap-distance-right:9pt;mso-wrap-distance-bottom:0;mso-position-horizontal:absolute;mso-position-horizontal-relative:text;mso-position-vertical:absolute;mso-position-vertical-relative:text;mso-width-percent:0;mso-height-percent:0;mso-width-relative:margin;mso-height-relative:margin;v-text-anchor:middle" arcsize="0" o:gfxdata="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" filled="f" stroked="f" strokeweight="1pt">
+              <v:roundrect w14:anchorId="0CFF3643" id="_x0000_s1112" style="position:absolute;margin-left:234.25pt;margin-top:228.75pt;width:17.05pt;height:18.8pt;z-index:251705344;visibility:visible;mso-wrap-style:square;mso-width-percent:0;mso-height-percent:0;mso-wrap-distance-left:9pt;mso-wrap-distance-top:0;mso-wrap-distance-right:9pt;mso-wrap-distance-bottom:0;mso-position-horizontal:absolute;mso-position-horizontal-relative:text;mso-position-vertical:absolute;mso-position-vertical-relative:text;mso-width-percent:0;mso-height-percent:0;mso-width-relative:margin;mso-height-relative:margin;v-text-anchor:middle" arcsize="0" o:gfxdata="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" filled="f" stroked="f" strokeweight="1pt">
                 <v:stroke joinstyle="miter"/>
                 <v:textbox>
                   <w:txbxContent>
@@ -21758,7 +23161,7 @@
         <mc:AlternateContent>
           <mc:Choice Requires="wps">
             <w:drawing>
-              <wp:anchor distT="0" distB="0" distL="114300" distR="114300" simplePos="0" relativeHeight="251849728" behindDoc="0" locked="0" layoutInCell="1" allowOverlap="1" wp14:anchorId="05421E54" wp14:editId="09EE597B">
+              <wp:anchor distT="0" distB="0" distL="114300" distR="114300" simplePos="0" relativeHeight="251704320" behindDoc="0" locked="0" layoutInCell="1" allowOverlap="1" wp14:anchorId="05421E54" wp14:editId="34E07AED">
                 <wp:simplePos x="0" y="0"/>
                 <wp:positionH relativeFrom="column">
                   <wp:posOffset>898851</wp:posOffset>
@@ -21863,7 +23266,7 @@
           </mc:Choice>
           <mc:Fallback>
             <w:pict>
-              <v:roundrect w14:anchorId="05421E54" id="_x0000_s1108" style="position:absolute;margin-left:70.8pt;margin-top:229.2pt;width:17.05pt;height:18.8pt;z-index:251849728;visibility:visible;mso-wrap-style:square;mso-width-percent:0;mso-height-percent:0;mso-wrap-distance-left:9pt;mso-wrap-distance-top:0;mso-wrap-distance-right:9pt;mso-wrap-distance-bottom:0;mso-position-horizontal:absolute;mso-position-horizontal-relative:text;mso-position-vertical:absolute;mso-position-vertical-relative:text;mso-width-percent:0;mso-height-percent:0;mso-width-relative:margin;mso-height-relative:margin;v-text-anchor:middle" arcsize="0" o:gfxdata="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" filled="f" stroked="f" strokeweight="1pt">
+              <v:roundrect w14:anchorId="05421E54" id="_x0000_s1113" style="position:absolute;margin-left:70.8pt;margin-top:229.2pt;width:17.05pt;height:18.8pt;z-index:251704320;visibility:visible;mso-wrap-style:square;mso-width-percent:0;mso-height-percent:0;mso-wrap-distance-left:9pt;mso-wrap-distance-top:0;mso-wrap-distance-right:9pt;mso-wrap-distance-bottom:0;mso-position-horizontal:absolute;mso-position-horizontal-relative:text;mso-position-vertical:absolute;mso-position-vertical-relative:text;mso-width-percent:0;mso-height-percent:0;mso-width-relative:margin;mso-height-relative:margin;v-text-anchor:middle" arcsize="0" o:gfxdata="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" filled="f" stroked="f" strokeweight="1pt">
                 <v:stroke joinstyle="miter"/>
                 <v:textbox>
                   <w:txbxContent>
@@ -21914,7 +23317,7 @@
         <mc:AlternateContent>
           <mc:Choice Requires="wps">
             <w:drawing>
-              <wp:anchor distT="0" distB="0" distL="114300" distR="114300" simplePos="0" relativeHeight="251848704" behindDoc="0" locked="0" layoutInCell="1" allowOverlap="1" wp14:anchorId="188814DC" wp14:editId="6855DAE1">
+              <wp:anchor distT="0" distB="0" distL="114300" distR="114300" simplePos="0" relativeHeight="251703296" behindDoc="0" locked="0" layoutInCell="1" allowOverlap="1" wp14:anchorId="188814DC" wp14:editId="4E7D382A">
                 <wp:simplePos x="0" y="0"/>
                 <wp:positionH relativeFrom="column">
                   <wp:posOffset>3916543</wp:posOffset>
@@ -22019,7 +23422,7 @@
           </mc:Choice>
           <mc:Fallback>
             <w:pict>
-              <v:roundrect w14:anchorId="188814DC" id="_x0000_s1109" style="position:absolute;margin-left:308.4pt;margin-top:214.7pt;width:17.05pt;height:18.8pt;z-index:251848704;visibility:visible;mso-wrap-style:square;mso-width-percent:0;mso-height-percent:0;mso-wrap-distance-left:9pt;mso-wrap-distance-top:0;mso-wrap-distance-right:9pt;mso-wrap-distance-bottom:0;mso-position-horizontal:absolute;mso-position-horizontal-relative:text;mso-position-vertical:absolute;mso-position-vertical-relative:text;mso-width-percent:0;mso-height-percent:0;mso-width-relative:margin;mso-height-relative:margin;v-text-anchor:middle" arcsize="0" o:gfxdata="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" filled="f" stroked="f" strokeweight="1pt">
+              <v:roundrect w14:anchorId="188814DC" id="_x0000_s1114" style="position:absolute;margin-left:308.4pt;margin-top:214.7pt;width:17.05pt;height:18.8pt;z-index:251703296;visibility:visible;mso-wrap-style:square;mso-width-percent:0;mso-height-percent:0;mso-wrap-distance-left:9pt;mso-wrap-distance-top:0;mso-wrap-distance-right:9pt;mso-wrap-distance-bottom:0;mso-position-horizontal:absolute;mso-position-horizontal-relative:text;mso-position-vertical:absolute;mso-position-vertical-relative:text;mso-width-percent:0;mso-height-percent:0;mso-width-relative:margin;mso-height-relative:margin;v-text-anchor:middle" arcsize="0" o:gfxdata="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" filled="f" stroked="f" strokeweight="1pt">
                 <v:stroke joinstyle="miter"/>
                 <v:textbox>
                   <w:txbxContent>
@@ -22070,7 +23473,7 @@
         <mc:AlternateContent>
           <mc:Choice Requires="wps">
             <w:drawing>
-              <wp:anchor distT="0" distB="0" distL="114300" distR="114300" simplePos="0" relativeHeight="251847680" behindDoc="0" locked="0" layoutInCell="1" allowOverlap="1" wp14:anchorId="74F9BC4D" wp14:editId="76C5C886">
+              <wp:anchor distT="0" distB="0" distL="114300" distR="114300" simplePos="0" relativeHeight="251702272" behindDoc="0" locked="0" layoutInCell="1" allowOverlap="1" wp14:anchorId="74F9BC4D" wp14:editId="0906371E">
                 <wp:simplePos x="0" y="0"/>
                 <wp:positionH relativeFrom="column">
                   <wp:posOffset>2936772</wp:posOffset>
@@ -22175,7 +23578,7 @@
           </mc:Choice>
           <mc:Fallback>
             <w:pict>
-              <v:roundrect w14:anchorId="74F9BC4D" id="_x0000_s1110" style="position:absolute;margin-left:231.25pt;margin-top:214.7pt;width:17.05pt;height:18.8pt;z-index:251847680;visibility:visible;mso-wrap-style:square;mso-width-percent:0;mso-height-percent:0;mso-wrap-distance-left:9pt;mso-wrap-distance-top:0;mso-wrap-distance-right:9pt;mso-wrap-distance-bottom:0;mso-position-horizontal:absolute;mso-position-horizontal-relative:text;mso-position-vertical:absolute;mso-position-vertical-relative:text;mso-width-percent:0;mso-height-percent:0;mso-width-relative:margin;mso-height-relative:margin;v-text-anchor:middle" arcsize="0" o:gfxdata="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" filled="f" stroked="f" strokeweight="1pt">
+              <v:roundrect w14:anchorId="74F9BC4D" id="_x0000_s1115" style="position:absolute;margin-left:231.25pt;margin-top:214.7pt;width:17.05pt;height:18.8pt;z-index:251702272;visibility:visible;mso-wrap-style:square;mso-width-percent:0;mso-height-percent:0;mso-wrap-distance-left:9pt;mso-wrap-distance-top:0;mso-wrap-distance-right:9pt;mso-wrap-distance-bottom:0;mso-position-horizontal:absolute;mso-position-horizontal-relative:text;mso-position-vertical:absolute;mso-position-vertical-relative:text;mso-width-percent:0;mso-height-percent:0;mso-width-relative:margin;mso-height-relative:margin;v-text-anchor:middle" arcsize="0" o:gfxdata="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" filled="f" stroked="f" strokeweight="1pt">
                 <v:stroke joinstyle="miter"/>
                 <v:textbox>
                   <w:txbxContent>
@@ -22226,7 +23629,7 @@
         <mc:AlternateContent>
           <mc:Choice Requires="wps">
             <w:drawing>
-              <wp:anchor distT="0" distB="0" distL="114300" distR="114300" simplePos="0" relativeHeight="251845632" behindDoc="0" locked="0" layoutInCell="1" allowOverlap="1" wp14:anchorId="63035291" wp14:editId="5B594797">
+              <wp:anchor distT="0" distB="0" distL="114300" distR="114300" simplePos="0" relativeHeight="251700224" behindDoc="0" locked="0" layoutInCell="1" allowOverlap="1" wp14:anchorId="63035291" wp14:editId="2CE1EBEE">
                 <wp:simplePos x="0" y="0"/>
                 <wp:positionH relativeFrom="column">
                   <wp:posOffset>1006269</wp:posOffset>
@@ -22331,7 +23734,7 @@
           </mc:Choice>
           <mc:Fallback>
             <w:pict>
-              <v:roundrect w14:anchorId="63035291" id="_x0000_s1111" style="position:absolute;margin-left:79.25pt;margin-top:214.7pt;width:17.05pt;height:18.8pt;z-index:251845632;visibility:visible;mso-wrap-style:square;mso-width-percent:0;mso-height-percent:0;mso-wrap-distance-left:9pt;mso-wrap-distance-top:0;mso-wrap-distance-right:9pt;mso-wrap-distance-bottom:0;mso-position-horizontal:absolute;mso-position-horizontal-relative:text;mso-position-vertical:absolute;mso-position-vertical-relative:text;mso-width-percent:0;mso-height-percent:0;mso-width-relative:margin;mso-height-relative:margin;v-text-anchor:middle" arcsize="0" o:gfxdata="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" filled="f" stroked="f" strokeweight="1pt">
+              <v:roundrect w14:anchorId="63035291" id="_x0000_s1116" style="position:absolute;margin-left:79.25pt;margin-top:214.7pt;width:17.05pt;height:18.8pt;z-index:251700224;visibility:visible;mso-wrap-style:square;mso-width-percent:0;mso-height-percent:0;mso-wrap-distance-left:9pt;mso-wrap-distance-top:0;mso-wrap-distance-right:9pt;mso-wrap-distance-bottom:0;mso-position-horizontal:absolute;mso-position-horizontal-relative:text;mso-position-vertical:absolute;mso-position-vertical-relative:text;mso-width-percent:0;mso-height-percent:0;mso-width-relative:margin;mso-height-relative:margin;v-text-anchor:middle" arcsize="0" o:gfxdata="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" filled="f" stroked="f" strokeweight="1pt">
                 <v:stroke joinstyle="miter"/>
                 <v:textbox>
                   <w:txbxContent>
@@ -22382,7 +23785,7 @@
         <mc:AlternateContent>
           <mc:Choice Requires="wps">
             <w:drawing>
-              <wp:anchor distT="0" distB="0" distL="114300" distR="114300" simplePos="0" relativeHeight="251846656" behindDoc="0" locked="0" layoutInCell="1" allowOverlap="1" wp14:anchorId="516385C7" wp14:editId="3A61DAD6">
+              <wp:anchor distT="0" distB="0" distL="114300" distR="114300" simplePos="0" relativeHeight="251701248" behindDoc="0" locked="0" layoutInCell="1" allowOverlap="1" wp14:anchorId="516385C7" wp14:editId="7224CE2B">
                 <wp:simplePos x="0" y="0"/>
                 <wp:positionH relativeFrom="column">
                   <wp:posOffset>3829204</wp:posOffset>
@@ -22487,7 +23890,7 @@
           </mc:Choice>
           <mc:Fallback>
             <w:pict>
-              <v:roundrect w14:anchorId="516385C7" id="_x0000_s1112" style="position:absolute;margin-left:301.5pt;margin-top:199.75pt;width:17.05pt;height:18.8pt;z-index:251846656;visibility:visible;mso-wrap-style:square;mso-width-percent:0;mso-height-percent:0;mso-wrap-distance-left:9pt;mso-wrap-distance-top:0;mso-wrap-distance-right:9pt;mso-wrap-distance-bottom:0;mso-position-horizontal:absolute;mso-position-horizontal-relative:text;mso-position-vertical:absolute;mso-position-vertical-relative:text;mso-width-percent:0;mso-height-percent:0;mso-width-relative:margin;mso-height-relative:margin;v-text-anchor:middle" arcsize="0" o:gfxdata="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" filled="f" stroked="f" strokeweight="1pt">
+              <v:roundrect w14:anchorId="516385C7" id="_x0000_s1117" style="position:absolute;margin-left:301.5pt;margin-top:199.75pt;width:17.05pt;height:18.8pt;z-index:251701248;visibility:visible;mso-wrap-style:square;mso-width-percent:0;mso-height-percent:0;mso-wrap-distance-left:9pt;mso-wrap-distance-top:0;mso-wrap-distance-right:9pt;mso-wrap-distance-bottom:0;mso-position-horizontal:absolute;mso-position-horizontal-relative:text;mso-position-vertical:absolute;mso-position-vertical-relative:text;mso-width-percent:0;mso-height-percent:0;mso-width-relative:margin;mso-height-relative:margin;v-text-anchor:middle" arcsize="0" o:gfxdata="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" filled="f" stroked="f" strokeweight="1pt">
                 <v:stroke joinstyle="miter"/>
                 <v:textbox>
                   <w:txbxContent>
@@ -22538,7 +23941,7 @@
         <mc:AlternateContent>
           <mc:Choice Requires="wps">
             <w:drawing>
-              <wp:anchor distT="0" distB="0" distL="114300" distR="114300" simplePos="0" relativeHeight="251844608" behindDoc="0" locked="0" layoutInCell="1" allowOverlap="1" wp14:anchorId="05AE1FAE" wp14:editId="1A044D43">
+              <wp:anchor distT="0" distB="0" distL="114300" distR="114300" simplePos="0" relativeHeight="251699200" behindDoc="0" locked="0" layoutInCell="1" allowOverlap="1" wp14:anchorId="05AE1FAE" wp14:editId="19675984">
                 <wp:simplePos x="0" y="0"/>
                 <wp:positionH relativeFrom="column">
                   <wp:posOffset>2818490</wp:posOffset>
@@ -22643,7 +24046,7 @@
           </mc:Choice>
           <mc:Fallback>
             <w:pict>
-              <v:roundrect w14:anchorId="05AE1FAE" id="_x0000_s1113" style="position:absolute;margin-left:221.95pt;margin-top:199.8pt;width:17.05pt;height:18.8pt;z-index:251844608;visibility:visible;mso-wrap-style:square;mso-width-percent:0;mso-height-percent:0;mso-wrap-distance-left:9pt;mso-wrap-distance-top:0;mso-wrap-distance-right:9pt;mso-wrap-distance-bottom:0;mso-position-horizontal:absolute;mso-position-horizontal-relative:text;mso-position-vertical:absolute;mso-position-vertical-relative:text;mso-width-percent:0;mso-height-percent:0;mso-width-relative:margin;mso-height-relative:margin;v-text-anchor:middle" arcsize="0" o:gfxdata="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" filled="f" stroked="f" strokeweight="1pt">
+              <v:roundrect w14:anchorId="05AE1FAE" id="_x0000_s1118" style="position:absolute;margin-left:221.95pt;margin-top:199.8pt;width:17.05pt;height:18.8pt;z-index:251699200;visibility:visible;mso-wrap-style:square;mso-width-percent:0;mso-height-percent:0;mso-wrap-distance-left:9pt;mso-wrap-distance-top:0;mso-wrap-distance-right:9pt;mso-wrap-distance-bottom:0;mso-position-horizontal:absolute;mso-position-horizontal-relative:text;mso-position-vertical:absolute;mso-position-vertical-relative:text;mso-width-percent:0;mso-height-percent:0;mso-width-relative:margin;mso-height-relative:margin;v-text-anchor:middle" arcsize="0" o:gfxdata="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" filled="f" stroked="f" strokeweight="1pt">
                 <v:stroke joinstyle="miter"/>
                 <v:textbox>
                   <w:txbxContent>
@@ -22694,7 +24097,7 @@
         <mc:AlternateContent>
           <mc:Choice Requires="wps">
             <w:drawing>
-              <wp:anchor distT="0" distB="0" distL="114300" distR="114300" simplePos="0" relativeHeight="251843584" behindDoc="0" locked="0" layoutInCell="1" allowOverlap="1" wp14:anchorId="71BC603D" wp14:editId="13319A03">
+              <wp:anchor distT="0" distB="0" distL="114300" distR="114300" simplePos="0" relativeHeight="251698176" behindDoc="0" locked="0" layoutInCell="1" allowOverlap="1" wp14:anchorId="71BC603D" wp14:editId="68FBA7F5">
                 <wp:simplePos x="0" y="0"/>
                 <wp:positionH relativeFrom="column">
                   <wp:posOffset>874601</wp:posOffset>
@@ -22793,7 +24196,7 @@
           </mc:Choice>
           <mc:Fallback>
             <w:pict>
-              <v:roundrect w14:anchorId="71BC603D" id="_x0000_s1114" style="position:absolute;margin-left:68.85pt;margin-top:199.6pt;width:17.05pt;height:18.8pt;z-index:251843584;visibility:visible;mso-wrap-style:square;mso-width-percent:0;mso-height-percent:0;mso-wrap-distance-left:9pt;mso-wrap-distance-top:0;mso-wrap-distance-right:9pt;mso-wrap-distance-bottom:0;mso-position-horizontal:absolute;mso-position-horizontal-relative:text;mso-position-vertical:absolute;mso-position-vertical-relative:text;mso-width-percent:0;mso-height-percent:0;mso-width-relative:margin;mso-height-relative:margin;v-text-anchor:middle" arcsize="0" o:gfxdata="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" filled="f" stroked="f" strokeweight="1pt">
+              <v:roundrect w14:anchorId="71BC603D" id="_x0000_s1119" style="position:absolute;margin-left:68.85pt;margin-top:199.6pt;width:17.05pt;height:18.8pt;z-index:251698176;visibility:visible;mso-wrap-style:square;mso-width-percent:0;mso-height-percent:0;mso-wrap-distance-left:9pt;mso-wrap-distance-top:0;mso-wrap-distance-right:9pt;mso-wrap-distance-bottom:0;mso-position-horizontal:absolute;mso-position-horizontal-relative:text;mso-position-vertical:absolute;mso-position-vertical-relative:text;mso-width-percent:0;mso-height-percent:0;mso-width-relative:margin;mso-height-relative:margin;v-text-anchor:middle" arcsize="0" o:gfxdata="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" filled="f" stroked="f" strokeweight="1pt">
                 <v:stroke joinstyle="miter"/>
                 <v:textbox>
                   <w:txbxContent>
@@ -22838,7 +24241,7 @@
         <mc:AlternateContent>
           <mc:Choice Requires="wps">
             <w:drawing>
-              <wp:anchor distT="0" distB="0" distL="114300" distR="114300" simplePos="0" relativeHeight="251842560" behindDoc="0" locked="0" layoutInCell="1" allowOverlap="1" wp14:anchorId="1B05248C" wp14:editId="17756510">
+              <wp:anchor distT="0" distB="0" distL="114300" distR="114300" simplePos="0" relativeHeight="251697152" behindDoc="0" locked="0" layoutInCell="1" allowOverlap="1" wp14:anchorId="1B05248C" wp14:editId="7D957021">
                 <wp:simplePos x="0" y="0"/>
                 <wp:positionH relativeFrom="column">
                   <wp:posOffset>3982566</wp:posOffset>
@@ -22937,7 +24340,7 @@
           </mc:Choice>
           <mc:Fallback>
             <w:pict>
-              <v:roundrect w14:anchorId="1B05248C" id="_x0000_s1115" style="position:absolute;margin-left:313.6pt;margin-top:81.05pt;width:17.05pt;height:18.8pt;z-index:251842560;visibility:visible;mso-wrap-style:square;mso-width-percent:0;mso-height-percent:0;mso-wrap-distance-left:9pt;mso-wrap-distance-top:0;mso-wrap-distance-right:9pt;mso-wrap-distance-bottom:0;mso-position-horizontal:absolute;mso-position-horizontal-relative:text;mso-position-vertical:absolute;mso-position-vertical-relative:text;mso-width-percent:0;mso-height-percent:0;mso-width-relative:margin;mso-height-relative:margin;v-text-anchor:middle" arcsize="0" o:gfxdata="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" filled="f" stroked="f" strokeweight="1pt">
+              <v:roundrect w14:anchorId="1B05248C" id="_x0000_s1120" style="position:absolute;margin-left:313.6pt;margin-top:81.05pt;width:17.05pt;height:18.8pt;z-index:251697152;visibility:visible;mso-wrap-style:square;mso-width-percent:0;mso-height-percent:0;mso-wrap-distance-left:9pt;mso-wrap-distance-top:0;mso-wrap-distance-right:9pt;mso-wrap-distance-bottom:0;mso-position-horizontal:absolute;mso-position-horizontal-relative:text;mso-position-vertical:absolute;mso-position-vertical-relative:text;mso-width-percent:0;mso-height-percent:0;mso-width-relative:margin;mso-height-relative:margin;v-text-anchor:middle" arcsize="0" o:gfxdata="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" filled="f" stroked="f" strokeweight="1pt">
                 <v:stroke joinstyle="miter"/>
                 <v:textbox>
                   <w:txbxContent>
@@ -22982,7 +24385,7 @@
         <mc:AlternateContent>
           <mc:Choice Requires="wps">
             <w:drawing>
-              <wp:anchor distT="0" distB="0" distL="114300" distR="114300" simplePos="0" relativeHeight="251841536" behindDoc="0" locked="0" layoutInCell="1" allowOverlap="1" wp14:anchorId="679BC7A3" wp14:editId="5D72AA08">
+              <wp:anchor distT="0" distB="0" distL="114300" distR="114300" simplePos="0" relativeHeight="251696128" behindDoc="0" locked="0" layoutInCell="1" allowOverlap="1" wp14:anchorId="679BC7A3" wp14:editId="2BDAA269">
                 <wp:simplePos x="0" y="0"/>
                 <wp:positionH relativeFrom="column">
                   <wp:posOffset>1329879</wp:posOffset>
@@ -23081,7 +24484,7 @@
           </mc:Choice>
           <mc:Fallback>
             <w:pict>
-              <v:roundrect w14:anchorId="679BC7A3" id="_x0000_s1116" style="position:absolute;margin-left:104.7pt;margin-top:79.55pt;width:17.05pt;height:18.8pt;z-index:251841536;visibility:visible;mso-wrap-style:square;mso-width-percent:0;mso-height-percent:0;mso-wrap-distance-left:9pt;mso-wrap-distance-top:0;mso-wrap-distance-right:9pt;mso-wrap-distance-bottom:0;mso-position-horizontal:absolute;mso-position-horizontal-relative:text;mso-position-vertical:absolute;mso-position-vertical-relative:text;mso-width-percent:0;mso-height-percent:0;mso-width-relative:margin;mso-height-relative:margin;v-text-anchor:middle" arcsize="0" o:gfxdata="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" filled="f" stroked="f" strokeweight="1pt">
+              <v:roundrect w14:anchorId="679BC7A3" id="_x0000_s1121" style="position:absolute;margin-left:104.7pt;margin-top:79.55pt;width:17.05pt;height:18.8pt;z-index:251696128;visibility:visible;mso-wrap-style:square;mso-width-percent:0;mso-height-percent:0;mso-wrap-distance-left:9pt;mso-wrap-distance-top:0;mso-wrap-distance-right:9pt;mso-wrap-distance-bottom:0;mso-position-horizontal:absolute;mso-position-horizontal-relative:text;mso-position-vertical:absolute;mso-position-vertical-relative:text;mso-width-percent:0;mso-height-percent:0;mso-width-relative:margin;mso-height-relative:margin;v-text-anchor:middle" arcsize="0" o:gfxdata="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" filled="f" stroked="f" strokeweight="1pt">
                 <v:stroke joinstyle="miter"/>
                 <v:textbox>
                   <w:txbxContent>
@@ -23126,7 +24529,7 @@
         <mc:AlternateContent>
           <mc:Choice Requires="wps">
             <w:drawing>
-              <wp:anchor distT="0" distB="0" distL="114300" distR="114300" simplePos="0" relativeHeight="251840512" behindDoc="0" locked="0" layoutInCell="1" allowOverlap="1" wp14:anchorId="34760EE9" wp14:editId="6FC3DD25">
+              <wp:anchor distT="0" distB="0" distL="114300" distR="114300" simplePos="0" relativeHeight="251695104" behindDoc="0" locked="0" layoutInCell="1" allowOverlap="1" wp14:anchorId="34760EE9" wp14:editId="756E8469">
                 <wp:simplePos x="0" y="0"/>
                 <wp:positionH relativeFrom="column">
                   <wp:posOffset>353867</wp:posOffset>
@@ -23225,7 +24628,7 @@
           </mc:Choice>
           <mc:Fallback>
             <w:pict>
-              <v:roundrect w14:anchorId="34760EE9" id="_x0000_s1117" style="position:absolute;margin-left:27.85pt;margin-top:79.45pt;width:17.05pt;height:18.8pt;z-index:251840512;visibility:visible;mso-wrap-style:square;mso-width-percent:0;mso-height-percent:0;mso-wrap-distance-left:9pt;mso-wrap-distance-top:0;mso-wrap-distance-right:9pt;mso-wrap-distance-bottom:0;mso-position-horizontal:absolute;mso-position-horizontal-relative:text;mso-position-vertical:absolute;mso-position-vertical-relative:text;mso-width-percent:0;mso-height-percent:0;mso-width-relative:margin;mso-height-relative:margin;v-text-anchor:middle" arcsize="0" o:gfxdata="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" filled="f" stroked="f" strokeweight="1pt">
+              <v:roundrect w14:anchorId="34760EE9" id="_x0000_s1122" style="position:absolute;margin-left:27.85pt;margin-top:79.45pt;width:17.05pt;height:18.8pt;z-index:251695104;visibility:visible;mso-wrap-style:square;mso-width-percent:0;mso-height-percent:0;mso-wrap-distance-left:9pt;mso-wrap-distance-top:0;mso-wrap-distance-right:9pt;mso-wrap-distance-bottom:0;mso-position-horizontal:absolute;mso-position-horizontal-relative:text;mso-position-vertical:absolute;mso-position-vertical-relative:text;mso-width-percent:0;mso-height-percent:0;mso-width-relative:margin;mso-height-relative:margin;v-text-anchor:middle" arcsize="0" o:gfxdata="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" filled="f" stroked="f" strokeweight="1pt">
                 <v:stroke joinstyle="miter"/>
                 <v:textbox>
                   <w:txbxContent>
@@ -23270,7 +24673,7 @@
         <mc:AlternateContent>
           <mc:Choice Requires="wps">
             <w:drawing>
-              <wp:anchor distT="0" distB="0" distL="114300" distR="114300" simplePos="0" relativeHeight="251839488" behindDoc="0" locked="0" layoutInCell="1" allowOverlap="1" wp14:anchorId="4841BB0D" wp14:editId="5632984D">
+              <wp:anchor distT="0" distB="0" distL="114300" distR="114300" simplePos="0" relativeHeight="251694080" behindDoc="0" locked="0" layoutInCell="1" allowOverlap="1" wp14:anchorId="4841BB0D" wp14:editId="258B22C9">
                 <wp:simplePos x="0" y="0"/>
                 <wp:positionH relativeFrom="column">
                   <wp:posOffset>3639220</wp:posOffset>
@@ -23367,7 +24770,7 @@
           </mc:Choice>
           <mc:Fallback>
             <w:pict>
-              <v:roundrect w14:anchorId="4841BB0D" id="_x0000_s1118" style="position:absolute;margin-left:286.55pt;margin-top:63.75pt;width:17.05pt;height:18.8pt;z-index:251839488;visibility:visible;mso-wrap-style:square;mso-width-percent:0;mso-height-percent:0;mso-wrap-distance-left:9pt;mso-wrap-distance-top:0;mso-wrap-distance-right:9pt;mso-wrap-distance-bottom:0;mso-position-horizontal:absolute;mso-position-horizontal-relative:text;mso-position-vertical:absolute;mso-position-vertical-relative:text;mso-width-percent:0;mso-height-percent:0;mso-width-relative:margin;mso-height-relative:margin;v-text-anchor:middle" arcsize="10923f" o:gfxdata="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" filled="f" stroked="f" strokeweight="1pt">
+              <v:roundrect w14:anchorId="4841BB0D" id="_x0000_s1123" style="position:absolute;margin-left:286.55pt;margin-top:63.75pt;width:17.05pt;height:18.8pt;z-index:251694080;visibility:visible;mso-wrap-style:square;mso-width-percent:0;mso-height-percent:0;mso-wrap-distance-left:9pt;mso-wrap-distance-top:0;mso-wrap-distance-right:9pt;mso-wrap-distance-bottom:0;mso-position-horizontal:absolute;mso-position-horizontal-relative:text;mso-position-vertical:absolute;mso-position-vertical-relative:text;mso-width-percent:0;mso-height-percent:0;mso-width-relative:margin;mso-height-relative:margin;v-text-anchor:middle" arcsize="10923f" o:gfxdata="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" filled="f" stroked="f" strokeweight="1pt">
                 <v:stroke joinstyle="miter"/>
                 <v:textbox>
                   <w:txbxContent>
@@ -23412,7 +24815,7 @@
         <mc:AlternateContent>
           <mc:Choice Requires="wps">
             <w:drawing>
-              <wp:anchor distT="0" distB="0" distL="114300" distR="114300" simplePos="0" relativeHeight="251838464" behindDoc="0" locked="0" layoutInCell="1" allowOverlap="1" wp14:anchorId="59EB3DCE" wp14:editId="3E25AEE6">
+              <wp:anchor distT="0" distB="0" distL="114300" distR="114300" simplePos="0" relativeHeight="251692032" behindDoc="0" locked="0" layoutInCell="1" allowOverlap="1" wp14:anchorId="59EB3DCE" wp14:editId="0C334282">
                 <wp:simplePos x="0" y="0"/>
                 <wp:positionH relativeFrom="column">
                   <wp:posOffset>1472565</wp:posOffset>
@@ -23509,7 +24912,7 @@
           </mc:Choice>
           <mc:Fallback>
             <w:pict>
-              <v:roundrect w14:anchorId="59EB3DCE" id="_x0000_s1119" style="position:absolute;margin-left:115.95pt;margin-top:62.85pt;width:17.05pt;height:18.8pt;z-index:251838464;visibility:visible;mso-wrap-style:square;mso-width-percent:0;mso-height-percent:0;mso-wrap-distance-left:9pt;mso-wrap-distance-top:0;mso-wrap-distance-right:9pt;mso-wrap-distance-bottom:0;mso-position-horizontal:absolute;mso-position-horizontal-relative:text;mso-position-vertical:absolute;mso-position-vertical-relative:text;mso-width-percent:0;mso-height-percent:0;mso-width-relative:margin;mso-height-relative:margin;v-text-anchor:middle" arcsize="10923f" o:gfxdata="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" filled="f" stroked="f" strokeweight="1pt">
+              <v:roundrect w14:anchorId="59EB3DCE" id="_x0000_s1124" style="position:absolute;margin-left:115.95pt;margin-top:62.85pt;width:17.05pt;height:18.8pt;z-index:251692032;visibility:visible;mso-wrap-style:square;mso-width-percent:0;mso-height-percent:0;mso-wrap-distance-left:9pt;mso-wrap-distance-top:0;mso-wrap-distance-right:9pt;mso-wrap-distance-bottom:0;mso-position-horizontal:absolute;mso-position-horizontal-relative:text;mso-position-vertical:absolute;mso-position-vertical-relative:text;mso-width-percent:0;mso-height-percent:0;mso-width-relative:margin;mso-height-relative:margin;v-text-anchor:middle" arcsize="10923f" o:gfxdata="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" filled="f" stroked="f" strokeweight="1pt">
                 <v:stroke joinstyle="miter"/>
                 <v:textbox>
                   <w:txbxContent>
@@ -23554,7 +24957,7 @@
         <mc:AlternateContent>
           <mc:Choice Requires="wps">
             <w:drawing>
-              <wp:anchor distT="0" distB="0" distL="114300" distR="114300" simplePos="0" relativeHeight="251837440" behindDoc="0" locked="0" layoutInCell="1" allowOverlap="1" wp14:anchorId="70A4C9F0" wp14:editId="6B9F39DA">
+              <wp:anchor distT="0" distB="0" distL="114300" distR="114300" simplePos="0" relativeHeight="251689984" behindDoc="0" locked="0" layoutInCell="1" allowOverlap="1" wp14:anchorId="70A4C9F0" wp14:editId="64618941">
                 <wp:simplePos x="0" y="0"/>
                 <wp:positionH relativeFrom="column">
                   <wp:posOffset>3876040</wp:posOffset>
@@ -23651,7 +25054,7 @@
           </mc:Choice>
           <mc:Fallback>
             <w:pict>
-              <v:roundrect w14:anchorId="70A4C9F0" id="_x0000_s1120" style="position:absolute;margin-left:305.2pt;margin-top:48.2pt;width:17.05pt;height:18.8pt;z-index:251837440;visibility:visible;mso-wrap-style:square;mso-width-percent:0;mso-height-percent:0;mso-wrap-distance-left:9pt;mso-wrap-distance-top:0;mso-wrap-distance-right:9pt;mso-wrap-distance-bottom:0;mso-position-horizontal:absolute;mso-position-horizontal-relative:text;mso-position-vertical:absolute;mso-position-vertical-relative:text;mso-width-percent:0;mso-height-percent:0;mso-width-relative:margin;mso-height-relative:margin;v-text-anchor:middle" arcsize="10923f" o:gfxdata="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" filled="f" stroked="f" strokeweight="1pt">
+              <v:roundrect w14:anchorId="70A4C9F0" id="_x0000_s1125" style="position:absolute;margin-left:305.2pt;margin-top:48.2pt;width:17.05pt;height:18.8pt;z-index:251689984;visibility:visible;mso-wrap-style:square;mso-width-percent:0;mso-height-percent:0;mso-wrap-distance-left:9pt;mso-wrap-distance-top:0;mso-wrap-distance-right:9pt;mso-wrap-distance-bottom:0;mso-position-horizontal:absolute;mso-position-horizontal-relative:text;mso-position-vertical:absolute;mso-position-vertical-relative:text;mso-width-percent:0;mso-height-percent:0;mso-width-relative:margin;mso-height-relative:margin;v-text-anchor:middle" arcsize="10923f" o:gfxdata="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" filled="f" stroked="f" strokeweight="1pt">
                 <v:stroke joinstyle="miter"/>
                 <v:textbox>
                   <w:txbxContent>
@@ -23696,7 +25099,7 @@
         <mc:AlternateContent>
           <mc:Choice Requires="wps">
             <w:drawing>
-              <wp:anchor distT="0" distB="0" distL="114300" distR="114300" simplePos="0" relativeHeight="251836416" behindDoc="0" locked="0" layoutInCell="1" allowOverlap="1" wp14:anchorId="54399654" wp14:editId="5BFCA734">
+              <wp:anchor distT="0" distB="0" distL="114300" distR="114300" simplePos="0" relativeHeight="251688960" behindDoc="0" locked="0" layoutInCell="1" allowOverlap="1" wp14:anchorId="54399654" wp14:editId="238C9CA1">
                 <wp:simplePos x="0" y="0"/>
                 <wp:positionH relativeFrom="column">
                   <wp:posOffset>1327785</wp:posOffset>
@@ -23793,7 +25196,7 @@
           </mc:Choice>
           <mc:Fallback>
             <w:pict>
-              <v:roundrect w14:anchorId="54399654" id="_x0000_s1121" style="position:absolute;margin-left:104.55pt;margin-top:47.8pt;width:17.05pt;height:18.8pt;z-index:251836416;visibility:visible;mso-wrap-style:square;mso-width-percent:0;mso-height-percent:0;mso-wrap-distance-left:9pt;mso-wrap-distance-top:0;mso-wrap-distance-right:9pt;mso-wrap-distance-bottom:0;mso-position-horizontal:absolute;mso-position-horizontal-relative:text;mso-position-vertical:absolute;mso-position-vertical-relative:text;mso-width-percent:0;mso-height-percent:0;mso-width-relative:margin;mso-height-relative:margin;v-text-anchor:middle" arcsize="10923f" o:gfxdata="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" filled="f" stroked="f" strokeweight="1pt">
+              <v:roundrect w14:anchorId="54399654" id="_x0000_s1126" style="position:absolute;margin-left:104.55pt;margin-top:47.8pt;width:17.05pt;height:18.8pt;z-index:251688960;visibility:visible;mso-wrap-style:square;mso-width-percent:0;mso-height-percent:0;mso-wrap-distance-left:9pt;mso-wrap-distance-top:0;mso-wrap-distance-right:9pt;mso-wrap-distance-bottom:0;mso-position-horizontal:absolute;mso-position-horizontal-relative:text;mso-position-vertical:absolute;mso-position-vertical-relative:text;mso-width-percent:0;mso-height-percent:0;mso-width-relative:margin;mso-height-relative:margin;v-text-anchor:middle" arcsize="10923f" o:gfxdata="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" filled="f" stroked="f" strokeweight="1pt">
                 <v:stroke joinstyle="miter"/>
                 <v:textbox>
                   <w:txbxContent>
@@ -23838,7 +25241,7 @@
         <mc:AlternateContent>
           <mc:Choice Requires="wps">
             <w:drawing>
-              <wp:anchor distT="0" distB="0" distL="114300" distR="114300" simplePos="0" relativeHeight="251835392" behindDoc="0" locked="0" layoutInCell="1" allowOverlap="1" wp14:anchorId="59B6B825" wp14:editId="30A42001">
+              <wp:anchor distT="0" distB="0" distL="114300" distR="114300" simplePos="0" relativeHeight="251687936" behindDoc="0" locked="0" layoutInCell="1" allowOverlap="1" wp14:anchorId="59B6B825" wp14:editId="4C4238DF">
                 <wp:simplePos x="0" y="0"/>
                 <wp:positionH relativeFrom="column">
                   <wp:posOffset>327454</wp:posOffset>
@@ -23935,7 +25338,7 @@
           </mc:Choice>
           <mc:Fallback>
             <w:pict>
-              <v:roundrect w14:anchorId="59B6B825" id="_x0000_s1122" style="position:absolute;margin-left:25.8pt;margin-top:25.8pt;width:17.05pt;height:18.8pt;z-index:251835392;visibility:visible;mso-wrap-style:square;mso-width-percent:0;mso-height-percent:0;mso-wrap-distance-left:9pt;mso-wrap-distance-top:0;mso-wrap-distance-right:9pt;mso-wrap-distance-bottom:0;mso-position-horizontal:absolute;mso-position-horizontal-relative:text;mso-position-vertical:absolute;mso-position-vertical-relative:text;mso-width-percent:0;mso-height-percent:0;mso-width-relative:margin;mso-height-relative:margin;v-text-anchor:middle" arcsize="10923f" o:gfxdata="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" filled="f" stroked="f" strokeweight="1pt">
+              <v:roundrect w14:anchorId="59B6B825" id="_x0000_s1127" style="position:absolute;margin-left:25.8pt;margin-top:25.8pt;width:17.05pt;height:18.8pt;z-index:251687936;visibility:visible;mso-wrap-style:square;mso-width-percent:0;mso-height-percent:0;mso-wrap-distance-left:9pt;mso-wrap-distance-top:0;mso-wrap-distance-right:9pt;mso-wrap-distance-bottom:0;mso-position-horizontal:absolute;mso-position-horizontal-relative:text;mso-position-vertical:absolute;mso-position-vertical-relative:text;mso-width-percent:0;mso-height-percent:0;mso-width-relative:margin;mso-height-relative:margin;v-text-anchor:middle" arcsize="10923f" o:gfxdata="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" filled="f" stroked="f" strokeweight="1pt">
                 <v:stroke joinstyle="miter"/>
                 <v:textbox>
                   <w:txbxContent>

</xml_diff>

<commit_message>
Saudi Electric Parser:Parser 4.0 Doc:Updated with the 5 parameters command line.
</commit_message>
<xml_diff>
--- a/docs/sec_invoice_parser_v4.docx
+++ b/docs/sec_invoice_parser_v4.docx
@@ -9,11 +9,21 @@
           <w:b w:val="0"/>
         </w:rPr>
       </w:pPr>
-      <w:fldSimple w:instr=" TITLE   \* MERGEFORMAT ">
-        <w:r>
-          <w:t>SEC Invoice Parser 4</w:t>
-        </w:r>
-      </w:fldSimple>
+      <w:r>
+        <w:fldChar w:fldCharType="begin"/>
+      </w:r>
+      <w:r>
+        <w:instrText xml:space="preserve"> TITLE   \* MERGEFORMAT </w:instrText>
+      </w:r>
+      <w:r>
+        <w:fldChar w:fldCharType="separate"/>
+      </w:r>
+      <w:r>
+        <w:t>SEC Invoice Parser 4</w:t>
+      </w:r>
+      <w:r>
+        <w:fldChar w:fldCharType="end"/>
+      </w:r>
     </w:p>
     <w:p/>
     <w:p>
@@ -1282,7 +1292,23 @@
         <w:t>manually.  T</w:t>
       </w:r>
       <w:r>
-        <w:t xml:space="preserve">his process is repetitive on every month.  Once the data is stored in the digital form, different reports can be generated and viewed.  </w:t>
+        <w:t xml:space="preserve">his process is </w:t>
+      </w:r>
+      <w:proofErr w:type="gramStart"/>
+      <w:r>
+        <w:t>repetitive on</w:t>
+      </w:r>
+      <w:proofErr w:type="gramEnd"/>
+      <w:r>
+        <w:t xml:space="preserve"> every month.  Once the data is stored in </w:t>
+      </w:r>
+      <w:proofErr w:type="gramStart"/>
+      <w:r>
+        <w:t>the digital</w:t>
+      </w:r>
+      <w:proofErr w:type="gramEnd"/>
+      <w:r>
+        <w:t xml:space="preserve"> form, different reports can be generated and viewed.  </w:t>
       </w:r>
     </w:p>
     <w:p>
@@ -1323,7 +1349,15 @@
         <w:t xml:space="preserve">application </w:t>
       </w:r>
       <w:r>
-        <w:t xml:space="preserve">will be packaged along with the necessary third party executables (in this case pdftotxt.exe (from XPDF)), DLLs (Dynamic Link Libraries), and system files.  The application runs on the desktop that has Windows 7 or Windows 8 Operating Systems.  </w:t>
+        <w:t xml:space="preserve">will be packaged along with the necessary </w:t>
+      </w:r>
+      <w:proofErr w:type="gramStart"/>
+      <w:r>
+        <w:t>third party</w:t>
+      </w:r>
+      <w:proofErr w:type="gramEnd"/>
+      <w:r>
+        <w:t xml:space="preserve"> executables (in this case pdftotxt.exe (from XPDF)), DLLs (Dynamic Link Libraries), and system files.  The application runs on the desktop that has Windows 7 or Windows 8 Operating Systems.  </w:t>
       </w:r>
     </w:p>
     <w:p>
@@ -1357,7 +1391,15 @@
         <w:t>C</w:t>
       </w:r>
       <w:r>
-        <w:t xml:space="preserve">++.  The tool is internally uses </w:t>
+        <w:t xml:space="preserve">++.  The </w:t>
+      </w:r>
+      <w:proofErr w:type="gramStart"/>
+      <w:r>
+        <w:t>tool is</w:t>
+      </w:r>
+      <w:proofErr w:type="gramEnd"/>
+      <w:r>
+        <w:t xml:space="preserve"> internally uses </w:t>
       </w:r>
       <w:r>
         <w:rPr>
@@ -1431,7 +1473,13 @@
         <w:jc w:val="both"/>
       </w:pPr>
       <w:r>
-        <w:t>temp, a directory used for temporary purpose.</w:t>
+        <w:t xml:space="preserve">temp, a directory used for temporary </w:t>
+      </w:r>
+      <w:r>
+        <w:t>purposes</w:t>
+      </w:r>
+      <w:r>
+        <w:t>.</w:t>
       </w:r>
     </w:p>
     <w:p>
@@ -1445,7 +1493,13 @@
         <w:jc w:val="both"/>
       </w:pPr>
       <w:r>
-        <w:t xml:space="preserve">The necessary application folder is stored at github and can be downloaded.  </w:t>
+        <w:t xml:space="preserve">The necessary application folder is stored at </w:t>
+      </w:r>
+      <w:r>
+        <w:t>Git Hub</w:t>
+      </w:r>
+      <w:r>
+        <w:t xml:space="preserve"> and can be downloaded.  </w:t>
       </w:r>
       <w:r>
         <w:t xml:space="preserve">Download </w:t>
@@ -1454,7 +1508,13 @@
         <w:t xml:space="preserve">the </w:t>
       </w:r>
       <w:r>
-        <w:t xml:space="preserve">application folder from the github </w:t>
+        <w:t xml:space="preserve">application folder from </w:t>
+      </w:r>
+      <w:r>
+        <w:t>GitHub</w:t>
+      </w:r>
+      <w:r>
+        <w:t xml:space="preserve"> </w:t>
       </w:r>
       <w:r>
         <w:t>to the desired di</w:t>
@@ -1488,8 +1548,13 @@
         <w:jc w:val="both"/>
       </w:pPr>
       <w:r>
-        <w:t>Using Cmd</w:t>
-      </w:r>
+        <w:t xml:space="preserve">Using </w:t>
+      </w:r>
+      <w:proofErr w:type="spellStart"/>
+      <w:r>
+        <w:t>Cmd</w:t>
+      </w:r>
+      <w:proofErr w:type="spellEnd"/>
       <w:r>
         <w:t xml:space="preserve"> (command prompt application)</w:t>
       </w:r>
@@ -1530,7 +1595,24 @@
         </w:rPr>
       </w:pPr>
       <w:r>
-        <w:t>There is no need user to download any other files.  All the required libraries or dlls or executables are bundled and placed in the application folder.</w:t>
+        <w:t xml:space="preserve">There is no </w:t>
+      </w:r>
+      <w:r>
+        <w:t>need for the</w:t>
+      </w:r>
+      <w:r>
+        <w:t xml:space="preserve"> user to download any other files.  All the required libraries or </w:t>
+      </w:r>
+      <w:proofErr w:type="gramStart"/>
+      <w:r>
+        <w:t>DLLs(</w:t>
+      </w:r>
+      <w:proofErr w:type="gramEnd"/>
+      <w:r>
+        <w:t>Dynamic Link Libraries)</w:t>
+      </w:r>
+      <w:r>
+        <w:t xml:space="preserve"> or executables are bundled and placed in the application folder.</w:t>
       </w:r>
     </w:p>
     <w:p>
@@ -1551,7 +1633,15 @@
         <w:t>KAUST receives SEC invoices</w:t>
       </w:r>
       <w:r>
-        <w:t xml:space="preserve"> in the form of .pdf file.  The SEC invoice file (.pdf) has mainly two</w:t>
+        <w:t xml:space="preserve"> in the form of </w:t>
+      </w:r>
+      <w:proofErr w:type="gramStart"/>
+      <w:r>
+        <w:t>.pdf</w:t>
+      </w:r>
+      <w:proofErr w:type="gramEnd"/>
+      <w:r>
+        <w:t xml:space="preserve"> file.  The SEC invoice file (.pdf) has mainly two</w:t>
       </w:r>
       <w:r>
         <w:t xml:space="preserve"> kinds of invoices.  One invoice </w:t>
@@ -1560,23 +1650,48 @@
         <w:t xml:space="preserve">has </w:t>
       </w:r>
       <w:r>
-        <w:t xml:space="preserve">many (more) fields and other invoice has less number of fields.  The many fields invoice is called </w:t>
+        <w:t xml:space="preserve">many (more) fields and other </w:t>
+      </w:r>
+      <w:r>
+        <w:t>invoices have</w:t>
+      </w:r>
+      <w:r>
+        <w:t xml:space="preserve"> </w:t>
+      </w:r>
+      <w:r>
+        <w:t>a smaller</w:t>
+      </w:r>
+      <w:r>
+        <w:t xml:space="preserve"> number of fields.  The many fields invoice is called </w:t>
       </w:r>
       <w:r>
         <w:rPr>
           <w:b/>
           <w:bCs/>
         </w:rPr>
-        <w:t>bigger invoice</w:t>
-      </w:r>
-      <w:r>
-        <w:t xml:space="preserve"> and less number of fields is called </w:t>
+        <w:t xml:space="preserve">bigger </w:t>
       </w:r>
       <w:r>
         <w:rPr>
           <w:b/>
           <w:bCs/>
         </w:rPr>
+        <w:t>invoice,</w:t>
+      </w:r>
+      <w:r>
+        <w:t xml:space="preserve"> and </w:t>
+      </w:r>
+      <w:r>
+        <w:t>a smaller</w:t>
+      </w:r>
+      <w:r>
+        <w:t xml:space="preserve"> number of fields is called </w:t>
+      </w:r>
+      <w:r>
+        <w:rPr>
+          <w:b/>
+          <w:bCs/>
+        </w:rPr>
         <w:t>smaller invoice</w:t>
       </w:r>
       <w:r>
@@ -1593,13 +1708,25 @@
         <w:jc w:val="both"/>
       </w:pPr>
       <w:r>
-        <w:t>Most of the times all bigger invoices are in one file, all sm</w:t>
+        <w:t xml:space="preserve">Most of the </w:t>
+      </w:r>
+      <w:r>
+        <w:t>time</w:t>
+      </w:r>
+      <w:r>
+        <w:t xml:space="preserve"> all bigger invoices are in one file, all sm</w:t>
       </w:r>
       <w:r>
         <w:t>aller invoices in another file</w:t>
       </w:r>
       <w:r>
-        <w:t xml:space="preserve">.  Sometimes the smaller and bigger invoices are available in the same file.  </w:t>
+        <w:t xml:space="preserve">.  Sometimes </w:t>
+      </w:r>
+      <w:r>
+        <w:t>smaller</w:t>
+      </w:r>
+      <w:r>
+        <w:t xml:space="preserve"> and bigger invoices are available in the same file.  </w:t>
       </w:r>
     </w:p>
     <w:p>
@@ -1612,7 +1739,19 @@
         <w:jc w:val="both"/>
       </w:pPr>
       <w:r>
-        <w:t xml:space="preserve">The earlier executable takes type (KAU 1 or 2) an input parameter which says whether the input file is bigger or smaller invoices file.  Based on this input, the parser parses and generates the data accordingly.  Whenever the input file contains both smaller and bigger invoices, the executable is not able to generate all the invoices since there is a mismatch for the input parameter, either it generates all the bigger invoices with </w:t>
+        <w:t xml:space="preserve">The earlier executable takes type (KAU 1 or 2) an input parameter which says whether the input file is </w:t>
+      </w:r>
+      <w:r>
+        <w:t xml:space="preserve">a </w:t>
+      </w:r>
+      <w:r>
+        <w:t xml:space="preserve">bigger or smaller </w:t>
+      </w:r>
+      <w:r>
+        <w:t>invoice</w:t>
+      </w:r>
+      <w:r>
+        <w:t xml:space="preserve"> file.  Based on this input, the parser parses and generates the data accordingly.  Whenever the input file contains both smaller and bigger invoices, the executable is not able to generate all the invoices since there is a mismatch for the input parameter, either it generates all the bigger invoices with </w:t>
       </w:r>
       <w:r>
         <w:rPr>
@@ -1665,8 +1804,15 @@
         <w:jc w:val="both"/>
       </w:pPr>
       <w:r>
-        <w:t xml:space="preserve">Each invoice start with </w:t>
-      </w:r>
+        <w:t xml:space="preserve">Each invoice </w:t>
+      </w:r>
+      <w:r>
+        <w:t>starts</w:t>
+      </w:r>
+      <w:r>
+        <w:t xml:space="preserve"> with </w:t>
+      </w:r>
+      <w:proofErr w:type="gramStart"/>
       <w:r>
         <w:rPr>
           <w:rFonts w:ascii="Courier New" w:hAnsi="Courier New" w:cs="Courier New"/>
@@ -1678,6 +1824,7 @@
         </w:rPr>
         <w:t>الاسم</w:t>
       </w:r>
+      <w:proofErr w:type="gramEnd"/>
       <w:r>
         <w:t xml:space="preserve"> phrase.  Whenever the line starts with this phrase then it is considered a block or invoice.  </w:t>
       </w:r>
@@ -1692,7 +1839,11 @@
         <w:jc w:val="both"/>
       </w:pPr>
       <w:r>
-        <w:t>To differentiate between smaller and bigger invoices,</w:t>
+        <w:t>To differentiate between smaller and bigger invoices</w:t>
+      </w:r>
+      <w:proofErr w:type="gramStart"/>
+      <w:r>
+        <w:t>,</w:t>
       </w:r>
       <w:r>
         <w:t xml:space="preserve"> </w:t>
@@ -1705,7 +1856,18 @@
           <w:sz w:val="16"/>
           <w:szCs w:val="16"/>
         </w:rPr>
-        <w:t xml:space="preserve">: </w:t>
+        <w:t>:</w:t>
+      </w:r>
+      <w:proofErr w:type="gramEnd"/>
+      <w:r>
+        <w:rPr>
+          <w:rFonts w:ascii="Courier New" w:hAnsi="Courier New" w:cs="Courier New"/>
+          <w:b/>
+          <w:bCs/>
+          <w:sz w:val="16"/>
+          <w:szCs w:val="16"/>
+        </w:rPr>
+        <w:t xml:space="preserve"> </w:t>
       </w:r>
       <w:r>
         <w:rPr>
@@ -1774,7 +1936,13 @@
         <w:t xml:space="preserve">  </w:t>
       </w:r>
       <w:r>
-        <w:t xml:space="preserve">phrased to used.  </w:t>
+        <w:t xml:space="preserve">phrased </w:t>
+      </w:r>
+      <w:r>
+        <w:t>is</w:t>
+      </w:r>
+      <w:r>
+        <w:t xml:space="preserve"> used.  </w:t>
       </w:r>
       <w:bookmarkEnd w:id="3"/>
       <w:bookmarkEnd w:id="4"/>
@@ -1790,10 +1958,46 @@
       <w:bookmarkEnd w:id="14"/>
       <w:bookmarkEnd w:id="15"/>
       <w:r>
-        <w:t xml:space="preserve">If the invoice contains this phrase then invoice is called bigger invoice otherwise the invoice is called smaller invoice.  </w:t>
-      </w:r>
-      <w:r>
-        <w:t>In the case of bigger invoices, most of the cases the differentiated phrase is available in the last 6</w:t>
+        <w:t xml:space="preserve">If the invoice contains this </w:t>
+      </w:r>
+      <w:r>
+        <w:t>phrase,</w:t>
+      </w:r>
+      <w:r>
+        <w:t xml:space="preserve"> then </w:t>
+      </w:r>
+      <w:r>
+        <w:t xml:space="preserve">the </w:t>
+      </w:r>
+      <w:r>
+        <w:t xml:space="preserve">invoice is called </w:t>
+      </w:r>
+      <w:r>
+        <w:t xml:space="preserve">a </w:t>
+      </w:r>
+      <w:r>
+        <w:t xml:space="preserve">bigger invoice otherwise the invoice is called </w:t>
+      </w:r>
+      <w:r>
+        <w:t xml:space="preserve">a </w:t>
+      </w:r>
+      <w:r>
+        <w:t xml:space="preserve">smaller invoice.  </w:t>
+      </w:r>
+      <w:r>
+        <w:t xml:space="preserve">In the case of bigger invoices, </w:t>
+      </w:r>
+      <w:r>
+        <w:t>in most</w:t>
+      </w:r>
+      <w:r>
+        <w:t xml:space="preserve"> cases</w:t>
+      </w:r>
+      <w:r>
+        <w:t>,</w:t>
+      </w:r>
+      <w:r>
+        <w:t xml:space="preserve"> the differentiated phrase is available in the last 6</w:t>
       </w:r>
       <w:r>
         <w:rPr>
@@ -1802,7 +2006,25 @@
         <w:t>th</w:t>
       </w:r>
       <w:r>
-        <w:t xml:space="preserve"> line.  Whenever this phrase is found in the last 6 line then the corresponding invoice is called bigger invoice otherwise it is called smaller invoice.</w:t>
+        <w:t xml:space="preserve"> line.  Whenever this phrase is found in the last 6 </w:t>
+      </w:r>
+      <w:r>
+        <w:t>lines</w:t>
+      </w:r>
+      <w:r>
+        <w:t xml:space="preserve"> then the corresponding invoice is called </w:t>
+      </w:r>
+      <w:r>
+        <w:t xml:space="preserve">a </w:t>
+      </w:r>
+      <w:r>
+        <w:t xml:space="preserve">bigger invoice otherwise it is called </w:t>
+      </w:r>
+      <w:r>
+        <w:t xml:space="preserve">a </w:t>
+      </w:r>
+      <w:r>
+        <w:t>smaller invoice.</w:t>
       </w:r>
     </w:p>
     <w:p>
@@ -1820,7 +2042,19 @@
         <w:jc w:val="both"/>
       </w:pPr>
       <w:r>
-        <w:t>Generate the invoices data with following options:</w:t>
+        <w:t xml:space="preserve">Generate the </w:t>
+      </w:r>
+      <w:r>
+        <w:t>invoice</w:t>
+      </w:r>
+      <w:r>
+        <w:t xml:space="preserve"> data with </w:t>
+      </w:r>
+      <w:r>
+        <w:t xml:space="preserve">the </w:t>
+      </w:r>
+      <w:r>
+        <w:t>following options:</w:t>
       </w:r>
     </w:p>
     <w:p>
@@ -1853,7 +2087,31 @@
           <w:b/>
           <w:bCs/>
         </w:rPr>
-        <w:t xml:space="preserve">arabictranslate.exe 7 2021 D:\KAUST\projects\tests\misc\saudi_electric\jul_2021\KAU2_18_Feeders_Jul_21.pdf </w:t>
+        <w:t>arabictranslate.exe 7 202</w:t>
+      </w:r>
+      <w:r>
+        <w:rPr>
+          <w:rFonts w:ascii="Courier New" w:hAnsi="Courier New" w:cs="Courier New"/>
+          <w:b/>
+          <w:bCs/>
+        </w:rPr>
+        <w:t>3</w:t>
+      </w:r>
+      <w:r>
+        <w:rPr>
+          <w:rFonts w:ascii="Courier New" w:hAnsi="Courier New" w:cs="Courier New"/>
+          <w:b/>
+          <w:bCs/>
+        </w:rPr>
+        <w:t xml:space="preserve"> </w:t>
+      </w:r>
+      <w:r>
+        <w:rPr>
+          <w:rFonts w:ascii="Courier New" w:hAnsi="Courier New" w:cs="Courier New"/>
+          <w:b/>
+          <w:bCs/>
+        </w:rPr>
+        <w:t>D:\KAUST\projects\tests\misc\saudi_electric\Aug_2023\KAU1-6F-JulAuginv2023.pdf D:\KAUST\projects\tests\misc\saudi_electric\Aug_2023\output</w:t>
       </w:r>
     </w:p>
     <w:p>
@@ -1866,7 +2124,10 @@
         <w:jc w:val="both"/>
       </w:pPr>
       <w:r>
-        <w:t>Following are the parameters:</w:t>
+        <w:t>The following</w:t>
+      </w:r>
+      <w:r>
+        <w:t xml:space="preserve"> are the parameters:</w:t>
       </w:r>
     </w:p>
     <w:p>
@@ -1879,6 +2140,7 @@
         <w:jc w:val="both"/>
       </w:pPr>
       <w:r>
+        <w:lastRenderedPageBreak/>
         <w:t>Invoice Month</w:t>
       </w:r>
     </w:p>
@@ -1892,7 +2154,6 @@
         <w:jc w:val="both"/>
       </w:pPr>
       <w:r>
-        <w:lastRenderedPageBreak/>
         <w:t>Invoice Year</w:t>
       </w:r>
     </w:p>
@@ -1911,25 +2172,28 @@
     </w:p>
     <w:p>
       <w:pPr>
+        <w:pStyle w:val="ListParagraph"/>
+        <w:numPr>
+          <w:ilvl w:val="0"/>
+          <w:numId w:val="12"/>
+        </w:numPr>
         <w:jc w:val="both"/>
       </w:pPr>
+      <w:r>
+        <w:t>Output Path</w:t>
+      </w:r>
     </w:p>
     <w:p>
       <w:pPr>
         <w:jc w:val="both"/>
       </w:pPr>
-      <w:r>
-        <w:t xml:space="preserve">The application generates output file(s) automatically in the same folder where the input .pdf file exists.  </w:t>
-      </w:r>
     </w:p>
     <w:p>
       <w:pPr>
         <w:jc w:val="both"/>
-      </w:pPr>
-    </w:p>
-    <w:p>
-      <w:pPr>
-        <w:jc w:val="both"/>
+        <w:rPr>
+          <w:rFonts w:ascii="Courier New" w:hAnsi="Courier New" w:cs="Courier New"/>
+        </w:rPr>
       </w:pPr>
       <w:r>
         <w:t xml:space="preserve">Assume that name of the input file is </w:t>
@@ -1940,10 +2204,7 @@
           <w:b/>
           <w:bCs/>
         </w:rPr>
-        <w:t>KAU_Main.pdf</w:t>
-      </w:r>
-      <w:r>
-        <w:t xml:space="preserve">.  If the input invoice file contains only bigger invoices then it generates </w:t>
+        <w:t>KAU1-6F-JulAuginv2023.pdf</w:t>
       </w:r>
       <w:r>
         <w:rPr>
@@ -1951,10 +2212,7 @@
           <w:b/>
           <w:bCs/>
         </w:rPr>
-        <w:t>KAU_Main_bigger.csv</w:t>
-      </w:r>
-      <w:r>
-        <w:t xml:space="preserve">.  If the input invoice file contains only smaller invoices then it generates </w:t>
+        <w:t>.</w:t>
       </w:r>
       <w:r>
         <w:rPr>
@@ -1962,10 +2220,13 @@
           <w:b/>
           <w:bCs/>
         </w:rPr>
-        <w:t>KAU_Main_smaller.csv</w:t>
-      </w:r>
-      <w:r>
-        <w:t xml:space="preserve">.  If the input invoice file contains both bigger and smaller invoices then it generates both </w:t>
+        <w:t xml:space="preserve"> </w:t>
+      </w:r>
+      <w:r>
+        <w:t xml:space="preserve"> </w:t>
+      </w:r>
+      <w:r>
+        <w:t xml:space="preserve">The parser generates </w:t>
       </w:r>
       <w:r>
         <w:rPr>
@@ -1973,13 +2234,7 @@
           <w:b/>
           <w:bCs/>
         </w:rPr>
-        <w:t>KAU_Main_bigger.csv</w:t>
-      </w:r>
-      <w:r>
-        <w:t xml:space="preserve"> </w:t>
-      </w:r>
-      <w:r>
-        <w:t xml:space="preserve">and </w:t>
+        <w:t>KAU1-6F-JulAuginv2023</w:t>
       </w:r>
       <w:r>
         <w:rPr>
@@ -1987,32 +2242,7 @@
           <w:b/>
           <w:bCs/>
         </w:rPr>
-        <w:t>KAU_Main_smaller.csv</w:t>
-      </w:r>
-      <w:r>
-        <w:t xml:space="preserve"> </w:t>
-      </w:r>
-      <w:r>
-        <w:t xml:space="preserve">files. </w:t>
-      </w:r>
-    </w:p>
-    <w:p>
-      <w:pPr>
-        <w:jc w:val="both"/>
-      </w:pPr>
-    </w:p>
-    <w:p>
-      <w:pPr>
-        <w:jc w:val="both"/>
-      </w:pPr>
-      <w:r>
-        <w:t xml:space="preserve">Also, </w:t>
-      </w:r>
-      <w:r>
-        <w:t xml:space="preserve">there is a need to </w:t>
-      </w:r>
-      <w:r>
-        <w:t xml:space="preserve">generate the summary of the file with the file name </w:t>
+        <w:t>_invocies</w:t>
       </w:r>
       <w:r>
         <w:rPr>
@@ -2020,7 +2250,7 @@
           <w:b/>
           <w:bCs/>
         </w:rPr>
-        <w:t>KAU_Main_s</w:t>
+        <w:t>.</w:t>
       </w:r>
       <w:r>
         <w:rPr>
@@ -2028,7 +2258,7 @@
           <w:b/>
           <w:bCs/>
         </w:rPr>
-        <w:t>ummary</w:t>
+        <w:t>csv</w:t>
       </w:r>
       <w:r>
         <w:rPr>
@@ -2036,28 +2266,125 @@
           <w:b/>
           <w:bCs/>
         </w:rPr>
-        <w:t>.csv</w:t>
-      </w:r>
-      <w:r>
-        <w:t xml:space="preserve"> irrespective of the invoices</w:t>
-      </w:r>
-      <w:r>
-        <w:t xml:space="preserve"> type</w:t>
-      </w:r>
-      <w:r>
-        <w:t xml:space="preserve">, which means </w:t>
-      </w:r>
-      <w:r>
-        <w:t xml:space="preserve">this file is </w:t>
-      </w:r>
-      <w:r>
-        <w:t>always generate</w:t>
-      </w:r>
-      <w:r>
-        <w:t>d</w:t>
-      </w:r>
-      <w:r>
+        <w:t xml:space="preserve"> </w:t>
+      </w:r>
+      <w:r>
+        <w:t>and</w:t>
+      </w:r>
+      <w:r>
+        <w:rPr>
+          <w:rFonts w:ascii="Courier New" w:hAnsi="Courier New" w:cs="Courier New"/>
+        </w:rPr>
+        <w:t xml:space="preserve"> </w:t>
+      </w:r>
+    </w:p>
+    <w:p>
+      <w:pPr>
+        <w:jc w:val="both"/>
+        <w:rPr>
+          <w:rFonts w:ascii="Courier New" w:hAnsi="Courier New" w:cs="Courier New"/>
+        </w:rPr>
+      </w:pPr>
+      <w:r>
+        <w:rPr>
+          <w:rFonts w:ascii="Courier New" w:hAnsi="Courier New" w:cs="Courier New"/>
+          <w:b/>
+          <w:bCs/>
+        </w:rPr>
+        <w:t>KAU1-6F-JulAuginv2023</w:t>
+      </w:r>
+      <w:r>
+        <w:rPr>
+          <w:rFonts w:ascii="Courier New" w:hAnsi="Courier New" w:cs="Courier New"/>
+          <w:b/>
+          <w:bCs/>
+        </w:rPr>
+        <w:t>_summary</w:t>
+      </w:r>
+      <w:r>
+        <w:rPr>
+          <w:rFonts w:ascii="Courier New" w:hAnsi="Courier New" w:cs="Courier New"/>
+          <w:b/>
+          <w:bCs/>
+        </w:rPr>
+        <w:t>.</w:t>
+      </w:r>
+      <w:r>
+        <w:rPr>
+          <w:rFonts w:ascii="Courier New" w:hAnsi="Courier New" w:cs="Courier New"/>
+          <w:b/>
+          <w:bCs/>
+        </w:rPr>
+        <w:t>csv</w:t>
+      </w:r>
+      <w:r>
+        <w:rPr>
+          <w:rFonts w:ascii="Courier New" w:hAnsi="Courier New" w:cs="Courier New"/>
+          <w:b/>
+          <w:bCs/>
+        </w:rPr>
+        <w:t xml:space="preserve"> </w:t>
+      </w:r>
+      <w:r>
+        <w:t>in the</w:t>
+      </w:r>
+      <w:r>
+        <w:rPr>
+          <w:rFonts w:ascii="Courier New" w:hAnsi="Courier New" w:cs="Courier New"/>
+        </w:rPr>
+        <w:t xml:space="preserve"> </w:t>
+      </w:r>
+    </w:p>
+    <w:p>
+      <w:pPr>
+        <w:jc w:val="both"/>
+      </w:pPr>
+      <w:r>
+        <w:rPr>
+          <w:rFonts w:ascii="Courier New" w:hAnsi="Courier New" w:cs="Courier New"/>
+          <w:b/>
+          <w:bCs/>
+        </w:rPr>
+        <w:t>D:\KAUST\projects\tests\misc\saudi_electric\Aug_2023\output</w:t>
+      </w:r>
+      <w:r>
+        <w:rPr>
+          <w:rFonts w:ascii="Courier New" w:hAnsi="Courier New" w:cs="Courier New"/>
+          <w:b/>
+          <w:bCs/>
+        </w:rPr>
+        <w:t xml:space="preserve"> </w:t>
+      </w:r>
+      <w:r>
+        <w:t>folder</w:t>
+      </w:r>
+      <w:r>
+        <w:rPr>
+          <w:rFonts w:ascii="Courier New" w:hAnsi="Courier New" w:cs="Courier New"/>
+        </w:rPr>
         <w:t xml:space="preserve">.  </w:t>
+      </w:r>
+      <w:r>
+        <w:rPr>
+          <w:rFonts w:ascii="Courier New" w:hAnsi="Courier New" w:cs="Courier New"/>
+          <w:b/>
+          <w:bCs/>
+        </w:rPr>
+        <w:t xml:space="preserve"> </w:t>
+      </w:r>
+      <w:r>
+        <w:t xml:space="preserve"> </w:t>
+      </w:r>
+      <w:r>
+        <w:rPr>
+          <w:rFonts w:ascii="Courier New" w:hAnsi="Courier New" w:cs="Courier New"/>
+          <w:b/>
+          <w:bCs/>
+        </w:rPr>
+        <w:t xml:space="preserve"> </w:t>
+      </w:r>
+      <w:r>
+        <w:t xml:space="preserve"> </w:t>
       </w:r>
     </w:p>
     <w:p>
@@ -2090,7 +2417,31 @@
           <w:b/>
           <w:bCs/>
         </w:rPr>
-        <w:t xml:space="preserve">arabictranslate.exe 7 2021 D:\KAUST\projects\tests\misc\saudi_electric\jul_2021\KAU2_18_Feeders_Jul_21.pdf </w:t>
+        <w:t>arabictranslate.exe 7 202</w:t>
+      </w:r>
+      <w:r>
+        <w:rPr>
+          <w:rFonts w:ascii="Courier New" w:hAnsi="Courier New" w:cs="Courier New"/>
+          <w:b/>
+          <w:bCs/>
+        </w:rPr>
+        <w:t>3</w:t>
+      </w:r>
+      <w:r>
+        <w:rPr>
+          <w:rFonts w:ascii="Courier New" w:hAnsi="Courier New" w:cs="Courier New"/>
+          <w:b/>
+          <w:bCs/>
+        </w:rPr>
+        <w:t xml:space="preserve"> </w:t>
+      </w:r>
+      <w:r>
+        <w:rPr>
+          <w:rFonts w:ascii="Courier New" w:hAnsi="Courier New" w:cs="Courier New"/>
+          <w:b/>
+          <w:bCs/>
+        </w:rPr>
+        <w:t>D:\KAUST\projects\tests\misc\saudi_electric\Aug_2023\KAU1-6F-JulAuginv2023.pdf</w:t>
       </w:r>
     </w:p>
     <w:p/>
@@ -2099,7 +2450,10 @@
         <w:jc w:val="both"/>
       </w:pPr>
       <w:r>
-        <w:t>Following are the parameters:</w:t>
+        <w:t>The f</w:t>
+      </w:r>
+      <w:r>
+        <w:t>ollowing are the parameters:</w:t>
       </w:r>
     </w:p>
     <w:p>
@@ -2151,23 +2505,23 @@
         <w:jc w:val="both"/>
       </w:pPr>
       <w:r>
-        <w:t xml:space="preserve">The application generates </w:t>
-      </w:r>
-      <w:r>
-        <w:t xml:space="preserve">only one </w:t>
-      </w:r>
-      <w:r>
-        <w:t xml:space="preserve">output file in the same folder where the input .pdf file exists.  </w:t>
+        <w:t xml:space="preserve">The application generates output file(s) automatically in the same folder where the input .pdf file exists.  </w:t>
       </w:r>
     </w:p>
     <w:p>
       <w:pPr>
         <w:jc w:val="both"/>
       </w:pPr>
+      <w:r>
+        <w:t xml:space="preserve"> </w:t>
+      </w:r>
     </w:p>
     <w:p>
       <w:pPr>
         <w:jc w:val="both"/>
+        <w:rPr>
+          <w:rFonts w:ascii="Courier New" w:hAnsi="Courier New" w:cs="Courier New"/>
+        </w:rPr>
       </w:pPr>
       <w:r>
         <w:t xml:space="preserve">Assume that name of the input file is </w:t>
@@ -2178,13 +2532,7 @@
           <w:b/>
           <w:bCs/>
         </w:rPr>
-        <w:t>KAU_Main.pdf</w:t>
-      </w:r>
-      <w:r>
-        <w:t xml:space="preserve">.  </w:t>
-      </w:r>
-      <w:r>
-        <w:t xml:space="preserve">The output file name is </w:t>
+        <w:t>KAU1-6F-JulAuginv2023.pdf</w:t>
       </w:r>
       <w:r>
         <w:rPr>
@@ -2192,73 +2540,109 @@
           <w:b/>
           <w:bCs/>
         </w:rPr>
-        <w:t xml:space="preserve">KAU_Main.xlsx.  </w:t>
-      </w:r>
-      <w:r>
-        <w:t xml:space="preserve"> T</w:t>
-      </w:r>
-      <w:r>
-        <w:t xml:space="preserve">he </w:t>
-      </w:r>
-      <w:r>
-        <w:t xml:space="preserve">first tab/worksheet in the .xlsx contains </w:t>
-      </w:r>
-      <w:r>
-        <w:rPr>
+        <w:t>.</w:t>
+      </w:r>
+      <w:r>
+        <w:rPr>
+          <w:rFonts w:ascii="Courier New" w:hAnsi="Courier New" w:cs="Courier New"/>
           <w:b/>
           <w:bCs/>
         </w:rPr>
-        <w:t>summary</w:t>
-      </w:r>
-      <w:r>
-        <w:t xml:space="preserve"> of the invoice</w:t>
-      </w:r>
-      <w:r>
-        <w:t xml:space="preserve"> file</w:t>
-      </w:r>
-      <w:r>
-        <w:t xml:space="preserve">, </w:t>
-      </w:r>
-      <w:r>
-        <w:t xml:space="preserve">the second tab/worksheet contains the </w:t>
-      </w:r>
-      <w:r>
-        <w:rPr>
+        <w:t xml:space="preserve"> </w:t>
+      </w:r>
+      <w:r>
+        <w:t xml:space="preserve"> The parser generates </w:t>
+      </w:r>
+      <w:r>
+        <w:rPr>
+          <w:rFonts w:ascii="Courier New" w:hAnsi="Courier New" w:cs="Courier New"/>
           <w:b/>
           <w:bCs/>
         </w:rPr>
-        <w:t>bigger invoices</w:t>
-      </w:r>
-      <w:r>
-        <w:t xml:space="preserve"> data if </w:t>
-      </w:r>
-      <w:r>
-        <w:t xml:space="preserve">bigger invoices </w:t>
-      </w:r>
-      <w:r>
-        <w:t xml:space="preserve">present in the invoice pdf file, and the third tab/worksheet contains the </w:t>
-      </w:r>
-      <w:r>
-        <w:rPr>
+        <w:t>KAU1-6F-JulAuginv2023</w:t>
+      </w:r>
+      <w:r>
+        <w:rPr>
+          <w:rFonts w:ascii="Courier New" w:hAnsi="Courier New" w:cs="Courier New"/>
           <w:b/>
           <w:bCs/>
         </w:rPr>
-        <w:t>smaller invoices</w:t>
-      </w:r>
-      <w:r>
-        <w:t xml:space="preserve"> data if </w:t>
-      </w:r>
-      <w:r>
-        <w:t xml:space="preserve">smaller invoices </w:t>
-      </w:r>
-      <w:r>
-        <w:t>present in the invoice pdf file.</w:t>
+        <w:t>_invocies</w:t>
+      </w:r>
+      <w:r>
+        <w:rPr>
+          <w:rFonts w:ascii="Courier New" w:hAnsi="Courier New" w:cs="Courier New"/>
+          <w:b/>
+          <w:bCs/>
+        </w:rPr>
+        <w:t>.</w:t>
+      </w:r>
+      <w:r>
+        <w:rPr>
+          <w:rFonts w:ascii="Courier New" w:hAnsi="Courier New" w:cs="Courier New"/>
+          <w:b/>
+          <w:bCs/>
+        </w:rPr>
+        <w:t xml:space="preserve">csv </w:t>
+      </w:r>
+      <w:r>
+        <w:t>and</w:t>
+      </w:r>
+      <w:r>
+        <w:rPr>
+          <w:rFonts w:ascii="Courier New" w:hAnsi="Courier New" w:cs="Courier New"/>
+        </w:rPr>
+        <w:t xml:space="preserve"> </w:t>
       </w:r>
     </w:p>
     <w:p>
       <w:pPr>
         <w:jc w:val="both"/>
-      </w:pPr>
+        <w:rPr>
+          <w:rFonts w:ascii="Courier New" w:hAnsi="Courier New" w:cs="Courier New"/>
+        </w:rPr>
+      </w:pPr>
+      <w:r>
+        <w:rPr>
+          <w:rFonts w:ascii="Courier New" w:hAnsi="Courier New" w:cs="Courier New"/>
+          <w:b/>
+          <w:bCs/>
+        </w:rPr>
+        <w:t>KAU1-6F-JulAuginv2023</w:t>
+      </w:r>
+      <w:r>
+        <w:rPr>
+          <w:rFonts w:ascii="Courier New" w:hAnsi="Courier New" w:cs="Courier New"/>
+          <w:b/>
+          <w:bCs/>
+        </w:rPr>
+        <w:t>_summary</w:t>
+      </w:r>
+      <w:r>
+        <w:rPr>
+          <w:rFonts w:ascii="Courier New" w:hAnsi="Courier New" w:cs="Courier New"/>
+          <w:b/>
+          <w:bCs/>
+        </w:rPr>
+        <w:t>.</w:t>
+      </w:r>
+      <w:r>
+        <w:rPr>
+          <w:rFonts w:ascii="Courier New" w:hAnsi="Courier New" w:cs="Courier New"/>
+          <w:b/>
+          <w:bCs/>
+        </w:rPr>
+        <w:t xml:space="preserve">csv </w:t>
+      </w:r>
+      <w:r>
+        <w:t>in the</w:t>
+      </w:r>
+      <w:r>
+        <w:rPr>
+          <w:rFonts w:ascii="Courier New" w:hAnsi="Courier New" w:cs="Courier New"/>
+        </w:rPr>
+        <w:t xml:space="preserve"> </w:t>
+      </w:r>
     </w:p>
     <w:p>
       <w:pPr>
@@ -2266,9 +2650,47 @@
       </w:pPr>
       <w:r>
         <w:rPr>
-          <w:color w:val="00B050"/>
-        </w:rPr>
-        <w:t>Option 1 requires less changes in the parser and front end when compare to option 2.</w:t>
+          <w:rFonts w:ascii="Courier New" w:hAnsi="Courier New" w:cs="Courier New"/>
+          <w:b/>
+          <w:bCs/>
+        </w:rPr>
+        <w:t>D:\KAUST\projects\tests\misc\saudi_electric\Aug_2023</w:t>
+      </w:r>
+      <w:r>
+        <w:rPr>
+          <w:rFonts w:ascii="Courier New" w:hAnsi="Courier New" w:cs="Courier New"/>
+          <w:b/>
+          <w:bCs/>
+        </w:rPr>
+        <w:t xml:space="preserve"> </w:t>
+      </w:r>
+      <w:r>
+        <w:t>folder</w:t>
+      </w:r>
+      <w:r>
+        <w:rPr>
+          <w:rFonts w:ascii="Courier New" w:hAnsi="Courier New" w:cs="Courier New"/>
+        </w:rPr>
+        <w:t xml:space="preserve">.  </w:t>
+      </w:r>
+      <w:r>
+        <w:rPr>
+          <w:rFonts w:ascii="Courier New" w:hAnsi="Courier New" w:cs="Courier New"/>
+          <w:b/>
+          <w:bCs/>
+        </w:rPr>
+        <w:t xml:space="preserve"> </w:t>
+      </w:r>
+      <w:r>
+        <w:t xml:space="preserve"> </w:t>
+      </w:r>
+      <w:r>
+        <w:rPr>
+          <w:rFonts w:ascii="Courier New" w:hAnsi="Courier New" w:cs="Courier New"/>
+          <w:b/>
+          <w:bCs/>
+        </w:rPr>
+        <w:t xml:space="preserve"> </w:t>
       </w:r>
       <w:r>
         <w:t xml:space="preserve"> </w:t>
@@ -2276,6 +2698,11 @@
     </w:p>
     <w:p>
       <w:pPr>
+        <w:jc w:val="both"/>
+      </w:pPr>
+    </w:p>
+    <w:p>
+      <w:pPr>
         <w:pStyle w:val="Heading1"/>
       </w:pPr>
       <w:bookmarkStart w:id="23" w:name="_Toc146526453"/>
@@ -2283,6 +2710,41 @@
         <w:t>Summary</w:t>
       </w:r>
       <w:bookmarkEnd w:id="23"/>
+    </w:p>
+    <w:p>
+      <w:pPr>
+        <w:jc w:val="both"/>
+      </w:pPr>
+    </w:p>
+    <w:p>
+      <w:pPr>
+        <w:jc w:val="both"/>
+      </w:pPr>
+    </w:p>
+    <w:p>
+      <w:pPr>
+        <w:jc w:val="both"/>
+      </w:pPr>
+    </w:p>
+    <w:p>
+      <w:pPr>
+        <w:jc w:val="both"/>
+      </w:pPr>
+    </w:p>
+    <w:p>
+      <w:pPr>
+        <w:jc w:val="both"/>
+      </w:pPr>
+    </w:p>
+    <w:p>
+      <w:pPr>
+        <w:jc w:val="both"/>
+      </w:pPr>
+    </w:p>
+    <w:p>
+      <w:pPr>
+        <w:jc w:val="both"/>
+      </w:pPr>
     </w:p>
     <w:p>
       <w:pPr>
@@ -2391,16 +2853,7 @@
                                 <w:szCs w:val="16"/>
                                 <w:highlight w:val="red"/>
                               </w:rPr>
-                              <w:t>A</w:t>
-                            </w:r>
-                            <w:r>
-                              <w:rPr>
-                                <w:color w:val="FFFFFF" w:themeColor="background1"/>
-                                <w:sz w:val="16"/>
-                                <w:szCs w:val="16"/>
-                                <w:highlight w:val="red"/>
-                              </w:rPr>
-                              <w:t>P</w:t>
+                              <w:t>AP</w:t>
                             </w:r>
                             <w:r>
                               <w:t xml:space="preserve"> </w:t>
@@ -2489,16 +2942,7 @@
                           <w:szCs w:val="16"/>
                           <w:highlight w:val="red"/>
                         </w:rPr>
-                        <w:t>A</w:t>
-                      </w:r>
-                      <w:r>
-                        <w:rPr>
-                          <w:color w:val="FFFFFF" w:themeColor="background1"/>
-                          <w:sz w:val="16"/>
-                          <w:szCs w:val="16"/>
-                          <w:highlight w:val="red"/>
-                        </w:rPr>
-                        <w:t>P</w:t>
+                        <w:t>AP</w:t>
                       </w:r>
                       <w:r>
                         <w:t xml:space="preserve"> </w:t>
@@ -2559,7 +3003,7 @@
         <mc:AlternateContent>
           <mc:Choice Requires="wps">
             <w:drawing>
-              <wp:anchor distT="0" distB="0" distL="114300" distR="114300" simplePos="0" relativeHeight="251642880" behindDoc="0" locked="0" layoutInCell="1" allowOverlap="1" wp14:anchorId="62895795" wp14:editId="233BEDBC">
+              <wp:anchor distT="0" distB="0" distL="114300" distR="114300" simplePos="0" relativeHeight="251641856" behindDoc="0" locked="0" layoutInCell="1" allowOverlap="1" wp14:anchorId="62895795" wp14:editId="233BEDBC">
                 <wp:simplePos x="0" y="0"/>
                 <wp:positionH relativeFrom="column">
                   <wp:posOffset>3989567</wp:posOffset>
@@ -2703,7 +3147,7 @@
           </mc:Choice>
           <mc:Fallback>
             <w:pict>
-              <v:roundrect w14:anchorId="62895795" id="_x0000_s1027" style="position:absolute;left:0;text-align:left;margin-left:314.15pt;margin-top:173pt;width:29.15pt;height:16.85pt;z-index:251642880;visibility:visible;mso-wrap-style:square;mso-width-percent:0;mso-height-percent:0;mso-wrap-distance-left:9pt;mso-wrap-distance-top:0;mso-wrap-distance-right:9pt;mso-wrap-distance-bottom:0;mso-position-horizontal:absolute;mso-position-horizontal-relative:text;mso-position-vertical:absolute;mso-position-vertical-relative:text;mso-width-percent:0;mso-height-percent:0;mso-width-relative:margin;mso-height-relative:margin;v-text-anchor:middle" arcsize="0" o:gfxdata="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" filled="f" stroked="f" strokeweight="1pt">
+              <v:roundrect w14:anchorId="62895795" id="_x0000_s1027" style="position:absolute;left:0;text-align:left;margin-left:314.15pt;margin-top:173pt;width:29.15pt;height:16.85pt;z-index:251641856;visibility:visible;mso-wrap-style:square;mso-width-percent:0;mso-height-percent:0;mso-wrap-distance-left:9pt;mso-wrap-distance-top:0;mso-wrap-distance-right:9pt;mso-wrap-distance-bottom:0;mso-position-horizontal:absolute;mso-position-horizontal-relative:text;mso-position-vertical:absolute;mso-position-vertical-relative:text;mso-width-percent:0;mso-height-percent:0;mso-width-relative:margin;mso-height-relative:margin;v-text-anchor:middle" arcsize="0" o:gfxdata="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" filled="f" stroked="f" strokeweight="1pt">
                 <v:stroke joinstyle="miter"/>
                 <v:textbox>
                   <w:txbxContent>
@@ -2793,7 +3237,7 @@
         <mc:AlternateContent>
           <mc:Choice Requires="wps">
             <w:drawing>
-              <wp:anchor distT="0" distB="0" distL="114300" distR="114300" simplePos="0" relativeHeight="251628544" behindDoc="0" locked="0" layoutInCell="1" allowOverlap="1" wp14:anchorId="3DC7D984" wp14:editId="18D4F672">
+              <wp:anchor distT="0" distB="0" distL="114300" distR="114300" simplePos="0" relativeHeight="251627520" behindDoc="0" locked="0" layoutInCell="1" allowOverlap="1" wp14:anchorId="3DC7D984" wp14:editId="18D4F672">
                 <wp:simplePos x="0" y="0"/>
                 <wp:positionH relativeFrom="column">
                   <wp:posOffset>3371524</wp:posOffset>
@@ -2937,7 +3381,7 @@
           </mc:Choice>
           <mc:Fallback>
             <w:pict>
-              <v:roundrect w14:anchorId="3DC7D984" id="_x0000_s1028" style="position:absolute;left:0;text-align:left;margin-left:265.45pt;margin-top:172.6pt;width:30.5pt;height:16.85pt;z-index:251628544;visibility:visible;mso-wrap-style:square;mso-width-percent:0;mso-height-percent:0;mso-wrap-distance-left:9pt;mso-wrap-distance-top:0;mso-wrap-distance-right:9pt;mso-wrap-distance-bottom:0;mso-position-horizontal:absolute;mso-position-horizontal-relative:text;mso-position-vertical:absolute;mso-position-vertical-relative:text;mso-width-percent:0;mso-height-percent:0;mso-width-relative:margin;mso-height-relative:margin;v-text-anchor:middle" arcsize="0" o:gfxdata="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" filled="f" stroked="f" strokeweight="1pt">
+              <v:roundrect w14:anchorId="3DC7D984" id="_x0000_s1028" style="position:absolute;left:0;text-align:left;margin-left:265.45pt;margin-top:172.6pt;width:30.5pt;height:16.85pt;z-index:251627520;visibility:visible;mso-wrap-style:square;mso-width-percent:0;mso-height-percent:0;mso-wrap-distance-left:9pt;mso-wrap-distance-top:0;mso-wrap-distance-right:9pt;mso-wrap-distance-bottom:0;mso-position-horizontal:absolute;mso-position-horizontal-relative:text;mso-position-vertical:absolute;mso-position-vertical-relative:text;mso-width-percent:0;mso-height-percent:0;mso-width-relative:margin;mso-height-relative:margin;v-text-anchor:middle" arcsize="0" o:gfxdata="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" filled="f" stroked="f" strokeweight="1pt">
                 <v:stroke joinstyle="miter"/>
                 <v:textbox>
                   <w:txbxContent>
@@ -3027,7 +3471,7 @@
         <mc:AlternateContent>
           <mc:Choice Requires="wps">
             <w:drawing>
-              <wp:anchor distT="0" distB="0" distL="114300" distR="114300" simplePos="0" relativeHeight="251692032" behindDoc="0" locked="0" layoutInCell="1" allowOverlap="1" wp14:anchorId="71BF8133" wp14:editId="587682EB">
+              <wp:anchor distT="0" distB="0" distL="114300" distR="114300" simplePos="0" relativeHeight="251691008" behindDoc="0" locked="0" layoutInCell="1" allowOverlap="1" wp14:anchorId="71BF8133" wp14:editId="587682EB">
                 <wp:simplePos x="0" y="0"/>
                 <wp:positionH relativeFrom="column">
                   <wp:posOffset>698397</wp:posOffset>
@@ -3162,7 +3606,7 @@
           </mc:Choice>
           <mc:Fallback>
             <w:pict>
-              <v:roundrect w14:anchorId="71BF8133" id="_x0000_s1029" style="position:absolute;left:0;text-align:left;margin-left:55pt;margin-top:172.7pt;width:27.65pt;height:16.85pt;z-index:251692032;visibility:visible;mso-wrap-style:square;mso-width-percent:0;mso-height-percent:0;mso-wrap-distance-left:9pt;mso-wrap-distance-top:0;mso-wrap-distance-right:9pt;mso-wrap-distance-bottom:0;mso-position-horizontal:absolute;mso-position-horizontal-relative:text;mso-position-vertical:absolute;mso-position-vertical-relative:text;mso-width-percent:0;mso-height-percent:0;mso-width-relative:margin;mso-height-relative:margin;v-text-anchor:middle" arcsize="0" o:gfxdata="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" filled="f" stroked="f" strokeweight="1pt">
+              <v:roundrect w14:anchorId="71BF8133" id="_x0000_s1029" style="position:absolute;left:0;text-align:left;margin-left:55pt;margin-top:172.7pt;width:27.65pt;height:16.85pt;z-index:251691008;visibility:visible;mso-wrap-style:square;mso-width-percent:0;mso-height-percent:0;mso-wrap-distance-left:9pt;mso-wrap-distance-top:0;mso-wrap-distance-right:9pt;mso-wrap-distance-bottom:0;mso-position-horizontal:absolute;mso-position-horizontal-relative:text;mso-position-vertical:absolute;mso-position-vertical-relative:text;mso-width-percent:0;mso-height-percent:0;mso-width-relative:margin;mso-height-relative:margin;v-text-anchor:middle" arcsize="0" o:gfxdata="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" filled="f" stroked="f" strokeweight="1pt">
                 <v:stroke joinstyle="miter"/>
                 <v:textbox>
                   <w:txbxContent>
@@ -3243,7 +3687,7 @@
         <mc:AlternateContent>
           <mc:Choice Requires="wps">
             <w:drawing>
-              <wp:anchor distT="0" distB="0" distL="114300" distR="114300" simplePos="0" relativeHeight="251678720" behindDoc="0" locked="0" layoutInCell="1" allowOverlap="1" wp14:anchorId="63CD96C1" wp14:editId="1E03392B">
+              <wp:anchor distT="0" distB="0" distL="114300" distR="114300" simplePos="0" relativeHeight="251677696" behindDoc="0" locked="0" layoutInCell="1" allowOverlap="1" wp14:anchorId="63CD96C1" wp14:editId="1E03392B">
                 <wp:simplePos x="0" y="0"/>
                 <wp:positionH relativeFrom="column">
                   <wp:posOffset>5069857</wp:posOffset>
@@ -3387,7 +3831,7 @@
           </mc:Choice>
           <mc:Fallback>
             <w:pict>
-              <v:roundrect w14:anchorId="63CD96C1" id="_x0000_s1030" style="position:absolute;left:0;text-align:left;margin-left:399.2pt;margin-top:226.15pt;width:30.25pt;height:16.2pt;z-index:251678720;visibility:visible;mso-wrap-style:square;mso-width-percent:0;mso-height-percent:0;mso-wrap-distance-left:9pt;mso-wrap-distance-top:0;mso-wrap-distance-right:9pt;mso-wrap-distance-bottom:0;mso-position-horizontal:absolute;mso-position-horizontal-relative:text;mso-position-vertical:absolute;mso-position-vertical-relative:text;mso-width-percent:0;mso-height-percent:0;mso-width-relative:margin;mso-height-relative:margin;v-text-anchor:middle" arcsize="0" o:gfxdata="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" filled="f" stroked="f" strokeweight="1pt">
+              <v:roundrect w14:anchorId="63CD96C1" id="_x0000_s1030" style="position:absolute;left:0;text-align:left;margin-left:399.2pt;margin-top:226.15pt;width:30.25pt;height:16.2pt;z-index:251677696;visibility:visible;mso-wrap-style:square;mso-width-percent:0;mso-height-percent:0;mso-wrap-distance-left:9pt;mso-wrap-distance-top:0;mso-wrap-distance-right:9pt;mso-wrap-distance-bottom:0;mso-position-horizontal:absolute;mso-position-horizontal-relative:text;mso-position-vertical:absolute;mso-position-vertical-relative:text;mso-width-percent:0;mso-height-percent:0;mso-width-relative:margin;mso-height-relative:margin;v-text-anchor:middle" arcsize="0" o:gfxdata="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" filled="f" stroked="f" strokeweight="1pt">
                 <v:stroke joinstyle="miter"/>
                 <v:textbox>
                   <w:txbxContent>
@@ -3477,7 +3921,7 @@
         <mc:AlternateContent>
           <mc:Choice Requires="wps">
             <w:drawing>
-              <wp:anchor distT="0" distB="0" distL="114300" distR="114300" simplePos="0" relativeHeight="251671552" behindDoc="0" locked="0" layoutInCell="1" allowOverlap="1" wp14:anchorId="648C84F9" wp14:editId="1EB4ED60">
+              <wp:anchor distT="0" distB="0" distL="114300" distR="114300" simplePos="0" relativeHeight="251670528" behindDoc="0" locked="0" layoutInCell="1" allowOverlap="1" wp14:anchorId="648C84F9" wp14:editId="1EB4ED60">
                 <wp:simplePos x="0" y="0"/>
                 <wp:positionH relativeFrom="column">
                   <wp:posOffset>5069016</wp:posOffset>
@@ -3621,7 +4065,7 @@
           </mc:Choice>
           <mc:Fallback>
             <w:pict>
-              <v:roundrect w14:anchorId="648C84F9" id="_x0000_s1031" style="position:absolute;left:0;text-align:left;margin-left:399.15pt;margin-top:172.6pt;width:30.8pt;height:16.85pt;z-index:251671552;visibility:visible;mso-wrap-style:square;mso-width-percent:0;mso-height-percent:0;mso-wrap-distance-left:9pt;mso-wrap-distance-top:0;mso-wrap-distance-right:9pt;mso-wrap-distance-bottom:0;mso-position-horizontal:absolute;mso-position-horizontal-relative:text;mso-position-vertical:absolute;mso-position-vertical-relative:text;mso-width-percent:0;mso-height-percent:0;mso-width-relative:margin;mso-height-relative:margin;v-text-anchor:middle" arcsize="0" o:gfxdata="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" filled="f" stroked="f" strokeweight="1pt">
+              <v:roundrect w14:anchorId="648C84F9" id="_x0000_s1031" style="position:absolute;left:0;text-align:left;margin-left:399.15pt;margin-top:172.6pt;width:30.8pt;height:16.85pt;z-index:251670528;visibility:visible;mso-wrap-style:square;mso-width-percent:0;mso-height-percent:0;mso-wrap-distance-left:9pt;mso-wrap-distance-top:0;mso-wrap-distance-right:9pt;mso-wrap-distance-bottom:0;mso-position-horizontal:absolute;mso-position-horizontal-relative:text;mso-position-vertical:absolute;mso-position-vertical-relative:text;mso-width-percent:0;mso-height-percent:0;mso-width-relative:margin;mso-height-relative:margin;v-text-anchor:middle" arcsize="0" o:gfxdata="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" filled="f" stroked="f" strokeweight="1pt">
                 <v:stroke joinstyle="miter"/>
                 <v:textbox>
                   <w:txbxContent>
@@ -3711,7 +4155,7 @@
         <mc:AlternateContent>
           <mc:Choice Requires="wps">
             <w:drawing>
-              <wp:anchor distT="0" distB="0" distL="114300" distR="114300" simplePos="0" relativeHeight="251656192" behindDoc="0" locked="0" layoutInCell="1" allowOverlap="1" wp14:anchorId="63B3B0D6" wp14:editId="1E13C29E">
+              <wp:anchor distT="0" distB="0" distL="114300" distR="114300" simplePos="0" relativeHeight="251655168" behindDoc="0" locked="0" layoutInCell="1" allowOverlap="1" wp14:anchorId="63B3B0D6" wp14:editId="1E13C29E">
                 <wp:simplePos x="0" y="0"/>
                 <wp:positionH relativeFrom="column">
                   <wp:posOffset>4012582</wp:posOffset>
@@ -3855,7 +4299,7 @@
           </mc:Choice>
           <mc:Fallback>
             <w:pict>
-              <v:roundrect w14:anchorId="63B3B0D6" id="_x0000_s1032" style="position:absolute;left:0;text-align:left;margin-left:315.95pt;margin-top:227.15pt;width:30.25pt;height:16.2pt;z-index:251656192;visibility:visible;mso-wrap-style:square;mso-width-percent:0;mso-height-percent:0;mso-wrap-distance-left:9pt;mso-wrap-distance-top:0;mso-wrap-distance-right:9pt;mso-wrap-distance-bottom:0;mso-position-horizontal:absolute;mso-position-horizontal-relative:text;mso-position-vertical:absolute;mso-position-vertical-relative:text;mso-width-percent:0;mso-height-percent:0;mso-width-relative:margin;mso-height-relative:margin;v-text-anchor:middle" arcsize="0" o:gfxdata="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" filled="f" stroked="f" strokeweight="1pt">
+              <v:roundrect w14:anchorId="63B3B0D6" id="_x0000_s1032" style="position:absolute;left:0;text-align:left;margin-left:315.95pt;margin-top:227.15pt;width:30.25pt;height:16.2pt;z-index:251655168;visibility:visible;mso-wrap-style:square;mso-width-percent:0;mso-height-percent:0;mso-wrap-distance-left:9pt;mso-wrap-distance-top:0;mso-wrap-distance-right:9pt;mso-wrap-distance-bottom:0;mso-position-horizontal:absolute;mso-position-horizontal-relative:text;mso-position-vertical:absolute;mso-position-vertical-relative:text;mso-width-percent:0;mso-height-percent:0;mso-width-relative:margin;mso-height-relative:margin;v-text-anchor:middle" arcsize="0" o:gfxdata="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" filled="f" stroked="f" strokeweight="1pt">
                 <v:stroke joinstyle="miter"/>
                 <v:textbox>
                   <w:txbxContent>
@@ -3945,7 +4389,7 @@
         <mc:AlternateContent>
           <mc:Choice Requires="wps">
             <w:drawing>
-              <wp:anchor distT="0" distB="0" distL="114300" distR="114300" simplePos="0" relativeHeight="251635712" behindDoc="0" locked="0" layoutInCell="1" allowOverlap="1" wp14:anchorId="1FA30E38" wp14:editId="3CFF2504">
+              <wp:anchor distT="0" distB="0" distL="114300" distR="114300" simplePos="0" relativeHeight="251634688" behindDoc="0" locked="0" layoutInCell="1" allowOverlap="1" wp14:anchorId="1FA30E38" wp14:editId="3CFF2504">
                 <wp:simplePos x="0" y="0"/>
                 <wp:positionH relativeFrom="column">
                   <wp:posOffset>47419</wp:posOffset>
@@ -4089,7 +4533,7 @@
           </mc:Choice>
           <mc:Fallback>
             <w:pict>
-              <v:roundrect w14:anchorId="1FA30E38" id="_x0000_s1033" style="position:absolute;left:0;text-align:left;margin-left:3.75pt;margin-top:225.15pt;width:30.9pt;height:16.85pt;z-index:251635712;visibility:visible;mso-wrap-style:square;mso-width-percent:0;mso-height-percent:0;mso-wrap-distance-left:9pt;mso-wrap-distance-top:0;mso-wrap-distance-right:9pt;mso-wrap-distance-bottom:0;mso-position-horizontal:absolute;mso-position-horizontal-relative:text;mso-position-vertical:absolute;mso-position-vertical-relative:text;mso-width-percent:0;mso-height-percent:0;mso-width-relative:margin;mso-height-relative:margin;v-text-anchor:middle" arcsize="0" o:gfxdata="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" filled="f" stroked="f" strokeweight="1pt">
+              <v:roundrect w14:anchorId="1FA30E38" id="_x0000_s1033" style="position:absolute;left:0;text-align:left;margin-left:3.75pt;margin-top:225.15pt;width:30.9pt;height:16.85pt;z-index:251634688;visibility:visible;mso-wrap-style:square;mso-width-percent:0;mso-height-percent:0;mso-wrap-distance-left:9pt;mso-wrap-distance-top:0;mso-wrap-distance-right:9pt;mso-wrap-distance-bottom:0;mso-position-horizontal:absolute;mso-position-horizontal-relative:text;mso-position-vertical:absolute;mso-position-vertical-relative:text;mso-width-percent:0;mso-height-percent:0;mso-width-relative:margin;mso-height-relative:margin;v-text-anchor:middle" arcsize="0" o:gfxdata="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" filled="f" stroked="f" strokeweight="1pt">
                 <v:stroke joinstyle="miter"/>
                 <v:textbox>
                   <w:txbxContent>
@@ -4179,7 +4623,7 @@
         <mc:AlternateContent>
           <mc:Choice Requires="wps">
             <w:drawing>
-              <wp:anchor distT="0" distB="0" distL="114300" distR="114300" simplePos="0" relativeHeight="251685888" behindDoc="0" locked="0" layoutInCell="1" allowOverlap="1" wp14:anchorId="7A5CB495" wp14:editId="44785C37">
+              <wp:anchor distT="0" distB="0" distL="114300" distR="114300" simplePos="0" relativeHeight="251684864" behindDoc="0" locked="0" layoutInCell="1" allowOverlap="1" wp14:anchorId="7A5CB495" wp14:editId="44785C37">
                 <wp:simplePos x="0" y="0"/>
                 <wp:positionH relativeFrom="column">
                   <wp:posOffset>966847</wp:posOffset>
@@ -4332,7 +4776,7 @@
           </mc:Choice>
           <mc:Fallback>
             <w:pict>
-              <v:roundrect w14:anchorId="7A5CB495" id="_x0000_s1034" style="position:absolute;left:0;text-align:left;margin-left:76.15pt;margin-top:172.65pt;width:27.65pt;height:16.85pt;z-index:251685888;visibility:visible;mso-wrap-style:square;mso-width-percent:0;mso-height-percent:0;mso-wrap-distance-left:9pt;mso-wrap-distance-top:0;mso-wrap-distance-right:9pt;mso-wrap-distance-bottom:0;mso-position-horizontal:absolute;mso-position-horizontal-relative:text;mso-position-vertical:absolute;mso-position-vertical-relative:text;mso-width-percent:0;mso-height-percent:0;mso-width-relative:margin;mso-height-relative:margin;v-text-anchor:middle" arcsize="0" o:gfxdata="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" filled="f" stroked="f" strokeweight="1pt">
+              <v:roundrect w14:anchorId="7A5CB495" id="_x0000_s1034" style="position:absolute;left:0;text-align:left;margin-left:76.15pt;margin-top:172.65pt;width:27.65pt;height:16.85pt;z-index:251684864;visibility:visible;mso-wrap-style:square;mso-width-percent:0;mso-height-percent:0;mso-wrap-distance-left:9pt;mso-wrap-distance-top:0;mso-wrap-distance-right:9pt;mso-wrap-distance-bottom:0;mso-position-horizontal:absolute;mso-position-horizontal-relative:text;mso-position-vertical:absolute;mso-position-vertical-relative:text;mso-width-percent:0;mso-height-percent:0;mso-width-relative:margin;mso-height-relative:margin;v-text-anchor:middle" arcsize="0" o:gfxdata="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" filled="f" stroked="f" strokeweight="1pt">
                 <v:stroke joinstyle="miter"/>
                 <v:textbox>
                   <w:txbxContent>
@@ -4431,7 +4875,7 @@
         <mc:AlternateContent>
           <mc:Choice Requires="wps">
             <w:drawing>
-              <wp:anchor distT="0" distB="0" distL="114300" distR="114300" simplePos="0" relativeHeight="251681792" behindDoc="0" locked="0" layoutInCell="1" allowOverlap="1" wp14:anchorId="1A682D7E" wp14:editId="7CB4F06C">
+              <wp:anchor distT="0" distB="0" distL="114300" distR="114300" simplePos="0" relativeHeight="251680768" behindDoc="0" locked="0" layoutInCell="1" allowOverlap="1" wp14:anchorId="1A682D7E" wp14:editId="7CB4F06C">
                 <wp:simplePos x="0" y="0"/>
                 <wp:positionH relativeFrom="column">
                   <wp:posOffset>15051</wp:posOffset>
@@ -4566,7 +5010,7 @@
           </mc:Choice>
           <mc:Fallback>
             <w:pict>
-              <v:roundrect w14:anchorId="1A682D7E" id="_x0000_s1035" style="position:absolute;left:0;text-align:left;margin-left:1.2pt;margin-top:172.7pt;width:27.65pt;height:16.85pt;z-index:251681792;visibility:visible;mso-wrap-style:square;mso-width-percent:0;mso-height-percent:0;mso-wrap-distance-left:9pt;mso-wrap-distance-top:0;mso-wrap-distance-right:9pt;mso-wrap-distance-bottom:0;mso-position-horizontal:absolute;mso-position-horizontal-relative:text;mso-position-vertical:absolute;mso-position-vertical-relative:text;mso-width-percent:0;mso-height-percent:0;mso-width-relative:margin;mso-height-relative:margin;v-text-anchor:middle" arcsize="0" o:gfxdata="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" filled="f" stroked="f" strokeweight="1pt">
+              <v:roundrect w14:anchorId="1A682D7E" id="_x0000_s1035" style="position:absolute;left:0;text-align:left;margin-left:1.2pt;margin-top:172.7pt;width:27.65pt;height:16.85pt;z-index:251680768;visibility:visible;mso-wrap-style:square;mso-width-percent:0;mso-height-percent:0;mso-wrap-distance-left:9pt;mso-wrap-distance-top:0;mso-wrap-distance-right:9pt;mso-wrap-distance-bottom:0;mso-position-horizontal:absolute;mso-position-horizontal-relative:text;mso-position-vertical:absolute;mso-position-vertical-relative:text;mso-width-percent:0;mso-height-percent:0;mso-width-relative:margin;mso-height-relative:margin;v-text-anchor:middle" arcsize="0" o:gfxdata="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" filled="f" stroked="f" strokeweight="1pt">
                 <v:stroke joinstyle="miter"/>
                 <v:textbox>
                   <w:txbxContent>
@@ -4647,7 +5091,7 @@
         <mc:AlternateContent>
           <mc:Choice Requires="wps">
             <w:drawing>
-              <wp:anchor distT="0" distB="0" distL="114300" distR="114300" simplePos="0" relativeHeight="251645952" behindDoc="0" locked="0" layoutInCell="1" allowOverlap="1" wp14:anchorId="28731C99" wp14:editId="4D1C129F">
+              <wp:anchor distT="0" distB="0" distL="114300" distR="114300" simplePos="0" relativeHeight="251644928" behindDoc="0" locked="0" layoutInCell="1" allowOverlap="1" wp14:anchorId="28731C99" wp14:editId="4D1C129F">
                 <wp:simplePos x="0" y="0"/>
                 <wp:positionH relativeFrom="column">
                   <wp:posOffset>960961</wp:posOffset>
@@ -4791,7 +5235,7 @@
           </mc:Choice>
           <mc:Fallback>
             <w:pict>
-              <v:roundrect w14:anchorId="28731C99" id="_x0000_s1036" style="position:absolute;left:0;text-align:left;margin-left:75.65pt;margin-top:225.8pt;width:28.05pt;height:16.2pt;z-index:251645952;visibility:visible;mso-wrap-style:square;mso-width-percent:0;mso-height-percent:0;mso-wrap-distance-left:9pt;mso-wrap-distance-top:0;mso-wrap-distance-right:9pt;mso-wrap-distance-bottom:0;mso-position-horizontal:absolute;mso-position-horizontal-relative:text;mso-position-vertical:absolute;mso-position-vertical-relative:text;mso-width-percent:0;mso-height-percent:0;mso-width-relative:margin;mso-height-relative:margin;v-text-anchor:middle" arcsize="0" o:gfxdata="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" filled="f" stroked="f" strokeweight="1pt">
+              <v:roundrect w14:anchorId="28731C99" id="_x0000_s1036" style="position:absolute;left:0;text-align:left;margin-left:75.65pt;margin-top:225.8pt;width:28.05pt;height:16.2pt;z-index:251644928;visibility:visible;mso-wrap-style:square;mso-width-percent:0;mso-height-percent:0;mso-wrap-distance-left:9pt;mso-wrap-distance-top:0;mso-wrap-distance-right:9pt;mso-wrap-distance-bottom:0;mso-position-horizontal:absolute;mso-position-horizontal-relative:text;mso-position-vertical:absolute;mso-position-vertical-relative:text;mso-width-percent:0;mso-height-percent:0;mso-width-relative:margin;mso-height-relative:margin;v-text-anchor:middle" arcsize="0" o:gfxdata="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" filled="f" stroked="f" strokeweight="1pt">
                 <v:stroke joinstyle="miter"/>
                 <v:textbox>
                   <w:txbxContent>
@@ -4881,7 +5325,7 @@
         <mc:AlternateContent>
           <mc:Choice Requires="wps">
             <w:drawing>
-              <wp:anchor distT="0" distB="0" distL="114300" distR="114300" simplePos="0" relativeHeight="251623424" behindDoc="0" locked="0" layoutInCell="1" allowOverlap="1" wp14:anchorId="753DE5E9" wp14:editId="3C515FCC">
+              <wp:anchor distT="0" distB="0" distL="114300" distR="114300" simplePos="0" relativeHeight="251622400" behindDoc="0" locked="0" layoutInCell="1" allowOverlap="1" wp14:anchorId="753DE5E9" wp14:editId="3C515FCC">
                 <wp:simplePos x="0" y="0"/>
                 <wp:positionH relativeFrom="column">
                   <wp:posOffset>5327135</wp:posOffset>
@@ -4978,7 +5422,7 @@
           </mc:Choice>
           <mc:Fallback>
             <w:pict>
-              <v:roundrect w14:anchorId="753DE5E9" id="_x0000_s1037" style="position:absolute;left:0;text-align:left;margin-left:419.45pt;margin-top:.15pt;width:16.4pt;height:19.25pt;z-index:251623424;visibility:visible;mso-wrap-style:square;mso-width-percent:0;mso-height-percent:0;mso-wrap-distance-left:9pt;mso-wrap-distance-top:0;mso-wrap-distance-right:9pt;mso-wrap-distance-bottom:0;mso-position-horizontal:absolute;mso-position-horizontal-relative:text;mso-position-vertical:absolute;mso-position-vertical-relative:text;mso-width-percent:0;mso-height-percent:0;mso-width-relative:margin;mso-height-relative:margin;v-text-anchor:middle" arcsize="10923f" o:gfxdata="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" filled="f" stroked="f" strokeweight="1pt">
+              <v:roundrect w14:anchorId="753DE5E9" id="_x0000_s1037" style="position:absolute;left:0;text-align:left;margin-left:419.45pt;margin-top:.15pt;width:16.4pt;height:19.25pt;z-index:251622400;visibility:visible;mso-wrap-style:square;mso-width-percent:0;mso-height-percent:0;mso-wrap-distance-left:9pt;mso-wrap-distance-top:0;mso-wrap-distance-right:9pt;mso-wrap-distance-bottom:0;mso-position-horizontal:absolute;mso-position-horizontal-relative:text;mso-position-vertical:absolute;mso-position-vertical-relative:text;mso-width-percent:0;mso-height-percent:0;mso-width-relative:margin;mso-height-relative:margin;v-text-anchor:middle" arcsize="10923f" o:gfxdata="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" filled="f" stroked="f" strokeweight="1pt">
                 <v:stroke joinstyle="miter"/>
                 <v:textbox>
                   <w:txbxContent>
@@ -5023,7 +5467,7 @@
         <mc:AlternateContent>
           <mc:Choice Requires="wps">
             <w:drawing>
-              <wp:anchor distT="0" distB="0" distL="114300" distR="114300" simplePos="0" relativeHeight="251658240" behindDoc="0" locked="0" layoutInCell="1" allowOverlap="1" wp14:anchorId="1BA0F68A" wp14:editId="771DDD6B">
+              <wp:anchor distT="0" distB="0" distL="114300" distR="114300" simplePos="0" relativeHeight="251657216" behindDoc="0" locked="0" layoutInCell="1" allowOverlap="1" wp14:anchorId="1BA0F68A" wp14:editId="771DDD6B">
                 <wp:simplePos x="0" y="0"/>
                 <wp:positionH relativeFrom="column">
                   <wp:posOffset>3464131</wp:posOffset>
@@ -5167,7 +5611,7 @@
           </mc:Choice>
           <mc:Fallback>
             <w:pict>
-              <v:roundrect w14:anchorId="1BA0F68A" id="_x0000_s1038" style="position:absolute;left:0;text-align:left;margin-left:272.75pt;margin-top:225.65pt;width:30.25pt;height:16.2pt;z-index:251658240;visibility:visible;mso-wrap-style:square;mso-width-percent:0;mso-height-percent:0;mso-wrap-distance-left:9pt;mso-wrap-distance-top:0;mso-wrap-distance-right:9pt;mso-wrap-distance-bottom:0;mso-position-horizontal:absolute;mso-position-horizontal-relative:text;mso-position-vertical:absolute;mso-position-vertical-relative:text;mso-width-percent:0;mso-height-percent:0;mso-width-relative:margin;mso-height-relative:margin;v-text-anchor:middle" arcsize="0" o:gfxdata="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" filled="f" stroked="f" strokeweight="1pt">
+              <v:roundrect w14:anchorId="1BA0F68A" id="_x0000_s1038" style="position:absolute;left:0;text-align:left;margin-left:272.75pt;margin-top:225.65pt;width:30.25pt;height:16.2pt;z-index:251657216;visibility:visible;mso-wrap-style:square;mso-width-percent:0;mso-height-percent:0;mso-wrap-distance-left:9pt;mso-wrap-distance-top:0;mso-wrap-distance-right:9pt;mso-wrap-distance-bottom:0;mso-position-horizontal:absolute;mso-position-horizontal-relative:text;mso-position-vertical:absolute;mso-position-vertical-relative:text;mso-width-percent:0;mso-height-percent:0;mso-width-relative:margin;mso-height-relative:margin;v-text-anchor:middle" arcsize="0" o:gfxdata="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" filled="f" stroked="f" strokeweight="1pt">
                 <v:stroke joinstyle="miter"/>
                 <v:textbox>
                   <w:txbxContent>
@@ -5257,7 +5701,7 @@
         <mc:AlternateContent>
           <mc:Choice Requires="wps">
             <w:drawing>
-              <wp:anchor distT="0" distB="0" distL="114300" distR="114300" simplePos="0" relativeHeight="251648000" behindDoc="0" locked="0" layoutInCell="1" allowOverlap="1" wp14:anchorId="4E5678A1" wp14:editId="490348FC">
+              <wp:anchor distT="0" distB="0" distL="114300" distR="114300" simplePos="0" relativeHeight="251646976" behindDoc="0" locked="0" layoutInCell="1" allowOverlap="1" wp14:anchorId="4E5678A1" wp14:editId="490348FC">
                 <wp:simplePos x="0" y="0"/>
                 <wp:positionH relativeFrom="column">
                   <wp:posOffset>2258266</wp:posOffset>
@@ -5401,7 +5845,7 @@
           </mc:Choice>
           <mc:Fallback>
             <w:pict>
-              <v:roundrect w14:anchorId="4E5678A1" id="_x0000_s1039" style="position:absolute;left:0;text-align:left;margin-left:177.8pt;margin-top:225.65pt;width:27.65pt;height:16.2pt;z-index:251648000;visibility:visible;mso-wrap-style:square;mso-width-percent:0;mso-height-percent:0;mso-wrap-distance-left:9pt;mso-wrap-distance-top:0;mso-wrap-distance-right:9pt;mso-wrap-distance-bottom:0;mso-position-horizontal:absolute;mso-position-horizontal-relative:text;mso-position-vertical:absolute;mso-position-vertical-relative:text;mso-width-percent:0;mso-height-percent:0;mso-width-relative:margin;mso-height-relative:margin;v-text-anchor:middle" arcsize="0" o:gfxdata="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" filled="f" stroked="f" strokeweight="1pt">
+              <v:roundrect w14:anchorId="4E5678A1" id="_x0000_s1039" style="position:absolute;left:0;text-align:left;margin-left:177.8pt;margin-top:225.65pt;width:27.65pt;height:16.2pt;z-index:251646976;visibility:visible;mso-wrap-style:square;mso-width-percent:0;mso-height-percent:0;mso-wrap-distance-left:9pt;mso-wrap-distance-top:0;mso-wrap-distance-right:9pt;mso-wrap-distance-bottom:0;mso-position-horizontal:absolute;mso-position-horizontal-relative:text;mso-position-vertical:absolute;mso-position-vertical-relative:text;mso-width-percent:0;mso-height-percent:0;mso-width-relative:margin;mso-height-relative:margin;v-text-anchor:middle" arcsize="0" o:gfxdata="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" filled="f" stroked="f" strokeweight="1pt">
                 <v:stroke joinstyle="miter"/>
                 <v:textbox>
                   <w:txbxContent>
@@ -11776,13 +12220,7 @@
         <w:rPr>
           <w:color w:val="000000" w:themeColor="text1"/>
         </w:rPr>
-        <w:t xml:space="preserve">AI – Active Power Consumption Factor – </w:t>
-      </w:r>
-      <w:r>
-        <w:rPr>
-          <w:color w:val="000000" w:themeColor="text1"/>
-        </w:rPr>
-        <w:t>1</w:t>
+        <w:t>AI – Active Power Consumption Factor – 1</w:t>
       </w:r>
       <w:r>
         <w:rPr>
@@ -12406,19 +12844,7 @@
         <w:rPr>
           <w:color w:val="000000" w:themeColor="text1"/>
         </w:rPr>
-        <w:t xml:space="preserve"> – </w:t>
-      </w:r>
-      <w:r>
-        <w:rPr>
-          <w:color w:val="000000" w:themeColor="text1"/>
-        </w:rPr>
-        <w:t>Rea</w:t>
-      </w:r>
-      <w:r>
-        <w:rPr>
-          <w:color w:val="000000" w:themeColor="text1"/>
-        </w:rPr>
-        <w:t xml:space="preserve">ctive </w:t>
+        <w:t xml:space="preserve"> – Reactive </w:t>
       </w:r>
       <w:r>
         <w:rPr>
@@ -12617,7 +13043,7 @@
         <mc:AlternateContent>
           <mc:Choice Requires="wps">
             <w:drawing>
-              <wp:anchor distT="0" distB="0" distL="114300" distR="114300" simplePos="0" relativeHeight="251663360" behindDoc="0" locked="0" layoutInCell="1" allowOverlap="1" wp14:anchorId="18ECFC84" wp14:editId="5290F933">
+              <wp:anchor distT="0" distB="0" distL="114300" distR="114300" simplePos="0" relativeHeight="251662336" behindDoc="0" locked="0" layoutInCell="1" allowOverlap="1" wp14:anchorId="18ECFC84" wp14:editId="5290F933">
                 <wp:simplePos x="0" y="0"/>
                 <wp:positionH relativeFrom="column">
                   <wp:posOffset>5042398</wp:posOffset>
@@ -12752,7 +13178,7 @@
           </mc:Choice>
           <mc:Fallback>
             <w:pict>
-              <v:roundrect w14:anchorId="18ECFC84" id="_x0000_s1073" style="position:absolute;margin-left:397.05pt;margin-top:144.7pt;width:31.15pt;height:17.1pt;z-index:251663360;visibility:visible;mso-wrap-style:square;mso-width-percent:0;mso-height-percent:0;mso-wrap-distance-left:9pt;mso-wrap-distance-top:0;mso-wrap-distance-right:9pt;mso-wrap-distance-bottom:0;mso-position-horizontal:absolute;mso-position-horizontal-relative:text;mso-position-vertical:absolute;mso-position-vertical-relative:text;mso-width-percent:0;mso-height-percent:0;mso-width-relative:margin;mso-height-relative:margin;v-text-anchor:middle" arcsize="0" o:gfxdata="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" filled="f" stroked="f" strokeweight="1pt">
+              <v:roundrect w14:anchorId="18ECFC84" id="_x0000_s1073" style="position:absolute;margin-left:397.05pt;margin-top:144.7pt;width:31.15pt;height:17.1pt;z-index:251662336;visibility:visible;mso-wrap-style:square;mso-width-percent:0;mso-height-percent:0;mso-wrap-distance-left:9pt;mso-wrap-distance-top:0;mso-wrap-distance-right:9pt;mso-wrap-distance-bottom:0;mso-position-horizontal:absolute;mso-position-horizontal-relative:text;mso-position-vertical:absolute;mso-position-vertical-relative:text;mso-width-percent:0;mso-height-percent:0;mso-width-relative:margin;mso-height-relative:margin;v-text-anchor:middle" arcsize="0" o:gfxdata="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" filled="f" stroked="f" strokeweight="1pt">
                 <v:stroke joinstyle="miter"/>
                 <v:textbox>
                   <w:txbxContent>
@@ -12833,7 +13259,7 @@
         <mc:AlternateContent>
           <mc:Choice Requires="wps">
             <w:drawing>
-              <wp:anchor distT="0" distB="0" distL="114300" distR="114300" simplePos="0" relativeHeight="251662336" behindDoc="0" locked="0" layoutInCell="1" allowOverlap="1" wp14:anchorId="6D2246A8" wp14:editId="1020BA1F">
+              <wp:anchor distT="0" distB="0" distL="114300" distR="114300" simplePos="0" relativeHeight="251661312" behindDoc="0" locked="0" layoutInCell="1" allowOverlap="1" wp14:anchorId="6D2246A8" wp14:editId="1020BA1F">
                 <wp:simplePos x="0" y="0"/>
                 <wp:positionH relativeFrom="column">
                   <wp:posOffset>684616</wp:posOffset>
@@ -12968,7 +13394,7 @@
           </mc:Choice>
           <mc:Fallback>
             <w:pict>
-              <v:roundrect w14:anchorId="6D2246A8" id="_x0000_s1074" style="position:absolute;margin-left:53.9pt;margin-top:144.2pt;width:27.45pt;height:16.4pt;z-index:251662336;visibility:visible;mso-wrap-style:square;mso-width-percent:0;mso-height-percent:0;mso-wrap-distance-left:9pt;mso-wrap-distance-top:0;mso-wrap-distance-right:9pt;mso-wrap-distance-bottom:0;mso-position-horizontal:absolute;mso-position-horizontal-relative:text;mso-position-vertical:absolute;mso-position-vertical-relative:text;mso-width-percent:0;mso-height-percent:0;mso-width-relative:margin;mso-height-relative:margin;v-text-anchor:middle" arcsize="0" o:gfxdata="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" filled="f" stroked="f" strokeweight="1pt">
+              <v:roundrect w14:anchorId="6D2246A8" id="_x0000_s1074" style="position:absolute;margin-left:53.9pt;margin-top:144.2pt;width:27.45pt;height:16.4pt;z-index:251661312;visibility:visible;mso-wrap-style:square;mso-width-percent:0;mso-height-percent:0;mso-wrap-distance-left:9pt;mso-wrap-distance-top:0;mso-wrap-distance-right:9pt;mso-wrap-distance-bottom:0;mso-position-horizontal:absolute;mso-position-horizontal-relative:text;mso-position-vertical:absolute;mso-position-vertical-relative:text;mso-width-percent:0;mso-height-percent:0;mso-width-relative:margin;mso-height-relative:margin;v-text-anchor:middle" arcsize="0" o:gfxdata="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" filled="f" stroked="f" strokeweight="1pt">
                 <v:stroke joinstyle="miter"/>
                 <v:textbox>
                   <w:txbxContent>
@@ -13049,7 +13475,7 @@
         <mc:AlternateContent>
           <mc:Choice Requires="wps">
             <w:drawing>
-              <wp:anchor distT="0" distB="0" distL="114300" distR="114300" simplePos="0" relativeHeight="251659264" behindDoc="0" locked="0" layoutInCell="1" allowOverlap="1" wp14:anchorId="007F2D26" wp14:editId="4FC450A6">
+              <wp:anchor distT="0" distB="0" distL="114300" distR="114300" simplePos="0" relativeHeight="251658240" behindDoc="0" locked="0" layoutInCell="1" allowOverlap="1" wp14:anchorId="007F2D26" wp14:editId="4FC450A6">
                 <wp:simplePos x="0" y="0"/>
                 <wp:positionH relativeFrom="column">
                   <wp:posOffset>980303</wp:posOffset>
@@ -13193,7 +13619,7 @@
           </mc:Choice>
           <mc:Fallback>
             <w:pict>
-              <v:roundrect w14:anchorId="007F2D26" id="_x0000_s1075" style="position:absolute;margin-left:77.2pt;margin-top:144.75pt;width:27.45pt;height:16.4pt;z-index:251659264;visibility:visible;mso-wrap-style:square;mso-width-percent:0;mso-height-percent:0;mso-wrap-distance-left:9pt;mso-wrap-distance-top:0;mso-wrap-distance-right:9pt;mso-wrap-distance-bottom:0;mso-position-horizontal:absolute;mso-position-horizontal-relative:text;mso-position-vertical:absolute;mso-position-vertical-relative:text;mso-width-percent:0;mso-height-percent:0;mso-width-relative:margin;mso-height-relative:margin;v-text-anchor:middle" arcsize="0" o:gfxdata="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" filled="f" stroked="f" strokeweight="1pt">
+              <v:roundrect w14:anchorId="007F2D26" id="_x0000_s1075" style="position:absolute;margin-left:77.2pt;margin-top:144.75pt;width:27.45pt;height:16.4pt;z-index:251658240;visibility:visible;mso-wrap-style:square;mso-width-percent:0;mso-height-percent:0;mso-wrap-distance-left:9pt;mso-wrap-distance-top:0;mso-wrap-distance-right:9pt;mso-wrap-distance-bottom:0;mso-position-horizontal:absolute;mso-position-horizontal-relative:text;mso-position-vertical:absolute;mso-position-vertical-relative:text;mso-width-percent:0;mso-height-percent:0;mso-width-relative:margin;mso-height-relative:margin;v-text-anchor:middle" arcsize="0" o:gfxdata="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" filled="f" stroked="f" strokeweight="1pt">
                 <v:stroke joinstyle="miter"/>
                 <v:textbox>
                   <w:txbxContent>
@@ -13283,7 +13709,7 @@
         <mc:AlternateContent>
           <mc:Choice Requires="wps">
             <w:drawing>
-              <wp:anchor distT="0" distB="0" distL="114300" distR="114300" simplePos="0" relativeHeight="251661312" behindDoc="0" locked="0" layoutInCell="1" allowOverlap="1" wp14:anchorId="49CD6D08" wp14:editId="538428DE">
+              <wp:anchor distT="0" distB="0" distL="114300" distR="114300" simplePos="0" relativeHeight="251660288" behindDoc="0" locked="0" layoutInCell="1" allowOverlap="1" wp14:anchorId="49CD6D08" wp14:editId="538428DE">
                 <wp:simplePos x="0" y="0"/>
                 <wp:positionH relativeFrom="column">
                   <wp:posOffset>1079998</wp:posOffset>
@@ -13427,7 +13853,7 @@
           </mc:Choice>
           <mc:Fallback>
             <w:pict>
-              <v:roundrect w14:anchorId="49CD6D08" id="_x0000_s1076" style="position:absolute;margin-left:85.05pt;margin-top:159pt;width:31.15pt;height:17.1pt;z-index:251661312;visibility:visible;mso-wrap-style:square;mso-width-percent:0;mso-height-percent:0;mso-wrap-distance-left:9pt;mso-wrap-distance-top:0;mso-wrap-distance-right:9pt;mso-wrap-distance-bottom:0;mso-position-horizontal:absolute;mso-position-horizontal-relative:text;mso-position-vertical:absolute;mso-position-vertical-relative:text;mso-width-percent:0;mso-height-percent:0;mso-width-relative:margin;mso-height-relative:margin;v-text-anchor:middle" arcsize="0" o:gfxdata="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" filled="f" stroked="f" strokeweight="1pt">
+              <v:roundrect w14:anchorId="49CD6D08" id="_x0000_s1076" style="position:absolute;margin-left:85.05pt;margin-top:159pt;width:31.15pt;height:17.1pt;z-index:251660288;visibility:visible;mso-wrap-style:square;mso-width-percent:0;mso-height-percent:0;mso-wrap-distance-left:9pt;mso-wrap-distance-top:0;mso-wrap-distance-right:9pt;mso-wrap-distance-bottom:0;mso-position-horizontal:absolute;mso-position-horizontal-relative:text;mso-position-vertical:absolute;mso-position-vertical-relative:text;mso-width-percent:0;mso-height-percent:0;mso-width-relative:margin;mso-height-relative:margin;v-text-anchor:middle" arcsize="0" o:gfxdata="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" filled="f" stroked="f" strokeweight="1pt">
                 <v:stroke joinstyle="miter"/>
                 <v:textbox>
                   <w:txbxContent>
@@ -13517,7 +13943,7 @@
         <mc:AlternateContent>
           <mc:Choice Requires="wps">
             <w:drawing>
-              <wp:anchor distT="0" distB="0" distL="114300" distR="114300" simplePos="0" relativeHeight="251660288" behindDoc="0" locked="0" layoutInCell="1" allowOverlap="1" wp14:anchorId="6230355D" wp14:editId="3956D708">
+              <wp:anchor distT="0" distB="0" distL="114300" distR="114300" simplePos="0" relativeHeight="251659264" behindDoc="0" locked="0" layoutInCell="1" allowOverlap="1" wp14:anchorId="6230355D" wp14:editId="3956D708">
                 <wp:simplePos x="0" y="0"/>
                 <wp:positionH relativeFrom="column">
                   <wp:posOffset>152263</wp:posOffset>
@@ -13661,7 +14087,7 @@
           </mc:Choice>
           <mc:Fallback>
             <w:pict>
-              <v:roundrect w14:anchorId="6230355D" id="_x0000_s1077" style="position:absolute;margin-left:12pt;margin-top:159.05pt;width:31.15pt;height:17.1pt;z-index:251660288;visibility:visible;mso-wrap-style:square;mso-width-percent:0;mso-height-percent:0;mso-wrap-distance-left:9pt;mso-wrap-distance-top:0;mso-wrap-distance-right:9pt;mso-wrap-distance-bottom:0;mso-position-horizontal:absolute;mso-position-horizontal-relative:text;mso-position-vertical:absolute;mso-position-vertical-relative:text;mso-width-percent:0;mso-height-percent:0;mso-width-relative:margin;mso-height-relative:margin;v-text-anchor:middle" arcsize="0" o:gfxdata="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" filled="f" stroked="f" strokeweight="1pt">
+              <v:roundrect w14:anchorId="6230355D" id="_x0000_s1077" style="position:absolute;margin-left:12pt;margin-top:159.05pt;width:31.15pt;height:17.1pt;z-index:251659264;visibility:visible;mso-wrap-style:square;mso-width-percent:0;mso-height-percent:0;mso-wrap-distance-left:9pt;mso-wrap-distance-top:0;mso-wrap-distance-right:9pt;mso-wrap-distance-bottom:0;mso-position-horizontal:absolute;mso-position-horizontal-relative:text;mso-position-vertical:absolute;mso-position-vertical-relative:text;mso-width-percent:0;mso-height-percent:0;mso-width-relative:margin;mso-height-relative:margin;v-text-anchor:middle" arcsize="0" o:gfxdata="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" filled="f" stroked="f" strokeweight="1pt">
                 <v:stroke joinstyle="miter"/>
                 <v:textbox>
                   <w:txbxContent>

</xml_diff>

<commit_message>
Saudi Electric Parser:Parser 4.0:Added Total Consumption Field.
</commit_message>
<xml_diff>
--- a/docs/sec_invoice_parser_v4.docx
+++ b/docs/sec_invoice_parser_v4.docx
@@ -9,21 +9,11 @@
           <w:b w:val="0"/>
         </w:rPr>
       </w:pPr>
-      <w:r>
-        <w:fldChar w:fldCharType="begin"/>
-      </w:r>
-      <w:r>
-        <w:instrText xml:space="preserve"> TITLE   \* MERGEFORMAT </w:instrText>
-      </w:r>
-      <w:r>
-        <w:fldChar w:fldCharType="separate"/>
-      </w:r>
-      <w:r>
-        <w:t>SEC Invoice Parser 4</w:t>
-      </w:r>
-      <w:r>
-        <w:fldChar w:fldCharType="end"/>
-      </w:r>
+      <w:fldSimple w:instr=" TITLE   \* MERGEFORMAT ">
+        <w:r>
+          <w:t>SEC Invoice Parser 4</w:t>
+        </w:r>
+      </w:fldSimple>
     </w:p>
     <w:p/>
     <w:p>
@@ -1292,23 +1282,7 @@
         <w:t>manually.  T</w:t>
       </w:r>
       <w:r>
-        <w:t xml:space="preserve">his process is </w:t>
-      </w:r>
-      <w:proofErr w:type="gramStart"/>
-      <w:r>
-        <w:t>repetitive on</w:t>
-      </w:r>
-      <w:proofErr w:type="gramEnd"/>
-      <w:r>
-        <w:t xml:space="preserve"> every month.  Once the data is stored in </w:t>
-      </w:r>
-      <w:proofErr w:type="gramStart"/>
-      <w:r>
-        <w:t>the digital</w:t>
-      </w:r>
-      <w:proofErr w:type="gramEnd"/>
-      <w:r>
-        <w:t xml:space="preserve"> form, different reports can be generated and viewed.  </w:t>
+        <w:t xml:space="preserve">his process is repetitive on every month.  Once the data is stored in the digital form, different reports can be generated and viewed.  </w:t>
       </w:r>
     </w:p>
     <w:p>
@@ -1349,15 +1323,7 @@
         <w:t xml:space="preserve">application </w:t>
       </w:r>
       <w:r>
-        <w:t xml:space="preserve">will be packaged along with the necessary </w:t>
-      </w:r>
-      <w:proofErr w:type="gramStart"/>
-      <w:r>
-        <w:t>third party</w:t>
-      </w:r>
-      <w:proofErr w:type="gramEnd"/>
-      <w:r>
-        <w:t xml:space="preserve"> executables (in this case pdftotxt.exe (from XPDF)), DLLs (Dynamic Link Libraries), and system files.  The application runs on the desktop that has Windows 7 or Windows 8 Operating Systems.  </w:t>
+        <w:t xml:space="preserve">will be packaged along with the necessary third party executables (in this case pdftotxt.exe (from XPDF)), DLLs (Dynamic Link Libraries), and system files.  The application runs on the desktop that has Windows 7 or Windows 8 Operating Systems.  </w:t>
       </w:r>
     </w:p>
     <w:p>
@@ -1391,15 +1357,7 @@
         <w:t>C</w:t>
       </w:r>
       <w:r>
-        <w:t xml:space="preserve">++.  The </w:t>
-      </w:r>
-      <w:proofErr w:type="gramStart"/>
-      <w:r>
-        <w:t>tool is</w:t>
-      </w:r>
-      <w:proofErr w:type="gramEnd"/>
-      <w:r>
-        <w:t xml:space="preserve"> internally uses </w:t>
+        <w:t xml:space="preserve">++.  The tool is internally uses </w:t>
       </w:r>
       <w:r>
         <w:rPr>
@@ -1548,13 +1506,8 @@
         <w:jc w:val="both"/>
       </w:pPr>
       <w:r>
-        <w:t xml:space="preserve">Using </w:t>
-      </w:r>
-      <w:proofErr w:type="spellStart"/>
-      <w:r>
-        <w:t>Cmd</w:t>
-      </w:r>
-      <w:proofErr w:type="spellEnd"/>
+        <w:t>Using Cmd</w:t>
+      </w:r>
       <w:r>
         <w:t xml:space="preserve"> (command prompt application)</w:t>
       </w:r>
@@ -1603,13 +1556,8 @@
       <w:r>
         <w:t xml:space="preserve"> user to download any other files.  All the required libraries or </w:t>
       </w:r>
-      <w:proofErr w:type="gramStart"/>
-      <w:r>
-        <w:t>DLLs(</w:t>
-      </w:r>
-      <w:proofErr w:type="gramEnd"/>
-      <w:r>
-        <w:t>Dynamic Link Libraries)</w:t>
+      <w:r>
+        <w:t>DLLs(Dynamic Link Libraries)</w:t>
       </w:r>
       <w:r>
         <w:t xml:space="preserve"> or executables are bundled and placed in the application folder.</w:t>
@@ -1633,15 +1581,7 @@
         <w:t>KAUST receives SEC invoices</w:t>
       </w:r>
       <w:r>
-        <w:t xml:space="preserve"> in the form of </w:t>
-      </w:r>
-      <w:proofErr w:type="gramStart"/>
-      <w:r>
-        <w:t>.pdf</w:t>
-      </w:r>
-      <w:proofErr w:type="gramEnd"/>
-      <w:r>
-        <w:t xml:space="preserve"> file.  The SEC invoice file (.pdf) has mainly two</w:t>
+        <w:t xml:space="preserve"> in the form of .pdf file.  The SEC invoice file (.pdf) has mainly two</w:t>
       </w:r>
       <w:r>
         <w:t xml:space="preserve"> kinds of invoices.  One invoice </w:t>
@@ -1812,7 +1752,6 @@
       <w:r>
         <w:t xml:space="preserve"> with </w:t>
       </w:r>
-      <w:proofErr w:type="gramStart"/>
       <w:r>
         <w:rPr>
           <w:rFonts w:ascii="Courier New" w:hAnsi="Courier New" w:cs="Courier New"/>
@@ -1824,7 +1763,6 @@
         </w:rPr>
         <w:t>الاسم</w:t>
       </w:r>
-      <w:proofErr w:type="gramEnd"/>
       <w:r>
         <w:t xml:space="preserve"> phrase.  Whenever the line starts with this phrase then it is considered a block or invoice.  </w:t>
       </w:r>
@@ -1839,11 +1777,7 @@
         <w:jc w:val="both"/>
       </w:pPr>
       <w:r>
-        <w:t>To differentiate between smaller and bigger invoices</w:t>
-      </w:r>
-      <w:proofErr w:type="gramStart"/>
-      <w:r>
-        <w:t>,</w:t>
+        <w:t>To differentiate between smaller and bigger invoices,</w:t>
       </w:r>
       <w:r>
         <w:t xml:space="preserve"> </w:t>
@@ -1856,18 +1790,7 @@
           <w:sz w:val="16"/>
           <w:szCs w:val="16"/>
         </w:rPr>
-        <w:t>:</w:t>
-      </w:r>
-      <w:proofErr w:type="gramEnd"/>
-      <w:r>
-        <w:rPr>
-          <w:rFonts w:ascii="Courier New" w:hAnsi="Courier New" w:cs="Courier New"/>
-          <w:b/>
-          <w:bCs/>
-          <w:sz w:val="16"/>
-          <w:szCs w:val="16"/>
-        </w:rPr>
-        <w:t xml:space="preserve"> </w:t>
+        <w:t xml:space="preserve">: </w:t>
       </w:r>
       <w:r>
         <w:rPr>
@@ -2780,6 +2703,240 @@
       <w:pPr>
         <w:jc w:val="both"/>
       </w:pPr>
+      <w:r>
+        <w:rPr>
+          <w:noProof/>
+        </w:rPr>
+        <mc:AlternateContent>
+          <mc:Choice Requires="wps">
+            <w:drawing>
+              <wp:anchor distT="0" distB="0" distL="114300" distR="114300" simplePos="0" relativeHeight="251711488" behindDoc="0" locked="0" layoutInCell="1" allowOverlap="1" wp14:anchorId="1F7D6AE9" wp14:editId="26C5577A">
+                <wp:simplePos x="0" y="0"/>
+                <wp:positionH relativeFrom="column">
+                  <wp:posOffset>47998</wp:posOffset>
+                </wp:positionH>
+                <wp:positionV relativeFrom="paragraph">
+                  <wp:posOffset>3069437</wp:posOffset>
+                </wp:positionV>
+                <wp:extent cx="384432" cy="205757"/>
+                <wp:effectExtent l="0" t="0" r="0" b="0"/>
+                <wp:wrapNone/>
+                <wp:docPr id="104193650" name="Rectangle: Rounded Corners 4"/>
+                <wp:cNvGraphicFramePr/>
+                <a:graphic xmlns:a="http://schemas.openxmlformats.org/drawingml/2006/main">
+                  <a:graphicData uri="http://schemas.microsoft.com/office/word/2010/wordprocessingShape">
+                    <wps:wsp>
+                      <wps:cNvSpPr/>
+                      <wps:spPr>
+                        <a:xfrm>
+                          <a:off x="0" y="0"/>
+                          <a:ext cx="384432" cy="205757"/>
+                        </a:xfrm>
+                        <a:prstGeom prst="roundRect">
+                          <a:avLst>
+                            <a:gd name="adj" fmla="val 0"/>
+                          </a:avLst>
+                        </a:prstGeom>
+                        <a:noFill/>
+                        <a:ln>
+                          <a:noFill/>
+                        </a:ln>
+                      </wps:spPr>
+                      <wps:style>
+                        <a:lnRef idx="2">
+                          <a:schemeClr val="accent1">
+                            <a:shade val="15000"/>
+                          </a:schemeClr>
+                        </a:lnRef>
+                        <a:fillRef idx="1">
+                          <a:schemeClr val="accent1"/>
+                        </a:fillRef>
+                        <a:effectRef idx="0">
+                          <a:schemeClr val="accent1"/>
+                        </a:effectRef>
+                        <a:fontRef idx="minor">
+                          <a:schemeClr val="lt1"/>
+                        </a:fontRef>
+                      </wps:style>
+                      <wps:txbx>
+                        <w:txbxContent>
+                          <w:p>
+                            <w:pPr>
+                              <w:jc w:val="center"/>
+                              <w:rPr>
+                                <w:color w:val="FFFFFF" w:themeColor="background1"/>
+                                <w:sz w:val="16"/>
+                                <w:szCs w:val="16"/>
+                              </w:rPr>
+                            </w:pPr>
+                            <w:r>
+                              <w:rPr>
+                                <w:color w:val="FFFFFF" w:themeColor="background1"/>
+                                <w:sz w:val="16"/>
+                                <w:szCs w:val="16"/>
+                                <w:highlight w:val="red"/>
+                              </w:rPr>
+                              <w:t>A</w:t>
+                            </w:r>
+                            <w:r>
+                              <w:rPr>
+                                <w:color w:val="FFFFFF" w:themeColor="background1"/>
+                                <w:sz w:val="16"/>
+                                <w:szCs w:val="16"/>
+                                <w:highlight w:val="red"/>
+                              </w:rPr>
+                              <w:t>V</w:t>
+                            </w:r>
+                            <w:r>
+                              <w:t xml:space="preserve"> </w:t>
+                            </w:r>
+                            <w:r>
+                              <w:rPr>
+                                <w:color w:val="FFFFFF" w:themeColor="background1"/>
+                                <w:sz w:val="16"/>
+                                <w:szCs w:val="16"/>
+                              </w:rPr>
+                              <w:t>{"batch":"scarlette_chicago_20221022","country":"USA","city":"Chicago","lat":41.8755616,"lon":-87.6244212,"time offset":0.0}</w:t>
+                            </w:r>
+                            <w:r>
+                              <w:t xml:space="preserve"> </w:t>
+                            </w:r>
+                            <w:r>
+                              <w:rPr>
+                                <w:color w:val="FFFFFF" w:themeColor="background1"/>
+                                <w:sz w:val="16"/>
+                                <w:szCs w:val="16"/>
+                              </w:rPr>
+                              <w:t>{"batch":"scarlette_chicago_20221022","country":"USA","city":"Chicago","lat":41.8755616,"lon":-87.6244212,"time offset":0.0}</w:t>
+                            </w:r>
+                            <w:r>
+                              <w:t xml:space="preserve"> </w:t>
+                            </w:r>
+                            <w:r>
+                              <w:rPr>
+                                <w:color w:val="FFFFFF" w:themeColor="background1"/>
+                                <w:sz w:val="16"/>
+                                <w:szCs w:val="16"/>
+                              </w:rPr>
+                              <w:t>{"batch":"scarlette_chicago_20221022","country":"USA","city":"Chicago","lat":41.8755616,"lon":-87.6244212,"time offset":0.0}</w:t>
+                            </w:r>
+                            <w:r>
+                              <w:t xml:space="preserve"> </w:t>
+                            </w:r>
+                            <w:r>
+                              <w:rPr>
+                                <w:color w:val="FFFFFF" w:themeColor="background1"/>
+                                <w:sz w:val="16"/>
+                                <w:szCs w:val="16"/>
+                              </w:rPr>
+                              <w:t>{"batch":"scarlette_chicago_20221022","country":"USA","city":"Chicago","lat":41.8755616,"lon":-87.6244212,"time offset":0.0}</w:t>
+                            </w:r>
+                          </w:p>
+                        </w:txbxContent>
+                      </wps:txbx>
+                      <wps:bodyPr rot="0" spcFirstLastPara="0" vertOverflow="overflow" horzOverflow="overflow" vert="horz" wrap="square" lIns="91440" tIns="45720" rIns="91440" bIns="45720" numCol="1" spcCol="0" rtlCol="0" fromWordArt="0" anchor="ctr" anchorCtr="0" forceAA="0" compatLnSpc="1">
+                        <a:prstTxWarp prst="textNoShape">
+                          <a:avLst/>
+                        </a:prstTxWarp>
+                        <a:noAutofit/>
+                      </wps:bodyPr>
+                    </wps:wsp>
+                  </a:graphicData>
+                </a:graphic>
+                <wp14:sizeRelH relativeFrom="margin">
+                  <wp14:pctWidth>0</wp14:pctWidth>
+                </wp14:sizeRelH>
+                <wp14:sizeRelV relativeFrom="margin">
+                  <wp14:pctHeight>0</wp14:pctHeight>
+                </wp14:sizeRelV>
+              </wp:anchor>
+            </w:drawing>
+          </mc:Choice>
+          <mc:Fallback>
+            <w:pict>
+              <v:roundrect w14:anchorId="1F7D6AE9" id="Rectangle: Rounded Corners 4" o:spid="_x0000_s1026" style="position:absolute;left:0;text-align:left;margin-left:3.8pt;margin-top:241.7pt;width:30.25pt;height:16.2pt;z-index:251711488;visibility:visible;mso-wrap-style:square;mso-width-percent:0;mso-height-percent:0;mso-wrap-distance-left:9pt;mso-wrap-distance-top:0;mso-wrap-distance-right:9pt;mso-wrap-distance-bottom:0;mso-position-horizontal:absolute;mso-position-horizontal-relative:text;mso-position-vertical:absolute;mso-position-vertical-relative:text;mso-width-percent:0;mso-height-percent:0;mso-width-relative:margin;mso-height-relative:margin;v-text-anchor:middle" arcsize="0" o:gfxdata="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" filled="f" stroked="f" strokeweight="1pt">
+                <v:stroke joinstyle="miter"/>
+                <v:textbox>
+                  <w:txbxContent>
+                    <w:p>
+                      <w:pPr>
+                        <w:jc w:val="center"/>
+                        <w:rPr>
+                          <w:color w:val="FFFFFF" w:themeColor="background1"/>
+                          <w:sz w:val="16"/>
+                          <w:szCs w:val="16"/>
+                        </w:rPr>
+                      </w:pPr>
+                      <w:r>
+                        <w:rPr>
+                          <w:color w:val="FFFFFF" w:themeColor="background1"/>
+                          <w:sz w:val="16"/>
+                          <w:szCs w:val="16"/>
+                          <w:highlight w:val="red"/>
+                        </w:rPr>
+                        <w:t>A</w:t>
+                      </w:r>
+                      <w:r>
+                        <w:rPr>
+                          <w:color w:val="FFFFFF" w:themeColor="background1"/>
+                          <w:sz w:val="16"/>
+                          <w:szCs w:val="16"/>
+                          <w:highlight w:val="red"/>
+                        </w:rPr>
+                        <w:t>V</w:t>
+                      </w:r>
+                      <w:r>
+                        <w:t xml:space="preserve"> </w:t>
+                      </w:r>
+                      <w:r>
+                        <w:rPr>
+                          <w:color w:val="FFFFFF" w:themeColor="background1"/>
+                          <w:sz w:val="16"/>
+                          <w:szCs w:val="16"/>
+                        </w:rPr>
+                        <w:t>{"batch":"scarlette_chicago_20221022","country":"USA","city":"Chicago","lat":41.8755616,"lon":-87.6244212,"time offset":0.0}</w:t>
+                      </w:r>
+                      <w:r>
+                        <w:t xml:space="preserve"> </w:t>
+                      </w:r>
+                      <w:r>
+                        <w:rPr>
+                          <w:color w:val="FFFFFF" w:themeColor="background1"/>
+                          <w:sz w:val="16"/>
+                          <w:szCs w:val="16"/>
+                        </w:rPr>
+                        <w:t>{"batch":"scarlette_chicago_20221022","country":"USA","city":"Chicago","lat":41.8755616,"lon":-87.6244212,"time offset":0.0}</w:t>
+                      </w:r>
+                      <w:r>
+                        <w:t xml:space="preserve"> </w:t>
+                      </w:r>
+                      <w:r>
+                        <w:rPr>
+                          <w:color w:val="FFFFFF" w:themeColor="background1"/>
+                          <w:sz w:val="16"/>
+                          <w:szCs w:val="16"/>
+                        </w:rPr>
+                        <w:t>{"batch":"scarlette_chicago_20221022","country":"USA","city":"Chicago","lat":41.8755616,"lon":-87.6244212,"time offset":0.0}</w:t>
+                      </w:r>
+                      <w:r>
+                        <w:t xml:space="preserve"> </w:t>
+                      </w:r>
+                      <w:r>
+                        <w:rPr>
+                          <w:color w:val="FFFFFF" w:themeColor="background1"/>
+                          <w:sz w:val="16"/>
+                          <w:szCs w:val="16"/>
+                        </w:rPr>
+                        <w:t>{"batch":"scarlette_chicago_20221022","country":"USA","city":"Chicago","lat":41.8755616,"lon":-87.6244212,"time offset":0.0}</w:t>
+                      </w:r>
+                    </w:p>
+                  </w:txbxContent>
+                </v:textbox>
+              </v:roundrect>
+            </w:pict>
+          </mc:Fallback>
+        </mc:AlternateContent>
+      </w:r>
       <w:r>
         <w:rPr>
           <w:noProof/>
@@ -2922,7 +3079,7 @@
           </mc:Choice>
           <mc:Fallback>
             <w:pict>
-              <v:roundrect w14:anchorId="6B2B9582" id="Rectangle: Rounded Corners 4" o:spid="_x0000_s1026" style="position:absolute;left:0;text-align:left;margin-left:54.55pt;margin-top:226.1pt;width:28.05pt;height:16.2pt;z-index:251693056;visibility:visible;mso-wrap-style:square;mso-width-percent:0;mso-height-percent:0;mso-wrap-distance-left:9pt;mso-wrap-distance-top:0;mso-wrap-distance-right:9pt;mso-wrap-distance-bottom:0;mso-position-horizontal:absolute;mso-position-horizontal-relative:text;mso-position-vertical:absolute;mso-position-vertical-relative:text;mso-width-percent:0;mso-height-percent:0;mso-width-relative:margin;mso-height-relative:margin;v-text-anchor:middle" arcsize="0" o:gfxdata="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" filled="f" stroked="f" strokeweight="1pt">
+              <v:roundrect w14:anchorId="6B2B9582" id="_x0000_s1027" style="position:absolute;left:0;text-align:left;margin-left:54.55pt;margin-top:226.1pt;width:28.05pt;height:16.2pt;z-index:251693056;visibility:visible;mso-wrap-style:square;mso-width-percent:0;mso-height-percent:0;mso-wrap-distance-left:9pt;mso-wrap-distance-top:0;mso-wrap-distance-right:9pt;mso-wrap-distance-bottom:0;mso-position-horizontal:absolute;mso-position-horizontal-relative:text;mso-position-vertical:absolute;mso-position-vertical-relative:text;mso-width-percent:0;mso-height-percent:0;mso-width-relative:margin;mso-height-relative:margin;v-text-anchor:middle" arcsize="0" o:gfxdata="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" filled="f" stroked="f" strokeweight="1pt">
                 <v:stroke joinstyle="miter"/>
                 <v:textbox>
                   <w:txbxContent>
@@ -3147,7 +3304,7 @@
           </mc:Choice>
           <mc:Fallback>
             <w:pict>
-              <v:roundrect w14:anchorId="62895795" id="_x0000_s1027" style="position:absolute;left:0;text-align:left;margin-left:314.15pt;margin-top:173pt;width:29.15pt;height:16.85pt;z-index:251641856;visibility:visible;mso-wrap-style:square;mso-width-percent:0;mso-height-percent:0;mso-wrap-distance-left:9pt;mso-wrap-distance-top:0;mso-wrap-distance-right:9pt;mso-wrap-distance-bottom:0;mso-position-horizontal:absolute;mso-position-horizontal-relative:text;mso-position-vertical:absolute;mso-position-vertical-relative:text;mso-width-percent:0;mso-height-percent:0;mso-width-relative:margin;mso-height-relative:margin;v-text-anchor:middle" arcsize="0" o:gfxdata="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" filled="f" stroked="f" strokeweight="1pt">
+              <v:roundrect w14:anchorId="62895795" id="_x0000_s1028" style="position:absolute;left:0;text-align:left;margin-left:314.15pt;margin-top:173pt;width:29.15pt;height:16.85pt;z-index:251641856;visibility:visible;mso-wrap-style:square;mso-width-percent:0;mso-height-percent:0;mso-wrap-distance-left:9pt;mso-wrap-distance-top:0;mso-wrap-distance-right:9pt;mso-wrap-distance-bottom:0;mso-position-horizontal:absolute;mso-position-horizontal-relative:text;mso-position-vertical:absolute;mso-position-vertical-relative:text;mso-width-percent:0;mso-height-percent:0;mso-width-relative:margin;mso-height-relative:margin;v-text-anchor:middle" arcsize="0" o:gfxdata="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" filled="f" stroked="f" strokeweight="1pt">
                 <v:stroke joinstyle="miter"/>
                 <v:textbox>
                   <w:txbxContent>
@@ -3381,7 +3538,7 @@
           </mc:Choice>
           <mc:Fallback>
             <w:pict>
-              <v:roundrect w14:anchorId="3DC7D984" id="_x0000_s1028" style="position:absolute;left:0;text-align:left;margin-left:265.45pt;margin-top:172.6pt;width:30.5pt;height:16.85pt;z-index:251627520;visibility:visible;mso-wrap-style:square;mso-width-percent:0;mso-height-percent:0;mso-wrap-distance-left:9pt;mso-wrap-distance-top:0;mso-wrap-distance-right:9pt;mso-wrap-distance-bottom:0;mso-position-horizontal:absolute;mso-position-horizontal-relative:text;mso-position-vertical:absolute;mso-position-vertical-relative:text;mso-width-percent:0;mso-height-percent:0;mso-width-relative:margin;mso-height-relative:margin;v-text-anchor:middle" arcsize="0" o:gfxdata="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" filled="f" stroked="f" strokeweight="1pt">
+              <v:roundrect w14:anchorId="3DC7D984" id="_x0000_s1029" style="position:absolute;left:0;text-align:left;margin-left:265.45pt;margin-top:172.6pt;width:30.5pt;height:16.85pt;z-index:251627520;visibility:visible;mso-wrap-style:square;mso-width-percent:0;mso-height-percent:0;mso-wrap-distance-left:9pt;mso-wrap-distance-top:0;mso-wrap-distance-right:9pt;mso-wrap-distance-bottom:0;mso-position-horizontal:absolute;mso-position-horizontal-relative:text;mso-position-vertical:absolute;mso-position-vertical-relative:text;mso-width-percent:0;mso-height-percent:0;mso-width-relative:margin;mso-height-relative:margin;v-text-anchor:middle" arcsize="0" o:gfxdata="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" filled="f" stroked="f" strokeweight="1pt">
                 <v:stroke joinstyle="miter"/>
                 <v:textbox>
                   <w:txbxContent>
@@ -3606,7 +3763,7 @@
           </mc:Choice>
           <mc:Fallback>
             <w:pict>
-              <v:roundrect w14:anchorId="71BF8133" id="_x0000_s1029" style="position:absolute;left:0;text-align:left;margin-left:55pt;margin-top:172.7pt;width:27.65pt;height:16.85pt;z-index:251691008;visibility:visible;mso-wrap-style:square;mso-width-percent:0;mso-height-percent:0;mso-wrap-distance-left:9pt;mso-wrap-distance-top:0;mso-wrap-distance-right:9pt;mso-wrap-distance-bottom:0;mso-position-horizontal:absolute;mso-position-horizontal-relative:text;mso-position-vertical:absolute;mso-position-vertical-relative:text;mso-width-percent:0;mso-height-percent:0;mso-width-relative:margin;mso-height-relative:margin;v-text-anchor:middle" arcsize="0" o:gfxdata="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" filled="f" stroked="f" strokeweight="1pt">
+              <v:roundrect w14:anchorId="71BF8133" id="_x0000_s1030" style="position:absolute;left:0;text-align:left;margin-left:55pt;margin-top:172.7pt;width:27.65pt;height:16.85pt;z-index:251691008;visibility:visible;mso-wrap-style:square;mso-width-percent:0;mso-height-percent:0;mso-wrap-distance-left:9pt;mso-wrap-distance-top:0;mso-wrap-distance-right:9pt;mso-wrap-distance-bottom:0;mso-position-horizontal:absolute;mso-position-horizontal-relative:text;mso-position-vertical:absolute;mso-position-vertical-relative:text;mso-width-percent:0;mso-height-percent:0;mso-width-relative:margin;mso-height-relative:margin;v-text-anchor:middle" arcsize="0" o:gfxdata="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" filled="f" stroked="f" strokeweight="1pt">
                 <v:stroke joinstyle="miter"/>
                 <v:textbox>
                   <w:txbxContent>
@@ -3831,7 +3988,7 @@
           </mc:Choice>
           <mc:Fallback>
             <w:pict>
-              <v:roundrect w14:anchorId="63CD96C1" id="_x0000_s1030" style="position:absolute;left:0;text-align:left;margin-left:399.2pt;margin-top:226.15pt;width:30.25pt;height:16.2pt;z-index:251677696;visibility:visible;mso-wrap-style:square;mso-width-percent:0;mso-height-percent:0;mso-wrap-distance-left:9pt;mso-wrap-distance-top:0;mso-wrap-distance-right:9pt;mso-wrap-distance-bottom:0;mso-position-horizontal:absolute;mso-position-horizontal-relative:text;mso-position-vertical:absolute;mso-position-vertical-relative:text;mso-width-percent:0;mso-height-percent:0;mso-width-relative:margin;mso-height-relative:margin;v-text-anchor:middle" arcsize="0" o:gfxdata="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" filled="f" stroked="f" strokeweight="1pt">
+              <v:roundrect w14:anchorId="63CD96C1" id="_x0000_s1031" style="position:absolute;left:0;text-align:left;margin-left:399.2pt;margin-top:226.15pt;width:30.25pt;height:16.2pt;z-index:251677696;visibility:visible;mso-wrap-style:square;mso-width-percent:0;mso-height-percent:0;mso-wrap-distance-left:9pt;mso-wrap-distance-top:0;mso-wrap-distance-right:9pt;mso-wrap-distance-bottom:0;mso-position-horizontal:absolute;mso-position-horizontal-relative:text;mso-position-vertical:absolute;mso-position-vertical-relative:text;mso-width-percent:0;mso-height-percent:0;mso-width-relative:margin;mso-height-relative:margin;v-text-anchor:middle" arcsize="0" o:gfxdata="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" filled="f" stroked="f" strokeweight="1pt">
                 <v:stroke joinstyle="miter"/>
                 <v:textbox>
                   <w:txbxContent>
@@ -4065,7 +4222,7 @@
           </mc:Choice>
           <mc:Fallback>
             <w:pict>
-              <v:roundrect w14:anchorId="648C84F9" id="_x0000_s1031" style="position:absolute;left:0;text-align:left;margin-left:399.15pt;margin-top:172.6pt;width:30.8pt;height:16.85pt;z-index:251670528;visibility:visible;mso-wrap-style:square;mso-width-percent:0;mso-height-percent:0;mso-wrap-distance-left:9pt;mso-wrap-distance-top:0;mso-wrap-distance-right:9pt;mso-wrap-distance-bottom:0;mso-position-horizontal:absolute;mso-position-horizontal-relative:text;mso-position-vertical:absolute;mso-position-vertical-relative:text;mso-width-percent:0;mso-height-percent:0;mso-width-relative:margin;mso-height-relative:margin;v-text-anchor:middle" arcsize="0" o:gfxdata="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" filled="f" stroked="f" strokeweight="1pt">
+              <v:roundrect w14:anchorId="648C84F9" id="_x0000_s1032" style="position:absolute;left:0;text-align:left;margin-left:399.15pt;margin-top:172.6pt;width:30.8pt;height:16.85pt;z-index:251670528;visibility:visible;mso-wrap-style:square;mso-width-percent:0;mso-height-percent:0;mso-wrap-distance-left:9pt;mso-wrap-distance-top:0;mso-wrap-distance-right:9pt;mso-wrap-distance-bottom:0;mso-position-horizontal:absolute;mso-position-horizontal-relative:text;mso-position-vertical:absolute;mso-position-vertical-relative:text;mso-width-percent:0;mso-height-percent:0;mso-width-relative:margin;mso-height-relative:margin;v-text-anchor:middle" arcsize="0" o:gfxdata="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" filled="f" stroked="f" strokeweight="1pt">
                 <v:stroke joinstyle="miter"/>
                 <v:textbox>
                   <w:txbxContent>
@@ -4299,7 +4456,7 @@
           </mc:Choice>
           <mc:Fallback>
             <w:pict>
-              <v:roundrect w14:anchorId="63B3B0D6" id="_x0000_s1032" style="position:absolute;left:0;text-align:left;margin-left:315.95pt;margin-top:227.15pt;width:30.25pt;height:16.2pt;z-index:251655168;visibility:visible;mso-wrap-style:square;mso-width-percent:0;mso-height-percent:0;mso-wrap-distance-left:9pt;mso-wrap-distance-top:0;mso-wrap-distance-right:9pt;mso-wrap-distance-bottom:0;mso-position-horizontal:absolute;mso-position-horizontal-relative:text;mso-position-vertical:absolute;mso-position-vertical-relative:text;mso-width-percent:0;mso-height-percent:0;mso-width-relative:margin;mso-height-relative:margin;v-text-anchor:middle" arcsize="0" o:gfxdata="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" filled="f" stroked="f" strokeweight="1pt">
+              <v:roundrect w14:anchorId="63B3B0D6" id="_x0000_s1033" style="position:absolute;left:0;text-align:left;margin-left:315.95pt;margin-top:227.15pt;width:30.25pt;height:16.2pt;z-index:251655168;visibility:visible;mso-wrap-style:square;mso-width-percent:0;mso-height-percent:0;mso-wrap-distance-left:9pt;mso-wrap-distance-top:0;mso-wrap-distance-right:9pt;mso-wrap-distance-bottom:0;mso-position-horizontal:absolute;mso-position-horizontal-relative:text;mso-position-vertical:absolute;mso-position-vertical-relative:text;mso-width-percent:0;mso-height-percent:0;mso-width-relative:margin;mso-height-relative:margin;v-text-anchor:middle" arcsize="0" o:gfxdata="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" filled="f" stroked="f" strokeweight="1pt">
                 <v:stroke joinstyle="miter"/>
                 <v:textbox>
                   <w:txbxContent>
@@ -4533,7 +4690,7 @@
           </mc:Choice>
           <mc:Fallback>
             <w:pict>
-              <v:roundrect w14:anchorId="1FA30E38" id="_x0000_s1033" style="position:absolute;left:0;text-align:left;margin-left:3.75pt;margin-top:225.15pt;width:30.9pt;height:16.85pt;z-index:251634688;visibility:visible;mso-wrap-style:square;mso-width-percent:0;mso-height-percent:0;mso-wrap-distance-left:9pt;mso-wrap-distance-top:0;mso-wrap-distance-right:9pt;mso-wrap-distance-bottom:0;mso-position-horizontal:absolute;mso-position-horizontal-relative:text;mso-position-vertical:absolute;mso-position-vertical-relative:text;mso-width-percent:0;mso-height-percent:0;mso-width-relative:margin;mso-height-relative:margin;v-text-anchor:middle" arcsize="0" o:gfxdata="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" filled="f" stroked="f" strokeweight="1pt">
+              <v:roundrect w14:anchorId="1FA30E38" id="_x0000_s1034" style="position:absolute;left:0;text-align:left;margin-left:3.75pt;margin-top:225.15pt;width:30.9pt;height:16.85pt;z-index:251634688;visibility:visible;mso-wrap-style:square;mso-width-percent:0;mso-height-percent:0;mso-wrap-distance-left:9pt;mso-wrap-distance-top:0;mso-wrap-distance-right:9pt;mso-wrap-distance-bottom:0;mso-position-horizontal:absolute;mso-position-horizontal-relative:text;mso-position-vertical:absolute;mso-position-vertical-relative:text;mso-width-percent:0;mso-height-percent:0;mso-width-relative:margin;mso-height-relative:margin;v-text-anchor:middle" arcsize="0" o:gfxdata="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" filled="f" stroked="f" strokeweight="1pt">
                 <v:stroke joinstyle="miter"/>
                 <v:textbox>
                   <w:txbxContent>
@@ -4776,7 +4933,7 @@
           </mc:Choice>
           <mc:Fallback>
             <w:pict>
-              <v:roundrect w14:anchorId="7A5CB495" id="_x0000_s1034" style="position:absolute;left:0;text-align:left;margin-left:76.15pt;margin-top:172.65pt;width:27.65pt;height:16.85pt;z-index:251684864;visibility:visible;mso-wrap-style:square;mso-width-percent:0;mso-height-percent:0;mso-wrap-distance-left:9pt;mso-wrap-distance-top:0;mso-wrap-distance-right:9pt;mso-wrap-distance-bottom:0;mso-position-horizontal:absolute;mso-position-horizontal-relative:text;mso-position-vertical:absolute;mso-position-vertical-relative:text;mso-width-percent:0;mso-height-percent:0;mso-width-relative:margin;mso-height-relative:margin;v-text-anchor:middle" arcsize="0" o:gfxdata="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" filled="f" stroked="f" strokeweight="1pt">
+              <v:roundrect w14:anchorId="7A5CB495" id="_x0000_s1035" style="position:absolute;left:0;text-align:left;margin-left:76.15pt;margin-top:172.65pt;width:27.65pt;height:16.85pt;z-index:251684864;visibility:visible;mso-wrap-style:square;mso-width-percent:0;mso-height-percent:0;mso-wrap-distance-left:9pt;mso-wrap-distance-top:0;mso-wrap-distance-right:9pt;mso-wrap-distance-bottom:0;mso-position-horizontal:absolute;mso-position-horizontal-relative:text;mso-position-vertical:absolute;mso-position-vertical-relative:text;mso-width-percent:0;mso-height-percent:0;mso-width-relative:margin;mso-height-relative:margin;v-text-anchor:middle" arcsize="0" o:gfxdata="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" filled="f" stroked="f" strokeweight="1pt">
                 <v:stroke joinstyle="miter"/>
                 <v:textbox>
                   <w:txbxContent>
@@ -5010,7 +5167,7 @@
           </mc:Choice>
           <mc:Fallback>
             <w:pict>
-              <v:roundrect w14:anchorId="1A682D7E" id="_x0000_s1035" style="position:absolute;left:0;text-align:left;margin-left:1.2pt;margin-top:172.7pt;width:27.65pt;height:16.85pt;z-index:251680768;visibility:visible;mso-wrap-style:square;mso-width-percent:0;mso-height-percent:0;mso-wrap-distance-left:9pt;mso-wrap-distance-top:0;mso-wrap-distance-right:9pt;mso-wrap-distance-bottom:0;mso-position-horizontal:absolute;mso-position-horizontal-relative:text;mso-position-vertical:absolute;mso-position-vertical-relative:text;mso-width-percent:0;mso-height-percent:0;mso-width-relative:margin;mso-height-relative:margin;v-text-anchor:middle" arcsize="0" o:gfxdata="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" filled="f" stroked="f" strokeweight="1pt">
+              <v:roundrect w14:anchorId="1A682D7E" id="_x0000_s1036" style="position:absolute;left:0;text-align:left;margin-left:1.2pt;margin-top:172.7pt;width:27.65pt;height:16.85pt;z-index:251680768;visibility:visible;mso-wrap-style:square;mso-width-percent:0;mso-height-percent:0;mso-wrap-distance-left:9pt;mso-wrap-distance-top:0;mso-wrap-distance-right:9pt;mso-wrap-distance-bottom:0;mso-position-horizontal:absolute;mso-position-horizontal-relative:text;mso-position-vertical:absolute;mso-position-vertical-relative:text;mso-width-percent:0;mso-height-percent:0;mso-width-relative:margin;mso-height-relative:margin;v-text-anchor:middle" arcsize="0" o:gfxdata="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" filled="f" stroked="f" strokeweight="1pt">
                 <v:stroke joinstyle="miter"/>
                 <v:textbox>
                   <w:txbxContent>
@@ -5235,7 +5392,7 @@
           </mc:Choice>
           <mc:Fallback>
             <w:pict>
-              <v:roundrect w14:anchorId="28731C99" id="_x0000_s1036" style="position:absolute;left:0;text-align:left;margin-left:75.65pt;margin-top:225.8pt;width:28.05pt;height:16.2pt;z-index:251644928;visibility:visible;mso-wrap-style:square;mso-width-percent:0;mso-height-percent:0;mso-wrap-distance-left:9pt;mso-wrap-distance-top:0;mso-wrap-distance-right:9pt;mso-wrap-distance-bottom:0;mso-position-horizontal:absolute;mso-position-horizontal-relative:text;mso-position-vertical:absolute;mso-position-vertical-relative:text;mso-width-percent:0;mso-height-percent:0;mso-width-relative:margin;mso-height-relative:margin;v-text-anchor:middle" arcsize="0" o:gfxdata="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" filled="f" stroked="f" strokeweight="1pt">
+              <v:roundrect w14:anchorId="28731C99" id="_x0000_s1037" style="position:absolute;left:0;text-align:left;margin-left:75.65pt;margin-top:225.8pt;width:28.05pt;height:16.2pt;z-index:251644928;visibility:visible;mso-wrap-style:square;mso-width-percent:0;mso-height-percent:0;mso-wrap-distance-left:9pt;mso-wrap-distance-top:0;mso-wrap-distance-right:9pt;mso-wrap-distance-bottom:0;mso-position-horizontal:absolute;mso-position-horizontal-relative:text;mso-position-vertical:absolute;mso-position-vertical-relative:text;mso-width-percent:0;mso-height-percent:0;mso-width-relative:margin;mso-height-relative:margin;v-text-anchor:middle" arcsize="0" o:gfxdata="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" filled="f" stroked="f" strokeweight="1pt">
                 <v:stroke joinstyle="miter"/>
                 <v:textbox>
                   <w:txbxContent>
@@ -5422,7 +5579,7 @@
           </mc:Choice>
           <mc:Fallback>
             <w:pict>
-              <v:roundrect w14:anchorId="753DE5E9" id="_x0000_s1037" style="position:absolute;left:0;text-align:left;margin-left:419.45pt;margin-top:.15pt;width:16.4pt;height:19.25pt;z-index:251622400;visibility:visible;mso-wrap-style:square;mso-width-percent:0;mso-height-percent:0;mso-wrap-distance-left:9pt;mso-wrap-distance-top:0;mso-wrap-distance-right:9pt;mso-wrap-distance-bottom:0;mso-position-horizontal:absolute;mso-position-horizontal-relative:text;mso-position-vertical:absolute;mso-position-vertical-relative:text;mso-width-percent:0;mso-height-percent:0;mso-width-relative:margin;mso-height-relative:margin;v-text-anchor:middle" arcsize="10923f" o:gfxdata="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" filled="f" stroked="f" strokeweight="1pt">
+              <v:roundrect w14:anchorId="753DE5E9" id="_x0000_s1038" style="position:absolute;left:0;text-align:left;margin-left:419.45pt;margin-top:.15pt;width:16.4pt;height:19.25pt;z-index:251622400;visibility:visible;mso-wrap-style:square;mso-width-percent:0;mso-height-percent:0;mso-wrap-distance-left:9pt;mso-wrap-distance-top:0;mso-wrap-distance-right:9pt;mso-wrap-distance-bottom:0;mso-position-horizontal:absolute;mso-position-horizontal-relative:text;mso-position-vertical:absolute;mso-position-vertical-relative:text;mso-width-percent:0;mso-height-percent:0;mso-width-relative:margin;mso-height-relative:margin;v-text-anchor:middle" arcsize="10923f" o:gfxdata="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" filled="f" stroked="f" strokeweight="1pt">
                 <v:stroke joinstyle="miter"/>
                 <v:textbox>
                   <w:txbxContent>
@@ -5611,7 +5768,7 @@
           </mc:Choice>
           <mc:Fallback>
             <w:pict>
-              <v:roundrect w14:anchorId="1BA0F68A" id="_x0000_s1038" style="position:absolute;left:0;text-align:left;margin-left:272.75pt;margin-top:225.65pt;width:30.25pt;height:16.2pt;z-index:251657216;visibility:visible;mso-wrap-style:square;mso-width-percent:0;mso-height-percent:0;mso-wrap-distance-left:9pt;mso-wrap-distance-top:0;mso-wrap-distance-right:9pt;mso-wrap-distance-bottom:0;mso-position-horizontal:absolute;mso-position-horizontal-relative:text;mso-position-vertical:absolute;mso-position-vertical-relative:text;mso-width-percent:0;mso-height-percent:0;mso-width-relative:margin;mso-height-relative:margin;v-text-anchor:middle" arcsize="0" o:gfxdata="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" filled="f" stroked="f" strokeweight="1pt">
+              <v:roundrect w14:anchorId="1BA0F68A" id="_x0000_s1039" style="position:absolute;left:0;text-align:left;margin-left:272.75pt;margin-top:225.65pt;width:30.25pt;height:16.2pt;z-index:251657216;visibility:visible;mso-wrap-style:square;mso-width-percent:0;mso-height-percent:0;mso-wrap-distance-left:9pt;mso-wrap-distance-top:0;mso-wrap-distance-right:9pt;mso-wrap-distance-bottom:0;mso-position-horizontal:absolute;mso-position-horizontal-relative:text;mso-position-vertical:absolute;mso-position-vertical-relative:text;mso-width-percent:0;mso-height-percent:0;mso-width-relative:margin;mso-height-relative:margin;v-text-anchor:middle" arcsize="0" o:gfxdata="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" filled="f" stroked="f" strokeweight="1pt">
                 <v:stroke joinstyle="miter"/>
                 <v:textbox>
                   <w:txbxContent>
@@ -5845,7 +6002,7 @@
           </mc:Choice>
           <mc:Fallback>
             <w:pict>
-              <v:roundrect w14:anchorId="4E5678A1" id="_x0000_s1039" style="position:absolute;left:0;text-align:left;margin-left:177.8pt;margin-top:225.65pt;width:27.65pt;height:16.2pt;z-index:251646976;visibility:visible;mso-wrap-style:square;mso-width-percent:0;mso-height-percent:0;mso-wrap-distance-left:9pt;mso-wrap-distance-top:0;mso-wrap-distance-right:9pt;mso-wrap-distance-bottom:0;mso-position-horizontal:absolute;mso-position-horizontal-relative:text;mso-position-vertical:absolute;mso-position-vertical-relative:text;mso-width-percent:0;mso-height-percent:0;mso-width-relative:margin;mso-height-relative:margin;v-text-anchor:middle" arcsize="0" o:gfxdata="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" filled="f" stroked="f" strokeweight="1pt">
+              <v:roundrect w14:anchorId="4E5678A1" id="_x0000_s1040" style="position:absolute;left:0;text-align:left;margin-left:177.8pt;margin-top:225.65pt;width:27.65pt;height:16.2pt;z-index:251646976;visibility:visible;mso-wrap-style:square;mso-width-percent:0;mso-height-percent:0;mso-wrap-distance-left:9pt;mso-wrap-distance-top:0;mso-wrap-distance-right:9pt;mso-wrap-distance-bottom:0;mso-position-horizontal:absolute;mso-position-horizontal-relative:text;mso-position-vertical:absolute;mso-position-vertical-relative:text;mso-width-percent:0;mso-height-percent:0;mso-width-relative:margin;mso-height-relative:margin;v-text-anchor:middle" arcsize="0" o:gfxdata="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" filled="f" stroked="f" strokeweight="1pt">
                 <v:stroke joinstyle="miter"/>
                 <v:textbox>
                   <w:txbxContent>
@@ -6079,7 +6236,7 @@
           </mc:Choice>
           <mc:Fallback>
             <w:pict>
-              <v:roundrect w14:anchorId="63E51655" id="_x0000_s1040" style="position:absolute;left:0;text-align:left;margin-left:174.2pt;margin-top:172.6pt;width:27.65pt;height:16.85pt;z-index:251642880;visibility:visible;mso-wrap-style:square;mso-width-percent:0;mso-height-percent:0;mso-wrap-distance-left:9pt;mso-wrap-distance-top:0;mso-wrap-distance-right:9pt;mso-wrap-distance-bottom:0;mso-position-horizontal:absolute;mso-position-horizontal-relative:text;mso-position-vertical:absolute;mso-position-vertical-relative:text;mso-width-percent:0;mso-height-percent:0;mso-width-relative:margin;mso-height-relative:margin;v-text-anchor:middle" arcsize="0" o:gfxdata="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" filled="f" stroked="f" strokeweight="1pt">
+              <v:roundrect w14:anchorId="63E51655" id="_x0000_s1041" style="position:absolute;left:0;text-align:left;margin-left:174.2pt;margin-top:172.6pt;width:27.65pt;height:16.85pt;z-index:251642880;visibility:visible;mso-wrap-style:square;mso-width-percent:0;mso-height-percent:0;mso-wrap-distance-left:9pt;mso-wrap-distance-top:0;mso-wrap-distance-right:9pt;mso-wrap-distance-bottom:0;mso-position-horizontal:absolute;mso-position-horizontal-relative:text;mso-position-vertical:absolute;mso-position-vertical-relative:text;mso-width-percent:0;mso-height-percent:0;mso-width-relative:margin;mso-height-relative:margin;v-text-anchor:middle" arcsize="0" o:gfxdata="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" filled="f" stroked="f" strokeweight="1pt">
                 <v:stroke joinstyle="miter"/>
                 <v:textbox>
                   <w:txbxContent>
@@ -6304,7 +6461,7 @@
           </mc:Choice>
           <mc:Fallback>
             <w:pict>
-              <v:roundrect w14:anchorId="221768E9" id="_x0000_s1041" style="position:absolute;left:0;text-align:left;margin-left:380.05pt;margin-top:136.35pt;width:27.65pt;height:16.85pt;z-index:251640832;visibility:visible;mso-wrap-style:square;mso-width-percent:0;mso-height-percent:0;mso-wrap-distance-left:9pt;mso-wrap-distance-top:0;mso-wrap-distance-right:9pt;mso-wrap-distance-bottom:0;mso-position-horizontal:absolute;mso-position-horizontal-relative:text;mso-position-vertical:absolute;mso-position-vertical-relative:text;mso-width-percent:0;mso-height-percent:0;mso-width-relative:margin;mso-height-relative:margin;v-text-anchor:middle" arcsize="0" o:gfxdata="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" filled="f" stroked="f" strokeweight="1pt">
+              <v:roundrect w14:anchorId="221768E9" id="_x0000_s1042" style="position:absolute;left:0;text-align:left;margin-left:380.05pt;margin-top:136.35pt;width:27.65pt;height:16.85pt;z-index:251640832;visibility:visible;mso-wrap-style:square;mso-width-percent:0;mso-height-percent:0;mso-wrap-distance-left:9pt;mso-wrap-distance-top:0;mso-wrap-distance-right:9pt;mso-wrap-distance-bottom:0;mso-position-horizontal:absolute;mso-position-horizontal-relative:text;mso-position-vertical:absolute;mso-position-vertical-relative:text;mso-width-percent:0;mso-height-percent:0;mso-width-relative:margin;mso-height-relative:margin;v-text-anchor:middle" arcsize="0" o:gfxdata="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" filled="f" stroked="f" strokeweight="1pt">
                 <v:stroke joinstyle="miter"/>
                 <v:textbox>
                   <w:txbxContent>
@@ -6520,7 +6677,7 @@
           </mc:Choice>
           <mc:Fallback>
             <w:pict>
-              <v:roundrect w14:anchorId="55AA816D" id="_x0000_s1042" style="position:absolute;left:0;text-align:left;margin-left:214.85pt;margin-top:136.35pt;width:27.65pt;height:16.85pt;z-index:251639808;visibility:visible;mso-wrap-style:square;mso-width-percent:0;mso-height-percent:0;mso-wrap-distance-left:9pt;mso-wrap-distance-top:0;mso-wrap-distance-right:9pt;mso-wrap-distance-bottom:0;mso-position-horizontal:absolute;mso-position-horizontal-relative:text;mso-position-vertical:absolute;mso-position-vertical-relative:text;mso-width-percent:0;mso-height-percent:0;mso-width-relative:margin;mso-height-relative:margin;v-text-anchor:middle" arcsize="0" o:gfxdata="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" filled="f" stroked="f" strokeweight="1pt">
+              <v:roundrect w14:anchorId="55AA816D" id="_x0000_s1043" style="position:absolute;left:0;text-align:left;margin-left:214.85pt;margin-top:136.35pt;width:27.65pt;height:16.85pt;z-index:251639808;visibility:visible;mso-wrap-style:square;mso-width-percent:0;mso-height-percent:0;mso-wrap-distance-left:9pt;mso-wrap-distance-top:0;mso-wrap-distance-right:9pt;mso-wrap-distance-bottom:0;mso-position-horizontal:absolute;mso-position-horizontal-relative:text;mso-position-vertical:absolute;mso-position-vertical-relative:text;mso-width-percent:0;mso-height-percent:0;mso-width-relative:margin;mso-height-relative:margin;v-text-anchor:middle" arcsize="0" o:gfxdata="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" filled="f" stroked="f" strokeweight="1pt">
                 <v:stroke joinstyle="miter"/>
                 <v:textbox>
                   <w:txbxContent>
@@ -6736,7 +6893,7 @@
           </mc:Choice>
           <mc:Fallback>
             <w:pict>
-              <v:roundrect w14:anchorId="16C4E5D5" id="_x0000_s1043" style="position:absolute;left:0;text-align:left;margin-left:33.65pt;margin-top:136.05pt;width:27.65pt;height:16.85pt;z-index:251638784;visibility:visible;mso-wrap-style:square;mso-width-percent:0;mso-height-percent:0;mso-wrap-distance-left:9pt;mso-wrap-distance-top:0;mso-wrap-distance-right:9pt;mso-wrap-distance-bottom:0;mso-position-horizontal:absolute;mso-position-horizontal-relative:text;mso-position-vertical:absolute;mso-position-vertical-relative:text;mso-width-percent:0;mso-height-percent:0;mso-width-relative:margin;mso-height-relative:margin;v-text-anchor:middle" arcsize="0" o:gfxdata="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" filled="f" stroked="f" strokeweight="1pt">
+              <v:roundrect w14:anchorId="16C4E5D5" id="_x0000_s1044" style="position:absolute;left:0;text-align:left;margin-left:33.65pt;margin-top:136.05pt;width:27.65pt;height:16.85pt;z-index:251638784;visibility:visible;mso-wrap-style:square;mso-width-percent:0;mso-height-percent:0;mso-wrap-distance-left:9pt;mso-wrap-distance-top:0;mso-wrap-distance-right:9pt;mso-wrap-distance-bottom:0;mso-position-horizontal:absolute;mso-position-horizontal-relative:text;mso-position-vertical:absolute;mso-position-vertical-relative:text;mso-width-percent:0;mso-height-percent:0;mso-width-relative:margin;mso-height-relative:margin;v-text-anchor:middle" arcsize="0" o:gfxdata="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" filled="f" stroked="f" strokeweight="1pt">
                 <v:stroke joinstyle="miter"/>
                 <v:textbox>
                   <w:txbxContent>
@@ -6952,7 +7109,7 @@
           </mc:Choice>
           <mc:Fallback>
             <w:pict>
-              <v:roundrect w14:anchorId="4A07EB47" id="_x0000_s1044" style="position:absolute;left:0;text-align:left;margin-left:170.2pt;margin-top:114.75pt;width:27.65pt;height:16.85pt;z-index:251637760;visibility:visible;mso-wrap-style:square;mso-width-percent:0;mso-height-percent:0;mso-wrap-distance-left:9pt;mso-wrap-distance-top:0;mso-wrap-distance-right:9pt;mso-wrap-distance-bottom:0;mso-position-horizontal:absolute;mso-position-horizontal-relative:text;mso-position-vertical:absolute;mso-position-vertical-relative:text;mso-width-percent:0;mso-height-percent:0;mso-width-relative:margin;mso-height-relative:margin;v-text-anchor:middle" arcsize="0" o:gfxdata="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" filled="f" stroked="f" strokeweight="1pt">
+              <v:roundrect w14:anchorId="4A07EB47" id="_x0000_s1045" style="position:absolute;left:0;text-align:left;margin-left:170.2pt;margin-top:114.75pt;width:27.65pt;height:16.85pt;z-index:251637760;visibility:visible;mso-wrap-style:square;mso-width-percent:0;mso-height-percent:0;mso-wrap-distance-left:9pt;mso-wrap-distance-top:0;mso-wrap-distance-right:9pt;mso-wrap-distance-bottom:0;mso-position-horizontal:absolute;mso-position-horizontal-relative:text;mso-position-vertical:absolute;mso-position-vertical-relative:text;mso-width-percent:0;mso-height-percent:0;mso-width-relative:margin;mso-height-relative:margin;v-text-anchor:middle" arcsize="0" o:gfxdata="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" filled="f" stroked="f" strokeweight="1pt">
                 <v:stroke joinstyle="miter"/>
                 <v:textbox>
                   <w:txbxContent>
@@ -7168,7 +7325,7 @@
           </mc:Choice>
           <mc:Fallback>
             <w:pict>
-              <v:roundrect w14:anchorId="2BFC40AF" id="_x0000_s1045" style="position:absolute;left:0;text-align:left;margin-left:350.3pt;margin-top:113.55pt;width:30.05pt;height:16.6pt;z-index:251636736;visibility:visible;mso-wrap-style:square;mso-width-percent:0;mso-height-percent:0;mso-wrap-distance-left:9pt;mso-wrap-distance-top:0;mso-wrap-distance-right:9pt;mso-wrap-distance-bottom:0;mso-position-horizontal:absolute;mso-position-horizontal-relative:text;mso-position-vertical:absolute;mso-position-vertical-relative:text;mso-width-percent:0;mso-height-percent:0;mso-width-relative:margin;mso-height-relative:margin;v-text-anchor:middle" arcsize="0" o:gfxdata="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" filled="f" stroked="f" strokeweight="1pt">
+              <v:roundrect w14:anchorId="2BFC40AF" id="_x0000_s1046" style="position:absolute;left:0;text-align:left;margin-left:350.3pt;margin-top:113.55pt;width:30.05pt;height:16.6pt;z-index:251636736;visibility:visible;mso-wrap-style:square;mso-width-percent:0;mso-height-percent:0;mso-wrap-distance-left:9pt;mso-wrap-distance-top:0;mso-wrap-distance-right:9pt;mso-wrap-distance-bottom:0;mso-position-horizontal:absolute;mso-position-horizontal-relative:text;mso-position-vertical:absolute;mso-position-vertical-relative:text;mso-width-percent:0;mso-height-percent:0;mso-width-relative:margin;mso-height-relative:margin;v-text-anchor:middle" arcsize="0" o:gfxdata="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" filled="f" stroked="f" strokeweight="1pt">
                 <v:stroke joinstyle="miter"/>
                 <v:textbox>
                   <w:txbxContent>
@@ -7384,7 +7541,7 @@
           </mc:Choice>
           <mc:Fallback>
             <w:pict>
-              <v:roundrect w14:anchorId="0385CF3B" id="_x0000_s1046" style="position:absolute;left:0;text-align:left;margin-left:350.65pt;margin-top:104.95pt;width:30.05pt;height:16.6pt;z-index:251635712;visibility:visible;mso-wrap-style:square;mso-width-percent:0;mso-height-percent:0;mso-wrap-distance-left:9pt;mso-wrap-distance-top:0;mso-wrap-distance-right:9pt;mso-wrap-distance-bottom:0;mso-position-horizontal:absolute;mso-position-horizontal-relative:text;mso-position-vertical:absolute;mso-position-vertical-relative:text;mso-width-percent:0;mso-height-percent:0;mso-width-relative:margin;mso-height-relative:margin;v-text-anchor:middle" arcsize="0" o:gfxdata="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" filled="f" stroked="f" strokeweight="1pt">
+              <v:roundrect w14:anchorId="0385CF3B" id="_x0000_s1047" style="position:absolute;left:0;text-align:left;margin-left:350.65pt;margin-top:104.95pt;width:30.05pt;height:16.6pt;z-index:251635712;visibility:visible;mso-wrap-style:square;mso-width-percent:0;mso-height-percent:0;mso-wrap-distance-left:9pt;mso-wrap-distance-top:0;mso-wrap-distance-right:9pt;mso-wrap-distance-bottom:0;mso-position-horizontal:absolute;mso-position-horizontal-relative:text;mso-position-vertical:absolute;mso-position-vertical-relative:text;mso-width-percent:0;mso-height-percent:0;mso-width-relative:margin;mso-height-relative:margin;v-text-anchor:middle" arcsize="0" o:gfxdata="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" filled="f" stroked="f" strokeweight="1pt">
                 <v:stroke joinstyle="miter"/>
                 <v:textbox>
                   <w:txbxContent>
@@ -7600,7 +7757,7 @@
           </mc:Choice>
           <mc:Fallback>
             <w:pict>
-              <v:roundrect w14:anchorId="438FDE56" id="_x0000_s1047" style="position:absolute;left:0;text-align:left;margin-left:195.9pt;margin-top:106.6pt;width:27.65pt;height:16.85pt;z-index:251633664;visibility:visible;mso-wrap-style:square;mso-width-percent:0;mso-height-percent:0;mso-wrap-distance-left:9pt;mso-wrap-distance-top:0;mso-wrap-distance-right:9pt;mso-wrap-distance-bottom:0;mso-position-horizontal:absolute;mso-position-horizontal-relative:text;mso-position-vertical:absolute;mso-position-vertical-relative:text;mso-width-percent:0;mso-height-percent:0;mso-width-relative:margin;mso-height-relative:margin;v-text-anchor:middle" arcsize="0" o:gfxdata="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" filled="f" stroked="f" strokeweight="1pt">
+              <v:roundrect w14:anchorId="438FDE56" id="_x0000_s1048" style="position:absolute;left:0;text-align:left;margin-left:195.9pt;margin-top:106.6pt;width:27.65pt;height:16.85pt;z-index:251633664;visibility:visible;mso-wrap-style:square;mso-width-percent:0;mso-height-percent:0;mso-wrap-distance-left:9pt;mso-wrap-distance-top:0;mso-wrap-distance-right:9pt;mso-wrap-distance-bottom:0;mso-position-horizontal:absolute;mso-position-horizontal-relative:text;mso-position-vertical:absolute;mso-position-vertical-relative:text;mso-width-percent:0;mso-height-percent:0;mso-width-relative:margin;mso-height-relative:margin;v-text-anchor:middle" arcsize="0" o:gfxdata="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" filled="f" stroked="f" strokeweight="1pt">
                 <v:stroke joinstyle="miter"/>
                 <v:textbox>
                   <w:txbxContent>
@@ -7772,7 +7929,7 @@
           </mc:Choice>
           <mc:Fallback>
             <w:pict>
-              <v:roundrect w14:anchorId="56E1F619" id="_x0000_s1048" style="position:absolute;left:0;text-align:left;margin-left:353.8pt;margin-top:95pt;width:14.8pt;height:17.9pt;z-index:251628544;visibility:visible;mso-wrap-style:square;mso-width-percent:0;mso-height-percent:0;mso-wrap-distance-left:9pt;mso-wrap-distance-top:0;mso-wrap-distance-right:9pt;mso-wrap-distance-bottom:0;mso-position-horizontal:absolute;mso-position-horizontal-relative:text;mso-position-vertical:absolute;mso-position-vertical-relative:text;mso-width-percent:0;mso-height-percent:0;mso-width-relative:margin;mso-height-relative:margin;v-text-anchor:middle" arcsize="0" o:gfxdata="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" filled="f" stroked="f" strokeweight="1pt">
+              <v:roundrect w14:anchorId="56E1F619" id="_x0000_s1049" style="position:absolute;left:0;text-align:left;margin-left:353.8pt;margin-top:95pt;width:14.8pt;height:17.9pt;z-index:251628544;visibility:visible;mso-wrap-style:square;mso-width-percent:0;mso-height-percent:0;mso-wrap-distance-left:9pt;mso-wrap-distance-top:0;mso-wrap-distance-right:9pt;mso-wrap-distance-bottom:0;mso-position-horizontal:absolute;mso-position-horizontal-relative:text;mso-position-vertical:absolute;mso-position-vertical-relative:text;mso-width-percent:0;mso-height-percent:0;mso-width-relative:margin;mso-height-relative:margin;v-text-anchor:middle" arcsize="0" o:gfxdata="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" filled="f" stroked="f" strokeweight="1pt">
                 <v:stroke joinstyle="miter"/>
                 <v:textbox>
                   <w:txbxContent>
@@ -7900,7 +8057,7 @@
           </mc:Choice>
           <mc:Fallback>
             <w:pict>
-              <v:roundrect w14:anchorId="2C8E3F8E" id="_x0000_s1049" style="position:absolute;left:0;text-align:left;margin-left:173.3pt;margin-top:93.85pt;width:14.8pt;height:17.9pt;z-index:251632640;visibility:visible;mso-wrap-style:square;mso-width-percent:0;mso-height-percent:0;mso-wrap-distance-left:9pt;mso-wrap-distance-top:0;mso-wrap-distance-right:9pt;mso-wrap-distance-bottom:0;mso-position-horizontal:absolute;mso-position-horizontal-relative:text;mso-position-vertical:absolute;mso-position-vertical-relative:text;mso-width-percent:0;mso-height-percent:0;mso-width-relative:margin;mso-height-relative:margin;v-text-anchor:middle" arcsize="0" o:gfxdata="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" filled="f" stroked="f" strokeweight="1pt">
+              <v:roundrect w14:anchorId="2C8E3F8E" id="_x0000_s1050" style="position:absolute;left:0;text-align:left;margin-left:173.3pt;margin-top:93.85pt;width:14.8pt;height:17.9pt;z-index:251632640;visibility:visible;mso-wrap-style:square;mso-width-percent:0;mso-height-percent:0;mso-wrap-distance-left:9pt;mso-wrap-distance-top:0;mso-wrap-distance-right:9pt;mso-wrap-distance-bottom:0;mso-position-horizontal:absolute;mso-position-horizontal-relative:text;mso-position-vertical:absolute;mso-position-vertical-relative:text;mso-width-percent:0;mso-height-percent:0;mso-width-relative:margin;mso-height-relative:margin;v-text-anchor:middle" arcsize="0" o:gfxdata="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" filled="f" stroked="f" strokeweight="1pt">
                 <v:stroke joinstyle="miter"/>
                 <v:textbox>
                   <w:txbxContent>
@@ -8028,7 +8185,7 @@
           </mc:Choice>
           <mc:Fallback>
             <w:pict>
-              <v:roundrect w14:anchorId="53D299FB" id="_x0000_s1050" style="position:absolute;left:0;text-align:left;margin-left:351.1pt;margin-top:86.5pt;width:14.8pt;height:17.9pt;z-index:251631616;visibility:visible;mso-wrap-style:square;mso-width-percent:0;mso-height-percent:0;mso-wrap-distance-left:9pt;mso-wrap-distance-top:0;mso-wrap-distance-right:9pt;mso-wrap-distance-bottom:0;mso-position-horizontal:absolute;mso-position-horizontal-relative:text;mso-position-vertical:absolute;mso-position-vertical-relative:text;mso-width-percent:0;mso-height-percent:0;mso-width-relative:margin;mso-height-relative:margin;v-text-anchor:middle" arcsize="0" o:gfxdata="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" filled="f" stroked="f" strokeweight="1pt">
+              <v:roundrect w14:anchorId="53D299FB" id="_x0000_s1051" style="position:absolute;left:0;text-align:left;margin-left:351.1pt;margin-top:86.5pt;width:14.8pt;height:17.9pt;z-index:251631616;visibility:visible;mso-wrap-style:square;mso-width-percent:0;mso-height-percent:0;mso-wrap-distance-left:9pt;mso-wrap-distance-top:0;mso-wrap-distance-right:9pt;mso-wrap-distance-bottom:0;mso-position-horizontal:absolute;mso-position-horizontal-relative:text;mso-position-vertical:absolute;mso-position-vertical-relative:text;mso-width-percent:0;mso-height-percent:0;mso-width-relative:margin;mso-height-relative:margin;v-text-anchor:middle" arcsize="0" o:gfxdata="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" filled="f" stroked="f" strokeweight="1pt">
                 <v:stroke joinstyle="miter"/>
                 <v:textbox>
                   <w:txbxContent>
@@ -8156,7 +8313,7 @@
           </mc:Choice>
           <mc:Fallback>
             <w:pict>
-              <v:roundrect w14:anchorId="4EB7D5B8" id="_x0000_s1051" style="position:absolute;left:0;text-align:left;margin-left:184pt;margin-top:87.5pt;width:14.8pt;height:17.9pt;z-index:251630592;visibility:visible;mso-wrap-style:square;mso-width-percent:0;mso-height-percent:0;mso-wrap-distance-left:9pt;mso-wrap-distance-top:0;mso-wrap-distance-right:9pt;mso-wrap-distance-bottom:0;mso-position-horizontal:absolute;mso-position-horizontal-relative:text;mso-position-vertical:absolute;mso-position-vertical-relative:text;mso-width-percent:0;mso-height-percent:0;mso-width-relative:margin;mso-height-relative:margin;v-text-anchor:middle" arcsize="0" o:gfxdata="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" filled="f" stroked="f" strokeweight="1pt">
+              <v:roundrect w14:anchorId="4EB7D5B8" id="_x0000_s1052" style="position:absolute;left:0;text-align:left;margin-left:184pt;margin-top:87.5pt;width:14.8pt;height:17.9pt;z-index:251630592;visibility:visible;mso-wrap-style:square;mso-width-percent:0;mso-height-percent:0;mso-wrap-distance-left:9pt;mso-wrap-distance-top:0;mso-wrap-distance-right:9pt;mso-wrap-distance-bottom:0;mso-position-horizontal:absolute;mso-position-horizontal-relative:text;mso-position-vertical:absolute;mso-position-vertical-relative:text;mso-width-percent:0;mso-height-percent:0;mso-width-relative:margin;mso-height-relative:margin;v-text-anchor:middle" arcsize="0" o:gfxdata="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" filled="f" stroked="f" strokeweight="1pt">
                 <v:stroke joinstyle="miter"/>
                 <v:textbox>
                   <w:txbxContent>
@@ -8284,7 +8441,7 @@
           </mc:Choice>
           <mc:Fallback>
             <w:pict>
-              <v:roundrect w14:anchorId="1E517A91" id="_x0000_s1052" style="position:absolute;left:0;text-align:left;margin-left:334.2pt;margin-top:78.9pt;width:14.8pt;height:17.9pt;z-index:251626496;visibility:visible;mso-wrap-style:square;mso-width-percent:0;mso-height-percent:0;mso-wrap-distance-left:9pt;mso-wrap-distance-top:0;mso-wrap-distance-right:9pt;mso-wrap-distance-bottom:0;mso-position-horizontal:absolute;mso-position-horizontal-relative:text;mso-position-vertical:absolute;mso-position-vertical-relative:text;mso-width-percent:0;mso-height-percent:0;mso-width-relative:margin;mso-height-relative:margin;v-text-anchor:middle" arcsize="0" o:gfxdata="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" filled="f" stroked="f" strokeweight="1pt">
+              <v:roundrect w14:anchorId="1E517A91" id="_x0000_s1053" style="position:absolute;left:0;text-align:left;margin-left:334.2pt;margin-top:78.9pt;width:14.8pt;height:17.9pt;z-index:251626496;visibility:visible;mso-wrap-style:square;mso-width-percent:0;mso-height-percent:0;mso-wrap-distance-left:9pt;mso-wrap-distance-top:0;mso-wrap-distance-right:9pt;mso-wrap-distance-bottom:0;mso-position-horizontal:absolute;mso-position-horizontal-relative:text;mso-position-vertical:absolute;mso-position-vertical-relative:text;mso-width-percent:0;mso-height-percent:0;mso-width-relative:margin;mso-height-relative:margin;v-text-anchor:middle" arcsize="0" o:gfxdata="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" filled="f" stroked="f" strokeweight="1pt">
                 <v:stroke joinstyle="miter"/>
                 <v:textbox>
                   <w:txbxContent>
@@ -8412,7 +8569,7 @@
           </mc:Choice>
           <mc:Fallback>
             <w:pict>
-              <v:roundrect w14:anchorId="012F22DF" id="_x0000_s1053" style="position:absolute;left:0;text-align:left;margin-left:181.4pt;margin-top:78.4pt;width:14.8pt;height:17.9pt;z-index:251629568;visibility:visible;mso-wrap-style:square;mso-width-percent:0;mso-height-percent:0;mso-wrap-distance-left:9pt;mso-wrap-distance-top:0;mso-wrap-distance-right:9pt;mso-wrap-distance-bottom:0;mso-position-horizontal:absolute;mso-position-horizontal-relative:text;mso-position-vertical:absolute;mso-position-vertical-relative:text;mso-width-percent:0;mso-height-percent:0;mso-width-relative:margin;mso-height-relative:margin;v-text-anchor:middle" arcsize="0" o:gfxdata="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" filled="f" stroked="f" strokeweight="1pt">
+              <v:roundrect w14:anchorId="012F22DF" id="_x0000_s1054" style="position:absolute;left:0;text-align:left;margin-left:181.4pt;margin-top:78.4pt;width:14.8pt;height:17.9pt;z-index:251629568;visibility:visible;mso-wrap-style:square;mso-width-percent:0;mso-height-percent:0;mso-wrap-distance-left:9pt;mso-wrap-distance-top:0;mso-wrap-distance-right:9pt;mso-wrap-distance-bottom:0;mso-position-horizontal:absolute;mso-position-horizontal-relative:text;mso-position-vertical:absolute;mso-position-vertical-relative:text;mso-width-percent:0;mso-height-percent:0;mso-width-relative:margin;mso-height-relative:margin;v-text-anchor:middle" arcsize="0" o:gfxdata="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" filled="f" stroked="f" strokeweight="1pt">
                 <v:stroke joinstyle="miter"/>
                 <v:textbox>
                   <w:txbxContent>
@@ -8538,7 +8695,7 @@
           </mc:Choice>
           <mc:Fallback>
             <w:pict>
-              <v:roundrect w14:anchorId="784DED67" id="_x0000_s1054" style="position:absolute;left:0;text-align:left;margin-left:164.65pt;margin-top:68.25pt;width:14.8pt;height:17.9pt;z-index:251625472;visibility:visible;mso-wrap-style:square;mso-width-percent:0;mso-height-percent:0;mso-wrap-distance-left:9pt;mso-wrap-distance-top:0;mso-wrap-distance-right:9pt;mso-wrap-distance-bottom:0;mso-position-horizontal:absolute;mso-position-horizontal-relative:text;mso-position-vertical:absolute;mso-position-vertical-relative:text;mso-width-percent:0;mso-height-percent:0;mso-width-relative:margin;mso-height-relative:margin;v-text-anchor:middle" arcsize="10923f" o:gfxdata="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" filled="f" stroked="f" strokeweight="1pt">
+              <v:roundrect w14:anchorId="784DED67" id="_x0000_s1055" style="position:absolute;left:0;text-align:left;margin-left:164.65pt;margin-top:68.25pt;width:14.8pt;height:17.9pt;z-index:251625472;visibility:visible;mso-wrap-style:square;mso-width-percent:0;mso-height-percent:0;mso-wrap-distance-left:9pt;mso-wrap-distance-top:0;mso-wrap-distance-right:9pt;mso-wrap-distance-bottom:0;mso-position-horizontal:absolute;mso-position-horizontal-relative:text;mso-position-vertical:absolute;mso-position-vertical-relative:text;mso-width-percent:0;mso-height-percent:0;mso-width-relative:margin;mso-height-relative:margin;v-text-anchor:middle" arcsize="10923f" o:gfxdata="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" filled="f" stroked="f" strokeweight="1pt">
                 <v:stroke joinstyle="miter"/>
                 <v:textbox>
                   <w:txbxContent>
@@ -8664,7 +8821,7 @@
           </mc:Choice>
           <mc:Fallback>
             <w:pict>
-              <v:roundrect w14:anchorId="1D614271" id="_x0000_s1055" style="position:absolute;left:0;text-align:left;margin-left:122.85pt;margin-top:68.55pt;width:14.8pt;height:17.9pt;z-index:251624448;visibility:visible;mso-wrap-style:square;mso-width-percent:0;mso-height-percent:0;mso-wrap-distance-left:9pt;mso-wrap-distance-top:0;mso-wrap-distance-right:9pt;mso-wrap-distance-bottom:0;mso-position-horizontal:absolute;mso-position-horizontal-relative:text;mso-position-vertical:absolute;mso-position-vertical-relative:text;mso-width-percent:0;mso-height-percent:0;mso-width-relative:margin;mso-height-relative:margin;v-text-anchor:middle" arcsize="10923f" o:gfxdata="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" filled="f" stroked="f" strokeweight="1pt">
+              <v:roundrect w14:anchorId="1D614271" id="_x0000_s1056" style="position:absolute;left:0;text-align:left;margin-left:122.85pt;margin-top:68.55pt;width:14.8pt;height:17.9pt;z-index:251624448;visibility:visible;mso-wrap-style:square;mso-width-percent:0;mso-height-percent:0;mso-wrap-distance-left:9pt;mso-wrap-distance-top:0;mso-wrap-distance-right:9pt;mso-wrap-distance-bottom:0;mso-position-horizontal:absolute;mso-position-horizontal-relative:text;mso-position-vertical:absolute;mso-position-vertical-relative:text;mso-width-percent:0;mso-height-percent:0;mso-width-relative:margin;mso-height-relative:margin;v-text-anchor:middle" arcsize="10923f" o:gfxdata="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" filled="f" stroked="f" strokeweight="1pt">
                 <v:stroke joinstyle="miter"/>
                 <v:textbox>
                   <w:txbxContent>
@@ -8790,7 +8947,7 @@
           </mc:Choice>
           <mc:Fallback>
             <w:pict>
-              <v:roundrect w14:anchorId="270A6419" id="_x0000_s1056" style="position:absolute;left:0;text-align:left;margin-left:67.8pt;margin-top:68.15pt;width:14.65pt;height:17.95pt;z-index:251623424;visibility:visible;mso-wrap-style:square;mso-width-percent:0;mso-height-percent:0;mso-wrap-distance-left:9pt;mso-wrap-distance-top:0;mso-wrap-distance-right:9pt;mso-wrap-distance-bottom:0;mso-position-horizontal:absolute;mso-position-horizontal-relative:text;mso-position-vertical:absolute;mso-position-vertical-relative:text;mso-width-percent:0;mso-height-percent:0;mso-width-relative:margin;mso-height-relative:margin;v-text-anchor:middle" arcsize="10923f" o:gfxdata="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" filled="f" stroked="f" strokeweight="1pt">
+              <v:roundrect w14:anchorId="270A6419" id="_x0000_s1057" style="position:absolute;left:0;text-align:left;margin-left:67.8pt;margin-top:68.15pt;width:14.65pt;height:17.95pt;z-index:251623424;visibility:visible;mso-wrap-style:square;mso-width-percent:0;mso-height-percent:0;mso-wrap-distance-left:9pt;mso-wrap-distance-top:0;mso-wrap-distance-right:9pt;mso-wrap-distance-bottom:0;mso-position-horizontal:absolute;mso-position-horizontal-relative:text;mso-position-vertical:absolute;mso-position-vertical-relative:text;mso-width-percent:0;mso-height-percent:0;mso-width-relative:margin;mso-height-relative:margin;v-text-anchor:middle" arcsize="10923f" o:gfxdata="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" filled="f" stroked="f" strokeweight="1pt">
                 <v:stroke joinstyle="miter"/>
                 <v:textbox>
                   <w:txbxContent>
@@ -8916,7 +9073,7 @@
           </mc:Choice>
           <mc:Fallback>
             <w:pict>
-              <v:roundrect w14:anchorId="527C97F7" id="_x0000_s1057" style="position:absolute;left:0;text-align:left;margin-left:164.2pt;margin-top:59pt;width:13.2pt;height:20.55pt;z-index:251621376;visibility:visible;mso-wrap-style:square;mso-width-percent:0;mso-height-percent:0;mso-wrap-distance-left:9pt;mso-wrap-distance-top:0;mso-wrap-distance-right:9pt;mso-wrap-distance-bottom:0;mso-position-horizontal:absolute;mso-position-horizontal-relative:text;mso-position-vertical:absolute;mso-position-vertical-relative:text;mso-width-percent:0;mso-height-percent:0;mso-width-relative:margin;mso-height-relative:margin;v-text-anchor:middle" arcsize="10923f" o:gfxdata="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" filled="f" stroked="f" strokeweight="1pt">
+              <v:roundrect w14:anchorId="527C97F7" id="_x0000_s1058" style="position:absolute;left:0;text-align:left;margin-left:164.2pt;margin-top:59pt;width:13.2pt;height:20.55pt;z-index:251621376;visibility:visible;mso-wrap-style:square;mso-width-percent:0;mso-height-percent:0;mso-wrap-distance-left:9pt;mso-wrap-distance-top:0;mso-wrap-distance-right:9pt;mso-wrap-distance-bottom:0;mso-position-horizontal:absolute;mso-position-horizontal-relative:text;mso-position-vertical:absolute;mso-position-vertical-relative:text;mso-width-percent:0;mso-height-percent:0;mso-width-relative:margin;mso-height-relative:margin;v-text-anchor:middle" arcsize="10923f" o:gfxdata="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" filled="f" stroked="f" strokeweight="1pt">
                 <v:stroke joinstyle="miter"/>
                 <v:textbox>
                   <w:txbxContent>
@@ -9042,7 +9199,7 @@
           </mc:Choice>
           <mc:Fallback>
             <w:pict>
-              <v:roundrect w14:anchorId="283BEEBE" id="_x0000_s1058" style="position:absolute;left:0;text-align:left;margin-left:122.9pt;margin-top:59.05pt;width:16.05pt;height:18.7pt;z-index:251620352;visibility:visible;mso-wrap-style:square;mso-width-percent:0;mso-height-percent:0;mso-wrap-distance-left:9pt;mso-wrap-distance-top:0;mso-wrap-distance-right:9pt;mso-wrap-distance-bottom:0;mso-position-horizontal:absolute;mso-position-horizontal-relative:text;mso-position-vertical:absolute;mso-position-vertical-relative:text;mso-width-percent:0;mso-height-percent:0;mso-width-relative:margin;mso-height-relative:margin;v-text-anchor:middle" arcsize="10923f" o:gfxdata="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" filled="f" stroked="f" strokeweight="1pt">
+              <v:roundrect w14:anchorId="283BEEBE" id="_x0000_s1059" style="position:absolute;left:0;text-align:left;margin-left:122.9pt;margin-top:59.05pt;width:16.05pt;height:18.7pt;z-index:251620352;visibility:visible;mso-wrap-style:square;mso-width-percent:0;mso-height-percent:0;mso-wrap-distance-left:9pt;mso-wrap-distance-top:0;mso-wrap-distance-right:9pt;mso-wrap-distance-bottom:0;mso-position-horizontal:absolute;mso-position-horizontal-relative:text;mso-position-vertical:absolute;mso-position-vertical-relative:text;mso-width-percent:0;mso-height-percent:0;mso-width-relative:margin;mso-height-relative:margin;v-text-anchor:middle" arcsize="10923f" o:gfxdata="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" filled="f" stroked="f" strokeweight="1pt">
                 <v:stroke joinstyle="miter"/>
                 <v:textbox>
                   <w:txbxContent>
@@ -9168,7 +9325,7 @@
           </mc:Choice>
           <mc:Fallback>
             <w:pict>
-              <v:roundrect w14:anchorId="3C3233AA" id="_x0000_s1059" style="position:absolute;left:0;text-align:left;margin-left:44.05pt;margin-top:58.5pt;width:14.65pt;height:19.65pt;z-index:251618304;visibility:visible;mso-wrap-style:square;mso-width-percent:0;mso-height-percent:0;mso-wrap-distance-left:9pt;mso-wrap-distance-top:0;mso-wrap-distance-right:9pt;mso-wrap-distance-bottom:0;mso-position-horizontal:absolute;mso-position-horizontal-relative:text;mso-position-vertical:absolute;mso-position-vertical-relative:text;mso-width-percent:0;mso-height-percent:0;mso-width-relative:margin;mso-height-relative:margin;v-text-anchor:middle" arcsize="10923f" o:gfxdata="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" filled="f" stroked="f" strokeweight="1pt">
+              <v:roundrect w14:anchorId="3C3233AA" id="_x0000_s1060" style="position:absolute;left:0;text-align:left;margin-left:44.05pt;margin-top:58.5pt;width:14.65pt;height:19.65pt;z-index:251618304;visibility:visible;mso-wrap-style:square;mso-width-percent:0;mso-height-percent:0;mso-wrap-distance-left:9pt;mso-wrap-distance-top:0;mso-wrap-distance-right:9pt;mso-wrap-distance-bottom:0;mso-position-horizontal:absolute;mso-position-horizontal-relative:text;mso-position-vertical:absolute;mso-position-vertical-relative:text;mso-width-percent:0;mso-height-percent:0;mso-width-relative:margin;mso-height-relative:margin;v-text-anchor:middle" arcsize="10923f" o:gfxdata="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" filled="f" stroked="f" strokeweight="1pt">
                 <v:stroke joinstyle="miter"/>
                 <v:textbox>
                   <w:txbxContent>
@@ -9294,7 +9451,7 @@
           </mc:Choice>
           <mc:Fallback>
             <w:pict>
-              <v:roundrect w14:anchorId="4538DB4D" id="_x0000_s1060" style="position:absolute;left:0;text-align:left;margin-left:314.3pt;margin-top:52.8pt;width:15.5pt;height:18.9pt;z-index:251619328;visibility:visible;mso-wrap-style:square;mso-width-percent:0;mso-height-percent:0;mso-wrap-distance-left:9pt;mso-wrap-distance-top:0;mso-wrap-distance-right:9pt;mso-wrap-distance-bottom:0;mso-position-horizontal:absolute;mso-position-horizontal-relative:text;mso-position-vertical:absolute;mso-position-vertical-relative:text;mso-width-percent:0;mso-height-percent:0;mso-width-relative:margin;mso-height-relative:margin;v-text-anchor:middle" arcsize="10923f" o:gfxdata="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" filled="f" stroked="f" strokeweight="1pt">
+              <v:roundrect w14:anchorId="4538DB4D" id="_x0000_s1061" style="position:absolute;left:0;text-align:left;margin-left:314.3pt;margin-top:52.8pt;width:15.5pt;height:18.9pt;z-index:251619328;visibility:visible;mso-wrap-style:square;mso-width-percent:0;mso-height-percent:0;mso-wrap-distance-left:9pt;mso-wrap-distance-top:0;mso-wrap-distance-right:9pt;mso-wrap-distance-bottom:0;mso-position-horizontal:absolute;mso-position-horizontal-relative:text;mso-position-vertical:absolute;mso-position-vertical-relative:text;mso-width-percent:0;mso-height-percent:0;mso-width-relative:margin;mso-height-relative:margin;v-text-anchor:middle" arcsize="10923f" o:gfxdata="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" filled="f" stroked="f" strokeweight="1pt">
                 <v:stroke joinstyle="miter"/>
                 <v:textbox>
                   <w:txbxContent>
@@ -9420,7 +9577,7 @@
           </mc:Choice>
           <mc:Fallback>
             <w:pict>
-              <v:roundrect w14:anchorId="077B1EAD" id="_x0000_s1061" style="position:absolute;left:0;text-align:left;margin-left:292.45pt;margin-top:52.5pt;width:19.9pt;height:18pt;z-index:251617280;visibility:visible;mso-wrap-style:square;mso-width-percent:0;mso-height-percent:0;mso-wrap-distance-left:9pt;mso-wrap-distance-top:0;mso-wrap-distance-right:9pt;mso-wrap-distance-bottom:0;mso-position-horizontal:absolute;mso-position-horizontal-relative:text;mso-position-vertical:absolute;mso-position-vertical-relative:text;mso-width-percent:0;mso-height-percent:0;mso-width-relative:margin;mso-height-relative:margin;v-text-anchor:middle" arcsize="10923f" o:gfxdata="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" filled="f" stroked="f" strokeweight="1pt">
+              <v:roundrect w14:anchorId="077B1EAD" id="_x0000_s1062" style="position:absolute;left:0;text-align:left;margin-left:292.45pt;margin-top:52.5pt;width:19.9pt;height:18pt;z-index:251617280;visibility:visible;mso-wrap-style:square;mso-width-percent:0;mso-height-percent:0;mso-wrap-distance-left:9pt;mso-wrap-distance-top:0;mso-wrap-distance-right:9pt;mso-wrap-distance-bottom:0;mso-position-horizontal:absolute;mso-position-horizontal-relative:text;mso-position-vertical:absolute;mso-position-vertical-relative:text;mso-width-percent:0;mso-height-percent:0;mso-width-relative:margin;mso-height-relative:margin;v-text-anchor:middle" arcsize="10923f" o:gfxdata="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" filled="f" stroked="f" strokeweight="1pt">
                 <v:stroke joinstyle="miter"/>
                 <v:textbox>
                   <w:txbxContent>
@@ -9546,7 +9703,7 @@
           </mc:Choice>
           <mc:Fallback>
             <w:pict>
-              <v:roundrect w14:anchorId="1A6B74EC" id="_x0000_s1062" style="position:absolute;left:0;text-align:left;margin-left:267.85pt;margin-top:52.1pt;width:15.6pt;height:19.15pt;z-index:251616256;visibility:visible;mso-wrap-style:square;mso-width-percent:0;mso-height-percent:0;mso-wrap-distance-left:9pt;mso-wrap-distance-top:0;mso-wrap-distance-right:9pt;mso-wrap-distance-bottom:0;mso-position-horizontal:absolute;mso-position-horizontal-relative:text;mso-position-vertical:absolute;mso-position-vertical-relative:text;mso-width-percent:0;mso-height-percent:0;mso-width-relative:margin;mso-height-relative:margin;v-text-anchor:middle" arcsize="10923f" o:gfxdata="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" filled="f" stroked="f" strokeweight="1pt">
+              <v:roundrect w14:anchorId="1A6B74EC" id="_x0000_s1063" style="position:absolute;left:0;text-align:left;margin-left:267.85pt;margin-top:52.1pt;width:15.6pt;height:19.15pt;z-index:251616256;visibility:visible;mso-wrap-style:square;mso-width-percent:0;mso-height-percent:0;mso-wrap-distance-left:9pt;mso-wrap-distance-top:0;mso-wrap-distance-right:9pt;mso-wrap-distance-bottom:0;mso-position-horizontal:absolute;mso-position-horizontal-relative:text;mso-position-vertical:absolute;mso-position-vertical-relative:text;mso-width-percent:0;mso-height-percent:0;mso-width-relative:margin;mso-height-relative:margin;v-text-anchor:middle" arcsize="10923f" o:gfxdata="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" filled="f" stroked="f" strokeweight="1pt">
                 <v:stroke joinstyle="miter"/>
                 <v:textbox>
                   <w:txbxContent>
@@ -9672,7 +9829,7 @@
           </mc:Choice>
           <mc:Fallback>
             <w:pict>
-              <v:roundrect w14:anchorId="2E466EAF" id="_x0000_s1063" style="position:absolute;left:0;text-align:left;margin-left:196.3pt;margin-top:52.55pt;width:18.4pt;height:18.45pt;z-index:251615232;visibility:visible;mso-wrap-style:square;mso-width-percent:0;mso-height-percent:0;mso-wrap-distance-left:9pt;mso-wrap-distance-top:0;mso-wrap-distance-right:9pt;mso-wrap-distance-bottom:0;mso-position-horizontal:absolute;mso-position-horizontal-relative:text;mso-position-vertical:absolute;mso-position-vertical-relative:text;mso-width-percent:0;mso-height-percent:0;mso-width-relative:margin;mso-height-relative:margin;v-text-anchor:middle" arcsize="10923f" o:gfxdata="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" filled="f" stroked="f" strokeweight="1pt">
+              <v:roundrect w14:anchorId="2E466EAF" id="_x0000_s1064" style="position:absolute;left:0;text-align:left;margin-left:196.3pt;margin-top:52.55pt;width:18.4pt;height:18.45pt;z-index:251615232;visibility:visible;mso-wrap-style:square;mso-width-percent:0;mso-height-percent:0;mso-wrap-distance-left:9pt;mso-wrap-distance-top:0;mso-wrap-distance-right:9pt;mso-wrap-distance-bottom:0;mso-position-horizontal:absolute;mso-position-horizontal-relative:text;mso-position-vertical:absolute;mso-position-vertical-relative:text;mso-width-percent:0;mso-height-percent:0;mso-width-relative:margin;mso-height-relative:margin;v-text-anchor:middle" arcsize="10923f" o:gfxdata="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" filled="f" stroked="f" strokeweight="1pt">
                 <v:stroke joinstyle="miter"/>
                 <v:textbox>
                   <w:txbxContent>
@@ -9796,7 +9953,7 @@
           </mc:Choice>
           <mc:Fallback>
             <w:pict>
-              <v:roundrect w14:anchorId="5FA82503" id="_x0000_s1064" style="position:absolute;left:0;text-align:left;margin-left:157.55pt;margin-top:52.3pt;width:16.95pt;height:18pt;z-index:251614208;visibility:visible;mso-wrap-style:square;mso-width-percent:0;mso-height-percent:0;mso-wrap-distance-left:9pt;mso-wrap-distance-top:0;mso-wrap-distance-right:9pt;mso-wrap-distance-bottom:0;mso-position-horizontal:absolute;mso-position-horizontal-relative:text;mso-position-vertical:absolute;mso-position-vertical-relative:text;mso-width-percent:0;mso-height-percent:0;mso-width-relative:margin;mso-height-relative:margin;v-text-anchor:middle" arcsize="10923f" o:gfxdata="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" filled="f" stroked="f" strokeweight="1pt">
+              <v:roundrect w14:anchorId="5FA82503" id="_x0000_s1065" style="position:absolute;left:0;text-align:left;margin-left:157.55pt;margin-top:52.3pt;width:16.95pt;height:18pt;z-index:251614208;visibility:visible;mso-wrap-style:square;mso-width-percent:0;mso-height-percent:0;mso-wrap-distance-left:9pt;mso-wrap-distance-top:0;mso-wrap-distance-right:9pt;mso-wrap-distance-bottom:0;mso-position-horizontal:absolute;mso-position-horizontal-relative:text;mso-position-vertical:absolute;mso-position-vertical-relative:text;mso-width-percent:0;mso-height-percent:0;mso-width-relative:margin;mso-height-relative:margin;v-text-anchor:middle" arcsize="10923f" o:gfxdata="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" filled="f" stroked="f" strokeweight="1pt">
                 <v:stroke joinstyle="miter"/>
                 <v:textbox>
                   <w:txbxContent>
@@ -9922,7 +10079,7 @@
           </mc:Choice>
           <mc:Fallback>
             <w:pict>
-              <v:roundrect w14:anchorId="04913E57" id="_x0000_s1065" style="position:absolute;left:0;text-align:left;margin-left:118.3pt;margin-top:51.95pt;width:13.95pt;height:18.7pt;z-index:251613184;visibility:visible;mso-wrap-style:square;mso-width-percent:0;mso-height-percent:0;mso-wrap-distance-left:9pt;mso-wrap-distance-top:0;mso-wrap-distance-right:9pt;mso-wrap-distance-bottom:0;mso-position-horizontal:absolute;mso-position-horizontal-relative:text;mso-position-vertical:absolute;mso-position-vertical-relative:text;mso-width-percent:0;mso-height-percent:0;mso-width-relative:margin;mso-height-relative:margin;v-text-anchor:middle" arcsize="0" o:gfxdata="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" filled="f" stroked="f" strokeweight="1pt">
+              <v:roundrect w14:anchorId="04913E57" id="_x0000_s1066" style="position:absolute;left:0;text-align:left;margin-left:118.3pt;margin-top:51.95pt;width:13.95pt;height:18.7pt;z-index:251613184;visibility:visible;mso-wrap-style:square;mso-width-percent:0;mso-height-percent:0;mso-wrap-distance-left:9pt;mso-wrap-distance-top:0;mso-wrap-distance-right:9pt;mso-wrap-distance-bottom:0;mso-position-horizontal:absolute;mso-position-horizontal-relative:text;mso-position-vertical:absolute;mso-position-vertical-relative:text;mso-width-percent:0;mso-height-percent:0;mso-width-relative:margin;mso-height-relative:margin;v-text-anchor:middle" arcsize="0" o:gfxdata="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" filled="f" stroked="f" strokeweight="1pt">
                 <v:stroke joinstyle="miter"/>
                 <v:textbox>
                   <w:txbxContent>
@@ -10056,7 +10213,7 @@
           </mc:Choice>
           <mc:Fallback>
             <w:pict>
-              <v:roundrect w14:anchorId="4DA23B6D" id="_x0000_s1066" style="position:absolute;left:0;text-align:left;margin-left:417.95pt;margin-top:26.3pt;width:12pt;height:18.45pt;z-index:251612160;visibility:visible;mso-wrap-style:square;mso-width-percent:0;mso-height-percent:0;mso-wrap-distance-left:9pt;mso-wrap-distance-top:0;mso-wrap-distance-right:9pt;mso-wrap-distance-bottom:0;mso-position-horizontal:absolute;mso-position-horizontal-relative:text;mso-position-vertical:absolute;mso-position-vertical-relative:text;mso-width-percent:0;mso-height-percent:0;mso-width-relative:margin;mso-height-relative:margin;v-text-anchor:middle" arcsize="10923f" o:gfxdata="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" filled="f" stroked="f" strokeweight="1pt">
+              <v:roundrect w14:anchorId="4DA23B6D" id="_x0000_s1067" style="position:absolute;left:0;text-align:left;margin-left:417.95pt;margin-top:26.3pt;width:12pt;height:18.45pt;z-index:251612160;visibility:visible;mso-wrap-style:square;mso-width-percent:0;mso-height-percent:0;mso-wrap-distance-left:9pt;mso-wrap-distance-top:0;mso-wrap-distance-right:9pt;mso-wrap-distance-bottom:0;mso-position-horizontal:absolute;mso-position-horizontal-relative:text;mso-position-vertical:absolute;mso-position-vertical-relative:text;mso-width-percent:0;mso-height-percent:0;mso-width-relative:margin;mso-height-relative:margin;v-text-anchor:middle" arcsize="10923f" o:gfxdata="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" filled="f" stroked="f" strokeweight="1pt">
                 <v:stroke joinstyle="miter"/>
                 <v:textbox>
                   <w:txbxContent>
@@ -10199,7 +10356,7 @@
           </mc:Choice>
           <mc:Fallback>
             <w:pict>
-              <v:roundrect w14:anchorId="1FE13B9E" id="_x0000_s1067" style="position:absolute;left:0;text-align:left;margin-left:251.7pt;margin-top:27.25pt;width:15.55pt;height:17.75pt;z-index:251611136;visibility:visible;mso-wrap-style:square;mso-width-percent:0;mso-height-percent:0;mso-wrap-distance-left:9pt;mso-wrap-distance-top:0;mso-wrap-distance-right:9pt;mso-wrap-distance-bottom:0;mso-position-horizontal:absolute;mso-position-horizontal-relative:text;mso-position-vertical:absolute;mso-position-vertical-relative:text;mso-width-percent:0;mso-height-percent:0;mso-width-relative:margin;mso-height-relative:margin;v-text-anchor:middle" arcsize="10923f" o:gfxdata="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" filled="f" stroked="f" strokeweight="1pt">
+              <v:roundrect w14:anchorId="1FE13B9E" id="_x0000_s1068" style="position:absolute;left:0;text-align:left;margin-left:251.7pt;margin-top:27.25pt;width:15.55pt;height:17.75pt;z-index:251611136;visibility:visible;mso-wrap-style:square;mso-width-percent:0;mso-height-percent:0;mso-wrap-distance-left:9pt;mso-wrap-distance-top:0;mso-wrap-distance-right:9pt;mso-wrap-distance-bottom:0;mso-position-horizontal:absolute;mso-position-horizontal-relative:text;mso-position-vertical:absolute;mso-position-vertical-relative:text;mso-width-percent:0;mso-height-percent:0;mso-width-relative:margin;mso-height-relative:margin;v-text-anchor:middle" arcsize="10923f" o:gfxdata="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" filled="f" stroked="f" strokeweight="1pt">
                 <v:stroke joinstyle="miter"/>
                 <v:textbox>
                   <w:txbxContent>
@@ -10334,7 +10491,7 @@
           </mc:Choice>
           <mc:Fallback>
             <w:pict>
-              <v:roundrect w14:anchorId="2EAD5A9E" id="_x0000_s1068" style="position:absolute;left:0;text-align:left;margin-left:215.3pt;margin-top:26.8pt;width:17.2pt;height:18.15pt;z-index:251610112;visibility:visible;mso-wrap-style:square;mso-width-percent:0;mso-height-percent:0;mso-wrap-distance-left:9pt;mso-wrap-distance-top:0;mso-wrap-distance-right:9pt;mso-wrap-distance-bottom:0;mso-position-horizontal:absolute;mso-position-horizontal-relative:text;mso-position-vertical:absolute;mso-position-vertical-relative:text;mso-width-percent:0;mso-height-percent:0;mso-width-relative:margin;mso-height-relative:margin;v-text-anchor:middle" arcsize="10923f" o:gfxdata="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" filled="f" stroked="f" strokeweight="1pt">
+              <v:roundrect w14:anchorId="2EAD5A9E" id="_x0000_s1069" style="position:absolute;left:0;text-align:left;margin-left:215.3pt;margin-top:26.8pt;width:17.2pt;height:18.15pt;z-index:251610112;visibility:visible;mso-wrap-style:square;mso-width-percent:0;mso-height-percent:0;mso-wrap-distance-left:9pt;mso-wrap-distance-top:0;mso-wrap-distance-right:9pt;mso-wrap-distance-bottom:0;mso-position-horizontal:absolute;mso-position-horizontal-relative:text;mso-position-vertical:absolute;mso-position-vertical-relative:text;mso-width-percent:0;mso-height-percent:0;mso-width-relative:margin;mso-height-relative:margin;v-text-anchor:middle" arcsize="10923f" o:gfxdata="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" filled="f" stroked="f" strokeweight="1pt">
                 <v:stroke joinstyle="miter"/>
                 <v:textbox>
                   <w:txbxContent>
@@ -10460,7 +10617,7 @@
           </mc:Choice>
           <mc:Fallback>
             <w:pict>
-              <v:roundrect w14:anchorId="40B26023" id="_x0000_s1069" style="position:absolute;left:0;text-align:left;margin-left:26.75pt;margin-top:25.85pt;width:14.15pt;height:18.2pt;z-index:251609088;visibility:visible;mso-wrap-style:square;mso-width-percent:0;mso-height-percent:0;mso-wrap-distance-left:9pt;mso-wrap-distance-top:0;mso-wrap-distance-right:9pt;mso-wrap-distance-bottom:0;mso-position-horizontal:absolute;mso-position-horizontal-relative:text;mso-position-vertical:absolute;mso-position-vertical-relative:text;mso-width-percent:0;mso-height-percent:0;mso-width-relative:margin;mso-height-relative:margin;v-text-anchor:middle" arcsize="10923f" o:gfxdata="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" filled="f" stroked="f" strokeweight="1pt">
+              <v:roundrect w14:anchorId="40B26023" id="_x0000_s1070" style="position:absolute;left:0;text-align:left;margin-left:26.75pt;margin-top:25.85pt;width:14.15pt;height:18.2pt;z-index:251609088;visibility:visible;mso-wrap-style:square;mso-width-percent:0;mso-height-percent:0;mso-wrap-distance-left:9pt;mso-wrap-distance-top:0;mso-wrap-distance-right:9pt;mso-wrap-distance-bottom:0;mso-position-horizontal:absolute;mso-position-horizontal-relative:text;mso-position-vertical:absolute;mso-position-vertical-relative:text;mso-width-percent:0;mso-height-percent:0;mso-width-relative:margin;mso-height-relative:margin;v-text-anchor:middle" arcsize="10923f" o:gfxdata="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" filled="f" stroked="f" strokeweight="1pt">
                 <v:stroke joinstyle="miter"/>
                 <v:textbox>
                   <w:txbxContent>
@@ -10584,7 +10741,7 @@
           </mc:Choice>
           <mc:Fallback>
             <w:pict>
-              <v:roundrect w14:anchorId="7339926E" id="_x0000_s1070" style="position:absolute;left:0;text-align:left;margin-left:132.9pt;margin-top:17.3pt;width:13.4pt;height:19.4pt;z-index:251608064;visibility:visible;mso-wrap-style:square;mso-width-percent:0;mso-height-percent:0;mso-wrap-distance-left:9pt;mso-wrap-distance-top:0;mso-wrap-distance-right:9pt;mso-wrap-distance-bottom:0;mso-position-horizontal:absolute;mso-position-horizontal-relative:text;mso-position-vertical:absolute;mso-position-vertical-relative:text;mso-width-percent:0;mso-height-percent:0;mso-width-relative:margin;mso-height-relative:margin;v-text-anchor:middle" arcsize="10923f" o:gfxdata="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" filled="f" stroked="f" strokeweight="1pt">
+              <v:roundrect w14:anchorId="7339926E" id="_x0000_s1071" style="position:absolute;left:0;text-align:left;margin-left:132.9pt;margin-top:17.3pt;width:13.4pt;height:19.4pt;z-index:251608064;visibility:visible;mso-wrap-style:square;mso-width-percent:0;mso-height-percent:0;mso-wrap-distance-left:9pt;mso-wrap-distance-top:0;mso-wrap-distance-right:9pt;mso-wrap-distance-bottom:0;mso-position-horizontal:absolute;mso-position-horizontal-relative:text;mso-position-vertical:absolute;mso-position-vertical-relative:text;mso-width-percent:0;mso-height-percent:0;mso-width-relative:margin;mso-height-relative:margin;v-text-anchor:middle" arcsize="10923f" o:gfxdata="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" filled="f" stroked="f" strokeweight="1pt">
                 <v:stroke joinstyle="miter"/>
                 <v:textbox>
                   <w:txbxContent>
@@ -10708,7 +10865,7 @@
           </mc:Choice>
           <mc:Fallback>
             <w:pict>
-              <v:roundrect w14:anchorId="00470391" id="_x0000_s1071" style="position:absolute;left:0;text-align:left;margin-left:417.7pt;margin-top:16.8pt;width:19.65pt;height:22.5pt;z-index:251607040;visibility:visible;mso-wrap-style:square;mso-width-percent:0;mso-height-percent:0;mso-wrap-distance-left:9pt;mso-wrap-distance-top:0;mso-wrap-distance-right:9pt;mso-wrap-distance-bottom:0;mso-position-horizontal:absolute;mso-position-horizontal-relative:text;mso-position-vertical:absolute;mso-position-vertical-relative:text;mso-width-percent:0;mso-height-percent:0;mso-width-relative:margin;mso-height-relative:margin;v-text-anchor:middle" arcsize="10923f" o:gfxdata="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" filled="f" stroked="f" strokeweight="1pt">
+              <v:roundrect w14:anchorId="00470391" id="_x0000_s1072" style="position:absolute;left:0;text-align:left;margin-left:417.7pt;margin-top:16.8pt;width:19.65pt;height:22.5pt;z-index:251607040;visibility:visible;mso-wrap-style:square;mso-width-percent:0;mso-height-percent:0;mso-wrap-distance-left:9pt;mso-wrap-distance-top:0;mso-wrap-distance-right:9pt;mso-wrap-distance-bottom:0;mso-position-horizontal:absolute;mso-position-horizontal-relative:text;mso-position-vertical:absolute;mso-position-vertical-relative:text;mso-width-percent:0;mso-height-percent:0;mso-width-relative:margin;mso-height-relative:margin;v-text-anchor:middle" arcsize="10923f" o:gfxdata="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" filled="f" stroked="f" strokeweight="1pt">
                 <v:stroke joinstyle="miter"/>
                 <v:textbox>
                   <w:txbxContent>
@@ -10834,7 +10991,7 @@
           </mc:Choice>
           <mc:Fallback>
             <w:pict>
-              <v:roundrect w14:anchorId="1A85A455" id="_x0000_s1072" style="position:absolute;left:0;text-align:left;margin-left:418.05pt;margin-top:9.75pt;width:17.9pt;height:20.8pt;z-index:251606016;visibility:visible;mso-wrap-style:square;mso-width-percent:0;mso-height-percent:0;mso-wrap-distance-left:9pt;mso-wrap-distance-top:0;mso-wrap-distance-right:9pt;mso-wrap-distance-bottom:0;mso-position-horizontal:absolute;mso-position-horizontal-relative:text;mso-position-vertical:absolute;mso-position-vertical-relative:text;mso-width-percent:0;mso-height-percent:0;mso-width-relative:margin;mso-height-relative:margin;v-text-anchor:middle" arcsize="10923f" o:gfxdata="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" filled="f" stroked="f" strokeweight="1pt">
+              <v:roundrect w14:anchorId="1A85A455" id="_x0000_s1073" style="position:absolute;left:0;text-align:left;margin-left:418.05pt;margin-top:9.75pt;width:17.9pt;height:20.8pt;z-index:251606016;visibility:visible;mso-wrap-style:square;mso-width-percent:0;mso-height-percent:0;mso-wrap-distance-left:9pt;mso-wrap-distance-top:0;mso-wrap-distance-right:9pt;mso-wrap-distance-bottom:0;mso-position-horizontal:absolute;mso-position-horizontal-relative:text;mso-position-vertical:absolute;mso-position-vertical-relative:text;mso-width-percent:0;mso-height-percent:0;mso-width-relative:margin;mso-height-relative:margin;v-text-anchor:middle" arcsize="10923f" o:gfxdata="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" filled="f" stroked="f" strokeweight="1pt">
                 <v:stroke joinstyle="miter"/>
                 <v:textbox>
                   <w:txbxContent>
@@ -12871,6 +13028,42 @@
           <w:color w:val="000000" w:themeColor="text1"/>
         </w:rPr>
       </w:pPr>
+      <w:r>
+        <w:rPr>
+          <w:color w:val="000000" w:themeColor="text1"/>
+        </w:rPr>
+        <w:t>A</w:t>
+      </w:r>
+      <w:r>
+        <w:rPr>
+          <w:color w:val="000000" w:themeColor="text1"/>
+        </w:rPr>
+        <w:t>V</w:t>
+      </w:r>
+      <w:r>
+        <w:rPr>
+          <w:color w:val="000000" w:themeColor="text1"/>
+        </w:rPr>
+        <w:t xml:space="preserve"> – </w:t>
+      </w:r>
+      <w:r>
+        <w:rPr>
+          <w:color w:val="000000" w:themeColor="text1"/>
+        </w:rPr>
+        <w:t>Total Consumption</w:t>
+      </w:r>
+      <w:r>
+        <w:rPr>
+          <w:color w:val="000000" w:themeColor="text1"/>
+        </w:rPr>
+        <w:t xml:space="preserve"> - </w:t>
+      </w:r>
+      <w:r>
+        <w:rPr>
+          <w:color w:val="000000" w:themeColor="text1"/>
+        </w:rPr>
+        <w:t>248400.0000</w:t>
+      </w:r>
     </w:p>
     <w:p>
       <w:pPr>
@@ -13007,11 +13200,17 @@
     </w:p>
     <w:p>
       <w:pPr>
+        <w:rPr>
+          <w:color w:val="000000" w:themeColor="text1"/>
+        </w:rPr>
+      </w:pPr>
+    </w:p>
+    <w:p>
+      <w:pPr>
         <w:pStyle w:val="Heading1"/>
       </w:pPr>
       <w:bookmarkStart w:id="25" w:name="_Toc146526455"/>
       <w:r>
-        <w:lastRenderedPageBreak/>
         <w:t>Smaller Invoice Field Names</w:t>
       </w:r>
       <w:bookmarkEnd w:id="25"/>
@@ -13036,6 +13235,240 @@
           <w:color w:val="000000" w:themeColor="text1"/>
         </w:rPr>
       </w:pPr>
+      <w:r>
+        <w:rPr>
+          <w:noProof/>
+        </w:rPr>
+        <mc:AlternateContent>
+          <mc:Choice Requires="wps">
+            <w:drawing>
+              <wp:anchor distT="0" distB="0" distL="114300" distR="114300" simplePos="0" relativeHeight="251713536" behindDoc="0" locked="0" layoutInCell="1" allowOverlap="1" wp14:anchorId="7C30DB1A" wp14:editId="64E7F932">
+                <wp:simplePos x="0" y="0"/>
+                <wp:positionH relativeFrom="column">
+                  <wp:posOffset>35604</wp:posOffset>
+                </wp:positionH>
+                <wp:positionV relativeFrom="paragraph">
+                  <wp:posOffset>2146475</wp:posOffset>
+                </wp:positionV>
+                <wp:extent cx="395417" cy="216930"/>
+                <wp:effectExtent l="0" t="0" r="0" b="0"/>
+                <wp:wrapNone/>
+                <wp:docPr id="1264498070" name="Rectangle: Rounded Corners 4"/>
+                <wp:cNvGraphicFramePr/>
+                <a:graphic xmlns:a="http://schemas.openxmlformats.org/drawingml/2006/main">
+                  <a:graphicData uri="http://schemas.microsoft.com/office/word/2010/wordprocessingShape">
+                    <wps:wsp>
+                      <wps:cNvSpPr/>
+                      <wps:spPr>
+                        <a:xfrm>
+                          <a:off x="0" y="0"/>
+                          <a:ext cx="395417" cy="216930"/>
+                        </a:xfrm>
+                        <a:prstGeom prst="roundRect">
+                          <a:avLst>
+                            <a:gd name="adj" fmla="val 0"/>
+                          </a:avLst>
+                        </a:prstGeom>
+                        <a:noFill/>
+                        <a:ln>
+                          <a:noFill/>
+                        </a:ln>
+                      </wps:spPr>
+                      <wps:style>
+                        <a:lnRef idx="2">
+                          <a:schemeClr val="accent1">
+                            <a:shade val="15000"/>
+                          </a:schemeClr>
+                        </a:lnRef>
+                        <a:fillRef idx="1">
+                          <a:schemeClr val="accent1"/>
+                        </a:fillRef>
+                        <a:effectRef idx="0">
+                          <a:schemeClr val="accent1"/>
+                        </a:effectRef>
+                        <a:fontRef idx="minor">
+                          <a:schemeClr val="lt1"/>
+                        </a:fontRef>
+                      </wps:style>
+                      <wps:txbx>
+                        <w:txbxContent>
+                          <w:p>
+                            <w:pPr>
+                              <w:jc w:val="center"/>
+                              <w:rPr>
+                                <w:color w:val="FFFFFF" w:themeColor="background1"/>
+                                <w:sz w:val="16"/>
+                                <w:szCs w:val="16"/>
+                              </w:rPr>
+                            </w:pPr>
+                            <w:r>
+                              <w:rPr>
+                                <w:color w:val="FFFFFF" w:themeColor="background1"/>
+                                <w:sz w:val="16"/>
+                                <w:szCs w:val="16"/>
+                                <w:highlight w:val="red"/>
+                              </w:rPr>
+                              <w:t>A</w:t>
+                            </w:r>
+                            <w:r>
+                              <w:rPr>
+                                <w:color w:val="FFFFFF" w:themeColor="background1"/>
+                                <w:sz w:val="16"/>
+                                <w:szCs w:val="16"/>
+                                <w:highlight w:val="red"/>
+                              </w:rPr>
+                              <w:t>J</w:t>
+                            </w:r>
+                            <w:r>
+                              <w:t xml:space="preserve"> </w:t>
+                            </w:r>
+                            <w:r>
+                              <w:rPr>
+                                <w:color w:val="FFFFFF" w:themeColor="background1"/>
+                                <w:sz w:val="16"/>
+                                <w:szCs w:val="16"/>
+                              </w:rPr>
+                              <w:t>{"batch":"scarlette_chicago_20221022","country":"USA","city":"Chicago","lat":41.8755616,"lon":-87.6244212,"time offset":0.0}</w:t>
+                            </w:r>
+                            <w:r>
+                              <w:t xml:space="preserve"> </w:t>
+                            </w:r>
+                            <w:r>
+                              <w:rPr>
+                                <w:color w:val="FFFFFF" w:themeColor="background1"/>
+                                <w:sz w:val="16"/>
+                                <w:szCs w:val="16"/>
+                              </w:rPr>
+                              <w:t>{"batch":"scarlette_chicago_20221022","country":"USA","city":"Chicago","lat":41.8755616,"lon":-87.6244212,"time offset":0.0}</w:t>
+                            </w:r>
+                            <w:r>
+                              <w:t xml:space="preserve"> </w:t>
+                            </w:r>
+                            <w:r>
+                              <w:rPr>
+                                <w:color w:val="FFFFFF" w:themeColor="background1"/>
+                                <w:sz w:val="16"/>
+                                <w:szCs w:val="16"/>
+                              </w:rPr>
+                              <w:t>{"batch":"scarlette_chicago_20221022","country":"USA","city":"Chicago","lat":41.8755616,"lon":-87.6244212,"time offset":0.0}</w:t>
+                            </w:r>
+                            <w:r>
+                              <w:t xml:space="preserve"> </w:t>
+                            </w:r>
+                            <w:r>
+                              <w:rPr>
+                                <w:color w:val="FFFFFF" w:themeColor="background1"/>
+                                <w:sz w:val="16"/>
+                                <w:szCs w:val="16"/>
+                              </w:rPr>
+                              <w:t>{"batch":"scarlette_chicago_20221022","country":"USA","city":"Chicago","lat":41.8755616,"lon":-87.6244212,"time offset":0.0}</w:t>
+                            </w:r>
+                          </w:p>
+                        </w:txbxContent>
+                      </wps:txbx>
+                      <wps:bodyPr rot="0" spcFirstLastPara="0" vertOverflow="overflow" horzOverflow="overflow" vert="horz" wrap="square" lIns="91440" tIns="45720" rIns="91440" bIns="45720" numCol="1" spcCol="0" rtlCol="0" fromWordArt="0" anchor="ctr" anchorCtr="0" forceAA="0" compatLnSpc="1">
+                        <a:prstTxWarp prst="textNoShape">
+                          <a:avLst/>
+                        </a:prstTxWarp>
+                        <a:noAutofit/>
+                      </wps:bodyPr>
+                    </wps:wsp>
+                  </a:graphicData>
+                </a:graphic>
+                <wp14:sizeRelH relativeFrom="margin">
+                  <wp14:pctWidth>0</wp14:pctWidth>
+                </wp14:sizeRelH>
+                <wp14:sizeRelV relativeFrom="margin">
+                  <wp14:pctHeight>0</wp14:pctHeight>
+                </wp14:sizeRelV>
+              </wp:anchor>
+            </w:drawing>
+          </mc:Choice>
+          <mc:Fallback>
+            <w:pict>
+              <v:roundrect w14:anchorId="7C30DB1A" id="_x0000_s1074" style="position:absolute;margin-left:2.8pt;margin-top:169pt;width:31.15pt;height:17.1pt;z-index:251713536;visibility:visible;mso-wrap-style:square;mso-width-percent:0;mso-height-percent:0;mso-wrap-distance-left:9pt;mso-wrap-distance-top:0;mso-wrap-distance-right:9pt;mso-wrap-distance-bottom:0;mso-position-horizontal:absolute;mso-position-horizontal-relative:text;mso-position-vertical:absolute;mso-position-vertical-relative:text;mso-width-percent:0;mso-height-percent:0;mso-width-relative:margin;mso-height-relative:margin;v-text-anchor:middle" arcsize="0" o:gfxdata="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" filled="f" stroked="f" strokeweight="1pt">
+                <v:stroke joinstyle="miter"/>
+                <v:textbox>
+                  <w:txbxContent>
+                    <w:p>
+                      <w:pPr>
+                        <w:jc w:val="center"/>
+                        <w:rPr>
+                          <w:color w:val="FFFFFF" w:themeColor="background1"/>
+                          <w:sz w:val="16"/>
+                          <w:szCs w:val="16"/>
+                        </w:rPr>
+                      </w:pPr>
+                      <w:r>
+                        <w:rPr>
+                          <w:color w:val="FFFFFF" w:themeColor="background1"/>
+                          <w:sz w:val="16"/>
+                          <w:szCs w:val="16"/>
+                          <w:highlight w:val="red"/>
+                        </w:rPr>
+                        <w:t>A</w:t>
+                      </w:r>
+                      <w:r>
+                        <w:rPr>
+                          <w:color w:val="FFFFFF" w:themeColor="background1"/>
+                          <w:sz w:val="16"/>
+                          <w:szCs w:val="16"/>
+                          <w:highlight w:val="red"/>
+                        </w:rPr>
+                        <w:t>J</w:t>
+                      </w:r>
+                      <w:r>
+                        <w:t xml:space="preserve"> </w:t>
+                      </w:r>
+                      <w:r>
+                        <w:rPr>
+                          <w:color w:val="FFFFFF" w:themeColor="background1"/>
+                          <w:sz w:val="16"/>
+                          <w:szCs w:val="16"/>
+                        </w:rPr>
+                        <w:t>{"batch":"scarlette_chicago_20221022","country":"USA","city":"Chicago","lat":41.8755616,"lon":-87.6244212,"time offset":0.0}</w:t>
+                      </w:r>
+                      <w:r>
+                        <w:t xml:space="preserve"> </w:t>
+                      </w:r>
+                      <w:r>
+                        <w:rPr>
+                          <w:color w:val="FFFFFF" w:themeColor="background1"/>
+                          <w:sz w:val="16"/>
+                          <w:szCs w:val="16"/>
+                        </w:rPr>
+                        <w:t>{"batch":"scarlette_chicago_20221022","country":"USA","city":"Chicago","lat":41.8755616,"lon":-87.6244212,"time offset":0.0}</w:t>
+                      </w:r>
+                      <w:r>
+                        <w:t xml:space="preserve"> </w:t>
+                      </w:r>
+                      <w:r>
+                        <w:rPr>
+                          <w:color w:val="FFFFFF" w:themeColor="background1"/>
+                          <w:sz w:val="16"/>
+                          <w:szCs w:val="16"/>
+                        </w:rPr>
+                        <w:t>{"batch":"scarlette_chicago_20221022","country":"USA","city":"Chicago","lat":41.8755616,"lon":-87.6244212,"time offset":0.0}</w:t>
+                      </w:r>
+                      <w:r>
+                        <w:t xml:space="preserve"> </w:t>
+                      </w:r>
+                      <w:r>
+                        <w:rPr>
+                          <w:color w:val="FFFFFF" w:themeColor="background1"/>
+                          <w:sz w:val="16"/>
+                          <w:szCs w:val="16"/>
+                        </w:rPr>
+                        <w:t>{"batch":"scarlette_chicago_20221022","country":"USA","city":"Chicago","lat":41.8755616,"lon":-87.6244212,"time offset":0.0}</w:t>
+                      </w:r>
+                    </w:p>
+                  </w:txbxContent>
+                </v:textbox>
+              </v:roundrect>
+            </w:pict>
+          </mc:Fallback>
+        </mc:AlternateContent>
+      </w:r>
       <w:r>
         <w:rPr>
           <w:noProof/>
@@ -13178,7 +13611,7 @@
           </mc:Choice>
           <mc:Fallback>
             <w:pict>
-              <v:roundrect w14:anchorId="18ECFC84" id="_x0000_s1073" style="position:absolute;margin-left:397.05pt;margin-top:144.7pt;width:31.15pt;height:17.1pt;z-index:251662336;visibility:visible;mso-wrap-style:square;mso-width-percent:0;mso-height-percent:0;mso-wrap-distance-left:9pt;mso-wrap-distance-top:0;mso-wrap-distance-right:9pt;mso-wrap-distance-bottom:0;mso-position-horizontal:absolute;mso-position-horizontal-relative:text;mso-position-vertical:absolute;mso-position-vertical-relative:text;mso-width-percent:0;mso-height-percent:0;mso-width-relative:margin;mso-height-relative:margin;v-text-anchor:middle" arcsize="0" o:gfxdata="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" filled="f" stroked="f" strokeweight="1pt">
+              <v:roundrect w14:anchorId="18ECFC84" id="_x0000_s1075" style="position:absolute;margin-left:397.05pt;margin-top:144.7pt;width:31.15pt;height:17.1pt;z-index:251662336;visibility:visible;mso-wrap-style:square;mso-width-percent:0;mso-height-percent:0;mso-wrap-distance-left:9pt;mso-wrap-distance-top:0;mso-wrap-distance-right:9pt;mso-wrap-distance-bottom:0;mso-position-horizontal:absolute;mso-position-horizontal-relative:text;mso-position-vertical:absolute;mso-position-vertical-relative:text;mso-width-percent:0;mso-height-percent:0;mso-width-relative:margin;mso-height-relative:margin;v-text-anchor:middle" arcsize="0" o:gfxdata="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" filled="f" stroked="f" strokeweight="1pt">
                 <v:stroke joinstyle="miter"/>
                 <v:textbox>
                   <w:txbxContent>
@@ -13394,7 +13827,7 @@
           </mc:Choice>
           <mc:Fallback>
             <w:pict>
-              <v:roundrect w14:anchorId="6D2246A8" id="_x0000_s1074" style="position:absolute;margin-left:53.9pt;margin-top:144.2pt;width:27.45pt;height:16.4pt;z-index:251661312;visibility:visible;mso-wrap-style:square;mso-width-percent:0;mso-height-percent:0;mso-wrap-distance-left:9pt;mso-wrap-distance-top:0;mso-wrap-distance-right:9pt;mso-wrap-distance-bottom:0;mso-position-horizontal:absolute;mso-position-horizontal-relative:text;mso-position-vertical:absolute;mso-position-vertical-relative:text;mso-width-percent:0;mso-height-percent:0;mso-width-relative:margin;mso-height-relative:margin;v-text-anchor:middle" arcsize="0" o:gfxdata="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" filled="f" stroked="f" strokeweight="1pt">
+              <v:roundrect w14:anchorId="6D2246A8" id="_x0000_s1076" style="position:absolute;margin-left:53.9pt;margin-top:144.2pt;width:27.45pt;height:16.4pt;z-index:251661312;visibility:visible;mso-wrap-style:square;mso-width-percent:0;mso-height-percent:0;mso-wrap-distance-left:9pt;mso-wrap-distance-top:0;mso-wrap-distance-right:9pt;mso-wrap-distance-bottom:0;mso-position-horizontal:absolute;mso-position-horizontal-relative:text;mso-position-vertical:absolute;mso-position-vertical-relative:text;mso-width-percent:0;mso-height-percent:0;mso-width-relative:margin;mso-height-relative:margin;v-text-anchor:middle" arcsize="0" o:gfxdata="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" filled="f" stroked="f" strokeweight="1pt">
                 <v:stroke joinstyle="miter"/>
                 <v:textbox>
                   <w:txbxContent>
@@ -13619,7 +14052,7 @@
           </mc:Choice>
           <mc:Fallback>
             <w:pict>
-              <v:roundrect w14:anchorId="007F2D26" id="_x0000_s1075" style="position:absolute;margin-left:77.2pt;margin-top:144.75pt;width:27.45pt;height:16.4pt;z-index:251658240;visibility:visible;mso-wrap-style:square;mso-width-percent:0;mso-height-percent:0;mso-wrap-distance-left:9pt;mso-wrap-distance-top:0;mso-wrap-distance-right:9pt;mso-wrap-distance-bottom:0;mso-position-horizontal:absolute;mso-position-horizontal-relative:text;mso-position-vertical:absolute;mso-position-vertical-relative:text;mso-width-percent:0;mso-height-percent:0;mso-width-relative:margin;mso-height-relative:margin;v-text-anchor:middle" arcsize="0" o:gfxdata="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" filled="f" stroked="f" strokeweight="1pt">
+              <v:roundrect w14:anchorId="007F2D26" id="_x0000_s1077" style="position:absolute;margin-left:77.2pt;margin-top:144.75pt;width:27.45pt;height:16.4pt;z-index:251658240;visibility:visible;mso-wrap-style:square;mso-width-percent:0;mso-height-percent:0;mso-wrap-distance-left:9pt;mso-wrap-distance-top:0;mso-wrap-distance-right:9pt;mso-wrap-distance-bottom:0;mso-position-horizontal:absolute;mso-position-horizontal-relative:text;mso-position-vertical:absolute;mso-position-vertical-relative:text;mso-width-percent:0;mso-height-percent:0;mso-width-relative:margin;mso-height-relative:margin;v-text-anchor:middle" arcsize="0" o:gfxdata="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" filled="f" stroked="f" strokeweight="1pt">
                 <v:stroke joinstyle="miter"/>
                 <v:textbox>
                   <w:txbxContent>
@@ -13853,7 +14286,7 @@
           </mc:Choice>
           <mc:Fallback>
             <w:pict>
-              <v:roundrect w14:anchorId="49CD6D08" id="_x0000_s1076" style="position:absolute;margin-left:85.05pt;margin-top:159pt;width:31.15pt;height:17.1pt;z-index:251660288;visibility:visible;mso-wrap-style:square;mso-width-percent:0;mso-height-percent:0;mso-wrap-distance-left:9pt;mso-wrap-distance-top:0;mso-wrap-distance-right:9pt;mso-wrap-distance-bottom:0;mso-position-horizontal:absolute;mso-position-horizontal-relative:text;mso-position-vertical:absolute;mso-position-vertical-relative:text;mso-width-percent:0;mso-height-percent:0;mso-width-relative:margin;mso-height-relative:margin;v-text-anchor:middle" arcsize="0" o:gfxdata="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" filled="f" stroked="f" strokeweight="1pt">
+              <v:roundrect w14:anchorId="49CD6D08" id="_x0000_s1078" style="position:absolute;margin-left:85.05pt;margin-top:159pt;width:31.15pt;height:17.1pt;z-index:251660288;visibility:visible;mso-wrap-style:square;mso-width-percent:0;mso-height-percent:0;mso-wrap-distance-left:9pt;mso-wrap-distance-top:0;mso-wrap-distance-right:9pt;mso-wrap-distance-bottom:0;mso-position-horizontal:absolute;mso-position-horizontal-relative:text;mso-position-vertical:absolute;mso-position-vertical-relative:text;mso-width-percent:0;mso-height-percent:0;mso-width-relative:margin;mso-height-relative:margin;v-text-anchor:middle" arcsize="0" o:gfxdata="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" filled="f" stroked="f" strokeweight="1pt">
                 <v:stroke joinstyle="miter"/>
                 <v:textbox>
                   <w:txbxContent>
@@ -14087,7 +14520,7 @@
           </mc:Choice>
           <mc:Fallback>
             <w:pict>
-              <v:roundrect w14:anchorId="6230355D" id="_x0000_s1077" style="position:absolute;margin-left:12pt;margin-top:159.05pt;width:31.15pt;height:17.1pt;z-index:251659264;visibility:visible;mso-wrap-style:square;mso-width-percent:0;mso-height-percent:0;mso-wrap-distance-left:9pt;mso-wrap-distance-top:0;mso-wrap-distance-right:9pt;mso-wrap-distance-bottom:0;mso-position-horizontal:absolute;mso-position-horizontal-relative:text;mso-position-vertical:absolute;mso-position-vertical-relative:text;mso-width-percent:0;mso-height-percent:0;mso-width-relative:margin;mso-height-relative:margin;v-text-anchor:middle" arcsize="0" o:gfxdata="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" filled="f" stroked="f" strokeweight="1pt">
+              <v:roundrect w14:anchorId="6230355D" id="_x0000_s1079" style="position:absolute;margin-left:12pt;margin-top:159.05pt;width:31.15pt;height:17.1pt;z-index:251659264;visibility:visible;mso-wrap-style:square;mso-width-percent:0;mso-height-percent:0;mso-wrap-distance-left:9pt;mso-wrap-distance-top:0;mso-wrap-distance-right:9pt;mso-wrap-distance-bottom:0;mso-position-horizontal:absolute;mso-position-horizontal-relative:text;mso-position-vertical:absolute;mso-position-vertical-relative:text;mso-width-percent:0;mso-height-percent:0;mso-width-relative:margin;mso-height-relative:margin;v-text-anchor:middle" arcsize="0" o:gfxdata="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" filled="f" stroked="f" strokeweight="1pt">
                 <v:stroke joinstyle="miter"/>
                 <v:textbox>
                   <w:txbxContent>
@@ -14318,7 +14751,7 @@
           </mc:Choice>
           <mc:Fallback>
             <w:pict>
-              <v:roundrect w14:anchorId="72A5CC11" id="_x0000_s1078" style="position:absolute;margin-left:317.25pt;margin-top:144.75pt;width:31.15pt;height:17.1pt;z-index:251686912;visibility:visible;mso-wrap-style:square;mso-width-percent:0;mso-height-percent:0;mso-wrap-distance-left:9pt;mso-wrap-distance-top:0;mso-wrap-distance-right:9pt;mso-wrap-distance-bottom:0;mso-position-horizontal:absolute;mso-position-horizontal-relative:text;mso-position-vertical:absolute;mso-position-vertical-relative:text;mso-width-percent:0;mso-height-percent:0;mso-width-relative:margin;mso-height-relative:margin;v-text-anchor:middle" arcsize="0" o:gfxdata="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" filled="f" stroked="f" strokeweight="1pt">
+              <v:roundrect w14:anchorId="72A5CC11" id="_x0000_s1080" style="position:absolute;margin-left:317.25pt;margin-top:144.75pt;width:31.15pt;height:17.1pt;z-index:251686912;visibility:visible;mso-wrap-style:square;mso-width-percent:0;mso-height-percent:0;mso-wrap-distance-left:9pt;mso-wrap-distance-top:0;mso-wrap-distance-right:9pt;mso-wrap-distance-bottom:0;mso-position-horizontal:absolute;mso-position-horizontal-relative:text;mso-position-vertical:absolute;mso-position-vertical-relative:text;mso-width-percent:0;mso-height-percent:0;mso-width-relative:margin;mso-height-relative:margin;v-text-anchor:middle" arcsize="0" o:gfxdata="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" filled="f" stroked="f" strokeweight="1pt">
                 <v:stroke joinstyle="miter"/>
                 <v:textbox>
                   <w:txbxContent>
@@ -14549,7 +14982,7 @@
           </mc:Choice>
           <mc:Fallback>
             <w:pict>
-              <v:roundrect w14:anchorId="2B568B96" id="_x0000_s1079" style="position:absolute;margin-left:266.4pt;margin-top:144.75pt;width:31.15pt;height:17.1pt;z-index:251685888;visibility:visible;mso-wrap-style:square;mso-width-percent:0;mso-height-percent:0;mso-wrap-distance-left:9pt;mso-wrap-distance-top:0;mso-wrap-distance-right:9pt;mso-wrap-distance-bottom:0;mso-position-horizontal:absolute;mso-position-horizontal-relative:text;mso-position-vertical:absolute;mso-position-vertical-relative:text;mso-width-percent:0;mso-height-percent:0;mso-width-relative:margin;mso-height-relative:margin;v-text-anchor:middle" arcsize="0" o:gfxdata="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" filled="f" stroked="f" strokeweight="1pt">
+              <v:roundrect w14:anchorId="2B568B96" id="_x0000_s1081" style="position:absolute;margin-left:266.4pt;margin-top:144.75pt;width:31.15pt;height:17.1pt;z-index:251685888;visibility:visible;mso-wrap-style:square;mso-width-percent:0;mso-height-percent:0;mso-wrap-distance-left:9pt;mso-wrap-distance-top:0;mso-wrap-distance-right:9pt;mso-wrap-distance-bottom:0;mso-position-horizontal:absolute;mso-position-horizontal-relative:text;mso-position-vertical:absolute;mso-position-vertical-relative:text;mso-width-percent:0;mso-height-percent:0;mso-width-relative:margin;mso-height-relative:margin;v-text-anchor:middle" arcsize="0" o:gfxdata="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" filled="f" stroked="f" strokeweight="1pt">
                 <v:stroke joinstyle="miter"/>
                 <v:textbox>
                   <w:txbxContent>
@@ -14783,7 +15216,7 @@
           </mc:Choice>
           <mc:Fallback>
             <w:pict>
-              <v:roundrect w14:anchorId="09DB543D" id="_x0000_s1080" style="position:absolute;margin-left:167.25pt;margin-top:144.1pt;width:31.15pt;height:17.1pt;z-index:251683840;visibility:visible;mso-wrap-style:square;mso-width-percent:0;mso-height-percent:0;mso-wrap-distance-left:9pt;mso-wrap-distance-top:0;mso-wrap-distance-right:9pt;mso-wrap-distance-bottom:0;mso-position-horizontal:absolute;mso-position-horizontal-relative:text;mso-position-vertical:absolute;mso-position-vertical-relative:text;mso-width-percent:0;mso-height-percent:0;mso-width-relative:margin;mso-height-relative:margin;v-text-anchor:middle" arcsize="0" o:gfxdata="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" filled="f" stroked="f" strokeweight="1pt">
+              <v:roundrect w14:anchorId="09DB543D" id="_x0000_s1082" style="position:absolute;margin-left:167.25pt;margin-top:144.1pt;width:31.15pt;height:17.1pt;z-index:251683840;visibility:visible;mso-wrap-style:square;mso-width-percent:0;mso-height-percent:0;mso-wrap-distance-left:9pt;mso-wrap-distance-top:0;mso-wrap-distance-right:9pt;mso-wrap-distance-bottom:0;mso-position-horizontal:absolute;mso-position-horizontal-relative:text;mso-position-vertical:absolute;mso-position-vertical-relative:text;mso-width-percent:0;mso-height-percent:0;mso-width-relative:margin;mso-height-relative:margin;v-text-anchor:middle" arcsize="0" o:gfxdata="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" filled="f" stroked="f" strokeweight="1pt">
                 <v:stroke joinstyle="miter"/>
                 <v:textbox>
                   <w:txbxContent>
@@ -15008,7 +15441,7 @@
           </mc:Choice>
           <mc:Fallback>
             <w:pict>
-              <v:roundrect w14:anchorId="16AE65A2" id="_x0000_s1081" style="position:absolute;margin-left:2.8pt;margin-top:2in;width:31.15pt;height:17.1pt;z-index:251682816;visibility:visible;mso-wrap-style:square;mso-width-percent:0;mso-height-percent:0;mso-wrap-distance-left:9pt;mso-wrap-distance-top:0;mso-wrap-distance-right:9pt;mso-wrap-distance-bottom:0;mso-position-horizontal:absolute;mso-position-horizontal-relative:text;mso-position-vertical:absolute;mso-position-vertical-relative:text;mso-width-percent:0;mso-height-percent:0;mso-width-relative:margin;mso-height-relative:margin;v-text-anchor:middle" arcsize="0" o:gfxdata="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" filled="f" stroked="f" strokeweight="1pt">
+              <v:roundrect w14:anchorId="16AE65A2" id="_x0000_s1083" style="position:absolute;margin-left:2.8pt;margin-top:2in;width:31.15pt;height:17.1pt;z-index:251682816;visibility:visible;mso-wrap-style:square;mso-width-percent:0;mso-height-percent:0;mso-wrap-distance-left:9pt;mso-wrap-distance-top:0;mso-wrap-distance-right:9pt;mso-wrap-distance-bottom:0;mso-position-horizontal:absolute;mso-position-horizontal-relative:text;mso-position-vertical:absolute;mso-position-vertical-relative:text;mso-width-percent:0;mso-height-percent:0;mso-width-relative:margin;mso-height-relative:margin;v-text-anchor:middle" arcsize="0" o:gfxdata="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" filled="f" stroked="f" strokeweight="1pt">
                 <v:stroke joinstyle="miter"/>
                 <v:textbox>
                   <w:txbxContent>
@@ -15245,7 +15678,7 @@
           </mc:Choice>
           <mc:Fallback>
             <w:pict>
-              <v:roundrect w14:anchorId="651B3C7A" id="_x0000_s1082" style="position:absolute;margin-left:182.5pt;margin-top:105pt;width:14.65pt;height:17.05pt;z-index:251681792;visibility:visible;mso-wrap-style:square;mso-width-percent:0;mso-height-percent:0;mso-wrap-distance-left:9pt;mso-wrap-distance-top:0;mso-wrap-distance-right:9pt;mso-wrap-distance-bottom:0;mso-position-horizontal:absolute;mso-position-horizontal-relative:text;mso-position-vertical:absolute;mso-position-vertical-relative:text;mso-width-percent:0;mso-height-percent:0;mso-width-relative:margin;mso-height-relative:margin;v-text-anchor:middle" arcsize="0" o:gfxdata="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" filled="f" stroked="f" strokeweight="1pt">
+              <v:roundrect w14:anchorId="651B3C7A" id="_x0000_s1084" style="position:absolute;margin-left:182.5pt;margin-top:105pt;width:14.65pt;height:17.05pt;z-index:251681792;visibility:visible;mso-wrap-style:square;mso-width-percent:0;mso-height-percent:0;mso-wrap-distance-left:9pt;mso-wrap-distance-top:0;mso-wrap-distance-right:9pt;mso-wrap-distance-bottom:0;mso-position-horizontal:absolute;mso-position-horizontal-relative:text;mso-position-vertical:absolute;mso-position-vertical-relative:text;mso-width-percent:0;mso-height-percent:0;mso-width-relative:margin;mso-height-relative:margin;v-text-anchor:middle" arcsize="0" o:gfxdata="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" filled="f" stroked="f" strokeweight="1pt">
                 <v:stroke joinstyle="miter"/>
                 <v:textbox>
                   <w:txbxContent>
@@ -15503,7 +15936,7 @@
           </mc:Choice>
           <mc:Fallback>
             <w:pict>
-              <v:roundrect w14:anchorId="435D5E91" id="_x0000_s1083" style="position:absolute;margin-left:200.25pt;margin-top:97.15pt;width:14.65pt;height:17.1pt;z-index:251679744;visibility:visible;mso-wrap-style:square;mso-width-percent:0;mso-height-percent:0;mso-wrap-distance-left:9pt;mso-wrap-distance-top:0;mso-wrap-distance-right:9pt;mso-wrap-distance-bottom:0;mso-position-horizontal:absolute;mso-position-horizontal-relative:text;mso-position-vertical:absolute;mso-position-vertical-relative:text;mso-width-percent:0;mso-height-percent:0;mso-width-relative:margin;mso-height-relative:margin;v-text-anchor:middle" arcsize="0" o:gfxdata="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" filled="f" stroked="f" strokeweight="1pt">
+              <v:roundrect w14:anchorId="435D5E91" id="_x0000_s1085" style="position:absolute;margin-left:200.25pt;margin-top:97.15pt;width:14.65pt;height:17.1pt;z-index:251679744;visibility:visible;mso-wrap-style:square;mso-width-percent:0;mso-height-percent:0;mso-wrap-distance-left:9pt;mso-wrap-distance-top:0;mso-wrap-distance-right:9pt;mso-wrap-distance-bottom:0;mso-position-horizontal:absolute;mso-position-horizontal-relative:text;mso-position-vertical:absolute;mso-position-vertical-relative:text;mso-width-percent:0;mso-height-percent:0;mso-width-relative:margin;mso-height-relative:margin;v-text-anchor:middle" arcsize="0" o:gfxdata="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" filled="f" stroked="f" strokeweight="1pt">
                 <v:stroke joinstyle="miter"/>
                 <v:textbox>
                   <w:txbxContent>
@@ -15761,7 +16194,7 @@
           </mc:Choice>
           <mc:Fallback>
             <w:pict>
-              <v:roundrect w14:anchorId="74B20653" id="_x0000_s1084" style="position:absolute;margin-left:354.85pt;margin-top:94.6pt;width:14.65pt;height:17.1pt;z-index:251678720;visibility:visible;mso-wrap-style:square;mso-width-percent:0;mso-height-percent:0;mso-wrap-distance-left:9pt;mso-wrap-distance-top:0;mso-wrap-distance-right:9pt;mso-wrap-distance-bottom:0;mso-position-horizontal:absolute;mso-position-horizontal-relative:text;mso-position-vertical:absolute;mso-position-vertical-relative:text;mso-width-percent:0;mso-height-percent:0;mso-width-relative:margin;mso-height-relative:margin;v-text-anchor:middle" arcsize="0" o:gfxdata="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" filled="f" stroked="f" strokeweight="1pt">
+              <v:roundrect w14:anchorId="74B20653" id="_x0000_s1086" style="position:absolute;margin-left:354.85pt;margin-top:94.6pt;width:14.65pt;height:17.1pt;z-index:251678720;visibility:visible;mso-wrap-style:square;mso-width-percent:0;mso-height-percent:0;mso-wrap-distance-left:9pt;mso-wrap-distance-top:0;mso-wrap-distance-right:9pt;mso-wrap-distance-bottom:0;mso-position-horizontal:absolute;mso-position-horizontal-relative:text;mso-position-vertical:absolute;mso-position-vertical-relative:text;mso-width-percent:0;mso-height-percent:0;mso-width-relative:margin;mso-height-relative:margin;v-text-anchor:middle" arcsize="0" o:gfxdata="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" filled="f" stroked="f" strokeweight="1pt">
                 <v:stroke joinstyle="miter"/>
                 <v:textbox>
                   <w:txbxContent>
@@ -16025,7 +16458,7 @@
           </mc:Choice>
           <mc:Fallback>
             <w:pict>
-              <v:roundrect w14:anchorId="3FD1D29C" id="_x0000_s1085" style="position:absolute;margin-left:354.8pt;margin-top:85.85pt;width:16.65pt;height:17.1pt;z-index:251675648;visibility:visible;mso-wrap-style:square;mso-width-percent:0;mso-height-percent:0;mso-wrap-distance-left:9pt;mso-wrap-distance-top:0;mso-wrap-distance-right:9pt;mso-wrap-distance-bottom:0;mso-position-horizontal:absolute;mso-position-horizontal-relative:text;mso-position-vertical:absolute;mso-position-vertical-relative:text;mso-width-percent:0;mso-height-percent:0;mso-width-relative:margin;mso-height-relative:margin;v-text-anchor:middle" arcsize="0" o:gfxdata="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" filled="f" stroked="f" strokeweight="1pt">
+              <v:roundrect w14:anchorId="3FD1D29C" id="_x0000_s1087" style="position:absolute;margin-left:354.8pt;margin-top:85.85pt;width:16.65pt;height:17.1pt;z-index:251675648;visibility:visible;mso-wrap-style:square;mso-width-percent:0;mso-height-percent:0;mso-wrap-distance-left:9pt;mso-wrap-distance-top:0;mso-wrap-distance-right:9pt;mso-wrap-distance-bottom:0;mso-position-horizontal:absolute;mso-position-horizontal-relative:text;mso-position-vertical:absolute;mso-position-vertical-relative:text;mso-width-percent:0;mso-height-percent:0;mso-width-relative:margin;mso-height-relative:margin;v-text-anchor:middle" arcsize="0" o:gfxdata="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" filled="f" stroked="f" strokeweight="1pt">
                 <v:stroke joinstyle="miter"/>
                 <v:textbox>
                   <w:txbxContent>
@@ -16295,7 +16728,7 @@
           </mc:Choice>
           <mc:Fallback>
             <w:pict>
-              <v:roundrect w14:anchorId="725B4738" id="_x0000_s1086" style="position:absolute;margin-left:180.1pt;margin-top:85.8pt;width:14.65pt;height:17.1pt;z-index:251676672;visibility:visible;mso-wrap-style:square;mso-width-percent:0;mso-height-percent:0;mso-wrap-distance-left:9pt;mso-wrap-distance-top:0;mso-wrap-distance-right:9pt;mso-wrap-distance-bottom:0;mso-position-horizontal:absolute;mso-position-horizontal-relative:text;mso-position-vertical:absolute;mso-position-vertical-relative:text;mso-width-percent:0;mso-height-percent:0;mso-width-relative:margin;mso-height-relative:margin;v-text-anchor:middle" arcsize="0" o:gfxdata="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" filled="f" stroked="f" strokeweight="1pt">
+              <v:roundrect w14:anchorId="725B4738" id="_x0000_s1088" style="position:absolute;margin-left:180.1pt;margin-top:85.8pt;width:14.65pt;height:17.1pt;z-index:251676672;visibility:visible;mso-wrap-style:square;mso-width-percent:0;mso-height-percent:0;mso-wrap-distance-left:9pt;mso-wrap-distance-top:0;mso-wrap-distance-right:9pt;mso-wrap-distance-bottom:0;mso-position-horizontal:absolute;mso-position-horizontal-relative:text;mso-position-vertical:absolute;mso-position-vertical-relative:text;mso-width-percent:0;mso-height-percent:0;mso-width-relative:margin;mso-height-relative:margin;v-text-anchor:middle" arcsize="0" o:gfxdata="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" filled="f" stroked="f" strokeweight="1pt">
                 <v:stroke joinstyle="miter"/>
                 <v:textbox>
                   <w:txbxContent>
@@ -16559,7 +16992,7 @@
           </mc:Choice>
           <mc:Fallback>
             <w:pict>
-              <v:roundrect w14:anchorId="3107A33F" id="_x0000_s1087" style="position:absolute;margin-left:350.85pt;margin-top:77.55pt;width:14.65pt;height:17.05pt;z-index:251674624;visibility:visible;mso-wrap-style:square;mso-width-percent:0;mso-height-percent:0;mso-wrap-distance-left:9pt;mso-wrap-distance-top:0;mso-wrap-distance-right:9pt;mso-wrap-distance-bottom:0;mso-position-horizontal:absolute;mso-position-horizontal-relative:text;mso-position-vertical:absolute;mso-position-vertical-relative:text;mso-width-percent:0;mso-height-percent:0;mso-width-relative:margin;mso-height-relative:margin;v-text-anchor:middle" arcsize="0" o:gfxdata="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" filled="f" stroked="f" strokeweight="1pt">
+              <v:roundrect w14:anchorId="3107A33F" id="_x0000_s1089" style="position:absolute;margin-left:350.85pt;margin-top:77.55pt;width:14.65pt;height:17.05pt;z-index:251674624;visibility:visible;mso-wrap-style:square;mso-width-percent:0;mso-height-percent:0;mso-wrap-distance-left:9pt;mso-wrap-distance-top:0;mso-wrap-distance-right:9pt;mso-wrap-distance-bottom:0;mso-position-horizontal:absolute;mso-position-horizontal-relative:text;mso-position-vertical:absolute;mso-position-vertical-relative:text;mso-width-percent:0;mso-height-percent:0;mso-width-relative:margin;mso-height-relative:margin;v-text-anchor:middle" arcsize="0" o:gfxdata="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" filled="f" stroked="f" strokeweight="1pt">
                 <v:stroke joinstyle="miter"/>
                 <v:textbox>
                   <w:txbxContent>
@@ -16817,7 +17250,7 @@
           </mc:Choice>
           <mc:Fallback>
             <w:pict>
-              <v:roundrect w14:anchorId="7F4817B5" id="_x0000_s1088" style="position:absolute;margin-left:189.35pt;margin-top:78.35pt;width:14.65pt;height:17.05pt;z-index:251673600;visibility:visible;mso-wrap-style:square;mso-width-percent:0;mso-height-percent:0;mso-wrap-distance-left:9pt;mso-wrap-distance-top:0;mso-wrap-distance-right:9pt;mso-wrap-distance-bottom:0;mso-position-horizontal:absolute;mso-position-horizontal-relative:text;mso-position-vertical:absolute;mso-position-vertical-relative:text;mso-width-percent:0;mso-height-percent:0;mso-width-relative:margin;mso-height-relative:margin;v-text-anchor:middle" arcsize="0" o:gfxdata="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" filled="f" stroked="f" strokeweight="1pt">
+              <v:roundrect w14:anchorId="7F4817B5" id="_x0000_s1090" style="position:absolute;margin-left:189.35pt;margin-top:78.35pt;width:14.65pt;height:17.05pt;z-index:251673600;visibility:visible;mso-wrap-style:square;mso-width-percent:0;mso-height-percent:0;mso-wrap-distance-left:9pt;mso-wrap-distance-top:0;mso-wrap-distance-right:9pt;mso-wrap-distance-bottom:0;mso-position-horizontal:absolute;mso-position-horizontal-relative:text;mso-position-vertical:absolute;mso-position-vertical-relative:text;mso-width-percent:0;mso-height-percent:0;mso-width-relative:margin;mso-height-relative:margin;v-text-anchor:middle" arcsize="0" o:gfxdata="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" filled="f" stroked="f" strokeweight="1pt">
                 <v:stroke joinstyle="miter"/>
                 <v:textbox>
                   <w:txbxContent>
@@ -17075,7 +17508,7 @@
           </mc:Choice>
           <mc:Fallback>
             <w:pict>
-              <v:roundrect w14:anchorId="423573A3" id="_x0000_s1089" style="position:absolute;margin-left:342.35pt;margin-top:70.85pt;width:14.65pt;height:17.1pt;z-index:251672576;visibility:visible;mso-wrap-style:square;mso-width-percent:0;mso-height-percent:0;mso-wrap-distance-left:9pt;mso-wrap-distance-top:0;mso-wrap-distance-right:9pt;mso-wrap-distance-bottom:0;mso-position-horizontal:absolute;mso-position-horizontal-relative:text;mso-position-vertical:absolute;mso-position-vertical-relative:text;mso-width-percent:0;mso-height-percent:0;mso-width-relative:margin;mso-height-relative:margin;v-text-anchor:middle" arcsize="0" o:gfxdata="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" filled="f" stroked="f" strokeweight="1pt">
+              <v:roundrect w14:anchorId="423573A3" id="_x0000_s1091" style="position:absolute;margin-left:342.35pt;margin-top:70.85pt;width:14.65pt;height:17.1pt;z-index:251672576;visibility:visible;mso-wrap-style:square;mso-width-percent:0;mso-height-percent:0;mso-wrap-distance-left:9pt;mso-wrap-distance-top:0;mso-wrap-distance-right:9pt;mso-wrap-distance-bottom:0;mso-position-horizontal:absolute;mso-position-horizontal-relative:text;mso-position-vertical:absolute;mso-position-vertical-relative:text;mso-width-percent:0;mso-height-percent:0;mso-width-relative:margin;mso-height-relative:margin;v-text-anchor:middle" arcsize="0" o:gfxdata="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" filled="f" stroked="f" strokeweight="1pt">
                 <v:stroke joinstyle="miter"/>
                 <v:textbox>
                   <w:txbxContent>
@@ -17333,7 +17766,7 @@
           </mc:Choice>
           <mc:Fallback>
             <w:pict>
-              <v:roundrect w14:anchorId="72FB1523" id="_x0000_s1090" style="position:absolute;margin-left:185.6pt;margin-top:69.5pt;width:14.65pt;height:20.25pt;z-index:251671552;visibility:visible;mso-wrap-style:square;mso-width-percent:0;mso-height-percent:0;mso-wrap-distance-left:9pt;mso-wrap-distance-top:0;mso-wrap-distance-right:9pt;mso-wrap-distance-bottom:0;mso-position-horizontal:absolute;mso-position-horizontal-relative:text;mso-position-vertical:absolute;mso-position-vertical-relative:text;mso-width-percent:0;mso-height-percent:0;mso-width-relative:margin;mso-height-relative:margin;v-text-anchor:middle" arcsize="0" o:gfxdata="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" filled="f" stroked="f" strokeweight="1pt">
+              <v:roundrect w14:anchorId="72FB1523" id="_x0000_s1092" style="position:absolute;margin-left:185.6pt;margin-top:69.5pt;width:14.65pt;height:20.25pt;z-index:251671552;visibility:visible;mso-wrap-style:square;mso-width-percent:0;mso-height-percent:0;mso-wrap-distance-left:9pt;mso-wrap-distance-top:0;mso-wrap-distance-right:9pt;mso-wrap-distance-bottom:0;mso-position-horizontal:absolute;mso-position-horizontal-relative:text;mso-position-vertical:absolute;mso-position-vertical-relative:text;mso-width-percent:0;mso-height-percent:0;mso-width-relative:margin;mso-height-relative:margin;v-text-anchor:middle" arcsize="0" o:gfxdata="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" filled="f" stroked="f" strokeweight="1pt">
                 <v:stroke joinstyle="miter"/>
                 <v:textbox>
                   <w:txbxContent>
@@ -17589,7 +18022,7 @@
           </mc:Choice>
           <mc:Fallback>
             <w:pict>
-              <v:roundrect w14:anchorId="5E11F5B2" id="_x0000_s1091" style="position:absolute;margin-left:164.6pt;margin-top:58.7pt;width:14.65pt;height:20.25pt;z-index:251669504;visibility:visible;mso-wrap-style:square;mso-width-percent:0;mso-height-percent:0;mso-wrap-distance-left:9pt;mso-wrap-distance-top:0;mso-wrap-distance-right:9pt;mso-wrap-distance-bottom:0;mso-position-horizontal:absolute;mso-position-horizontal-relative:text;mso-position-vertical:absolute;mso-position-vertical-relative:text;mso-width-percent:0;mso-height-percent:0;mso-width-relative:margin;mso-height-relative:margin;v-text-anchor:middle" arcsize="10923f" o:gfxdata="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" filled="f" stroked="f" strokeweight="1pt">
+              <v:roundrect w14:anchorId="5E11F5B2" id="_x0000_s1093" style="position:absolute;margin-left:164.6pt;margin-top:58.7pt;width:14.65pt;height:20.25pt;z-index:251669504;visibility:visible;mso-wrap-style:square;mso-width-percent:0;mso-height-percent:0;mso-wrap-distance-left:9pt;mso-wrap-distance-top:0;mso-wrap-distance-right:9pt;mso-wrap-distance-bottom:0;mso-position-horizontal:absolute;mso-position-horizontal-relative:text;mso-position-vertical:absolute;mso-position-vertical-relative:text;mso-width-percent:0;mso-height-percent:0;mso-width-relative:margin;mso-height-relative:margin;v-text-anchor:middle" arcsize="10923f" o:gfxdata="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" filled="f" stroked="f" strokeweight="1pt">
                 <v:stroke joinstyle="miter"/>
                 <v:textbox>
                   <w:txbxContent>
@@ -17845,7 +18278,7 @@
           </mc:Choice>
           <mc:Fallback>
             <w:pict>
-              <v:roundrect w14:anchorId="0F86D345" id="_x0000_s1092" style="position:absolute;margin-left:126.45pt;margin-top:58.85pt;width:14.65pt;height:20.25pt;z-index:251668480;visibility:visible;mso-wrap-style:square;mso-width-percent:0;mso-height-percent:0;mso-wrap-distance-left:9pt;mso-wrap-distance-top:0;mso-wrap-distance-right:9pt;mso-wrap-distance-bottom:0;mso-position-horizontal:absolute;mso-position-horizontal-relative:text;mso-position-vertical:absolute;mso-position-vertical-relative:text;mso-width-percent:0;mso-height-percent:0;mso-width-relative:margin;mso-height-relative:margin;v-text-anchor:middle" arcsize="10923f" o:gfxdata="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" filled="f" stroked="f" strokeweight="1pt">
+              <v:roundrect w14:anchorId="0F86D345" id="_x0000_s1094" style="position:absolute;margin-left:126.45pt;margin-top:58.85pt;width:14.65pt;height:20.25pt;z-index:251668480;visibility:visible;mso-wrap-style:square;mso-width-percent:0;mso-height-percent:0;mso-wrap-distance-left:9pt;mso-wrap-distance-top:0;mso-wrap-distance-right:9pt;mso-wrap-distance-bottom:0;mso-position-horizontal:absolute;mso-position-horizontal-relative:text;mso-position-vertical:absolute;mso-position-vertical-relative:text;mso-width-percent:0;mso-height-percent:0;mso-width-relative:margin;mso-height-relative:margin;v-text-anchor:middle" arcsize="10923f" o:gfxdata="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" filled="f" stroked="f" strokeweight="1pt">
                 <v:stroke joinstyle="miter"/>
                 <v:textbox>
                   <w:txbxContent>
@@ -18101,7 +18534,7 @@
           </mc:Choice>
           <mc:Fallback>
             <w:pict>
-              <v:roundrect w14:anchorId="1E978370" id="_x0000_s1093" style="position:absolute;margin-left:49.85pt;margin-top:59.15pt;width:14.65pt;height:20.25pt;z-index:251667456;visibility:visible;mso-wrap-style:square;mso-width-percent:0;mso-height-percent:0;mso-wrap-distance-left:9pt;mso-wrap-distance-top:0;mso-wrap-distance-right:9pt;mso-wrap-distance-bottom:0;mso-position-horizontal:absolute;mso-position-horizontal-relative:text;mso-position-vertical:absolute;mso-position-vertical-relative:text;mso-width-percent:0;mso-height-percent:0;mso-width-relative:margin;mso-height-relative:margin;v-text-anchor:middle" arcsize="10923f" o:gfxdata="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" filled="f" stroked="f" strokeweight="1pt">
+              <v:roundrect w14:anchorId="1E978370" id="_x0000_s1095" style="position:absolute;margin-left:49.85pt;margin-top:59.15pt;width:14.65pt;height:20.25pt;z-index:251667456;visibility:visible;mso-wrap-style:square;mso-width-percent:0;mso-height-percent:0;mso-wrap-distance-left:9pt;mso-wrap-distance-top:0;mso-wrap-distance-right:9pt;mso-wrap-distance-bottom:0;mso-position-horizontal:absolute;mso-position-horizontal-relative:text;mso-position-vertical:absolute;mso-position-vertical-relative:text;mso-width-percent:0;mso-height-percent:0;mso-width-relative:margin;mso-height-relative:margin;v-text-anchor:middle" arcsize="10923f" o:gfxdata="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" filled="f" stroked="f" strokeweight="1pt">
                 <v:stroke joinstyle="miter"/>
                 <v:textbox>
                   <w:txbxContent>
@@ -18357,7 +18790,7 @@
           </mc:Choice>
           <mc:Fallback>
             <w:pict>
-              <v:roundrect w14:anchorId="32473CD8" id="_x0000_s1094" style="position:absolute;margin-left:314.8pt;margin-top:51.45pt;width:14.65pt;height:20.25pt;z-index:251666432;visibility:visible;mso-wrap-style:square;mso-width-percent:0;mso-height-percent:0;mso-wrap-distance-left:9pt;mso-wrap-distance-top:0;mso-wrap-distance-right:9pt;mso-wrap-distance-bottom:0;mso-position-horizontal:absolute;mso-position-horizontal-relative:text;mso-position-vertical:absolute;mso-position-vertical-relative:text;mso-width-percent:0;mso-height-percent:0;mso-width-relative:margin;mso-height-relative:margin;v-text-anchor:middle" arcsize="10923f" o:gfxdata="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" filled="f" stroked="f" strokeweight="1pt">
+              <v:roundrect w14:anchorId="32473CD8" id="_x0000_s1096" style="position:absolute;margin-left:314.8pt;margin-top:51.45pt;width:14.65pt;height:20.25pt;z-index:251666432;visibility:visible;mso-wrap-style:square;mso-width-percent:0;mso-height-percent:0;mso-wrap-distance-left:9pt;mso-wrap-distance-top:0;mso-wrap-distance-right:9pt;mso-wrap-distance-bottom:0;mso-position-horizontal:absolute;mso-position-horizontal-relative:text;mso-position-vertical:absolute;mso-position-vertical-relative:text;mso-width-percent:0;mso-height-percent:0;mso-width-relative:margin;mso-height-relative:margin;v-text-anchor:middle" arcsize="10923f" o:gfxdata="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" filled="f" stroked="f" strokeweight="1pt">
                 <v:stroke joinstyle="miter"/>
                 <v:textbox>
                   <w:txbxContent>
@@ -18613,7 +19046,7 @@
           </mc:Choice>
           <mc:Fallback>
             <w:pict>
-              <v:roundrect w14:anchorId="1DB3025F" id="_x0000_s1095" style="position:absolute;margin-left:292.05pt;margin-top:52.1pt;width:14.65pt;height:20.25pt;z-index:251665408;visibility:visible;mso-wrap-style:square;mso-width-percent:0;mso-height-percent:0;mso-wrap-distance-left:9pt;mso-wrap-distance-top:0;mso-wrap-distance-right:9pt;mso-wrap-distance-bottom:0;mso-position-horizontal:absolute;mso-position-horizontal-relative:text;mso-position-vertical:absolute;mso-position-vertical-relative:text;mso-width-percent:0;mso-height-percent:0;mso-width-relative:margin;mso-height-relative:margin;v-text-anchor:middle" arcsize="10923f" o:gfxdata="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" filled="f" stroked="f" strokeweight="1pt">
+              <v:roundrect w14:anchorId="1DB3025F" id="_x0000_s1097" style="position:absolute;margin-left:292.05pt;margin-top:52.1pt;width:14.65pt;height:20.25pt;z-index:251665408;visibility:visible;mso-wrap-style:square;mso-width-percent:0;mso-height-percent:0;mso-wrap-distance-left:9pt;mso-wrap-distance-top:0;mso-wrap-distance-right:9pt;mso-wrap-distance-bottom:0;mso-position-horizontal:absolute;mso-position-horizontal-relative:text;mso-position-vertical:absolute;mso-position-vertical-relative:text;mso-width-percent:0;mso-height-percent:0;mso-width-relative:margin;mso-height-relative:margin;v-text-anchor:middle" arcsize="10923f" o:gfxdata="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" filled="f" stroked="f" strokeweight="1pt">
                 <v:stroke joinstyle="miter"/>
                 <v:textbox>
                   <w:txbxContent>
@@ -18869,7 +19302,7 @@
           </mc:Choice>
           <mc:Fallback>
             <w:pict>
-              <v:roundrect w14:anchorId="2B6060E9" id="_x0000_s1096" style="position:absolute;margin-left:271pt;margin-top:50.95pt;width:14.65pt;height:19.85pt;z-index:251664384;visibility:visible;mso-wrap-style:square;mso-width-percent:0;mso-height-percent:0;mso-wrap-distance-left:9pt;mso-wrap-distance-top:0;mso-wrap-distance-right:9pt;mso-wrap-distance-bottom:0;mso-position-horizontal:absolute;mso-position-horizontal-relative:text;mso-position-vertical:absolute;mso-position-vertical-relative:text;mso-width-percent:0;mso-height-percent:0;mso-width-relative:margin;mso-height-relative:margin;v-text-anchor:middle" arcsize="10923f" o:gfxdata="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" filled="f" stroked="f" strokeweight="1pt">
+              <v:roundrect w14:anchorId="2B6060E9" id="_x0000_s1098" style="position:absolute;margin-left:271pt;margin-top:50.95pt;width:14.65pt;height:19.85pt;z-index:251664384;visibility:visible;mso-wrap-style:square;mso-width-percent:0;mso-height-percent:0;mso-wrap-distance-left:9pt;mso-wrap-distance-top:0;mso-wrap-distance-right:9pt;mso-wrap-distance-bottom:0;mso-position-horizontal:absolute;mso-position-horizontal-relative:text;mso-position-vertical:absolute;mso-position-vertical-relative:text;mso-width-percent:0;mso-height-percent:0;mso-width-relative:margin;mso-height-relative:margin;v-text-anchor:middle" arcsize="10923f" o:gfxdata="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" filled="f" stroked="f" strokeweight="1pt">
                 <v:stroke joinstyle="miter"/>
                 <v:textbox>
                   <w:txbxContent>
@@ -19125,7 +19558,7 @@
           </mc:Choice>
           <mc:Fallback>
             <w:pict>
-              <v:roundrect w14:anchorId="41176120" id="_x0000_s1097" style="position:absolute;margin-left:198.2pt;margin-top:50.6pt;width:14.65pt;height:19.85pt;z-index:251663360;visibility:visible;mso-wrap-style:square;mso-width-percent:0;mso-height-percent:0;mso-wrap-distance-left:9pt;mso-wrap-distance-top:0;mso-wrap-distance-right:9pt;mso-wrap-distance-bottom:0;mso-position-horizontal:absolute;mso-position-horizontal-relative:text;mso-position-vertical:absolute;mso-position-vertical-relative:text;mso-width-percent:0;mso-height-percent:0;mso-width-relative:margin;mso-height-relative:margin;v-text-anchor:middle" arcsize="10923f" o:gfxdata="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" filled="f" stroked="f" strokeweight="1pt">
+              <v:roundrect w14:anchorId="41176120" id="_x0000_s1099" style="position:absolute;margin-left:198.2pt;margin-top:50.6pt;width:14.65pt;height:19.85pt;z-index:251663360;visibility:visible;mso-wrap-style:square;mso-width-percent:0;mso-height-percent:0;mso-wrap-distance-left:9pt;mso-wrap-distance-top:0;mso-wrap-distance-right:9pt;mso-wrap-distance-bottom:0;mso-position-horizontal:absolute;mso-position-horizontal-relative:text;mso-position-vertical:absolute;mso-position-vertical-relative:text;mso-width-percent:0;mso-height-percent:0;mso-width-relative:margin;mso-height-relative:margin;v-text-anchor:middle" arcsize="10923f" o:gfxdata="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" filled="f" stroked="f" strokeweight="1pt">
                 <v:stroke joinstyle="miter"/>
                 <v:textbox>
                   <w:txbxContent>
@@ -19381,7 +19814,7 @@
           </mc:Choice>
           <mc:Fallback>
             <w:pict>
-              <v:roundrect w14:anchorId="08FDF57D" id="_x0000_s1098" style="position:absolute;margin-left:157.1pt;margin-top:50.9pt;width:14.65pt;height:18.1pt;z-index:251656192;visibility:visible;mso-wrap-style:square;mso-width-percent:0;mso-height-percent:0;mso-wrap-distance-left:9pt;mso-wrap-distance-top:0;mso-wrap-distance-right:9pt;mso-wrap-distance-bottom:0;mso-position-horizontal:absolute;mso-position-horizontal-relative:text;mso-position-vertical:absolute;mso-position-vertical-relative:text;mso-width-percent:0;mso-height-percent:0;mso-width-relative:margin;mso-height-relative:margin;v-text-anchor:middle" arcsize="10923f" o:gfxdata="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" filled="f" stroked="f" strokeweight="1pt">
+              <v:roundrect w14:anchorId="08FDF57D" id="_x0000_s1100" style="position:absolute;margin-left:157.1pt;margin-top:50.9pt;width:14.65pt;height:18.1pt;z-index:251656192;visibility:visible;mso-wrap-style:square;mso-width-percent:0;mso-height-percent:0;mso-wrap-distance-left:9pt;mso-wrap-distance-top:0;mso-wrap-distance-right:9pt;mso-wrap-distance-bottom:0;mso-position-horizontal:absolute;mso-position-horizontal-relative:text;mso-position-vertical:absolute;mso-position-vertical-relative:text;mso-width-percent:0;mso-height-percent:0;mso-width-relative:margin;mso-height-relative:margin;v-text-anchor:middle" arcsize="10923f" o:gfxdata="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" filled="f" stroked="f" strokeweight="1pt">
                 <v:stroke joinstyle="miter"/>
                 <v:textbox>
                   <w:txbxContent>
@@ -19637,7 +20070,7 @@
           </mc:Choice>
           <mc:Fallback>
             <w:pict>
-              <v:roundrect w14:anchorId="7DE3AE27" id="_x0000_s1099" style="position:absolute;margin-left:118.1pt;margin-top:51.35pt;width:14.65pt;height:19.85pt;z-index:251654144;visibility:visible;mso-wrap-style:square;mso-width-percent:0;mso-height-percent:0;mso-wrap-distance-left:9pt;mso-wrap-distance-top:0;mso-wrap-distance-right:9pt;mso-wrap-distance-bottom:0;mso-position-horizontal:absolute;mso-position-horizontal-relative:text;mso-position-vertical:absolute;mso-position-vertical-relative:text;mso-width-percent:0;mso-height-percent:0;mso-width-relative:margin;mso-height-relative:margin;v-text-anchor:middle" arcsize="10923f" o:gfxdata="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" filled="f" stroked="f" strokeweight="1pt">
+              <v:roundrect w14:anchorId="7DE3AE27" id="_x0000_s1101" style="position:absolute;margin-left:118.1pt;margin-top:51.35pt;width:14.65pt;height:19.85pt;z-index:251654144;visibility:visible;mso-wrap-style:square;mso-width-percent:0;mso-height-percent:0;mso-wrap-distance-left:9pt;mso-wrap-distance-top:0;mso-wrap-distance-right:9pt;mso-wrap-distance-bottom:0;mso-position-horizontal:absolute;mso-position-horizontal-relative:text;mso-position-vertical:absolute;mso-position-vertical-relative:text;mso-width-percent:0;mso-height-percent:0;mso-width-relative:margin;mso-height-relative:margin;v-text-anchor:middle" arcsize="10923f" o:gfxdata="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" filled="f" stroked="f" strokeweight="1pt">
                 <v:stroke joinstyle="miter"/>
                 <v:textbox>
                   <w:txbxContent>
@@ -19893,7 +20326,7 @@
           </mc:Choice>
           <mc:Fallback>
             <w:pict>
-              <v:roundrect w14:anchorId="5A801834" id="_x0000_s1100" style="position:absolute;margin-left:356.75pt;margin-top:25.65pt;width:14.65pt;height:19.85pt;z-index:251653120;visibility:visible;mso-wrap-style:square;mso-width-percent:0;mso-height-percent:0;mso-wrap-distance-left:9pt;mso-wrap-distance-top:0;mso-wrap-distance-right:9pt;mso-wrap-distance-bottom:0;mso-position-horizontal:absolute;mso-position-horizontal-relative:text;mso-position-vertical:absolute;mso-position-vertical-relative:text;mso-width-percent:0;mso-height-percent:0;mso-width-relative:margin;mso-height-relative:margin;v-text-anchor:middle" arcsize="10923f" o:gfxdata="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" filled="f" stroked="f" strokeweight="1pt">
+              <v:roundrect w14:anchorId="5A801834" id="_x0000_s1102" style="position:absolute;margin-left:356.75pt;margin-top:25.65pt;width:14.65pt;height:19.85pt;z-index:251653120;visibility:visible;mso-wrap-style:square;mso-width-percent:0;mso-height-percent:0;mso-wrap-distance-left:9pt;mso-wrap-distance-top:0;mso-wrap-distance-right:9pt;mso-wrap-distance-bottom:0;mso-position-horizontal:absolute;mso-position-horizontal-relative:text;mso-position-vertical:absolute;mso-position-vertical-relative:text;mso-width-percent:0;mso-height-percent:0;mso-width-relative:margin;mso-height-relative:margin;v-text-anchor:middle" arcsize="10923f" o:gfxdata="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" filled="f" stroked="f" strokeweight="1pt">
                 <v:stroke joinstyle="miter"/>
                 <v:textbox>
                   <w:txbxContent>
@@ -20149,7 +20582,7 @@
           </mc:Choice>
           <mc:Fallback>
             <w:pict>
-              <v:roundrect w14:anchorId="41993062" id="_x0000_s1101" style="position:absolute;margin-left:250.8pt;margin-top:25.65pt;width:14.65pt;height:19.85pt;z-index:251652096;visibility:visible;mso-wrap-style:square;mso-width-percent:0;mso-height-percent:0;mso-wrap-distance-left:9pt;mso-wrap-distance-top:0;mso-wrap-distance-right:9pt;mso-wrap-distance-bottom:0;mso-position-horizontal:absolute;mso-position-horizontal-relative:text;mso-position-vertical:absolute;mso-position-vertical-relative:text;mso-width-percent:0;mso-height-percent:0;mso-width-relative:margin;mso-height-relative:margin;v-text-anchor:middle" arcsize="10923f" o:gfxdata="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" filled="f" stroked="f" strokeweight="1pt">
+              <v:roundrect w14:anchorId="41993062" id="_x0000_s1103" style="position:absolute;margin-left:250.8pt;margin-top:25.65pt;width:14.65pt;height:19.85pt;z-index:251652096;visibility:visible;mso-wrap-style:square;mso-width-percent:0;mso-height-percent:0;mso-wrap-distance-left:9pt;mso-wrap-distance-top:0;mso-wrap-distance-right:9pt;mso-wrap-distance-bottom:0;mso-position-horizontal:absolute;mso-position-horizontal-relative:text;mso-position-vertical:absolute;mso-position-vertical-relative:text;mso-width-percent:0;mso-height-percent:0;mso-width-relative:margin;mso-height-relative:margin;v-text-anchor:middle" arcsize="10923f" o:gfxdata="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" filled="f" stroked="f" strokeweight="1pt">
                 <v:stroke joinstyle="miter"/>
                 <v:textbox>
                   <w:txbxContent>
@@ -20405,7 +20838,7 @@
           </mc:Choice>
           <mc:Fallback>
             <w:pict>
-              <v:roundrect w14:anchorId="24142E1A" id="_x0000_s1102" style="position:absolute;margin-left:215.35pt;margin-top:25.55pt;width:14.65pt;height:19.85pt;z-index:251651072;visibility:visible;mso-wrap-style:square;mso-width-percent:0;mso-height-percent:0;mso-wrap-distance-left:9pt;mso-wrap-distance-top:0;mso-wrap-distance-right:9pt;mso-wrap-distance-bottom:0;mso-position-horizontal:absolute;mso-position-horizontal-relative:text;mso-position-vertical:absolute;mso-position-vertical-relative:text;mso-width-percent:0;mso-height-percent:0;mso-width-relative:margin;mso-height-relative:margin;v-text-anchor:middle" arcsize="10923f" o:gfxdata="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" filled="f" stroked="f" strokeweight="1pt">
+              <v:roundrect w14:anchorId="24142E1A" id="_x0000_s1104" style="position:absolute;margin-left:215.35pt;margin-top:25.55pt;width:14.65pt;height:19.85pt;z-index:251651072;visibility:visible;mso-wrap-style:square;mso-width-percent:0;mso-height-percent:0;mso-wrap-distance-left:9pt;mso-wrap-distance-top:0;mso-wrap-distance-right:9pt;mso-wrap-distance-bottom:0;mso-position-horizontal:absolute;mso-position-horizontal-relative:text;mso-position-vertical:absolute;mso-position-vertical-relative:text;mso-width-percent:0;mso-height-percent:0;mso-width-relative:margin;mso-height-relative:margin;v-text-anchor:middle" arcsize="10923f" o:gfxdata="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" filled="f" stroked="f" strokeweight="1pt">
                 <v:stroke joinstyle="miter"/>
                 <v:textbox>
                   <w:txbxContent>
@@ -20604,7 +21037,7 @@
           </mc:Choice>
           <mc:Fallback>
             <w:pict>
-              <v:roundrect w14:anchorId="2AB4E5CE" id="_x0000_s1103" style="position:absolute;margin-left:25.3pt;margin-top:24.6pt;width:14.65pt;height:19.85pt;z-index:251650048;visibility:visible;mso-wrap-style:square;mso-width-percent:0;mso-height-percent:0;mso-wrap-distance-left:9pt;mso-wrap-distance-top:0;mso-wrap-distance-right:9pt;mso-wrap-distance-bottom:0;mso-position-horizontal:absolute;mso-position-horizontal-relative:text;mso-position-vertical:absolute;mso-position-vertical-relative:text;mso-width-percent:0;mso-height-percent:0;mso-width-relative:margin;mso-height-relative:margin;v-text-anchor:middle" arcsize="10923f" o:gfxdata="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" filled="f" stroked="f" strokeweight="1pt">
+              <v:roundrect w14:anchorId="2AB4E5CE" id="_x0000_s1105" style="position:absolute;margin-left:25.3pt;margin-top:24.6pt;width:14.65pt;height:19.85pt;z-index:251650048;visibility:visible;mso-wrap-style:square;mso-width-percent:0;mso-height-percent:0;mso-wrap-distance-left:9pt;mso-wrap-distance-top:0;mso-wrap-distance-right:9pt;mso-wrap-distance-bottom:0;mso-position-horizontal:absolute;mso-position-horizontal-relative:text;mso-position-vertical:absolute;mso-position-vertical-relative:text;mso-width-percent:0;mso-height-percent:0;mso-width-relative:margin;mso-height-relative:margin;v-text-anchor:middle" arcsize="10923f" o:gfxdata="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" filled="f" stroked="f" strokeweight="1pt">
                 <v:stroke joinstyle="miter"/>
                 <v:textbox>
                   <w:txbxContent>
@@ -20746,7 +21179,7 @@
           </mc:Choice>
           <mc:Fallback>
             <w:pict>
-              <v:roundrect w14:anchorId="38BE6BDE" id="_x0000_s1104" style="position:absolute;margin-left:132.55pt;margin-top:16.5pt;width:14.65pt;height:19.85pt;z-index:251649024;visibility:visible;mso-wrap-style:square;mso-width-percent:0;mso-height-percent:0;mso-wrap-distance-left:9pt;mso-wrap-distance-top:0;mso-wrap-distance-right:9pt;mso-wrap-distance-bottom:0;mso-position-horizontal:absolute;mso-position-horizontal-relative:text;mso-position-vertical:absolute;mso-position-vertical-relative:text;mso-width-percent:0;mso-height-percent:0;mso-width-relative:margin;mso-height-relative:margin;v-text-anchor:middle" arcsize="10923f" o:gfxdata="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" filled="f" stroked="f" strokeweight="1pt">
+              <v:roundrect w14:anchorId="38BE6BDE" id="_x0000_s1106" style="position:absolute;margin-left:132.55pt;margin-top:16.5pt;width:14.65pt;height:19.85pt;z-index:251649024;visibility:visible;mso-wrap-style:square;mso-width-percent:0;mso-height-percent:0;mso-wrap-distance-left:9pt;mso-wrap-distance-top:0;mso-wrap-distance-right:9pt;mso-wrap-distance-bottom:0;mso-position-horizontal:absolute;mso-position-horizontal-relative:text;mso-position-vertical:absolute;mso-position-vertical-relative:text;mso-width-percent:0;mso-height-percent:0;mso-width-relative:margin;mso-height-relative:margin;v-text-anchor:middle" arcsize="10923f" o:gfxdata="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" filled="f" stroked="f" strokeweight="1pt">
                 <v:stroke joinstyle="miter"/>
                 <v:textbox>
                   <w:txbxContent>
@@ -20888,7 +21321,7 @@
           </mc:Choice>
           <mc:Fallback>
             <w:pict>
-              <v:roundrect w14:anchorId="0E32CE82" id="_x0000_s1105" style="position:absolute;margin-left:360.4pt;margin-top:2.55pt;width:17.05pt;height:18.8pt;z-index:251643904;visibility:visible;mso-wrap-style:square;mso-width-percent:0;mso-height-percent:0;mso-wrap-distance-left:9pt;mso-wrap-distance-top:0;mso-wrap-distance-right:9pt;mso-wrap-distance-bottom:0;mso-position-horizontal:absolute;mso-position-horizontal-relative:text;mso-position-vertical:absolute;mso-position-vertical-relative:text;mso-width-percent:0;mso-height-percent:0;mso-width-relative:margin;mso-height-relative:margin;v-text-anchor:middle" arcsize="10923f" o:gfxdata="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" filled="f" stroked="f" strokeweight="1pt">
+              <v:roundrect w14:anchorId="0E32CE82" id="_x0000_s1107" style="position:absolute;margin-left:360.4pt;margin-top:2.55pt;width:17.05pt;height:18.8pt;z-index:251643904;visibility:visible;mso-wrap-style:square;mso-width-percent:0;mso-height-percent:0;mso-wrap-distance-left:9pt;mso-wrap-distance-top:0;mso-wrap-distance-right:9pt;mso-wrap-distance-bottom:0;mso-position-horizontal:absolute;mso-position-horizontal-relative:text;mso-position-vertical:absolute;mso-position-vertical-relative:text;mso-width-percent:0;mso-height-percent:0;mso-width-relative:margin;mso-height-relative:margin;v-text-anchor:middle" arcsize="10923f" o:gfxdata="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" filled="f" stroked="f" strokeweight="1pt">
                 <v:stroke joinstyle="miter"/>
                 <v:textbox>
                   <w:txbxContent>
@@ -21030,7 +21463,7 @@
           </mc:Choice>
           <mc:Fallback>
             <w:pict>
-              <v:roundrect w14:anchorId="6A9B0296" id="_x0000_s1106" style="position:absolute;margin-left:361.6pt;margin-top:18.55pt;width:14.65pt;height:17.5pt;z-index:251648000;visibility:visible;mso-wrap-style:square;mso-width-percent:0;mso-height-percent:0;mso-wrap-distance-left:9pt;mso-wrap-distance-top:0;mso-wrap-distance-right:9pt;mso-wrap-distance-bottom:0;mso-position-horizontal:absolute;mso-position-horizontal-relative:text;mso-position-vertical:absolute;mso-position-vertical-relative:text;mso-width-percent:0;mso-height-percent:0;mso-width-relative:margin;mso-height-relative:margin;v-text-anchor:middle" arcsize="10923f" o:gfxdata="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" filled="f" stroked="f" strokeweight="1pt">
+              <v:roundrect w14:anchorId="6A9B0296" id="_x0000_s1108" style="position:absolute;margin-left:361.6pt;margin-top:18.55pt;width:14.65pt;height:17.5pt;z-index:251648000;visibility:visible;mso-wrap-style:square;mso-width-percent:0;mso-height-percent:0;mso-wrap-distance-left:9pt;mso-wrap-distance-top:0;mso-wrap-distance-right:9pt;mso-wrap-distance-bottom:0;mso-position-horizontal:absolute;mso-position-horizontal-relative:text;mso-position-vertical:absolute;mso-position-vertical-relative:text;mso-width-percent:0;mso-height-percent:0;mso-width-relative:margin;mso-height-relative:margin;v-text-anchor:middle" arcsize="10923f" o:gfxdata="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" filled="f" stroked="f" strokeweight="1pt">
                 <v:stroke joinstyle="miter"/>
                 <v:textbox>
                   <w:txbxContent>
@@ -21172,7 +21605,7 @@
           </mc:Choice>
           <mc:Fallback>
             <w:pict>
-              <v:roundrect w14:anchorId="49B0DCE8" id="_x0000_s1107" style="position:absolute;margin-left:352.1pt;margin-top:9.4pt;width:14.65pt;height:19.85pt;z-index:251645952;visibility:visible;mso-wrap-style:square;mso-width-percent:0;mso-height-percent:0;mso-wrap-distance-left:9pt;mso-wrap-distance-top:0;mso-wrap-distance-right:9pt;mso-wrap-distance-bottom:0;mso-position-horizontal:absolute;mso-position-horizontal-relative:text;mso-position-vertical:absolute;mso-position-vertical-relative:text;mso-width-percent:0;mso-height-percent:0;mso-width-relative:margin;mso-height-relative:margin;v-text-anchor:middle" arcsize="10923f" o:gfxdata="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" filled="f" stroked="f" strokeweight="1pt">
+              <v:roundrect w14:anchorId="49B0DCE8" id="_x0000_s1109" style="position:absolute;margin-left:352.1pt;margin-top:9.4pt;width:14.65pt;height:19.85pt;z-index:251645952;visibility:visible;mso-wrap-style:square;mso-width-percent:0;mso-height-percent:0;mso-wrap-distance-left:9pt;mso-wrap-distance-top:0;mso-wrap-distance-right:9pt;mso-wrap-distance-bottom:0;mso-position-horizontal:absolute;mso-position-horizontal-relative:text;mso-position-vertical:absolute;mso-position-vertical-relative:text;mso-width-percent:0;mso-height-percent:0;mso-width-relative:margin;mso-height-relative:margin;v-text-anchor:middle" arcsize="10923f" o:gfxdata="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" filled="f" stroked="f" strokeweight="1pt">
                 <v:stroke joinstyle="miter"/>
                 <v:textbox>
                   <w:txbxContent>
@@ -22160,6 +22593,7 @@
         <w:rPr>
           <w:color w:val="000000" w:themeColor="text1"/>
         </w:rPr>
+        <w:lastRenderedPageBreak/>
         <w:t>AA –</w:t>
       </w:r>
       <w:r>
@@ -22172,7 +22606,7 @@
         <w:rPr>
           <w:color w:val="000000" w:themeColor="text1"/>
         </w:rPr>
-        <w:t>1821600.0000</w:t>
+        <w:t>331200.0000</w:t>
       </w:r>
     </w:p>
     <w:p>
@@ -22234,7 +22668,6 @@
         <w:rPr>
           <w:color w:val="000000" w:themeColor="text1"/>
         </w:rPr>
-        <w:lastRenderedPageBreak/>
         <w:t>A</w:t>
       </w:r>
       <w:r>
@@ -22505,13 +22938,7 @@
         <w:rPr>
           <w:color w:val="000000" w:themeColor="text1"/>
         </w:rPr>
-        <w:t>Reactive Power Consumption</w:t>
-      </w:r>
-      <w:r>
-        <w:rPr>
-          <w:color w:val="000000" w:themeColor="text1"/>
-        </w:rPr>
-        <w:t xml:space="preserve"> – </w:t>
+        <w:t xml:space="preserve">Total Meters Consumption Factor </w:t>
       </w:r>
       <w:r>
         <w:rPr>
@@ -22526,6 +22953,42 @@
           <w:color w:val="000000" w:themeColor="text1"/>
         </w:rPr>
       </w:pPr>
+      <w:r>
+        <w:rPr>
+          <w:color w:val="000000" w:themeColor="text1"/>
+        </w:rPr>
+        <w:t>A</w:t>
+      </w:r>
+      <w:r>
+        <w:rPr>
+          <w:color w:val="000000" w:themeColor="text1"/>
+        </w:rPr>
+        <w:t>J</w:t>
+      </w:r>
+      <w:r>
+        <w:rPr>
+          <w:color w:val="000000" w:themeColor="text1"/>
+        </w:rPr>
+        <w:t xml:space="preserve"> – </w:t>
+      </w:r>
+      <w:r>
+        <w:rPr>
+          <w:color w:val="000000" w:themeColor="text1"/>
+        </w:rPr>
+        <w:t>Total Consumption</w:t>
+      </w:r>
+      <w:r>
+        <w:rPr>
+          <w:color w:val="000000" w:themeColor="text1"/>
+        </w:rPr>
+        <w:t xml:space="preserve"> – </w:t>
+      </w:r>
+      <w:r>
+        <w:rPr>
+          <w:color w:val="000000" w:themeColor="text1"/>
+        </w:rPr>
+        <w:t>331200.0000</w:t>
+      </w:r>
     </w:p>
     <w:p>
       <w:pPr>
@@ -22781,11 +23244,24 @@
     </w:p>
     <w:p>
       <w:pPr>
+        <w:rPr>
+          <w:color w:val="000000" w:themeColor="text1"/>
+        </w:rPr>
+      </w:pPr>
+    </w:p>
+    <w:p>
+      <w:pPr>
+        <w:rPr>
+          <w:color w:val="000000" w:themeColor="text1"/>
+        </w:rPr>
+      </w:pPr>
+    </w:p>
+    <w:p>
+      <w:pPr>
         <w:pStyle w:val="Heading1"/>
       </w:pPr>
       <w:bookmarkStart w:id="26" w:name="_Toc146526456"/>
       <w:r>
-        <w:lastRenderedPageBreak/>
         <w:t>Summary Field Names</w:t>
       </w:r>
       <w:bookmarkEnd w:id="26"/>
@@ -22932,7 +23408,7 @@
           </mc:Choice>
           <mc:Fallback>
             <w:pict>
-              <v:roundrect w14:anchorId="5404DA88" id="_x0000_s1108" style="position:absolute;margin-left:252.6pt;margin-top:262.25pt;width:17.05pt;height:18.8pt;z-index:251709440;visibility:visible;mso-wrap-style:square;mso-width-percent:0;mso-height-percent:0;mso-wrap-distance-left:9pt;mso-wrap-distance-top:0;mso-wrap-distance-right:9pt;mso-wrap-distance-bottom:0;mso-position-horizontal:absolute;mso-position-horizontal-relative:text;mso-position-vertical:absolute;mso-position-vertical-relative:text;mso-width-percent:0;mso-height-percent:0;mso-width-relative:margin;mso-height-relative:margin;v-text-anchor:middle" arcsize="0" o:gfxdata="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" filled="f" stroked="f" strokeweight="1pt">
+              <v:roundrect w14:anchorId="5404DA88" id="_x0000_s1110" style="position:absolute;margin-left:252.6pt;margin-top:262.25pt;width:17.05pt;height:18.8pt;z-index:251709440;visibility:visible;mso-wrap-style:square;mso-width-percent:0;mso-height-percent:0;mso-wrap-distance-left:9pt;mso-wrap-distance-top:0;mso-wrap-distance-right:9pt;mso-wrap-distance-bottom:0;mso-position-horizontal:absolute;mso-position-horizontal-relative:text;mso-position-vertical:absolute;mso-position-vertical-relative:text;mso-width-percent:0;mso-height-percent:0;mso-width-relative:margin;mso-height-relative:margin;v-text-anchor:middle" arcsize="0" o:gfxdata="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" filled="f" stroked="f" strokeweight="1pt">
                 <v:stroke joinstyle="miter"/>
                 <v:textbox>
                   <w:txbxContent>
@@ -23088,7 +23564,7 @@
           </mc:Choice>
           <mc:Fallback>
             <w:pict>
-              <v:roundrect w14:anchorId="0B061519" id="_x0000_s1109" style="position:absolute;margin-left:68.85pt;margin-top:259.65pt;width:17.05pt;height:18.8pt;z-index:251708416;visibility:visible;mso-wrap-style:square;mso-width-percent:0;mso-height-percent:0;mso-wrap-distance-left:9pt;mso-wrap-distance-top:0;mso-wrap-distance-right:9pt;mso-wrap-distance-bottom:0;mso-position-horizontal:absolute;mso-position-horizontal-relative:text;mso-position-vertical:absolute;mso-position-vertical-relative:text;mso-width-percent:0;mso-height-percent:0;mso-width-relative:margin;mso-height-relative:margin;v-text-anchor:middle" arcsize="0" o:gfxdata="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" filled="f" stroked="f" strokeweight="1pt">
+              <v:roundrect w14:anchorId="0B061519" id="_x0000_s1111" style="position:absolute;margin-left:68.85pt;margin-top:259.65pt;width:17.05pt;height:18.8pt;z-index:251708416;visibility:visible;mso-wrap-style:square;mso-width-percent:0;mso-height-percent:0;mso-wrap-distance-left:9pt;mso-wrap-distance-top:0;mso-wrap-distance-right:9pt;mso-wrap-distance-bottom:0;mso-position-horizontal:absolute;mso-position-horizontal-relative:text;mso-position-vertical:absolute;mso-position-vertical-relative:text;mso-width-percent:0;mso-height-percent:0;mso-width-relative:margin;mso-height-relative:margin;v-text-anchor:middle" arcsize="0" o:gfxdata="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" filled="f" stroked="f" strokeweight="1pt">
                 <v:stroke joinstyle="miter"/>
                 <v:textbox>
                   <w:txbxContent>
@@ -23234,7 +23710,7 @@
           </mc:Choice>
           <mc:Fallback>
             <w:pict>
-              <v:roundrect w14:anchorId="1E32DF02" id="_x0000_s1110" style="position:absolute;margin-left:253.7pt;margin-top:244.75pt;width:17.05pt;height:18.8pt;z-index:251707392;visibility:visible;mso-wrap-style:square;mso-width-percent:0;mso-height-percent:0;mso-wrap-distance-left:9pt;mso-wrap-distance-top:0;mso-wrap-distance-right:9pt;mso-wrap-distance-bottom:0;mso-position-horizontal:absolute;mso-position-horizontal-relative:text;mso-position-vertical:absolute;mso-position-vertical-relative:text;mso-width-percent:0;mso-height-percent:0;mso-width-relative:margin;mso-height-relative:margin;v-text-anchor:middle" arcsize="0" o:gfxdata="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" filled="f" stroked="f" strokeweight="1pt">
+              <v:roundrect w14:anchorId="1E32DF02" id="_x0000_s1112" style="position:absolute;margin-left:253.7pt;margin-top:244.75pt;width:17.05pt;height:18.8pt;z-index:251707392;visibility:visible;mso-wrap-style:square;mso-width-percent:0;mso-height-percent:0;mso-wrap-distance-left:9pt;mso-wrap-distance-top:0;mso-wrap-distance-right:9pt;mso-wrap-distance-bottom:0;mso-position-horizontal:absolute;mso-position-horizontal-relative:text;mso-position-vertical:absolute;mso-position-vertical-relative:text;mso-width-percent:0;mso-height-percent:0;mso-width-relative:margin;mso-height-relative:margin;v-text-anchor:middle" arcsize="0" o:gfxdata="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" filled="f" stroked="f" strokeweight="1pt">
                 <v:stroke joinstyle="miter"/>
                 <v:textbox>
                   <w:txbxContent>
@@ -23380,7 +23856,7 @@
           </mc:Choice>
           <mc:Fallback>
             <w:pict>
-              <v:roundrect w14:anchorId="24B7D64B" id="_x0000_s1111" style="position:absolute;margin-left:101.7pt;margin-top:243.45pt;width:17.05pt;height:18.8pt;z-index:251706368;visibility:visible;mso-wrap-style:square;mso-width-percent:0;mso-height-percent:0;mso-wrap-distance-left:9pt;mso-wrap-distance-top:0;mso-wrap-distance-right:9pt;mso-wrap-distance-bottom:0;mso-position-horizontal:absolute;mso-position-horizontal-relative:text;mso-position-vertical:absolute;mso-position-vertical-relative:text;mso-width-percent:0;mso-height-percent:0;mso-width-relative:margin;mso-height-relative:margin;v-text-anchor:middle" arcsize="0" o:gfxdata="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" filled="f" stroked="f" strokeweight="1pt">
+              <v:roundrect w14:anchorId="24B7D64B" id="_x0000_s1113" style="position:absolute;margin-left:101.7pt;margin-top:243.45pt;width:17.05pt;height:18.8pt;z-index:251706368;visibility:visible;mso-wrap-style:square;mso-width-percent:0;mso-height-percent:0;mso-wrap-distance-left:9pt;mso-wrap-distance-top:0;mso-wrap-distance-right:9pt;mso-wrap-distance-bottom:0;mso-position-horizontal:absolute;mso-position-horizontal-relative:text;mso-position-vertical:absolute;mso-position-vertical-relative:text;mso-width-percent:0;mso-height-percent:0;mso-width-relative:margin;mso-height-relative:margin;v-text-anchor:middle" arcsize="0" o:gfxdata="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" filled="f" stroked="f" strokeweight="1pt">
                 <v:stroke joinstyle="miter"/>
                 <v:textbox>
                   <w:txbxContent>
@@ -23536,7 +24012,7 @@
           </mc:Choice>
           <mc:Fallback>
             <w:pict>
-              <v:roundrect w14:anchorId="0CFF3643" id="_x0000_s1112" style="position:absolute;margin-left:234.25pt;margin-top:228.75pt;width:17.05pt;height:18.8pt;z-index:251705344;visibility:visible;mso-wrap-style:square;mso-width-percent:0;mso-height-percent:0;mso-wrap-distance-left:9pt;mso-wrap-distance-top:0;mso-wrap-distance-right:9pt;mso-wrap-distance-bottom:0;mso-position-horizontal:absolute;mso-position-horizontal-relative:text;mso-position-vertical:absolute;mso-position-vertical-relative:text;mso-width-percent:0;mso-height-percent:0;mso-width-relative:margin;mso-height-relative:margin;v-text-anchor:middle" arcsize="0" o:gfxdata="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" filled="f" stroked="f" strokeweight="1pt">
+              <v:roundrect w14:anchorId="0CFF3643" id="_x0000_s1114" style="position:absolute;margin-left:234.25pt;margin-top:228.75pt;width:17.05pt;height:18.8pt;z-index:251705344;visibility:visible;mso-wrap-style:square;mso-width-percent:0;mso-height-percent:0;mso-wrap-distance-left:9pt;mso-wrap-distance-top:0;mso-wrap-distance-right:9pt;mso-wrap-distance-bottom:0;mso-position-horizontal:absolute;mso-position-horizontal-relative:text;mso-position-vertical:absolute;mso-position-vertical-relative:text;mso-width-percent:0;mso-height-percent:0;mso-width-relative:margin;mso-height-relative:margin;v-text-anchor:middle" arcsize="0" o:gfxdata="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" filled="f" stroked="f" strokeweight="1pt">
                 <v:stroke joinstyle="miter"/>
                 <v:textbox>
                   <w:txbxContent>
@@ -23692,7 +24168,7 @@
           </mc:Choice>
           <mc:Fallback>
             <w:pict>
-              <v:roundrect w14:anchorId="05421E54" id="_x0000_s1113" style="position:absolute;margin-left:70.8pt;margin-top:229.2pt;width:17.05pt;height:18.8pt;z-index:251704320;visibility:visible;mso-wrap-style:square;mso-width-percent:0;mso-height-percent:0;mso-wrap-distance-left:9pt;mso-wrap-distance-top:0;mso-wrap-distance-right:9pt;mso-wrap-distance-bottom:0;mso-position-horizontal:absolute;mso-position-horizontal-relative:text;mso-position-vertical:absolute;mso-position-vertical-relative:text;mso-width-percent:0;mso-height-percent:0;mso-width-relative:margin;mso-height-relative:margin;v-text-anchor:middle" arcsize="0" o:gfxdata="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" filled="f" stroked="f" strokeweight="1pt">
+              <v:roundrect w14:anchorId="05421E54" id="_x0000_s1115" style="position:absolute;margin-left:70.8pt;margin-top:229.2pt;width:17.05pt;height:18.8pt;z-index:251704320;visibility:visible;mso-wrap-style:square;mso-width-percent:0;mso-height-percent:0;mso-wrap-distance-left:9pt;mso-wrap-distance-top:0;mso-wrap-distance-right:9pt;mso-wrap-distance-bottom:0;mso-position-horizontal:absolute;mso-position-horizontal-relative:text;mso-position-vertical:absolute;mso-position-vertical-relative:text;mso-width-percent:0;mso-height-percent:0;mso-width-relative:margin;mso-height-relative:margin;v-text-anchor:middle" arcsize="0" o:gfxdata="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" filled="f" stroked="f" strokeweight="1pt">
                 <v:stroke joinstyle="miter"/>
                 <v:textbox>
                   <w:txbxContent>
@@ -23848,7 +24324,7 @@
           </mc:Choice>
           <mc:Fallback>
             <w:pict>
-              <v:roundrect w14:anchorId="188814DC" id="_x0000_s1114" style="position:absolute;margin-left:308.4pt;margin-top:214.7pt;width:17.05pt;height:18.8pt;z-index:251703296;visibility:visible;mso-wrap-style:square;mso-width-percent:0;mso-height-percent:0;mso-wrap-distance-left:9pt;mso-wrap-distance-top:0;mso-wrap-distance-right:9pt;mso-wrap-distance-bottom:0;mso-position-horizontal:absolute;mso-position-horizontal-relative:text;mso-position-vertical:absolute;mso-position-vertical-relative:text;mso-width-percent:0;mso-height-percent:0;mso-width-relative:margin;mso-height-relative:margin;v-text-anchor:middle" arcsize="0" o:gfxdata="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" filled="f" stroked="f" strokeweight="1pt">
+              <v:roundrect w14:anchorId="188814DC" id="_x0000_s1116" style="position:absolute;margin-left:308.4pt;margin-top:214.7pt;width:17.05pt;height:18.8pt;z-index:251703296;visibility:visible;mso-wrap-style:square;mso-width-percent:0;mso-height-percent:0;mso-wrap-distance-left:9pt;mso-wrap-distance-top:0;mso-wrap-distance-right:9pt;mso-wrap-distance-bottom:0;mso-position-horizontal:absolute;mso-position-horizontal-relative:text;mso-position-vertical:absolute;mso-position-vertical-relative:text;mso-width-percent:0;mso-height-percent:0;mso-width-relative:margin;mso-height-relative:margin;v-text-anchor:middle" arcsize="0" o:gfxdata="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" filled="f" stroked="f" strokeweight="1pt">
                 <v:stroke joinstyle="miter"/>
                 <v:textbox>
                   <w:txbxContent>
@@ -24004,7 +24480,7 @@
           </mc:Choice>
           <mc:Fallback>
             <w:pict>
-              <v:roundrect w14:anchorId="74F9BC4D" id="_x0000_s1115" style="position:absolute;margin-left:231.25pt;margin-top:214.7pt;width:17.05pt;height:18.8pt;z-index:251702272;visibility:visible;mso-wrap-style:square;mso-width-percent:0;mso-height-percent:0;mso-wrap-distance-left:9pt;mso-wrap-distance-top:0;mso-wrap-distance-right:9pt;mso-wrap-distance-bottom:0;mso-position-horizontal:absolute;mso-position-horizontal-relative:text;mso-position-vertical:absolute;mso-position-vertical-relative:text;mso-width-percent:0;mso-height-percent:0;mso-width-relative:margin;mso-height-relative:margin;v-text-anchor:middle" arcsize="0" o:gfxdata="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" filled="f" stroked="f" strokeweight="1pt">
+              <v:roundrect w14:anchorId="74F9BC4D" id="_x0000_s1117" style="position:absolute;margin-left:231.25pt;margin-top:214.7pt;width:17.05pt;height:18.8pt;z-index:251702272;visibility:visible;mso-wrap-style:square;mso-width-percent:0;mso-height-percent:0;mso-wrap-distance-left:9pt;mso-wrap-distance-top:0;mso-wrap-distance-right:9pt;mso-wrap-distance-bottom:0;mso-position-horizontal:absolute;mso-position-horizontal-relative:text;mso-position-vertical:absolute;mso-position-vertical-relative:text;mso-width-percent:0;mso-height-percent:0;mso-width-relative:margin;mso-height-relative:margin;v-text-anchor:middle" arcsize="0" o:gfxdata="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" filled="f" stroked="f" strokeweight="1pt">
                 <v:stroke joinstyle="miter"/>
                 <v:textbox>
                   <w:txbxContent>
@@ -24160,7 +24636,7 @@
           </mc:Choice>
           <mc:Fallback>
             <w:pict>
-              <v:roundrect w14:anchorId="63035291" id="_x0000_s1116" style="position:absolute;margin-left:79.25pt;margin-top:214.7pt;width:17.05pt;height:18.8pt;z-index:251700224;visibility:visible;mso-wrap-style:square;mso-width-percent:0;mso-height-percent:0;mso-wrap-distance-left:9pt;mso-wrap-distance-top:0;mso-wrap-distance-right:9pt;mso-wrap-distance-bottom:0;mso-position-horizontal:absolute;mso-position-horizontal-relative:text;mso-position-vertical:absolute;mso-position-vertical-relative:text;mso-width-percent:0;mso-height-percent:0;mso-width-relative:margin;mso-height-relative:margin;v-text-anchor:middle" arcsize="0" o:gfxdata="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" filled="f" stroked="f" strokeweight="1pt">
+              <v:roundrect w14:anchorId="63035291" id="_x0000_s1118" style="position:absolute;margin-left:79.25pt;margin-top:214.7pt;width:17.05pt;height:18.8pt;z-index:251700224;visibility:visible;mso-wrap-style:square;mso-width-percent:0;mso-height-percent:0;mso-wrap-distance-left:9pt;mso-wrap-distance-top:0;mso-wrap-distance-right:9pt;mso-wrap-distance-bottom:0;mso-position-horizontal:absolute;mso-position-horizontal-relative:text;mso-position-vertical:absolute;mso-position-vertical-relative:text;mso-width-percent:0;mso-height-percent:0;mso-width-relative:margin;mso-height-relative:margin;v-text-anchor:middle" arcsize="0" o:gfxdata="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" filled="f" stroked="f" strokeweight="1pt">
                 <v:stroke joinstyle="miter"/>
                 <v:textbox>
                   <w:txbxContent>
@@ -24316,7 +24792,7 @@
           </mc:Choice>
           <mc:Fallback>
             <w:pict>
-              <v:roundrect w14:anchorId="516385C7" id="_x0000_s1117" style="position:absolute;margin-left:301.5pt;margin-top:199.75pt;width:17.05pt;height:18.8pt;z-index:251701248;visibility:visible;mso-wrap-style:square;mso-width-percent:0;mso-height-percent:0;mso-wrap-distance-left:9pt;mso-wrap-distance-top:0;mso-wrap-distance-right:9pt;mso-wrap-distance-bottom:0;mso-position-horizontal:absolute;mso-position-horizontal-relative:text;mso-position-vertical:absolute;mso-position-vertical-relative:text;mso-width-percent:0;mso-height-percent:0;mso-width-relative:margin;mso-height-relative:margin;v-text-anchor:middle" arcsize="0" o:gfxdata="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" filled="f" stroked="f" strokeweight="1pt">
+              <v:roundrect w14:anchorId="516385C7" id="_x0000_s1119" style="position:absolute;margin-left:301.5pt;margin-top:199.75pt;width:17.05pt;height:18.8pt;z-index:251701248;visibility:visible;mso-wrap-style:square;mso-width-percent:0;mso-height-percent:0;mso-wrap-distance-left:9pt;mso-wrap-distance-top:0;mso-wrap-distance-right:9pt;mso-wrap-distance-bottom:0;mso-position-horizontal:absolute;mso-position-horizontal-relative:text;mso-position-vertical:absolute;mso-position-vertical-relative:text;mso-width-percent:0;mso-height-percent:0;mso-width-relative:margin;mso-height-relative:margin;v-text-anchor:middle" arcsize="0" o:gfxdata="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" filled="f" stroked="f" strokeweight="1pt">
                 <v:stroke joinstyle="miter"/>
                 <v:textbox>
                   <w:txbxContent>
@@ -24472,7 +24948,7 @@
           </mc:Choice>
           <mc:Fallback>
             <w:pict>
-              <v:roundrect w14:anchorId="05AE1FAE" id="_x0000_s1118" style="position:absolute;margin-left:221.95pt;margin-top:199.8pt;width:17.05pt;height:18.8pt;z-index:251699200;visibility:visible;mso-wrap-style:square;mso-width-percent:0;mso-height-percent:0;mso-wrap-distance-left:9pt;mso-wrap-distance-top:0;mso-wrap-distance-right:9pt;mso-wrap-distance-bottom:0;mso-position-horizontal:absolute;mso-position-horizontal-relative:text;mso-position-vertical:absolute;mso-position-vertical-relative:text;mso-width-percent:0;mso-height-percent:0;mso-width-relative:margin;mso-height-relative:margin;v-text-anchor:middle" arcsize="0" o:gfxdata="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" filled="f" stroked="f" strokeweight="1pt">
+              <v:roundrect w14:anchorId="05AE1FAE" id="_x0000_s1120" style="position:absolute;margin-left:221.95pt;margin-top:199.8pt;width:17.05pt;height:18.8pt;z-index:251699200;visibility:visible;mso-wrap-style:square;mso-width-percent:0;mso-height-percent:0;mso-wrap-distance-left:9pt;mso-wrap-distance-top:0;mso-wrap-distance-right:9pt;mso-wrap-distance-bottom:0;mso-position-horizontal:absolute;mso-position-horizontal-relative:text;mso-position-vertical:absolute;mso-position-vertical-relative:text;mso-width-percent:0;mso-height-percent:0;mso-width-relative:margin;mso-height-relative:margin;v-text-anchor:middle" arcsize="0" o:gfxdata="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" filled="f" stroked="f" strokeweight="1pt">
                 <v:stroke joinstyle="miter"/>
                 <v:textbox>
                   <w:txbxContent>
@@ -24622,7 +25098,7 @@
           </mc:Choice>
           <mc:Fallback>
             <w:pict>
-              <v:roundrect w14:anchorId="71BC603D" id="_x0000_s1119" style="position:absolute;margin-left:68.85pt;margin-top:199.6pt;width:17.05pt;height:18.8pt;z-index:251698176;visibility:visible;mso-wrap-style:square;mso-width-percent:0;mso-height-percent:0;mso-wrap-distance-left:9pt;mso-wrap-distance-top:0;mso-wrap-distance-right:9pt;mso-wrap-distance-bottom:0;mso-position-horizontal:absolute;mso-position-horizontal-relative:text;mso-position-vertical:absolute;mso-position-vertical-relative:text;mso-width-percent:0;mso-height-percent:0;mso-width-relative:margin;mso-height-relative:margin;v-text-anchor:middle" arcsize="0" o:gfxdata="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" filled="f" stroked="f" strokeweight="1pt">
+              <v:roundrect w14:anchorId="71BC603D" id="_x0000_s1121" style="position:absolute;margin-left:68.85pt;margin-top:199.6pt;width:17.05pt;height:18.8pt;z-index:251698176;visibility:visible;mso-wrap-style:square;mso-width-percent:0;mso-height-percent:0;mso-wrap-distance-left:9pt;mso-wrap-distance-top:0;mso-wrap-distance-right:9pt;mso-wrap-distance-bottom:0;mso-position-horizontal:absolute;mso-position-horizontal-relative:text;mso-position-vertical:absolute;mso-position-vertical-relative:text;mso-width-percent:0;mso-height-percent:0;mso-width-relative:margin;mso-height-relative:margin;v-text-anchor:middle" arcsize="0" o:gfxdata="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" filled="f" stroked="f" strokeweight="1pt">
                 <v:stroke joinstyle="miter"/>
                 <v:textbox>
                   <w:txbxContent>
@@ -24766,7 +25242,7 @@
           </mc:Choice>
           <mc:Fallback>
             <w:pict>
-              <v:roundrect w14:anchorId="1B05248C" id="_x0000_s1120" style="position:absolute;margin-left:313.6pt;margin-top:81.05pt;width:17.05pt;height:18.8pt;z-index:251697152;visibility:visible;mso-wrap-style:square;mso-width-percent:0;mso-height-percent:0;mso-wrap-distance-left:9pt;mso-wrap-distance-top:0;mso-wrap-distance-right:9pt;mso-wrap-distance-bottom:0;mso-position-horizontal:absolute;mso-position-horizontal-relative:text;mso-position-vertical:absolute;mso-position-vertical-relative:text;mso-width-percent:0;mso-height-percent:0;mso-width-relative:margin;mso-height-relative:margin;v-text-anchor:middle" arcsize="0" o:gfxdata="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" filled="f" stroked="f" strokeweight="1pt">
+              <v:roundrect w14:anchorId="1B05248C" id="_x0000_s1122" style="position:absolute;margin-left:313.6pt;margin-top:81.05pt;width:17.05pt;height:18.8pt;z-index:251697152;visibility:visible;mso-wrap-style:square;mso-width-percent:0;mso-height-percent:0;mso-wrap-distance-left:9pt;mso-wrap-distance-top:0;mso-wrap-distance-right:9pt;mso-wrap-distance-bottom:0;mso-position-horizontal:absolute;mso-position-horizontal-relative:text;mso-position-vertical:absolute;mso-position-vertical-relative:text;mso-width-percent:0;mso-height-percent:0;mso-width-relative:margin;mso-height-relative:margin;v-text-anchor:middle" arcsize="0" o:gfxdata="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" filled="f" stroked="f" strokeweight="1pt">
                 <v:stroke joinstyle="miter"/>
                 <v:textbox>
                   <w:txbxContent>
@@ -24910,7 +25386,7 @@
           </mc:Choice>
           <mc:Fallback>
             <w:pict>
-              <v:roundrect w14:anchorId="679BC7A3" id="_x0000_s1121" style="position:absolute;margin-left:104.7pt;margin-top:79.55pt;width:17.05pt;height:18.8pt;z-index:251696128;visibility:visible;mso-wrap-style:square;mso-width-percent:0;mso-height-percent:0;mso-wrap-distance-left:9pt;mso-wrap-distance-top:0;mso-wrap-distance-right:9pt;mso-wrap-distance-bottom:0;mso-position-horizontal:absolute;mso-position-horizontal-relative:text;mso-position-vertical:absolute;mso-position-vertical-relative:text;mso-width-percent:0;mso-height-percent:0;mso-width-relative:margin;mso-height-relative:margin;v-text-anchor:middle" arcsize="0" o:gfxdata="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" filled="f" stroked="f" strokeweight="1pt">
+              <v:roundrect w14:anchorId="679BC7A3" id="_x0000_s1123" style="position:absolute;margin-left:104.7pt;margin-top:79.55pt;width:17.05pt;height:18.8pt;z-index:251696128;visibility:visible;mso-wrap-style:square;mso-width-percent:0;mso-height-percent:0;mso-wrap-distance-left:9pt;mso-wrap-distance-top:0;mso-wrap-distance-right:9pt;mso-wrap-distance-bottom:0;mso-position-horizontal:absolute;mso-position-horizontal-relative:text;mso-position-vertical:absolute;mso-position-vertical-relative:text;mso-width-percent:0;mso-height-percent:0;mso-width-relative:margin;mso-height-relative:margin;v-text-anchor:middle" arcsize="0" o:gfxdata="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" filled="f" stroked="f" strokeweight="1pt">
                 <v:stroke joinstyle="miter"/>
                 <v:textbox>
                   <w:txbxContent>
@@ -25054,7 +25530,7 @@
           </mc:Choice>
           <mc:Fallback>
             <w:pict>
-              <v:roundrect w14:anchorId="34760EE9" id="_x0000_s1122" style="position:absolute;margin-left:27.85pt;margin-top:79.45pt;width:17.05pt;height:18.8pt;z-index:251695104;visibility:visible;mso-wrap-style:square;mso-width-percent:0;mso-height-percent:0;mso-wrap-distance-left:9pt;mso-wrap-distance-top:0;mso-wrap-distance-right:9pt;mso-wrap-distance-bottom:0;mso-position-horizontal:absolute;mso-position-horizontal-relative:text;mso-position-vertical:absolute;mso-position-vertical-relative:text;mso-width-percent:0;mso-height-percent:0;mso-width-relative:margin;mso-height-relative:margin;v-text-anchor:middle" arcsize="0" o:gfxdata="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" filled="f" stroked="f" strokeweight="1pt">
+              <v:roundrect w14:anchorId="34760EE9" id="_x0000_s1124" style="position:absolute;margin-left:27.85pt;margin-top:79.45pt;width:17.05pt;height:18.8pt;z-index:251695104;visibility:visible;mso-wrap-style:square;mso-width-percent:0;mso-height-percent:0;mso-wrap-distance-left:9pt;mso-wrap-distance-top:0;mso-wrap-distance-right:9pt;mso-wrap-distance-bottom:0;mso-position-horizontal:absolute;mso-position-horizontal-relative:text;mso-position-vertical:absolute;mso-position-vertical-relative:text;mso-width-percent:0;mso-height-percent:0;mso-width-relative:margin;mso-height-relative:margin;v-text-anchor:middle" arcsize="0" o:gfxdata="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" filled="f" stroked="f" strokeweight="1pt">
                 <v:stroke joinstyle="miter"/>
                 <v:textbox>
                   <w:txbxContent>
@@ -25196,7 +25672,7 @@
           </mc:Choice>
           <mc:Fallback>
             <w:pict>
-              <v:roundrect w14:anchorId="4841BB0D" id="_x0000_s1123" style="position:absolute;margin-left:286.55pt;margin-top:63.75pt;width:17.05pt;height:18.8pt;z-index:251694080;visibility:visible;mso-wrap-style:square;mso-width-percent:0;mso-height-percent:0;mso-wrap-distance-left:9pt;mso-wrap-distance-top:0;mso-wrap-distance-right:9pt;mso-wrap-distance-bottom:0;mso-position-horizontal:absolute;mso-position-horizontal-relative:text;mso-position-vertical:absolute;mso-position-vertical-relative:text;mso-width-percent:0;mso-height-percent:0;mso-width-relative:margin;mso-height-relative:margin;v-text-anchor:middle" arcsize="10923f" o:gfxdata="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" filled="f" stroked="f" strokeweight="1pt">
+              <v:roundrect w14:anchorId="4841BB0D" id="_x0000_s1125" style="position:absolute;margin-left:286.55pt;margin-top:63.75pt;width:17.05pt;height:18.8pt;z-index:251694080;visibility:visible;mso-wrap-style:square;mso-width-percent:0;mso-height-percent:0;mso-wrap-distance-left:9pt;mso-wrap-distance-top:0;mso-wrap-distance-right:9pt;mso-wrap-distance-bottom:0;mso-position-horizontal:absolute;mso-position-horizontal-relative:text;mso-position-vertical:absolute;mso-position-vertical-relative:text;mso-width-percent:0;mso-height-percent:0;mso-width-relative:margin;mso-height-relative:margin;v-text-anchor:middle" arcsize="10923f" o:gfxdata="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" filled="f" stroked="f" strokeweight="1pt">
                 <v:stroke joinstyle="miter"/>
                 <v:textbox>
                   <w:txbxContent>
@@ -25338,7 +25814,7 @@
           </mc:Choice>
           <mc:Fallback>
             <w:pict>
-              <v:roundrect w14:anchorId="59EB3DCE" id="_x0000_s1124" style="position:absolute;margin-left:115.95pt;margin-top:62.85pt;width:17.05pt;height:18.8pt;z-index:251692032;visibility:visible;mso-wrap-style:square;mso-width-percent:0;mso-height-percent:0;mso-wrap-distance-left:9pt;mso-wrap-distance-top:0;mso-wrap-distance-right:9pt;mso-wrap-distance-bottom:0;mso-position-horizontal:absolute;mso-position-horizontal-relative:text;mso-position-vertical:absolute;mso-position-vertical-relative:text;mso-width-percent:0;mso-height-percent:0;mso-width-relative:margin;mso-height-relative:margin;v-text-anchor:middle" arcsize="10923f" o:gfxdata="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" filled="f" stroked="f" strokeweight="1pt">
+              <v:roundrect w14:anchorId="59EB3DCE" id="_x0000_s1126" style="position:absolute;margin-left:115.95pt;margin-top:62.85pt;width:17.05pt;height:18.8pt;z-index:251692032;visibility:visible;mso-wrap-style:square;mso-width-percent:0;mso-height-percent:0;mso-wrap-distance-left:9pt;mso-wrap-distance-top:0;mso-wrap-distance-right:9pt;mso-wrap-distance-bottom:0;mso-position-horizontal:absolute;mso-position-horizontal-relative:text;mso-position-vertical:absolute;mso-position-vertical-relative:text;mso-width-percent:0;mso-height-percent:0;mso-width-relative:margin;mso-height-relative:margin;v-text-anchor:middle" arcsize="10923f" o:gfxdata="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" filled="f" stroked="f" strokeweight="1pt">
                 <v:stroke joinstyle="miter"/>
                 <v:textbox>
                   <w:txbxContent>
@@ -25480,7 +25956,7 @@
           </mc:Choice>
           <mc:Fallback>
             <w:pict>
-              <v:roundrect w14:anchorId="70A4C9F0" id="_x0000_s1125" style="position:absolute;margin-left:305.2pt;margin-top:48.2pt;width:17.05pt;height:18.8pt;z-index:251689984;visibility:visible;mso-wrap-style:square;mso-width-percent:0;mso-height-percent:0;mso-wrap-distance-left:9pt;mso-wrap-distance-top:0;mso-wrap-distance-right:9pt;mso-wrap-distance-bottom:0;mso-position-horizontal:absolute;mso-position-horizontal-relative:text;mso-position-vertical:absolute;mso-position-vertical-relative:text;mso-width-percent:0;mso-height-percent:0;mso-width-relative:margin;mso-height-relative:margin;v-text-anchor:middle" arcsize="10923f" o:gfxdata="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" filled="f" stroked="f" strokeweight="1pt">
+              <v:roundrect w14:anchorId="70A4C9F0" id="_x0000_s1127" style="position:absolute;margin-left:305.2pt;margin-top:48.2pt;width:17.05pt;height:18.8pt;z-index:251689984;visibility:visible;mso-wrap-style:square;mso-width-percent:0;mso-height-percent:0;mso-wrap-distance-left:9pt;mso-wrap-distance-top:0;mso-wrap-distance-right:9pt;mso-wrap-distance-bottom:0;mso-position-horizontal:absolute;mso-position-horizontal-relative:text;mso-position-vertical:absolute;mso-position-vertical-relative:text;mso-width-percent:0;mso-height-percent:0;mso-width-relative:margin;mso-height-relative:margin;v-text-anchor:middle" arcsize="10923f" o:gfxdata="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" filled="f" stroked="f" strokeweight="1pt">
                 <v:stroke joinstyle="miter"/>
                 <v:textbox>
                   <w:txbxContent>
@@ -25622,7 +26098,7 @@
           </mc:Choice>
           <mc:Fallback>
             <w:pict>
-              <v:roundrect w14:anchorId="54399654" id="_x0000_s1126" style="position:absolute;margin-left:104.55pt;margin-top:47.8pt;width:17.05pt;height:18.8pt;z-index:251688960;visibility:visible;mso-wrap-style:square;mso-width-percent:0;mso-height-percent:0;mso-wrap-distance-left:9pt;mso-wrap-distance-top:0;mso-wrap-distance-right:9pt;mso-wrap-distance-bottom:0;mso-position-horizontal:absolute;mso-position-horizontal-relative:text;mso-position-vertical:absolute;mso-position-vertical-relative:text;mso-width-percent:0;mso-height-percent:0;mso-width-relative:margin;mso-height-relative:margin;v-text-anchor:middle" arcsize="10923f" o:gfxdata="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" filled="f" stroked="f" strokeweight="1pt">
+              <v:roundrect w14:anchorId="54399654" id="_x0000_s1128" style="position:absolute;margin-left:104.55pt;margin-top:47.8pt;width:17.05pt;height:18.8pt;z-index:251688960;visibility:visible;mso-wrap-style:square;mso-width-percent:0;mso-height-percent:0;mso-wrap-distance-left:9pt;mso-wrap-distance-top:0;mso-wrap-distance-right:9pt;mso-wrap-distance-bottom:0;mso-position-horizontal:absolute;mso-position-horizontal-relative:text;mso-position-vertical:absolute;mso-position-vertical-relative:text;mso-width-percent:0;mso-height-percent:0;mso-width-relative:margin;mso-height-relative:margin;v-text-anchor:middle" arcsize="10923f" o:gfxdata="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" filled="f" stroked="f" strokeweight="1pt">
                 <v:stroke joinstyle="miter"/>
                 <v:textbox>
                   <w:txbxContent>
@@ -25764,7 +26240,7 @@
           </mc:Choice>
           <mc:Fallback>
             <w:pict>
-              <v:roundrect w14:anchorId="59B6B825" id="_x0000_s1127" style="position:absolute;margin-left:25.8pt;margin-top:25.8pt;width:17.05pt;height:18.8pt;z-index:251687936;visibility:visible;mso-wrap-style:square;mso-width-percent:0;mso-height-percent:0;mso-wrap-distance-left:9pt;mso-wrap-distance-top:0;mso-wrap-distance-right:9pt;mso-wrap-distance-bottom:0;mso-position-horizontal:absolute;mso-position-horizontal-relative:text;mso-position-vertical:absolute;mso-position-vertical-relative:text;mso-width-percent:0;mso-height-percent:0;mso-width-relative:margin;mso-height-relative:margin;v-text-anchor:middle" arcsize="10923f" o:gfxdata="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" filled="f" stroked="f" strokeweight="1pt">
+              <v:roundrect w14:anchorId="59B6B825" id="_x0000_s1129" style="position:absolute;margin-left:25.8pt;margin-top:25.8pt;width:17.05pt;height:18.8pt;z-index:251687936;visibility:visible;mso-wrap-style:square;mso-width-percent:0;mso-height-percent:0;mso-wrap-distance-left:9pt;mso-wrap-distance-top:0;mso-wrap-distance-right:9pt;mso-wrap-distance-bottom:0;mso-position-horizontal:absolute;mso-position-horizontal-relative:text;mso-position-vertical:absolute;mso-position-vertical-relative:text;mso-width-percent:0;mso-height-percent:0;mso-width-relative:margin;mso-height-relative:margin;v-text-anchor:middle" arcsize="10923f" o:gfxdata="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" filled="f" stroked="f" strokeweight="1pt">
                 <v:stroke joinstyle="miter"/>
                 <v:textbox>
                   <w:txbxContent>
@@ -26361,6 +26837,7 @@
         <w:rPr>
           <w:color w:val="000000" w:themeColor="text1"/>
         </w:rPr>
+        <w:lastRenderedPageBreak/>
         <w:t>P</w:t>
       </w:r>
       <w:r>
@@ -26545,7 +27022,6 @@
         <w:rPr>
           <w:color w:val="000000" w:themeColor="text1"/>
         </w:rPr>
-        <w:lastRenderedPageBreak/>
         <w:t>T –</w:t>
       </w:r>
       <w:r>
@@ -27277,9 +27753,9 @@
       <w:lvlJc w:val="left"/>
       <w:pPr>
         <w:tabs>
-          <w:tab w:val="num" w:pos="576"/>
+          <w:tab w:val="num" w:pos="1746"/>
         </w:tabs>
-        <w:ind w:left="576" w:hanging="576"/>
+        <w:ind w:left="1746" w:hanging="576"/>
       </w:pPr>
       <w:rPr>
         <w:rFonts w:hint="default"/>

</xml_diff>